<commit_message>
alterado uns negocio ae na documentacao
</commit_message>
<xml_diff>
--- a/modelo de projeto.DOCX
+++ b/modelo de projeto.DOCX
@@ -4668,6 +4668,14 @@
         </w:rPr>
         <w:t>Termo de abertura</w:t>
       </w:r>
+      <w:r>
+        <w:rPr>
+          <w:rFonts w:ascii="Times New Roman" w:hAnsi="Times New Roman"/>
+          <w:sz w:val="24"/>
+          <w:szCs w:val="24"/>
+        </w:rPr>
+        <w:t xml:space="preserve"> (apresentar EAP, porém sem o diagrama. Por exemplo: fase 1, fase2, fase3, fase 1.1, fase 1.2, fase 2.1... e por ai vai. O brabo seria explicar as fases aqui e apresentar só o organograma na área 2.2)</w:t>
+      </w:r>
     </w:p>
     <w:p>
       <w:pPr>
@@ -4869,6 +4877,7 @@
           <w:szCs w:val="24"/>
           <w:lang w:eastAsia="pt-BR"/>
         </w:rPr>
+        <w:lastRenderedPageBreak/>
         <w:t xml:space="preserve">Descrição do projeto: </w:t>
       </w:r>
       <w:r>
@@ -4889,8 +4898,6 @@
         </w:rPr>
         <w:t>JÁ DESCREVI 3 VEIS E N ACABA MAIS</w:t>
       </w:r>
-      <w:bookmarkStart w:id="0" w:name="_GoBack"/>
-      <w:bookmarkEnd w:id="0"/>
     </w:p>
     <w:p>
       <w:pPr>
@@ -4910,7 +4917,6 @@
           <w:szCs w:val="24"/>
           <w:lang w:eastAsia="pt-BR"/>
         </w:rPr>
-        <w:lastRenderedPageBreak/>
         <w:t xml:space="preserve">Premissas do projeto: </w:t>
       </w:r>
       <w:r>
@@ -5236,6 +5242,79 @@
         </w:rPr>
         <w:t>EAP</w:t>
       </w:r>
+      <w:r>
+        <w:rPr>
+          <w:rFonts w:ascii="Times New Roman" w:hAnsi="Times New Roman"/>
+          <w:sz w:val="24"/>
+          <w:szCs w:val="24"/>
+        </w:rPr>
+        <w:t xml:space="preserve"> (É esse negócio ai da imagem. Não precisa detalhar demais)</w:t>
+      </w:r>
+    </w:p>
+    <w:p>
+      <w:pPr>
+        <w:ind w:left="360"/>
+        <w:rPr>
+          <w:rFonts w:ascii="Times New Roman" w:hAnsi="Times New Roman"/>
+          <w:sz w:val="24"/>
+          <w:szCs w:val="24"/>
+        </w:rPr>
+      </w:pPr>
+      <w:r>
+        <w:rPr>
+          <w:rFonts w:ascii="Times New Roman" w:hAnsi="Times New Roman"/>
+          <w:sz w:val="24"/>
+          <w:szCs w:val="24"/>
+        </w:rPr>
+        <w:drawing>
+          <wp:inline distT="0" distB="0" distL="0" distR="0">
+            <wp:extent cx="4321834" cy="3179068"/>
+            <wp:effectExtent l="0" t="0" r="0" b="0"/>
+            <wp:docPr id="1" name="Imagem 1" descr="EAP e cronograma de projetos: dupla perfeita para ser eficiente"/>
+            <wp:cNvGraphicFramePr>
+              <a:graphicFrameLocks xmlns:a="http://schemas.openxmlformats.org/drawingml/2006/main" noChangeAspect="1"/>
+            </wp:cNvGraphicFramePr>
+            <a:graphic xmlns:a="http://schemas.openxmlformats.org/drawingml/2006/main">
+              <a:graphicData uri="http://schemas.openxmlformats.org/drawingml/2006/picture">
+                <pic:pic xmlns:pic="http://schemas.openxmlformats.org/drawingml/2006/picture">
+                  <pic:nvPicPr>
+                    <pic:cNvPr id="0" name="Picture 6" descr="EAP e cronograma de projetos: dupla perfeita para ser eficiente"/>
+                    <pic:cNvPicPr>
+                      <a:picLocks noChangeAspect="1" noChangeArrowheads="1"/>
+                    </pic:cNvPicPr>
+                  </pic:nvPicPr>
+                  <pic:blipFill>
+                    <a:blip r:embed="rId8">
+                      <a:extLst>
+                        <a:ext uri="{28A0092B-C50C-407E-A947-70E740481C1C}">
+                          <a14:useLocalDpi xmlns:a14="http://schemas.microsoft.com/office/drawing/2010/main" val="0"/>
+                        </a:ext>
+                      </a:extLst>
+                    </a:blip>
+                    <a:srcRect/>
+                    <a:stretch>
+                      <a:fillRect/>
+                    </a:stretch>
+                  </pic:blipFill>
+                  <pic:spPr bwMode="auto">
+                    <a:xfrm>
+                      <a:off x="0" y="0"/>
+                      <a:ext cx="4342423" cy="3194213"/>
+                    </a:xfrm>
+                    <a:prstGeom prst="rect">
+                      <a:avLst/>
+                    </a:prstGeom>
+                    <a:noFill/>
+                    <a:ln>
+                      <a:noFill/>
+                    </a:ln>
+                  </pic:spPr>
+                </pic:pic>
+              </a:graphicData>
+            </a:graphic>
+          </wp:inline>
+        </w:drawing>
+      </w:r>
     </w:p>
     <w:p>
       <w:pPr>
@@ -5527,8 +5606,210 @@
           <w:sz w:val="24"/>
           <w:szCs w:val="24"/>
         </w:rPr>
+        <w:t xml:space="preserve">Cada atividade do projeto estabelecida no gerenciamento do tempo, tem o seu próprio tempo de duração. </w:t>
+      </w:r>
+    </w:p>
+    <w:p>
+      <w:pPr>
+        <w:spacing w:after="0" w:line="360" w:lineRule="auto"/>
+        <w:ind w:left="360"/>
+        <w:rPr>
+          <w:rFonts w:ascii="Times New Roman" w:hAnsi="Times New Roman"/>
+          <w:sz w:val="24"/>
+          <w:szCs w:val="24"/>
+        </w:rPr>
+      </w:pPr>
+      <w:r>
+        <w:rPr>
+          <w:rFonts w:ascii="Times New Roman" w:hAnsi="Times New Roman"/>
+          <w:sz w:val="24"/>
+          <w:szCs w:val="24"/>
+        </w:rPr>
+        <w:t>Iremos ela</w:t>
+      </w:r>
+      <w:r>
+        <w:rPr>
+          <w:rFonts w:ascii="Times New Roman" w:hAnsi="Times New Roman"/>
+          <w:sz w:val="24"/>
+          <w:szCs w:val="24"/>
+        </w:rPr>
+        <w:t xml:space="preserve">borar </w:t>
+      </w:r>
+      <w:proofErr w:type="spellStart"/>
+      <w:r>
+        <w:rPr>
+          <w:rFonts w:ascii="Times New Roman" w:hAnsi="Times New Roman"/>
+          <w:sz w:val="24"/>
+          <w:szCs w:val="24"/>
+        </w:rPr>
+        <w:t>PDCAs</w:t>
+      </w:r>
+      <w:proofErr w:type="spellEnd"/>
+      <w:r>
+        <w:rPr>
+          <w:rFonts w:ascii="Times New Roman" w:hAnsi="Times New Roman"/>
+          <w:sz w:val="24"/>
+          <w:szCs w:val="24"/>
+        </w:rPr>
+        <w:t xml:space="preserve"> para cada </w:t>
+      </w:r>
+      <w:proofErr w:type="gramStart"/>
+      <w:r>
+        <w:rPr>
+          <w:rFonts w:ascii="Times New Roman" w:hAnsi="Times New Roman"/>
+          <w:sz w:val="24"/>
+          <w:szCs w:val="24"/>
+        </w:rPr>
+        <w:t>atividade(</w:t>
+      </w:r>
+      <w:proofErr w:type="gramEnd"/>
+      <w:r>
+        <w:rPr>
+          <w:rFonts w:ascii="Times New Roman" w:hAnsi="Times New Roman"/>
+          <w:sz w:val="24"/>
+          <w:szCs w:val="24"/>
+        </w:rPr>
+        <w:t>esse negócio ai)</w:t>
+      </w:r>
+    </w:p>
+    <w:p>
+      <w:pPr>
+        <w:spacing w:after="0" w:line="360" w:lineRule="auto"/>
+        <w:ind w:left="360"/>
+        <w:rPr>
+          <w:rFonts w:ascii="Times New Roman" w:hAnsi="Times New Roman"/>
+          <w:sz w:val="24"/>
+          <w:szCs w:val="24"/>
+        </w:rPr>
+      </w:pPr>
+      <w:r>
+        <w:rPr>
+          <w:noProof/>
+          <w:lang w:eastAsia="pt-BR"/>
+        </w:rPr>
+        <w:drawing>
+          <wp:inline distT="0" distB="0" distL="0" distR="0" wp14:anchorId="571E1628" wp14:editId="3304E7EF">
+            <wp:extent cx="2734574" cy="2516917"/>
+            <wp:effectExtent l="0" t="0" r="0" b="0"/>
+            <wp:docPr id="2" name="Imagem 2"/>
+            <wp:cNvGraphicFramePr>
+              <a:graphicFrameLocks xmlns:a="http://schemas.openxmlformats.org/drawingml/2006/main" noChangeAspect="1"/>
+            </wp:cNvGraphicFramePr>
+            <a:graphic xmlns:a="http://schemas.openxmlformats.org/drawingml/2006/main">
+              <a:graphicData uri="http://schemas.openxmlformats.org/drawingml/2006/picture">
+                <pic:pic xmlns:pic="http://schemas.openxmlformats.org/drawingml/2006/picture">
+                  <pic:nvPicPr>
+                    <pic:cNvPr id="1" name=""/>
+                    <pic:cNvPicPr/>
+                  </pic:nvPicPr>
+                  <pic:blipFill>
+                    <a:blip r:embed="rId9"/>
+                    <a:stretch>
+                      <a:fillRect/>
+                    </a:stretch>
+                  </pic:blipFill>
+                  <pic:spPr>
+                    <a:xfrm>
+                      <a:off x="0" y="0"/>
+                      <a:ext cx="2742627" cy="2524329"/>
+                    </a:xfrm>
+                    <a:prstGeom prst="rect">
+                      <a:avLst/>
+                    </a:prstGeom>
+                  </pic:spPr>
+                </pic:pic>
+              </a:graphicData>
+            </a:graphic>
+          </wp:inline>
+        </w:drawing>
+      </w:r>
+    </w:p>
+    <w:p>
+      <w:pPr>
+        <w:spacing w:after="0" w:line="360" w:lineRule="auto"/>
+        <w:ind w:left="360"/>
+        <w:rPr>
+          <w:rFonts w:ascii="Times New Roman" w:hAnsi="Times New Roman"/>
+          <w:sz w:val="24"/>
+          <w:szCs w:val="24"/>
+        </w:rPr>
+      </w:pPr>
+    </w:p>
+    <w:p>
+      <w:pPr>
+        <w:spacing w:after="0" w:line="360" w:lineRule="auto"/>
+        <w:ind w:left="360"/>
+        <w:rPr>
+          <w:rFonts w:ascii="Times New Roman" w:hAnsi="Times New Roman"/>
+          <w:sz w:val="24"/>
+          <w:szCs w:val="24"/>
+        </w:rPr>
+      </w:pPr>
+    </w:p>
+    <w:p>
+      <w:pPr>
+        <w:spacing w:after="0" w:line="360" w:lineRule="auto"/>
+        <w:ind w:left="360"/>
+        <w:rPr>
+          <w:rFonts w:ascii="Times New Roman" w:hAnsi="Times New Roman"/>
+          <w:sz w:val="24"/>
+          <w:szCs w:val="24"/>
+        </w:rPr>
+      </w:pPr>
+    </w:p>
+    <w:p>
+      <w:pPr>
+        <w:spacing w:after="0" w:line="360" w:lineRule="auto"/>
+        <w:ind w:left="360"/>
+        <w:rPr>
+          <w:rFonts w:ascii="Times New Roman" w:hAnsi="Times New Roman"/>
+          <w:sz w:val="24"/>
+          <w:szCs w:val="24"/>
+        </w:rPr>
+      </w:pPr>
+    </w:p>
+    <w:p>
+      <w:pPr>
+        <w:spacing w:after="0" w:line="360" w:lineRule="auto"/>
+        <w:ind w:left="360"/>
+        <w:rPr>
+          <w:rFonts w:ascii="Times New Roman" w:hAnsi="Times New Roman"/>
+          <w:sz w:val="24"/>
+          <w:szCs w:val="24"/>
+        </w:rPr>
+      </w:pPr>
+    </w:p>
+    <w:p>
+      <w:pPr>
+        <w:spacing w:after="0" w:line="360" w:lineRule="auto"/>
+        <w:ind w:left="360"/>
+        <w:rPr>
+          <w:rFonts w:ascii="Times New Roman" w:hAnsi="Times New Roman"/>
+          <w:sz w:val="24"/>
+          <w:szCs w:val="24"/>
+        </w:rPr>
+      </w:pPr>
+    </w:p>
+    <w:p>
+      <w:pPr>
+        <w:spacing w:after="0" w:line="360" w:lineRule="auto"/>
+        <w:ind w:left="360"/>
+        <w:rPr>
+          <w:rFonts w:ascii="Times New Roman" w:hAnsi="Times New Roman"/>
+          <w:sz w:val="24"/>
+          <w:szCs w:val="24"/>
+        </w:rPr>
+      </w:pPr>
+      <w:bookmarkStart w:id="0" w:name="_GoBack"/>
+      <w:bookmarkEnd w:id="0"/>
+      <w:r>
+        <w:rPr>
+          <w:rFonts w:ascii="Times New Roman" w:hAnsi="Times New Roman"/>
+          <w:sz w:val="24"/>
+          <w:szCs w:val="24"/>
+        </w:rPr>
         <w:lastRenderedPageBreak/>
-        <w:t xml:space="preserve">Cada atividade do projeto estabelecida no gerenciamento do tempo, tem o seu próprio tempo de duração. </w:t>
+        <w:t>Elaborar no mínimo 2 diagramas de causa e efeito.</w:t>
       </w:r>
     </w:p>
     <w:p>
@@ -5543,48 +5824,44 @@
       </w:pPr>
       <w:r>
         <w:rPr>
-          <w:rFonts w:ascii="Times New Roman" w:hAnsi="Times New Roman"/>
-          <w:sz w:val="24"/>
-          <w:szCs w:val="24"/>
-        </w:rPr>
-        <w:t xml:space="preserve">Iremos elaborar </w:t>
-      </w:r>
-      <w:proofErr w:type="spellStart"/>
-      <w:r>
-        <w:rPr>
-          <w:rFonts w:ascii="Times New Roman" w:hAnsi="Times New Roman"/>
-          <w:sz w:val="24"/>
-          <w:szCs w:val="24"/>
-        </w:rPr>
-        <w:t>PDCAs</w:t>
-      </w:r>
-      <w:proofErr w:type="spellEnd"/>
-      <w:r>
-        <w:rPr>
-          <w:rFonts w:ascii="Times New Roman" w:hAnsi="Times New Roman"/>
-          <w:sz w:val="24"/>
-          <w:szCs w:val="24"/>
-        </w:rPr>
-        <w:t xml:space="preserve"> para cada atividade.</w:t>
-      </w:r>
-    </w:p>
-    <w:p>
-      <w:pPr>
-        <w:spacing w:after="0" w:line="360" w:lineRule="auto"/>
-        <w:ind w:left="360"/>
-        <w:rPr>
-          <w:rFonts w:ascii="Times New Roman" w:hAnsi="Times New Roman"/>
-          <w:sz w:val="24"/>
-          <w:szCs w:val="24"/>
-        </w:rPr>
-      </w:pPr>
-      <w:r>
-        <w:rPr>
-          <w:rFonts w:ascii="Times New Roman" w:hAnsi="Times New Roman"/>
-          <w:sz w:val="24"/>
-          <w:szCs w:val="24"/>
-        </w:rPr>
-        <w:t>Elaborar no mínimo 2 diagramas de causa e efeito.</w:t>
+          <w:noProof/>
+          <w:lang w:eastAsia="pt-BR"/>
+        </w:rPr>
+        <w:drawing>
+          <wp:inline distT="0" distB="0" distL="0" distR="0" wp14:anchorId="0AC9A445" wp14:editId="2266B64F">
+            <wp:extent cx="4449370" cy="2208362"/>
+            <wp:effectExtent l="0" t="0" r="0" b="0"/>
+            <wp:docPr id="3" name="Imagem 3"/>
+            <wp:cNvGraphicFramePr>
+              <a:graphicFrameLocks xmlns:a="http://schemas.openxmlformats.org/drawingml/2006/main" noChangeAspect="1"/>
+            </wp:cNvGraphicFramePr>
+            <a:graphic xmlns:a="http://schemas.openxmlformats.org/drawingml/2006/main">
+              <a:graphicData uri="http://schemas.openxmlformats.org/drawingml/2006/picture">
+                <pic:pic xmlns:pic="http://schemas.openxmlformats.org/drawingml/2006/picture">
+                  <pic:nvPicPr>
+                    <pic:cNvPr id="1" name=""/>
+                    <pic:cNvPicPr/>
+                  </pic:nvPicPr>
+                  <pic:blipFill>
+                    <a:blip r:embed="rId10"/>
+                    <a:stretch>
+                      <a:fillRect/>
+                    </a:stretch>
+                  </pic:blipFill>
+                  <pic:spPr>
+                    <a:xfrm>
+                      <a:off x="0" y="0"/>
+                      <a:ext cx="4482494" cy="2224802"/>
+                    </a:xfrm>
+                    <a:prstGeom prst="rect">
+                      <a:avLst/>
+                    </a:prstGeom>
+                  </pic:spPr>
+                </pic:pic>
+              </a:graphicData>
+            </a:graphic>
+          </wp:inline>
+        </w:drawing>
       </w:r>
     </w:p>
     <w:p>
@@ -6272,7 +6549,6 @@
           <w:sz w:val="24"/>
           <w:szCs w:val="24"/>
         </w:rPr>
-        <w:lastRenderedPageBreak/>
         <w:t>Descrever os aspectos positivos, negativos, problemas, soluções, propostas de melhoria para o projeto.</w:t>
       </w:r>
     </w:p>
@@ -6309,7 +6585,7 @@
       </w:r>
     </w:p>
     <w:sectPr>
-      <w:headerReference w:type="default" r:id="rId8"/>
+      <w:headerReference w:type="default" r:id="rId11"/>
       <w:pgSz w:w="11906" w:h="16838" w:code="9"/>
       <w:pgMar w:top="1701" w:right="1134" w:bottom="1134" w:left="1701" w:header="709" w:footer="709" w:gutter="0"/>
       <w:pgNumType w:start="14"/>
@@ -7286,7 +7562,6 @@
   <w:style w:type="character" w:default="1" w:styleId="Fontepargpadro">
     <w:name w:val="Default Paragraph Font"/>
     <w:uiPriority w:val="1"/>
-    <w:semiHidden/>
     <w:unhideWhenUsed/>
   </w:style>
   <w:style w:type="table" w:default="1" w:styleId="Tabelanormal">

</xml_diff>

<commit_message>
pdca nervoso. SOCORRO NIVALDO
</commit_message>
<xml_diff>
--- a/modelo de projeto.DOCX
+++ b/modelo de projeto.DOCX
@@ -5262,16 +5262,7 @@
           <w:szCs w:val="24"/>
           <w:lang w:eastAsia="pt-BR"/>
         </w:rPr>
-        <w:t xml:space="preserve">DESCREVE PRA NOIS AE PELO AMOR. </w:t>
-      </w:r>
-      <w:r>
-        <w:rPr>
-          <w:rFonts w:ascii="Times New Roman" w:eastAsia="Times New Roman" w:hAnsi="Times New Roman"/>
-          <w:sz w:val="24"/>
-          <w:szCs w:val="24"/>
-          <w:lang w:eastAsia="pt-BR"/>
-        </w:rPr>
-        <w:t>JÁ DESCREVI 3 VEIS E N ACABA MAIS</w:t>
+        <w:t>NÃO SEI O QUE COLOCAR AQUI</w:t>
       </w:r>
     </w:p>
     <w:p>
@@ -5390,7 +5381,16 @@
           <w:szCs w:val="24"/>
           <w:lang w:eastAsia="pt-BR"/>
         </w:rPr>
-        <w:t xml:space="preserve"> do projeto: SEI LA VEI</w:t>
+        <w:t xml:space="preserve"> do projeto: </w:t>
+      </w:r>
+      <w:r>
+        <w:rPr>
+          <w:rFonts w:ascii="Times New Roman" w:eastAsia="Times New Roman" w:hAnsi="Times New Roman"/>
+          <w:sz w:val="24"/>
+          <w:szCs w:val="24"/>
+          <w:lang w:eastAsia="pt-BR"/>
+        </w:rPr>
+        <w:t>NÃO SEI</w:t>
       </w:r>
     </w:p>
     <w:p>
@@ -5720,6 +5720,15 @@
         </w:rPr>
         <w:t xml:space="preserve"> Gerenciamento do Tempo</w:t>
       </w:r>
+      <w:r>
+        <w:rPr>
+          <w:rFonts w:ascii="Times New Roman" w:hAnsi="Times New Roman"/>
+          <w:b/>
+          <w:sz w:val="24"/>
+          <w:szCs w:val="24"/>
+        </w:rPr>
+        <w:t xml:space="preserve"> (Dúvida)</w:t>
+      </w:r>
     </w:p>
     <w:p>
       <w:pPr>
@@ -5905,6 +5914,24 @@
         </w:rPr>
         <w:t>Gerenciamento do Custo</w:t>
       </w:r>
+      <w:r>
+        <w:rPr>
+          <w:rFonts w:ascii="Times New Roman" w:hAnsi="Times New Roman"/>
+          <w:b/>
+          <w:sz w:val="24"/>
+          <w:szCs w:val="24"/>
+        </w:rPr>
+        <w:t xml:space="preserve"> </w:t>
+      </w:r>
+      <w:r>
+        <w:rPr>
+          <w:rFonts w:ascii="Times New Roman" w:hAnsi="Times New Roman"/>
+          <w:b/>
+          <w:sz w:val="24"/>
+          <w:szCs w:val="24"/>
+        </w:rPr>
+        <w:t>(Dúvida)</w:t>
+      </w:r>
     </w:p>
     <w:p>
       <w:pPr>
@@ -5959,6 +5986,15 @@
         </w:rPr>
         <w:t>Gerenciamento da Qualidade</w:t>
       </w:r>
+      <w:r>
+        <w:rPr>
+          <w:rFonts w:ascii="Times New Roman" w:hAnsi="Times New Roman"/>
+          <w:b/>
+          <w:sz w:val="24"/>
+          <w:szCs w:val="24"/>
+        </w:rPr>
+        <w:t xml:space="preserve"> (Verificar)</w:t>
+      </w:r>
     </w:p>
     <w:p>
       <w:pPr>
@@ -6023,9 +6059,1209 @@
         </w:rPr>
         <w:t xml:space="preserve"> para cada atividade</w:t>
       </w:r>
+      <w:r>
+        <w:rPr>
+          <w:rFonts w:ascii="Times New Roman" w:hAnsi="Times New Roman"/>
+          <w:sz w:val="24"/>
+          <w:szCs w:val="24"/>
+        </w:rPr>
+        <w:t xml:space="preserve"> (Dúvidas)</w:t>
+      </w:r>
+    </w:p>
+    <w:p>
+      <w:pPr>
+        <w:spacing w:after="0" w:line="360" w:lineRule="auto"/>
+        <w:ind w:left="360"/>
+        <w:rPr>
+          <w:rFonts w:ascii="Times New Roman" w:hAnsi="Times New Roman"/>
+          <w:sz w:val="24"/>
+          <w:szCs w:val="24"/>
+        </w:rPr>
+      </w:pPr>
       <w:bookmarkStart w:id="0" w:name="_GoBack"/>
       <w:bookmarkEnd w:id="0"/>
     </w:p>
+    <w:tbl>
+      <w:tblPr>
+        <w:tblW w:w="8776" w:type="dxa"/>
+        <w:tblInd w:w="75" w:type="dxa"/>
+        <w:tblCellMar>
+          <w:left w:w="70" w:type="dxa"/>
+          <w:right w:w="70" w:type="dxa"/>
+        </w:tblCellMar>
+        <w:tblLook w:val="04A0" w:firstRow="1" w:lastRow="0" w:firstColumn="1" w:lastColumn="0" w:noHBand="0" w:noVBand="1"/>
+      </w:tblPr>
+      <w:tblGrid>
+        <w:gridCol w:w="753"/>
+        <w:gridCol w:w="8023"/>
+      </w:tblGrid>
+      <w:tr>
+        <w:trPr>
+          <w:trHeight w:val="256"/>
+        </w:trPr>
+        <w:tc>
+          <w:tcPr>
+            <w:tcW w:w="753" w:type="dxa"/>
+            <w:tcBorders>
+              <w:top w:val="nil"/>
+              <w:left w:val="nil"/>
+              <w:bottom w:val="nil"/>
+              <w:right w:val="nil"/>
+            </w:tcBorders>
+            <w:shd w:val="clear" w:color="auto" w:fill="auto"/>
+            <w:noWrap/>
+            <w:vAlign w:val="bottom"/>
+            <w:hideMark/>
+          </w:tcPr>
+          <w:p>
+            <w:pPr>
+              <w:spacing w:after="0" w:line="240" w:lineRule="auto"/>
+              <w:rPr>
+                <w:rFonts w:ascii="Times New Roman" w:eastAsia="Times New Roman" w:hAnsi="Times New Roman"/>
+                <w:sz w:val="24"/>
+                <w:szCs w:val="24"/>
+                <w:lang w:eastAsia="pt-BR"/>
+              </w:rPr>
+            </w:pPr>
+          </w:p>
+        </w:tc>
+        <w:tc>
+          <w:tcPr>
+            <w:tcW w:w="8023" w:type="dxa"/>
+            <w:tcBorders>
+              <w:top w:val="single" w:sz="4" w:space="0" w:color="auto"/>
+              <w:left w:val="single" w:sz="4" w:space="0" w:color="auto"/>
+              <w:bottom w:val="single" w:sz="4" w:space="0" w:color="auto"/>
+              <w:right w:val="single" w:sz="4" w:space="0" w:color="auto"/>
+            </w:tcBorders>
+            <w:shd w:val="clear" w:color="000000" w:fill="D9D9D9"/>
+            <w:noWrap/>
+            <w:vAlign w:val="bottom"/>
+            <w:hideMark/>
+          </w:tcPr>
+          <w:p>
+            <w:pPr>
+              <w:spacing w:after="0" w:line="240" w:lineRule="auto"/>
+              <w:jc w:val="center"/>
+              <w:rPr>
+                <w:rFonts w:eastAsia="Times New Roman" w:cs="Calibri"/>
+                <w:b/>
+                <w:bCs/>
+                <w:color w:val="000000"/>
+                <w:lang w:eastAsia="pt-BR"/>
+              </w:rPr>
+            </w:pPr>
+            <w:r>
+              <w:rPr>
+                <w:rFonts w:eastAsia="Times New Roman" w:cs="Calibri"/>
+                <w:b/>
+                <w:bCs/>
+                <w:color w:val="000000"/>
+                <w:lang w:eastAsia="pt-BR"/>
+              </w:rPr>
+              <w:t xml:space="preserve">Criação CRUD </w:t>
+            </w:r>
+          </w:p>
+        </w:tc>
+      </w:tr>
+      <w:tr>
+        <w:trPr>
+          <w:trHeight w:val="256"/>
+        </w:trPr>
+        <w:tc>
+          <w:tcPr>
+            <w:tcW w:w="753" w:type="dxa"/>
+            <w:tcBorders>
+              <w:top w:val="single" w:sz="4" w:space="0" w:color="auto"/>
+              <w:left w:val="single" w:sz="4" w:space="0" w:color="auto"/>
+              <w:bottom w:val="nil"/>
+              <w:right w:val="single" w:sz="4" w:space="0" w:color="auto"/>
+            </w:tcBorders>
+            <w:shd w:val="clear" w:color="000000" w:fill="FF8181"/>
+            <w:noWrap/>
+            <w:vAlign w:val="center"/>
+            <w:hideMark/>
+          </w:tcPr>
+          <w:p>
+            <w:pPr>
+              <w:spacing w:after="0" w:line="240" w:lineRule="auto"/>
+              <w:jc w:val="center"/>
+              <w:rPr>
+                <w:rFonts w:eastAsia="Times New Roman" w:cs="Calibri"/>
+                <w:color w:val="000000"/>
+                <w:lang w:eastAsia="pt-BR"/>
+              </w:rPr>
+            </w:pPr>
+            <w:r>
+              <w:rPr>
+                <w:rFonts w:eastAsia="Times New Roman" w:cs="Calibri"/>
+                <w:color w:val="000000"/>
+                <w:lang w:eastAsia="pt-BR"/>
+              </w:rPr>
+              <w:t>P</w:t>
+            </w:r>
+          </w:p>
+        </w:tc>
+        <w:tc>
+          <w:tcPr>
+            <w:tcW w:w="8023" w:type="dxa"/>
+            <w:tcBorders>
+              <w:top w:val="nil"/>
+              <w:left w:val="nil"/>
+              <w:bottom w:val="single" w:sz="4" w:space="0" w:color="auto"/>
+              <w:right w:val="single" w:sz="4" w:space="0" w:color="auto"/>
+            </w:tcBorders>
+            <w:shd w:val="clear" w:color="auto" w:fill="auto"/>
+            <w:noWrap/>
+            <w:vAlign w:val="bottom"/>
+            <w:hideMark/>
+          </w:tcPr>
+          <w:p>
+            <w:pPr>
+              <w:spacing w:after="0" w:line="240" w:lineRule="auto"/>
+              <w:rPr>
+                <w:rFonts w:eastAsia="Times New Roman" w:cs="Calibri"/>
+                <w:color w:val="000000"/>
+                <w:lang w:eastAsia="pt-BR"/>
+              </w:rPr>
+            </w:pPr>
+            <w:r>
+              <w:rPr>
+                <w:rFonts w:eastAsia="Times New Roman" w:cs="Calibri"/>
+                <w:color w:val="000000"/>
+                <w:lang w:eastAsia="pt-BR"/>
+              </w:rPr>
+              <w:t>Estudar como Criar APIS utilizando a linguagem de programação GO</w:t>
+            </w:r>
+          </w:p>
+        </w:tc>
+      </w:tr>
+      <w:tr>
+        <w:trPr>
+          <w:trHeight w:val="256"/>
+        </w:trPr>
+        <w:tc>
+          <w:tcPr>
+            <w:tcW w:w="753" w:type="dxa"/>
+            <w:vMerge w:val="restart"/>
+            <w:tcBorders>
+              <w:top w:val="single" w:sz="4" w:space="0" w:color="auto"/>
+              <w:left w:val="single" w:sz="4" w:space="0" w:color="auto"/>
+              <w:bottom w:val="single" w:sz="4" w:space="0" w:color="000000"/>
+              <w:right w:val="single" w:sz="4" w:space="0" w:color="auto"/>
+            </w:tcBorders>
+            <w:shd w:val="clear" w:color="000000" w:fill="FFFF99"/>
+            <w:noWrap/>
+            <w:vAlign w:val="center"/>
+            <w:hideMark/>
+          </w:tcPr>
+          <w:p>
+            <w:pPr>
+              <w:spacing w:after="0" w:line="240" w:lineRule="auto"/>
+              <w:jc w:val="center"/>
+              <w:rPr>
+                <w:rFonts w:eastAsia="Times New Roman" w:cs="Calibri"/>
+                <w:color w:val="000000"/>
+                <w:lang w:eastAsia="pt-BR"/>
+              </w:rPr>
+            </w:pPr>
+            <w:r>
+              <w:rPr>
+                <w:rFonts w:eastAsia="Times New Roman" w:cs="Calibri"/>
+                <w:color w:val="000000"/>
+                <w:lang w:eastAsia="pt-BR"/>
+              </w:rPr>
+              <w:t>D</w:t>
+            </w:r>
+          </w:p>
+        </w:tc>
+        <w:tc>
+          <w:tcPr>
+            <w:tcW w:w="8023" w:type="dxa"/>
+            <w:tcBorders>
+              <w:top w:val="nil"/>
+              <w:left w:val="nil"/>
+              <w:bottom w:val="single" w:sz="4" w:space="0" w:color="auto"/>
+              <w:right w:val="single" w:sz="4" w:space="0" w:color="auto"/>
+            </w:tcBorders>
+            <w:shd w:val="clear" w:color="auto" w:fill="auto"/>
+            <w:noWrap/>
+            <w:vAlign w:val="bottom"/>
+            <w:hideMark/>
+          </w:tcPr>
+          <w:p>
+            <w:pPr>
+              <w:spacing w:after="0" w:line="240" w:lineRule="auto"/>
+              <w:rPr>
+                <w:rFonts w:eastAsia="Times New Roman" w:cs="Calibri"/>
+                <w:color w:val="000000"/>
+                <w:lang w:eastAsia="pt-BR"/>
+              </w:rPr>
+            </w:pPr>
+            <w:r>
+              <w:rPr>
+                <w:rFonts w:eastAsia="Times New Roman" w:cs="Calibri"/>
+                <w:color w:val="000000"/>
+                <w:lang w:eastAsia="pt-BR"/>
+              </w:rPr>
+              <w:t xml:space="preserve">Procurar exemplos de </w:t>
+            </w:r>
+            <w:proofErr w:type="spellStart"/>
+            <w:r>
+              <w:rPr>
+                <w:rFonts w:eastAsia="Times New Roman" w:cs="Calibri"/>
+                <w:color w:val="000000"/>
+                <w:lang w:eastAsia="pt-BR"/>
+              </w:rPr>
+              <w:t>APIs</w:t>
+            </w:r>
+            <w:proofErr w:type="spellEnd"/>
+            <w:r>
+              <w:rPr>
+                <w:rFonts w:eastAsia="Times New Roman" w:cs="Calibri"/>
+                <w:color w:val="000000"/>
+                <w:lang w:eastAsia="pt-BR"/>
+              </w:rPr>
+              <w:t xml:space="preserve"> CRUD</w:t>
+            </w:r>
+          </w:p>
+        </w:tc>
+      </w:tr>
+      <w:tr>
+        <w:trPr>
+          <w:trHeight w:val="256"/>
+        </w:trPr>
+        <w:tc>
+          <w:tcPr>
+            <w:tcW w:w="753" w:type="dxa"/>
+            <w:vMerge/>
+            <w:tcBorders>
+              <w:top w:val="single" w:sz="4" w:space="0" w:color="auto"/>
+              <w:left w:val="single" w:sz="4" w:space="0" w:color="auto"/>
+              <w:bottom w:val="single" w:sz="4" w:space="0" w:color="000000"/>
+              <w:right w:val="single" w:sz="4" w:space="0" w:color="auto"/>
+            </w:tcBorders>
+            <w:vAlign w:val="center"/>
+            <w:hideMark/>
+          </w:tcPr>
+          <w:p>
+            <w:pPr>
+              <w:spacing w:after="0" w:line="240" w:lineRule="auto"/>
+              <w:rPr>
+                <w:rFonts w:eastAsia="Times New Roman" w:cs="Calibri"/>
+                <w:color w:val="000000"/>
+                <w:lang w:eastAsia="pt-BR"/>
+              </w:rPr>
+            </w:pPr>
+          </w:p>
+        </w:tc>
+        <w:tc>
+          <w:tcPr>
+            <w:tcW w:w="8023" w:type="dxa"/>
+            <w:tcBorders>
+              <w:top w:val="nil"/>
+              <w:left w:val="nil"/>
+              <w:bottom w:val="single" w:sz="4" w:space="0" w:color="auto"/>
+              <w:right w:val="single" w:sz="4" w:space="0" w:color="auto"/>
+            </w:tcBorders>
+            <w:shd w:val="clear" w:color="auto" w:fill="auto"/>
+            <w:noWrap/>
+            <w:vAlign w:val="bottom"/>
+            <w:hideMark/>
+          </w:tcPr>
+          <w:p>
+            <w:pPr>
+              <w:spacing w:after="0" w:line="240" w:lineRule="auto"/>
+              <w:rPr>
+                <w:rFonts w:eastAsia="Times New Roman" w:cs="Calibri"/>
+                <w:color w:val="000000"/>
+                <w:lang w:eastAsia="pt-BR"/>
+              </w:rPr>
+            </w:pPr>
+            <w:r>
+              <w:rPr>
+                <w:rFonts w:eastAsia="Times New Roman" w:cs="Calibri"/>
+                <w:color w:val="000000"/>
+                <w:lang w:eastAsia="pt-BR"/>
+              </w:rPr>
+              <w:t>Criar API para iniciar testes de integração com front e BD</w:t>
+            </w:r>
+          </w:p>
+        </w:tc>
+      </w:tr>
+      <w:tr>
+        <w:trPr>
+          <w:trHeight w:val="256"/>
+        </w:trPr>
+        <w:tc>
+          <w:tcPr>
+            <w:tcW w:w="753" w:type="dxa"/>
+            <w:vMerge w:val="restart"/>
+            <w:tcBorders>
+              <w:top w:val="nil"/>
+              <w:left w:val="single" w:sz="4" w:space="0" w:color="auto"/>
+              <w:bottom w:val="single" w:sz="4" w:space="0" w:color="000000"/>
+              <w:right w:val="single" w:sz="4" w:space="0" w:color="auto"/>
+            </w:tcBorders>
+            <w:shd w:val="clear" w:color="000000" w:fill="C6E0B4"/>
+            <w:noWrap/>
+            <w:vAlign w:val="center"/>
+            <w:hideMark/>
+          </w:tcPr>
+          <w:p>
+            <w:pPr>
+              <w:spacing w:after="0" w:line="240" w:lineRule="auto"/>
+              <w:jc w:val="center"/>
+              <w:rPr>
+                <w:rFonts w:eastAsia="Times New Roman" w:cs="Calibri"/>
+                <w:color w:val="000000"/>
+                <w:lang w:eastAsia="pt-BR"/>
+              </w:rPr>
+            </w:pPr>
+            <w:r>
+              <w:rPr>
+                <w:rFonts w:eastAsia="Times New Roman" w:cs="Calibri"/>
+                <w:color w:val="000000"/>
+                <w:lang w:eastAsia="pt-BR"/>
+              </w:rPr>
+              <w:t>C</w:t>
+            </w:r>
+          </w:p>
+        </w:tc>
+        <w:tc>
+          <w:tcPr>
+            <w:tcW w:w="8023" w:type="dxa"/>
+            <w:tcBorders>
+              <w:top w:val="nil"/>
+              <w:left w:val="nil"/>
+              <w:bottom w:val="single" w:sz="4" w:space="0" w:color="auto"/>
+              <w:right w:val="single" w:sz="4" w:space="0" w:color="auto"/>
+            </w:tcBorders>
+            <w:shd w:val="clear" w:color="auto" w:fill="auto"/>
+            <w:noWrap/>
+            <w:vAlign w:val="bottom"/>
+            <w:hideMark/>
+          </w:tcPr>
+          <w:p>
+            <w:pPr>
+              <w:spacing w:after="0" w:line="240" w:lineRule="auto"/>
+              <w:rPr>
+                <w:rFonts w:eastAsia="Times New Roman" w:cs="Calibri"/>
+                <w:color w:val="000000"/>
+                <w:lang w:eastAsia="pt-BR"/>
+              </w:rPr>
+            </w:pPr>
+            <w:r>
+              <w:rPr>
+                <w:rFonts w:eastAsia="Times New Roman" w:cs="Calibri"/>
+                <w:color w:val="000000"/>
+                <w:lang w:eastAsia="pt-BR"/>
+              </w:rPr>
+              <w:t>Teste de execução de API utilizada como exemplo</w:t>
+            </w:r>
+          </w:p>
+        </w:tc>
+      </w:tr>
+      <w:tr>
+        <w:trPr>
+          <w:trHeight w:val="256"/>
+        </w:trPr>
+        <w:tc>
+          <w:tcPr>
+            <w:tcW w:w="753" w:type="dxa"/>
+            <w:vMerge/>
+            <w:tcBorders>
+              <w:top w:val="nil"/>
+              <w:left w:val="single" w:sz="4" w:space="0" w:color="auto"/>
+              <w:bottom w:val="single" w:sz="4" w:space="0" w:color="000000"/>
+              <w:right w:val="single" w:sz="4" w:space="0" w:color="auto"/>
+            </w:tcBorders>
+            <w:vAlign w:val="center"/>
+            <w:hideMark/>
+          </w:tcPr>
+          <w:p>
+            <w:pPr>
+              <w:spacing w:after="0" w:line="240" w:lineRule="auto"/>
+              <w:rPr>
+                <w:rFonts w:eastAsia="Times New Roman" w:cs="Calibri"/>
+                <w:color w:val="000000"/>
+                <w:lang w:eastAsia="pt-BR"/>
+              </w:rPr>
+            </w:pPr>
+          </w:p>
+        </w:tc>
+        <w:tc>
+          <w:tcPr>
+            <w:tcW w:w="8023" w:type="dxa"/>
+            <w:tcBorders>
+              <w:top w:val="nil"/>
+              <w:left w:val="nil"/>
+              <w:bottom w:val="single" w:sz="4" w:space="0" w:color="auto"/>
+              <w:right w:val="single" w:sz="4" w:space="0" w:color="auto"/>
+            </w:tcBorders>
+            <w:shd w:val="clear" w:color="auto" w:fill="auto"/>
+            <w:noWrap/>
+            <w:vAlign w:val="bottom"/>
+            <w:hideMark/>
+          </w:tcPr>
+          <w:p>
+            <w:pPr>
+              <w:spacing w:after="0" w:line="240" w:lineRule="auto"/>
+              <w:rPr>
+                <w:rFonts w:eastAsia="Times New Roman" w:cs="Calibri"/>
+                <w:color w:val="000000"/>
+                <w:lang w:eastAsia="pt-BR"/>
+              </w:rPr>
+            </w:pPr>
+            <w:r>
+              <w:rPr>
+                <w:rFonts w:eastAsia="Times New Roman" w:cs="Calibri"/>
+                <w:color w:val="000000"/>
+                <w:lang w:eastAsia="pt-BR"/>
+              </w:rPr>
+              <w:t>Testar API criada e testar suas funções básicas com front e BD</w:t>
+            </w:r>
+          </w:p>
+        </w:tc>
+      </w:tr>
+      <w:tr>
+        <w:trPr>
+          <w:trHeight w:val="256"/>
+        </w:trPr>
+        <w:tc>
+          <w:tcPr>
+            <w:tcW w:w="753" w:type="dxa"/>
+            <w:tcBorders>
+              <w:top w:val="nil"/>
+              <w:left w:val="single" w:sz="4" w:space="0" w:color="auto"/>
+              <w:bottom w:val="single" w:sz="4" w:space="0" w:color="auto"/>
+              <w:right w:val="single" w:sz="4" w:space="0" w:color="auto"/>
+            </w:tcBorders>
+            <w:shd w:val="clear" w:color="000000" w:fill="D9E1F2"/>
+            <w:noWrap/>
+            <w:vAlign w:val="center"/>
+            <w:hideMark/>
+          </w:tcPr>
+          <w:p>
+            <w:pPr>
+              <w:spacing w:after="0" w:line="240" w:lineRule="auto"/>
+              <w:jc w:val="center"/>
+              <w:rPr>
+                <w:rFonts w:eastAsia="Times New Roman" w:cs="Calibri"/>
+                <w:color w:val="000000"/>
+                <w:lang w:eastAsia="pt-BR"/>
+              </w:rPr>
+            </w:pPr>
+            <w:r>
+              <w:rPr>
+                <w:rFonts w:eastAsia="Times New Roman" w:cs="Calibri"/>
+                <w:color w:val="000000"/>
+                <w:lang w:eastAsia="pt-BR"/>
+              </w:rPr>
+              <w:t>A</w:t>
+            </w:r>
+          </w:p>
+        </w:tc>
+        <w:tc>
+          <w:tcPr>
+            <w:tcW w:w="8023" w:type="dxa"/>
+            <w:tcBorders>
+              <w:top w:val="nil"/>
+              <w:left w:val="nil"/>
+              <w:bottom w:val="single" w:sz="4" w:space="0" w:color="auto"/>
+              <w:right w:val="single" w:sz="4" w:space="0" w:color="auto"/>
+            </w:tcBorders>
+            <w:shd w:val="clear" w:color="auto" w:fill="auto"/>
+            <w:noWrap/>
+            <w:vAlign w:val="bottom"/>
+            <w:hideMark/>
+          </w:tcPr>
+          <w:p>
+            <w:pPr>
+              <w:spacing w:after="0" w:line="240" w:lineRule="auto"/>
+              <w:rPr>
+                <w:rFonts w:eastAsia="Times New Roman" w:cs="Calibri"/>
+                <w:color w:val="000000"/>
+                <w:lang w:eastAsia="pt-BR"/>
+              </w:rPr>
+            </w:pPr>
+            <w:r>
+              <w:rPr>
+                <w:rFonts w:eastAsia="Times New Roman" w:cs="Calibri"/>
+                <w:color w:val="000000"/>
+                <w:lang w:eastAsia="pt-BR"/>
+              </w:rPr>
+              <w:t>Se os testes forem concluídos, padronizar a utilização da API para sua utilização definitiva</w:t>
+            </w:r>
+          </w:p>
+        </w:tc>
+      </w:tr>
+      <w:tr>
+        <w:trPr>
+          <w:trHeight w:val="256"/>
+        </w:trPr>
+        <w:tc>
+          <w:tcPr>
+            <w:tcW w:w="753" w:type="dxa"/>
+            <w:tcBorders>
+              <w:top w:val="nil"/>
+              <w:left w:val="nil"/>
+              <w:bottom w:val="nil"/>
+              <w:right w:val="nil"/>
+            </w:tcBorders>
+            <w:shd w:val="clear" w:color="auto" w:fill="auto"/>
+            <w:noWrap/>
+            <w:vAlign w:val="bottom"/>
+            <w:hideMark/>
+          </w:tcPr>
+          <w:p>
+            <w:pPr>
+              <w:spacing w:after="0" w:line="240" w:lineRule="auto"/>
+              <w:rPr>
+                <w:rFonts w:eastAsia="Times New Roman" w:cs="Calibri"/>
+                <w:color w:val="000000"/>
+                <w:lang w:eastAsia="pt-BR"/>
+              </w:rPr>
+            </w:pPr>
+          </w:p>
+        </w:tc>
+        <w:tc>
+          <w:tcPr>
+            <w:tcW w:w="8023" w:type="dxa"/>
+            <w:tcBorders>
+              <w:top w:val="nil"/>
+              <w:left w:val="nil"/>
+              <w:bottom w:val="nil"/>
+              <w:right w:val="nil"/>
+            </w:tcBorders>
+            <w:shd w:val="clear" w:color="auto" w:fill="auto"/>
+            <w:noWrap/>
+            <w:vAlign w:val="bottom"/>
+            <w:hideMark/>
+          </w:tcPr>
+          <w:p>
+            <w:pPr>
+              <w:spacing w:after="0" w:line="240" w:lineRule="auto"/>
+              <w:rPr>
+                <w:rFonts w:ascii="Times New Roman" w:eastAsia="Times New Roman" w:hAnsi="Times New Roman"/>
+                <w:sz w:val="20"/>
+                <w:szCs w:val="20"/>
+                <w:lang w:eastAsia="pt-BR"/>
+              </w:rPr>
+            </w:pPr>
+          </w:p>
+        </w:tc>
+      </w:tr>
+      <w:tr>
+        <w:trPr>
+          <w:trHeight w:val="256"/>
+        </w:trPr>
+        <w:tc>
+          <w:tcPr>
+            <w:tcW w:w="753" w:type="dxa"/>
+            <w:tcBorders>
+              <w:top w:val="nil"/>
+              <w:left w:val="nil"/>
+              <w:bottom w:val="nil"/>
+              <w:right w:val="nil"/>
+            </w:tcBorders>
+            <w:shd w:val="clear" w:color="auto" w:fill="auto"/>
+            <w:noWrap/>
+            <w:vAlign w:val="bottom"/>
+            <w:hideMark/>
+          </w:tcPr>
+          <w:p>
+            <w:pPr>
+              <w:spacing w:after="0" w:line="240" w:lineRule="auto"/>
+              <w:rPr>
+                <w:rFonts w:ascii="Times New Roman" w:eastAsia="Times New Roman" w:hAnsi="Times New Roman"/>
+                <w:sz w:val="20"/>
+                <w:szCs w:val="20"/>
+                <w:lang w:eastAsia="pt-BR"/>
+              </w:rPr>
+            </w:pPr>
+          </w:p>
+        </w:tc>
+        <w:tc>
+          <w:tcPr>
+            <w:tcW w:w="8023" w:type="dxa"/>
+            <w:tcBorders>
+              <w:top w:val="single" w:sz="4" w:space="0" w:color="auto"/>
+              <w:left w:val="single" w:sz="4" w:space="0" w:color="auto"/>
+              <w:bottom w:val="single" w:sz="4" w:space="0" w:color="auto"/>
+              <w:right w:val="single" w:sz="4" w:space="0" w:color="auto"/>
+            </w:tcBorders>
+            <w:shd w:val="clear" w:color="000000" w:fill="D9D9D9"/>
+            <w:noWrap/>
+            <w:vAlign w:val="bottom"/>
+            <w:hideMark/>
+          </w:tcPr>
+          <w:p>
+            <w:pPr>
+              <w:spacing w:after="0" w:line="240" w:lineRule="auto"/>
+              <w:jc w:val="center"/>
+              <w:rPr>
+                <w:rFonts w:eastAsia="Times New Roman" w:cs="Calibri"/>
+                <w:b/>
+                <w:bCs/>
+                <w:color w:val="000000"/>
+                <w:lang w:eastAsia="pt-BR"/>
+              </w:rPr>
+            </w:pPr>
+            <w:r>
+              <w:rPr>
+                <w:rFonts w:eastAsia="Times New Roman" w:cs="Calibri"/>
+                <w:b/>
+                <w:bCs/>
+                <w:color w:val="000000"/>
+                <w:lang w:eastAsia="pt-BR"/>
+              </w:rPr>
+              <w:t xml:space="preserve">Criação </w:t>
+            </w:r>
+            <w:proofErr w:type="spellStart"/>
+            <w:r>
+              <w:rPr>
+                <w:rFonts w:eastAsia="Times New Roman" w:cs="Calibri"/>
+                <w:b/>
+                <w:bCs/>
+                <w:color w:val="000000"/>
+                <w:lang w:eastAsia="pt-BR"/>
+              </w:rPr>
+              <w:t>Frontend</w:t>
+            </w:r>
+            <w:proofErr w:type="spellEnd"/>
+          </w:p>
+        </w:tc>
+      </w:tr>
+      <w:tr>
+        <w:trPr>
+          <w:trHeight w:val="256"/>
+        </w:trPr>
+        <w:tc>
+          <w:tcPr>
+            <w:tcW w:w="753" w:type="dxa"/>
+            <w:tcBorders>
+              <w:top w:val="single" w:sz="4" w:space="0" w:color="auto"/>
+              <w:left w:val="single" w:sz="4" w:space="0" w:color="auto"/>
+              <w:bottom w:val="nil"/>
+              <w:right w:val="single" w:sz="4" w:space="0" w:color="auto"/>
+            </w:tcBorders>
+            <w:shd w:val="clear" w:color="000000" w:fill="FF8181"/>
+            <w:noWrap/>
+            <w:vAlign w:val="center"/>
+            <w:hideMark/>
+          </w:tcPr>
+          <w:p>
+            <w:pPr>
+              <w:spacing w:after="0" w:line="240" w:lineRule="auto"/>
+              <w:jc w:val="center"/>
+              <w:rPr>
+                <w:rFonts w:eastAsia="Times New Roman" w:cs="Calibri"/>
+                <w:color w:val="000000"/>
+                <w:lang w:eastAsia="pt-BR"/>
+              </w:rPr>
+            </w:pPr>
+            <w:r>
+              <w:rPr>
+                <w:rFonts w:eastAsia="Times New Roman" w:cs="Calibri"/>
+                <w:color w:val="000000"/>
+                <w:lang w:eastAsia="pt-BR"/>
+              </w:rPr>
+              <w:t>P</w:t>
+            </w:r>
+          </w:p>
+        </w:tc>
+        <w:tc>
+          <w:tcPr>
+            <w:tcW w:w="8023" w:type="dxa"/>
+            <w:tcBorders>
+              <w:top w:val="nil"/>
+              <w:left w:val="nil"/>
+              <w:bottom w:val="single" w:sz="4" w:space="0" w:color="auto"/>
+              <w:right w:val="single" w:sz="4" w:space="0" w:color="auto"/>
+            </w:tcBorders>
+            <w:shd w:val="clear" w:color="auto" w:fill="auto"/>
+            <w:noWrap/>
+            <w:vAlign w:val="bottom"/>
+            <w:hideMark/>
+          </w:tcPr>
+          <w:p>
+            <w:pPr>
+              <w:spacing w:after="0" w:line="240" w:lineRule="auto"/>
+              <w:rPr>
+                <w:rFonts w:eastAsia="Times New Roman" w:cs="Calibri"/>
+                <w:color w:val="000000"/>
+                <w:lang w:eastAsia="pt-BR"/>
+              </w:rPr>
+            </w:pPr>
+            <w:r>
+              <w:rPr>
+                <w:rFonts w:eastAsia="Times New Roman" w:cs="Calibri"/>
+                <w:color w:val="000000"/>
+                <w:lang w:eastAsia="pt-BR"/>
+              </w:rPr>
+              <w:t>Utilizar Adobe XD para criar uma visualização de como será a interface e seu fluxo de navegação</w:t>
+            </w:r>
+          </w:p>
+        </w:tc>
+      </w:tr>
+      <w:tr>
+        <w:trPr>
+          <w:trHeight w:val="256"/>
+        </w:trPr>
+        <w:tc>
+          <w:tcPr>
+            <w:tcW w:w="753" w:type="dxa"/>
+            <w:vMerge w:val="restart"/>
+            <w:tcBorders>
+              <w:top w:val="single" w:sz="4" w:space="0" w:color="auto"/>
+              <w:left w:val="single" w:sz="4" w:space="0" w:color="auto"/>
+              <w:bottom w:val="single" w:sz="4" w:space="0" w:color="000000"/>
+              <w:right w:val="single" w:sz="4" w:space="0" w:color="auto"/>
+            </w:tcBorders>
+            <w:shd w:val="clear" w:color="000000" w:fill="FFFF99"/>
+            <w:noWrap/>
+            <w:vAlign w:val="center"/>
+            <w:hideMark/>
+          </w:tcPr>
+          <w:p>
+            <w:pPr>
+              <w:spacing w:after="0" w:line="240" w:lineRule="auto"/>
+              <w:jc w:val="center"/>
+              <w:rPr>
+                <w:rFonts w:eastAsia="Times New Roman" w:cs="Calibri"/>
+                <w:color w:val="000000"/>
+                <w:lang w:eastAsia="pt-BR"/>
+              </w:rPr>
+            </w:pPr>
+            <w:r>
+              <w:rPr>
+                <w:rFonts w:eastAsia="Times New Roman" w:cs="Calibri"/>
+                <w:color w:val="000000"/>
+                <w:lang w:eastAsia="pt-BR"/>
+              </w:rPr>
+              <w:t>D</w:t>
+            </w:r>
+          </w:p>
+        </w:tc>
+        <w:tc>
+          <w:tcPr>
+            <w:tcW w:w="8023" w:type="dxa"/>
+            <w:tcBorders>
+              <w:top w:val="nil"/>
+              <w:left w:val="nil"/>
+              <w:bottom w:val="single" w:sz="4" w:space="0" w:color="auto"/>
+              <w:right w:val="single" w:sz="4" w:space="0" w:color="auto"/>
+            </w:tcBorders>
+            <w:shd w:val="clear" w:color="auto" w:fill="auto"/>
+            <w:noWrap/>
+            <w:vAlign w:val="bottom"/>
+            <w:hideMark/>
+          </w:tcPr>
+          <w:p>
+            <w:pPr>
+              <w:spacing w:after="0" w:line="240" w:lineRule="auto"/>
+              <w:rPr>
+                <w:rFonts w:eastAsia="Times New Roman" w:cs="Calibri"/>
+                <w:color w:val="000000"/>
+                <w:lang w:eastAsia="pt-BR"/>
+              </w:rPr>
+            </w:pPr>
+            <w:r>
+              <w:rPr>
+                <w:rFonts w:eastAsia="Times New Roman" w:cs="Calibri"/>
+                <w:color w:val="000000"/>
+                <w:lang w:eastAsia="pt-BR"/>
+              </w:rPr>
+              <w:t>Estruturar HTML para construção da página</w:t>
+            </w:r>
+          </w:p>
+        </w:tc>
+      </w:tr>
+      <w:tr>
+        <w:trPr>
+          <w:trHeight w:val="256"/>
+        </w:trPr>
+        <w:tc>
+          <w:tcPr>
+            <w:tcW w:w="753" w:type="dxa"/>
+            <w:vMerge/>
+            <w:tcBorders>
+              <w:top w:val="single" w:sz="4" w:space="0" w:color="auto"/>
+              <w:left w:val="single" w:sz="4" w:space="0" w:color="auto"/>
+              <w:bottom w:val="single" w:sz="4" w:space="0" w:color="000000"/>
+              <w:right w:val="single" w:sz="4" w:space="0" w:color="auto"/>
+            </w:tcBorders>
+            <w:vAlign w:val="center"/>
+            <w:hideMark/>
+          </w:tcPr>
+          <w:p>
+            <w:pPr>
+              <w:spacing w:after="0" w:line="240" w:lineRule="auto"/>
+              <w:rPr>
+                <w:rFonts w:eastAsia="Times New Roman" w:cs="Calibri"/>
+                <w:color w:val="000000"/>
+                <w:lang w:eastAsia="pt-BR"/>
+              </w:rPr>
+            </w:pPr>
+          </w:p>
+        </w:tc>
+        <w:tc>
+          <w:tcPr>
+            <w:tcW w:w="8023" w:type="dxa"/>
+            <w:tcBorders>
+              <w:top w:val="nil"/>
+              <w:left w:val="nil"/>
+              <w:bottom w:val="single" w:sz="4" w:space="0" w:color="auto"/>
+              <w:right w:val="single" w:sz="4" w:space="0" w:color="auto"/>
+            </w:tcBorders>
+            <w:shd w:val="clear" w:color="auto" w:fill="auto"/>
+            <w:noWrap/>
+            <w:vAlign w:val="bottom"/>
+            <w:hideMark/>
+          </w:tcPr>
+          <w:p>
+            <w:pPr>
+              <w:spacing w:after="0" w:line="240" w:lineRule="auto"/>
+              <w:rPr>
+                <w:rFonts w:eastAsia="Times New Roman" w:cs="Calibri"/>
+                <w:color w:val="000000"/>
+                <w:lang w:eastAsia="pt-BR"/>
+              </w:rPr>
+            </w:pPr>
+            <w:r>
+              <w:rPr>
+                <w:rFonts w:eastAsia="Times New Roman" w:cs="Calibri"/>
+                <w:color w:val="000000"/>
+                <w:lang w:eastAsia="pt-BR"/>
+              </w:rPr>
+              <w:t xml:space="preserve">Utilizar </w:t>
+            </w:r>
+            <w:proofErr w:type="spellStart"/>
+            <w:r>
+              <w:rPr>
+                <w:rFonts w:eastAsia="Times New Roman" w:cs="Calibri"/>
+                <w:color w:val="000000"/>
+                <w:lang w:eastAsia="pt-BR"/>
+              </w:rPr>
+              <w:t>React</w:t>
+            </w:r>
+            <w:proofErr w:type="spellEnd"/>
+            <w:r>
+              <w:rPr>
+                <w:rFonts w:eastAsia="Times New Roman" w:cs="Calibri"/>
+                <w:color w:val="000000"/>
+                <w:lang w:eastAsia="pt-BR"/>
+              </w:rPr>
+              <w:t xml:space="preserve"> para montar a página com seu layout definido e </w:t>
+            </w:r>
+            <w:proofErr w:type="spellStart"/>
+            <w:r>
+              <w:rPr>
+                <w:rFonts w:eastAsia="Times New Roman" w:cs="Calibri"/>
+                <w:color w:val="000000"/>
+                <w:lang w:eastAsia="pt-BR"/>
+              </w:rPr>
+              <w:t>fuxo</w:t>
+            </w:r>
+            <w:proofErr w:type="spellEnd"/>
+            <w:r>
+              <w:rPr>
+                <w:rFonts w:eastAsia="Times New Roman" w:cs="Calibri"/>
+                <w:color w:val="000000"/>
+                <w:lang w:eastAsia="pt-BR"/>
+              </w:rPr>
+              <w:t xml:space="preserve"> de navegação</w:t>
+            </w:r>
+          </w:p>
+        </w:tc>
+      </w:tr>
+      <w:tr>
+        <w:trPr>
+          <w:trHeight w:val="256"/>
+        </w:trPr>
+        <w:tc>
+          <w:tcPr>
+            <w:tcW w:w="753" w:type="dxa"/>
+            <w:vMerge w:val="restart"/>
+            <w:tcBorders>
+              <w:top w:val="nil"/>
+              <w:left w:val="single" w:sz="4" w:space="0" w:color="auto"/>
+              <w:bottom w:val="single" w:sz="4" w:space="0" w:color="000000"/>
+              <w:right w:val="single" w:sz="4" w:space="0" w:color="auto"/>
+            </w:tcBorders>
+            <w:shd w:val="clear" w:color="000000" w:fill="C6E0B4"/>
+            <w:noWrap/>
+            <w:vAlign w:val="center"/>
+            <w:hideMark/>
+          </w:tcPr>
+          <w:p>
+            <w:pPr>
+              <w:spacing w:after="0" w:line="240" w:lineRule="auto"/>
+              <w:jc w:val="center"/>
+              <w:rPr>
+                <w:rFonts w:eastAsia="Times New Roman" w:cs="Calibri"/>
+                <w:color w:val="000000"/>
+                <w:lang w:eastAsia="pt-BR"/>
+              </w:rPr>
+            </w:pPr>
+            <w:r>
+              <w:rPr>
+                <w:rFonts w:eastAsia="Times New Roman" w:cs="Calibri"/>
+                <w:color w:val="000000"/>
+                <w:lang w:eastAsia="pt-BR"/>
+              </w:rPr>
+              <w:t>C</w:t>
+            </w:r>
+          </w:p>
+        </w:tc>
+        <w:tc>
+          <w:tcPr>
+            <w:tcW w:w="8023" w:type="dxa"/>
+            <w:tcBorders>
+              <w:top w:val="nil"/>
+              <w:left w:val="nil"/>
+              <w:bottom w:val="single" w:sz="4" w:space="0" w:color="auto"/>
+              <w:right w:val="single" w:sz="4" w:space="0" w:color="auto"/>
+            </w:tcBorders>
+            <w:shd w:val="clear" w:color="auto" w:fill="auto"/>
+            <w:noWrap/>
+            <w:vAlign w:val="bottom"/>
+            <w:hideMark/>
+          </w:tcPr>
+          <w:p>
+            <w:pPr>
+              <w:spacing w:after="0" w:line="240" w:lineRule="auto"/>
+              <w:rPr>
+                <w:rFonts w:eastAsia="Times New Roman" w:cs="Calibri"/>
+                <w:color w:val="000000"/>
+                <w:lang w:eastAsia="pt-BR"/>
+              </w:rPr>
+            </w:pPr>
+            <w:r>
+              <w:rPr>
+                <w:rFonts w:eastAsia="Times New Roman" w:cs="Calibri"/>
+                <w:color w:val="000000"/>
+                <w:lang w:eastAsia="pt-BR"/>
+              </w:rPr>
+              <w:t>Verificar se o fluxo de navegação está correto</w:t>
+            </w:r>
+          </w:p>
+        </w:tc>
+      </w:tr>
+      <w:tr>
+        <w:trPr>
+          <w:trHeight w:val="256"/>
+        </w:trPr>
+        <w:tc>
+          <w:tcPr>
+            <w:tcW w:w="753" w:type="dxa"/>
+            <w:vMerge/>
+            <w:tcBorders>
+              <w:top w:val="nil"/>
+              <w:left w:val="single" w:sz="4" w:space="0" w:color="auto"/>
+              <w:bottom w:val="single" w:sz="4" w:space="0" w:color="000000"/>
+              <w:right w:val="single" w:sz="4" w:space="0" w:color="auto"/>
+            </w:tcBorders>
+            <w:vAlign w:val="center"/>
+            <w:hideMark/>
+          </w:tcPr>
+          <w:p>
+            <w:pPr>
+              <w:spacing w:after="0" w:line="240" w:lineRule="auto"/>
+              <w:rPr>
+                <w:rFonts w:eastAsia="Times New Roman" w:cs="Calibri"/>
+                <w:color w:val="000000"/>
+                <w:lang w:eastAsia="pt-BR"/>
+              </w:rPr>
+            </w:pPr>
+          </w:p>
+        </w:tc>
+        <w:tc>
+          <w:tcPr>
+            <w:tcW w:w="8023" w:type="dxa"/>
+            <w:tcBorders>
+              <w:top w:val="nil"/>
+              <w:left w:val="nil"/>
+              <w:bottom w:val="single" w:sz="4" w:space="0" w:color="auto"/>
+              <w:right w:val="single" w:sz="4" w:space="0" w:color="auto"/>
+            </w:tcBorders>
+            <w:shd w:val="clear" w:color="auto" w:fill="auto"/>
+            <w:noWrap/>
+            <w:vAlign w:val="bottom"/>
+            <w:hideMark/>
+          </w:tcPr>
+          <w:p>
+            <w:pPr>
+              <w:spacing w:after="0" w:line="240" w:lineRule="auto"/>
+              <w:rPr>
+                <w:rFonts w:eastAsia="Times New Roman" w:cs="Calibri"/>
+                <w:color w:val="000000"/>
+                <w:lang w:eastAsia="pt-BR"/>
+              </w:rPr>
+            </w:pPr>
+            <w:r>
+              <w:rPr>
+                <w:rFonts w:eastAsia="Times New Roman" w:cs="Calibri"/>
+                <w:color w:val="000000"/>
+                <w:lang w:eastAsia="pt-BR"/>
+              </w:rPr>
+              <w:t>Verificar se os layout da página se manterá no padrão para vários tipos de resoluções.</w:t>
+            </w:r>
+          </w:p>
+        </w:tc>
+      </w:tr>
+      <w:tr>
+        <w:trPr>
+          <w:trHeight w:val="256"/>
+        </w:trPr>
+        <w:tc>
+          <w:tcPr>
+            <w:tcW w:w="753" w:type="dxa"/>
+            <w:tcBorders>
+              <w:top w:val="nil"/>
+              <w:left w:val="single" w:sz="4" w:space="0" w:color="auto"/>
+              <w:bottom w:val="single" w:sz="4" w:space="0" w:color="auto"/>
+              <w:right w:val="single" w:sz="4" w:space="0" w:color="auto"/>
+            </w:tcBorders>
+            <w:shd w:val="clear" w:color="000000" w:fill="D9E1F2"/>
+            <w:noWrap/>
+            <w:vAlign w:val="center"/>
+            <w:hideMark/>
+          </w:tcPr>
+          <w:p>
+            <w:pPr>
+              <w:spacing w:after="0" w:line="240" w:lineRule="auto"/>
+              <w:jc w:val="center"/>
+              <w:rPr>
+                <w:rFonts w:eastAsia="Times New Roman" w:cs="Calibri"/>
+                <w:color w:val="000000"/>
+                <w:lang w:eastAsia="pt-BR"/>
+              </w:rPr>
+            </w:pPr>
+            <w:r>
+              <w:rPr>
+                <w:rFonts w:eastAsia="Times New Roman" w:cs="Calibri"/>
+                <w:color w:val="000000"/>
+                <w:lang w:eastAsia="pt-BR"/>
+              </w:rPr>
+              <w:t>A</w:t>
+            </w:r>
+          </w:p>
+        </w:tc>
+        <w:tc>
+          <w:tcPr>
+            <w:tcW w:w="8023" w:type="dxa"/>
+            <w:tcBorders>
+              <w:top w:val="nil"/>
+              <w:left w:val="nil"/>
+              <w:bottom w:val="single" w:sz="4" w:space="0" w:color="auto"/>
+              <w:right w:val="single" w:sz="4" w:space="0" w:color="auto"/>
+            </w:tcBorders>
+            <w:shd w:val="clear" w:color="auto" w:fill="auto"/>
+            <w:noWrap/>
+            <w:vAlign w:val="bottom"/>
+            <w:hideMark/>
+          </w:tcPr>
+          <w:p>
+            <w:pPr>
+              <w:spacing w:after="0" w:line="240" w:lineRule="auto"/>
+              <w:rPr>
+                <w:rFonts w:eastAsia="Times New Roman" w:cs="Calibri"/>
+                <w:color w:val="000000"/>
+                <w:lang w:eastAsia="pt-BR"/>
+              </w:rPr>
+            </w:pPr>
+            <w:r>
+              <w:rPr>
+                <w:rFonts w:eastAsia="Times New Roman" w:cs="Calibri"/>
+                <w:color w:val="000000"/>
+                <w:lang w:eastAsia="pt-BR"/>
+              </w:rPr>
+              <w:t xml:space="preserve">Começar a integração com o </w:t>
+            </w:r>
+            <w:proofErr w:type="spellStart"/>
+            <w:r>
+              <w:rPr>
+                <w:rFonts w:eastAsia="Times New Roman" w:cs="Calibri"/>
+                <w:color w:val="000000"/>
+                <w:lang w:eastAsia="pt-BR"/>
+              </w:rPr>
+              <w:t>backend</w:t>
+            </w:r>
+            <w:proofErr w:type="spellEnd"/>
+            <w:r>
+              <w:rPr>
+                <w:rFonts w:eastAsia="Times New Roman" w:cs="Calibri"/>
+                <w:color w:val="000000"/>
+                <w:lang w:eastAsia="pt-BR"/>
+              </w:rPr>
+              <w:t>, fazendo com que as informações sejam enviadas conforme definido</w:t>
+            </w:r>
+          </w:p>
+        </w:tc>
+      </w:tr>
+    </w:tbl>
+    <w:p>
+      <w:pPr>
+        <w:spacing w:after="0" w:line="360" w:lineRule="auto"/>
+        <w:ind w:left="360"/>
+        <w:rPr>
+          <w:rFonts w:ascii="Times New Roman" w:hAnsi="Times New Roman"/>
+          <w:sz w:val="24"/>
+          <w:szCs w:val="24"/>
+        </w:rPr>
+      </w:pPr>
+    </w:p>
+    <w:p>
+      <w:pPr>
+        <w:spacing w:after="0" w:line="360" w:lineRule="auto"/>
+        <w:ind w:left="360"/>
+        <w:rPr>
+          <w:rFonts w:ascii="Times New Roman" w:hAnsi="Times New Roman"/>
+          <w:sz w:val="24"/>
+          <w:szCs w:val="24"/>
+        </w:rPr>
+      </w:pPr>
+    </w:p>
+    <w:p>
+      <w:pPr>
+        <w:spacing w:after="0" w:line="360" w:lineRule="auto"/>
+        <w:ind w:left="360"/>
+        <w:rPr>
+          <w:rFonts w:ascii="Times New Roman" w:hAnsi="Times New Roman"/>
+          <w:sz w:val="24"/>
+          <w:szCs w:val="24"/>
+        </w:rPr>
+      </w:pPr>
+    </w:p>
+    <w:p>
+      <w:pPr>
+        <w:spacing w:after="0" w:line="360" w:lineRule="auto"/>
+        <w:ind w:left="360"/>
+        <w:rPr>
+          <w:rFonts w:ascii="Times New Roman" w:hAnsi="Times New Roman"/>
+          <w:sz w:val="24"/>
+          <w:szCs w:val="24"/>
+        </w:rPr>
+      </w:pPr>
+      <w:r>
+        <w:rPr>
+          <w:rFonts w:ascii="Times New Roman" w:hAnsi="Times New Roman"/>
+          <w:sz w:val="24"/>
+          <w:szCs w:val="24"/>
+        </w:rPr>
+        <w:t>Elaborar no mínimo 2 diagramas de causa e efeito.</w:t>
+      </w:r>
+      <w:r>
+        <w:rPr>
+          <w:rFonts w:ascii="Times New Roman" w:hAnsi="Times New Roman"/>
+          <w:sz w:val="24"/>
+          <w:szCs w:val="24"/>
+        </w:rPr>
+        <w:t xml:space="preserve"> (NIVALDO ME AJUDA. Não consegui fazer)</w:t>
+      </w:r>
+    </w:p>
     <w:p>
       <w:pPr>
         <w:spacing w:after="0" w:line="360" w:lineRule="auto"/>
@@ -6041,12 +7277,11 @@
           <w:noProof/>
           <w:lang w:eastAsia="pt-BR"/>
         </w:rPr>
-        <w:lastRenderedPageBreak/>
         <w:drawing>
-          <wp:inline distT="0" distB="0" distL="0" distR="0" wp14:anchorId="571E1628" wp14:editId="3304E7EF">
-            <wp:extent cx="2734574" cy="2516917"/>
+          <wp:inline distT="0" distB="0" distL="0" distR="0" wp14:anchorId="0AC9A445" wp14:editId="2266B64F">
+            <wp:extent cx="4449370" cy="2208362"/>
             <wp:effectExtent l="0" t="0" r="0" b="0"/>
-            <wp:docPr id="2" name="Imagem 2"/>
+            <wp:docPr id="3" name="Imagem 3"/>
             <wp:cNvGraphicFramePr>
               <a:graphicFrameLocks xmlns:a="http://schemas.openxmlformats.org/drawingml/2006/main" noChangeAspect="1"/>
             </wp:cNvGraphicFramePr>
@@ -6066,143 +7301,6 @@
                   <pic:spPr>
                     <a:xfrm>
                       <a:off x="0" y="0"/>
-                      <a:ext cx="2742627" cy="2524329"/>
-                    </a:xfrm>
-                    <a:prstGeom prst="rect">
-                      <a:avLst/>
-                    </a:prstGeom>
-                  </pic:spPr>
-                </pic:pic>
-              </a:graphicData>
-            </a:graphic>
-          </wp:inline>
-        </w:drawing>
-      </w:r>
-    </w:p>
-    <w:p>
-      <w:pPr>
-        <w:spacing w:after="0" w:line="360" w:lineRule="auto"/>
-        <w:ind w:left="360"/>
-        <w:rPr>
-          <w:rFonts w:ascii="Times New Roman" w:hAnsi="Times New Roman"/>
-          <w:sz w:val="24"/>
-          <w:szCs w:val="24"/>
-        </w:rPr>
-      </w:pPr>
-    </w:p>
-    <w:p>
-      <w:pPr>
-        <w:spacing w:after="0" w:line="360" w:lineRule="auto"/>
-        <w:ind w:left="360"/>
-        <w:rPr>
-          <w:rFonts w:ascii="Times New Roman" w:hAnsi="Times New Roman"/>
-          <w:sz w:val="24"/>
-          <w:szCs w:val="24"/>
-        </w:rPr>
-      </w:pPr>
-    </w:p>
-    <w:p>
-      <w:pPr>
-        <w:spacing w:after="0" w:line="360" w:lineRule="auto"/>
-        <w:ind w:left="360"/>
-        <w:rPr>
-          <w:rFonts w:ascii="Times New Roman" w:hAnsi="Times New Roman"/>
-          <w:sz w:val="24"/>
-          <w:szCs w:val="24"/>
-        </w:rPr>
-      </w:pPr>
-    </w:p>
-    <w:p>
-      <w:pPr>
-        <w:spacing w:after="0" w:line="360" w:lineRule="auto"/>
-        <w:ind w:left="360"/>
-        <w:rPr>
-          <w:rFonts w:ascii="Times New Roman" w:hAnsi="Times New Roman"/>
-          <w:sz w:val="24"/>
-          <w:szCs w:val="24"/>
-        </w:rPr>
-      </w:pPr>
-    </w:p>
-    <w:p>
-      <w:pPr>
-        <w:spacing w:after="0" w:line="360" w:lineRule="auto"/>
-        <w:ind w:left="360"/>
-        <w:rPr>
-          <w:rFonts w:ascii="Times New Roman" w:hAnsi="Times New Roman"/>
-          <w:sz w:val="24"/>
-          <w:szCs w:val="24"/>
-        </w:rPr>
-      </w:pPr>
-    </w:p>
-    <w:p>
-      <w:pPr>
-        <w:spacing w:after="0" w:line="360" w:lineRule="auto"/>
-        <w:ind w:left="360"/>
-        <w:rPr>
-          <w:rFonts w:ascii="Times New Roman" w:hAnsi="Times New Roman"/>
-          <w:sz w:val="24"/>
-          <w:szCs w:val="24"/>
-        </w:rPr>
-      </w:pPr>
-    </w:p>
-    <w:p>
-      <w:pPr>
-        <w:spacing w:after="0" w:line="360" w:lineRule="auto"/>
-        <w:ind w:left="360"/>
-        <w:rPr>
-          <w:rFonts w:ascii="Times New Roman" w:hAnsi="Times New Roman"/>
-          <w:sz w:val="24"/>
-          <w:szCs w:val="24"/>
-        </w:rPr>
-      </w:pPr>
-      <w:r>
-        <w:rPr>
-          <w:rFonts w:ascii="Times New Roman" w:hAnsi="Times New Roman"/>
-          <w:sz w:val="24"/>
-          <w:szCs w:val="24"/>
-        </w:rPr>
-        <w:t>Elaborar no mínimo 2 diagramas de causa e efeito.</w:t>
-      </w:r>
-    </w:p>
-    <w:p>
-      <w:pPr>
-        <w:spacing w:after="0" w:line="360" w:lineRule="auto"/>
-        <w:ind w:left="360"/>
-        <w:rPr>
-          <w:rFonts w:ascii="Times New Roman" w:hAnsi="Times New Roman"/>
-          <w:sz w:val="24"/>
-          <w:szCs w:val="24"/>
-        </w:rPr>
-      </w:pPr>
-      <w:r>
-        <w:rPr>
-          <w:noProof/>
-          <w:lang w:eastAsia="pt-BR"/>
-        </w:rPr>
-        <w:drawing>
-          <wp:inline distT="0" distB="0" distL="0" distR="0" wp14:anchorId="0AC9A445" wp14:editId="2266B64F">
-            <wp:extent cx="4449370" cy="2208362"/>
-            <wp:effectExtent l="0" t="0" r="0" b="0"/>
-            <wp:docPr id="3" name="Imagem 3"/>
-            <wp:cNvGraphicFramePr>
-              <a:graphicFrameLocks xmlns:a="http://schemas.openxmlformats.org/drawingml/2006/main" noChangeAspect="1"/>
-            </wp:cNvGraphicFramePr>
-            <a:graphic xmlns:a="http://schemas.openxmlformats.org/drawingml/2006/main">
-              <a:graphicData uri="http://schemas.openxmlformats.org/drawingml/2006/picture">
-                <pic:pic xmlns:pic="http://schemas.openxmlformats.org/drawingml/2006/picture">
-                  <pic:nvPicPr>
-                    <pic:cNvPr id="1" name=""/>
-                    <pic:cNvPicPr/>
-                  </pic:nvPicPr>
-                  <pic:blipFill>
-                    <a:blip r:embed="rId11"/>
-                    <a:stretch>
-                      <a:fillRect/>
-                    </a:stretch>
-                  </pic:blipFill>
-                  <pic:spPr>
-                    <a:xfrm>
-                      <a:off x="0" y="0"/>
                       <a:ext cx="4482494" cy="2224802"/>
                     </a:xfrm>
                     <a:prstGeom prst="rect">
@@ -6251,6 +7349,15 @@
         </w:rPr>
         <w:t>Gerenciamento dos Recursos Humanos</w:t>
       </w:r>
+      <w:r>
+        <w:rPr>
+          <w:rFonts w:ascii="Times New Roman" w:hAnsi="Times New Roman"/>
+          <w:b/>
+          <w:sz w:val="24"/>
+          <w:szCs w:val="24"/>
+        </w:rPr>
+        <w:t xml:space="preserve"> (Não chegamos nessa parte)</w:t>
+      </w:r>
     </w:p>
     <w:p>
       <w:pPr>
@@ -6323,6 +7430,15 @@
         </w:rPr>
         <w:t>Gerenciamento das Comunicações</w:t>
       </w:r>
+      <w:r>
+        <w:rPr>
+          <w:rFonts w:ascii="Times New Roman" w:hAnsi="Times New Roman"/>
+          <w:b/>
+          <w:sz w:val="24"/>
+          <w:szCs w:val="24"/>
+        </w:rPr>
+        <w:t xml:space="preserve"> (Não chegamos nessa parte)</w:t>
+      </w:r>
     </w:p>
     <w:p>
       <w:pPr>
@@ -6417,6 +7533,15 @@
         </w:rPr>
         <w:t>Gerenciamento dos Riscos</w:t>
       </w:r>
+      <w:r>
+        <w:rPr>
+          <w:rFonts w:ascii="Times New Roman" w:hAnsi="Times New Roman"/>
+          <w:b/>
+          <w:sz w:val="24"/>
+          <w:szCs w:val="24"/>
+        </w:rPr>
+        <w:t xml:space="preserve"> (talvez tenha falado sobre isso anteriormente)</w:t>
+      </w:r>
     </w:p>
     <w:p>
       <w:pPr>
@@ -6471,6 +7596,15 @@
         </w:rPr>
         <w:t>Gerenciamento das Aquisições e Contratações</w:t>
       </w:r>
+      <w:r>
+        <w:rPr>
+          <w:rFonts w:ascii="Times New Roman" w:hAnsi="Times New Roman"/>
+          <w:b/>
+          <w:sz w:val="24"/>
+          <w:szCs w:val="24"/>
+        </w:rPr>
+        <w:t xml:space="preserve"> (não chegamos nesta parte)</w:t>
+      </w:r>
     </w:p>
     <w:p>
       <w:pPr>
@@ -6938,7 +8072,7 @@
       </w:r>
     </w:p>
     <w:sectPr>
-      <w:headerReference w:type="default" r:id="rId12"/>
+      <w:headerReference w:type="default" r:id="rId11"/>
       <w:pgSz w:w="11906" w:h="16838" w:code="9"/>
       <w:pgMar w:top="1701" w:right="1134" w:bottom="1134" w:left="1701" w:header="709" w:footer="709" w:gutter="0"/>
       <w:pgNumType w:start="14"/>
@@ -7042,7 +8176,7 @@
         <w:sz w:val="24"/>
         <w:szCs w:val="24"/>
       </w:rPr>
-      <w:t>22</w:t>
+      <w:t>21</w:t>
     </w:r>
     <w:r>
       <w:rPr>
@@ -8539,7 +9673,7 @@
 </file>
 
 <file path=customXml/itemProps1.xml><?xml version="1.0" encoding="utf-8"?>
-<ds:datastoreItem xmlns:ds="http://schemas.openxmlformats.org/officeDocument/2006/customXml" ds:itemID="{E957AC9A-8E73-40C3-BD03-6E33B8436E7B}">
+<ds:datastoreItem xmlns:ds="http://schemas.openxmlformats.org/officeDocument/2006/customXml" ds:itemID="{C3E34B79-5F3F-46FA-8E2F-688067374EE9}">
   <ds:schemaRefs>
     <ds:schemaRef ds:uri="http://schemas.openxmlformats.org/officeDocument/2006/bibliography"/>
   </ds:schemaRefs>

</xml_diff>

<commit_message>
tem q faze isso ae
</commit_message>
<xml_diff>
--- a/modelo de projeto.DOCX
+++ b/modelo de projeto.DOCX
@@ -5390,7 +5390,7 @@
           <w:szCs w:val="24"/>
           <w:lang w:eastAsia="pt-BR"/>
         </w:rPr>
-        <w:t>NÃO SEI</w:t>
+        <w:t>Creio que seja eu e o Vitor somente, porém não sei como colocar no documento.</w:t>
       </w:r>
     </w:p>
     <w:p>
@@ -5598,6 +5598,14 @@
           <w:szCs w:val="24"/>
         </w:rPr>
         <w:t>Levantamento de requisitos</w:t>
+      </w:r>
+      <w:r>
+        <w:rPr>
+          <w:rFonts w:ascii="Times New Roman" w:hAnsi="Times New Roman"/>
+          <w:sz w:val="24"/>
+          <w:szCs w:val="24"/>
+        </w:rPr>
+        <w:t xml:space="preserve"> (Está certo? Falta Algo?)</w:t>
       </w:r>
     </w:p>
     <w:p>
@@ -6078,8 +6086,6 @@
           <w:szCs w:val="24"/>
         </w:rPr>
       </w:pPr>
-      <w:bookmarkStart w:id="0" w:name="_GoBack"/>
-      <w:bookmarkEnd w:id="0"/>
     </w:p>
     <w:tbl>
       <w:tblPr>
@@ -7259,7 +7265,41 @@
           <w:sz w:val="24"/>
           <w:szCs w:val="24"/>
         </w:rPr>
-        <w:t xml:space="preserve"> (NIVALDO ME AJUDA. Não consegui fazer)</w:t>
+        <w:t xml:space="preserve"> (</w:t>
+      </w:r>
+      <w:r>
+        <w:rPr>
+          <w:rFonts w:ascii="Times New Roman" w:hAnsi="Times New Roman"/>
+          <w:color w:val="FF0000"/>
+          <w:sz w:val="24"/>
+          <w:szCs w:val="24"/>
+          <w:u w:val="single"/>
+        </w:rPr>
+        <w:t>NIVALDO ME AJUDA!</w:t>
+      </w:r>
+      <w:r>
+        <w:rPr>
+          <w:rFonts w:ascii="Times New Roman" w:hAnsi="Times New Roman"/>
+          <w:sz w:val="24"/>
+          <w:szCs w:val="24"/>
+        </w:rPr>
+        <w:t xml:space="preserve"> </w:t>
+      </w:r>
+      <w:r>
+        <w:rPr>
+          <w:rFonts w:ascii="Times New Roman" w:hAnsi="Times New Roman"/>
+          <w:sz w:val="24"/>
+          <w:szCs w:val="24"/>
+        </w:rPr>
+        <w:t>Entendi como funciona, porém no nosso caso n</w:t>
+      </w:r>
+      <w:r>
+        <w:rPr>
+          <w:rFonts w:ascii="Times New Roman" w:hAnsi="Times New Roman"/>
+          <w:sz w:val="24"/>
+          <w:szCs w:val="24"/>
+        </w:rPr>
+        <w:t>ão consegui fazer)</w:t>
       </w:r>
     </w:p>
     <w:p>
@@ -7313,6 +7353,8 @@
           </wp:inline>
         </w:drawing>
       </w:r>
+      <w:bookmarkStart w:id="0" w:name="_GoBack"/>
+      <w:bookmarkEnd w:id="0"/>
     </w:p>
     <w:p>
       <w:pPr>
@@ -8176,7 +8218,7 @@
         <w:sz w:val="24"/>
         <w:szCs w:val="24"/>
       </w:rPr>
-      <w:t>21</w:t>
+      <w:t>22</w:t>
     </w:r>
     <w:r>
       <w:rPr>
@@ -9673,7 +9715,7 @@
 </file>
 
 <file path=customXml/itemProps1.xml><?xml version="1.0" encoding="utf-8"?>
-<ds:datastoreItem xmlns:ds="http://schemas.openxmlformats.org/officeDocument/2006/customXml" ds:itemID="{C3E34B79-5F3F-46FA-8E2F-688067374EE9}">
+<ds:datastoreItem xmlns:ds="http://schemas.openxmlformats.org/officeDocument/2006/customXml" ds:itemID="{8FAC89FE-39D6-458D-A9B1-EE01181063A0}">
   <ds:schemaRefs>
     <ds:schemaRef ds:uri="http://schemas.openxmlformats.org/officeDocument/2006/bibliography"/>
   </ds:schemaRefs>

</xml_diff>

<commit_message>
alteracao braba da braba
</commit_message>
<xml_diff>
--- a/modelo de projeto.DOCX
+++ b/modelo de projeto.DOCX
@@ -4358,6 +4358,58 @@
         </w:rPr>
         <w:t>Descrever sobre o seu projeto!</w:t>
       </w:r>
+      <w:r>
+        <w:rPr>
+          <w:rFonts w:ascii="Times New Roman" w:hAnsi="Times New Roman"/>
+          <w:sz w:val="24"/>
+          <w:szCs w:val="24"/>
+        </w:rPr>
+        <w:t xml:space="preserve"> </w:t>
+      </w:r>
+      <w:r>
+        <w:rPr>
+          <w:rFonts w:ascii="Times New Roman" w:hAnsi="Times New Roman"/>
+          <w:sz w:val="24"/>
+          <w:szCs w:val="24"/>
+        </w:rPr>
+        <w:t>(</w:t>
+      </w:r>
+      <w:r>
+        <w:rPr>
+          <w:rFonts w:ascii="Times New Roman" w:hAnsi="Times New Roman"/>
+          <w:color w:val="FF0000"/>
+          <w:sz w:val="24"/>
+          <w:szCs w:val="24"/>
+        </w:rPr>
+        <w:t>FAZER</w:t>
+      </w:r>
+      <w:r>
+        <w:rPr>
+          <w:rFonts w:ascii="Times New Roman" w:hAnsi="Times New Roman"/>
+          <w:sz w:val="24"/>
+          <w:szCs w:val="24"/>
+        </w:rPr>
+        <w:t>)</w:t>
+      </w:r>
+    </w:p>
+    <w:p>
+      <w:pPr>
+        <w:spacing w:after="0" w:line="360" w:lineRule="auto"/>
+        <w:ind w:left="360"/>
+        <w:rPr>
+          <w:rFonts w:ascii="Times New Roman" w:hAnsi="Times New Roman"/>
+          <w:sz w:val="24"/>
+          <w:szCs w:val="24"/>
+        </w:rPr>
+      </w:pPr>
+      <w:r>
+        <w:rPr>
+          <w:rFonts w:ascii="Times New Roman" w:hAnsi="Times New Roman"/>
+          <w:sz w:val="24"/>
+          <w:szCs w:val="24"/>
+        </w:rPr>
+        <w:t>DESCREVER BREVEMENTE SOBRE O QUE É O PROJETO</w:t>
+      </w:r>
     </w:p>
     <w:p>
       <w:pPr>
@@ -4381,6 +4433,47 @@
         </w:rPr>
         <w:t>Objetivo(s)?</w:t>
       </w:r>
+      <w:r>
+        <w:rPr>
+          <w:rFonts w:ascii="Times New Roman" w:hAnsi="Times New Roman"/>
+          <w:sz w:val="24"/>
+          <w:szCs w:val="24"/>
+        </w:rPr>
+        <w:t xml:space="preserve"> </w:t>
+      </w:r>
+      <w:r>
+        <w:rPr>
+          <w:rFonts w:ascii="Times New Roman" w:hAnsi="Times New Roman"/>
+          <w:sz w:val="24"/>
+          <w:szCs w:val="24"/>
+        </w:rPr>
+        <w:t xml:space="preserve"> </w:t>
+      </w:r>
+      <w:r>
+        <w:rPr>
+          <w:rFonts w:ascii="Times New Roman" w:hAnsi="Times New Roman"/>
+          <w:sz w:val="24"/>
+          <w:szCs w:val="24"/>
+        </w:rPr>
+        <w:t>(</w:t>
+      </w:r>
+      <w:r>
+        <w:rPr>
+          <w:rFonts w:ascii="Times New Roman" w:hAnsi="Times New Roman"/>
+          <w:color w:val="00B050"/>
+          <w:sz w:val="24"/>
+          <w:szCs w:val="24"/>
+        </w:rPr>
+        <w:t>OK</w:t>
+      </w:r>
+      <w:r>
+        <w:rPr>
+          <w:rFonts w:ascii="Times New Roman" w:hAnsi="Times New Roman"/>
+          <w:sz w:val="24"/>
+          <w:szCs w:val="24"/>
+        </w:rPr>
+        <w:t>)</w:t>
+      </w:r>
     </w:p>
     <w:p>
       <w:pPr>
@@ -4398,7 +4491,15 @@
           <w:sz w:val="24"/>
           <w:szCs w:val="24"/>
         </w:rPr>
-        <w:t xml:space="preserve">Com este projeto, queremos criar um aplicativo gratuito para formar, com </w:t>
+        <w:t>O objetivo deste projeto foi</w:t>
+      </w:r>
+      <w:r>
+        <w:rPr>
+          <w:rFonts w:ascii="Times New Roman" w:hAnsi="Times New Roman"/>
+          <w:sz w:val="24"/>
+          <w:szCs w:val="24"/>
+        </w:rPr>
+        <w:t xml:space="preserve"> criar um aplicativo gratuito para formar, com </w:t>
       </w:r>
       <w:r>
         <w:rPr>
@@ -4481,6 +4582,31 @@
         </w:rPr>
         <w:t>Justificativa(s)?</w:t>
       </w:r>
+      <w:r>
+        <w:rPr>
+          <w:rFonts w:ascii="Times New Roman" w:hAnsi="Times New Roman"/>
+          <w:sz w:val="24"/>
+          <w:szCs w:val="24"/>
+        </w:rPr>
+        <w:t xml:space="preserve"> (</w:t>
+      </w:r>
+      <w:r>
+        <w:rPr>
+          <w:rFonts w:ascii="Times New Roman" w:hAnsi="Times New Roman"/>
+          <w:color w:val="00B050"/>
+          <w:sz w:val="24"/>
+          <w:szCs w:val="24"/>
+        </w:rPr>
+        <w:t>OK</w:t>
+      </w:r>
+      <w:r>
+        <w:rPr>
+          <w:rFonts w:ascii="Times New Roman" w:hAnsi="Times New Roman"/>
+          <w:sz w:val="24"/>
+          <w:szCs w:val="24"/>
+        </w:rPr>
+        <w:t>)</w:t>
+      </w:r>
     </w:p>
     <w:p>
       <w:pPr>
@@ -4652,78 +4778,347 @@
     </w:p>
     <w:p>
       <w:pPr>
-        <w:spacing w:after="0" w:line="360" w:lineRule="auto"/>
-        <w:ind w:left="360"/>
-        <w:rPr>
-          <w:rFonts w:ascii="Times New Roman" w:hAnsi="Times New Roman"/>
-          <w:sz w:val="24"/>
-          <w:szCs w:val="24"/>
-        </w:rPr>
-      </w:pPr>
-      <w:r>
-        <w:rPr>
-          <w:rFonts w:ascii="Times New Roman" w:hAnsi="Times New Roman"/>
-          <w:sz w:val="24"/>
-          <w:szCs w:val="24"/>
-        </w:rPr>
-        <w:t>Termo de abertura</w:t>
-      </w:r>
-      <w:r>
-        <w:rPr>
-          <w:rFonts w:ascii="Times New Roman" w:hAnsi="Times New Roman"/>
-          <w:sz w:val="24"/>
-          <w:szCs w:val="24"/>
-        </w:rPr>
-        <w:t xml:space="preserve"> (apresentar EAP, porém sem o diagrama. Por exemplo: fase 1, fase2, fase3, fase 1.1, fase 1.2, fase 2.1... e por ai vai. O brabo seria explicar as fases aqui e apresentar só o organograma na área 2.2)</w:t>
-      </w:r>
-    </w:p>
-    <w:p>
-      <w:pPr>
-        <w:spacing w:after="0" w:line="360" w:lineRule="auto"/>
-        <w:ind w:left="360"/>
-        <w:rPr>
-          <w:rFonts w:ascii="Times New Roman" w:hAnsi="Times New Roman"/>
-          <w:sz w:val="24"/>
-          <w:szCs w:val="24"/>
-        </w:rPr>
-      </w:pPr>
-      <w:r>
-        <w:rPr>
-          <w:rFonts w:ascii="Times New Roman" w:hAnsi="Times New Roman"/>
-          <w:sz w:val="24"/>
-          <w:szCs w:val="24"/>
-        </w:rPr>
-        <w:t>Descrever quais são as áreas que integram o desenvolvimento do projeto.</w:t>
-      </w:r>
-    </w:p>
-    <w:p>
-      <w:pPr>
-        <w:spacing w:after="0" w:line="360" w:lineRule="auto"/>
-        <w:ind w:left="360"/>
-        <w:rPr>
-          <w:rFonts w:ascii="Times New Roman" w:hAnsi="Times New Roman"/>
-          <w:sz w:val="24"/>
-          <w:szCs w:val="24"/>
-        </w:rPr>
-      </w:pPr>
-    </w:p>
-    <w:p>
-      <w:pPr>
-        <w:spacing w:after="0" w:line="360" w:lineRule="auto"/>
-        <w:ind w:left="360"/>
-        <w:rPr>
-          <w:rFonts w:ascii="Times New Roman" w:hAnsi="Times New Roman"/>
-          <w:sz w:val="24"/>
-          <w:szCs w:val="24"/>
-        </w:rPr>
-      </w:pPr>
-      <w:r>
-        <w:rPr>
-          <w:rFonts w:ascii="Times New Roman" w:hAnsi="Times New Roman"/>
-          <w:sz w:val="24"/>
-          <w:szCs w:val="24"/>
-        </w:rPr>
-        <w:t>Estrutura EAP:</w:t>
+        <w:pStyle w:val="PargrafodaLista"/>
+        <w:numPr>
+          <w:ilvl w:val="2"/>
+          <w:numId w:val="1"/>
+        </w:numPr>
+        <w:spacing w:after="0" w:line="360" w:lineRule="auto"/>
+        <w:rPr>
+          <w:rFonts w:ascii="Times New Roman" w:hAnsi="Times New Roman"/>
+          <w:sz w:val="24"/>
+          <w:szCs w:val="24"/>
+        </w:rPr>
+      </w:pPr>
+      <w:r>
+        <w:rPr>
+          <w:rFonts w:ascii="Times New Roman" w:hAnsi="Times New Roman"/>
+          <w:sz w:val="24"/>
+          <w:szCs w:val="24"/>
+        </w:rPr>
+        <w:t>Termo de Abertura</w:t>
+      </w:r>
+    </w:p>
+    <w:p>
+      <w:pPr>
+        <w:pStyle w:val="PargrafodaLista"/>
+        <w:spacing w:after="0" w:line="360" w:lineRule="auto"/>
+        <w:ind w:left="426"/>
+        <w:rPr>
+          <w:rFonts w:ascii="Times New Roman" w:hAnsi="Times New Roman"/>
+          <w:b/>
+          <w:sz w:val="24"/>
+          <w:szCs w:val="24"/>
+        </w:rPr>
+      </w:pPr>
+      <w:r>
+        <w:rPr>
+          <w:rFonts w:ascii="Times New Roman" w:hAnsi="Times New Roman"/>
+          <w:b/>
+          <w:sz w:val="24"/>
+          <w:szCs w:val="24"/>
+        </w:rPr>
+        <w:t>Objetivo do projeto:</w:t>
+      </w:r>
+      <w:r>
+        <w:rPr>
+          <w:rFonts w:ascii="Times New Roman" w:hAnsi="Times New Roman"/>
+          <w:sz w:val="24"/>
+          <w:szCs w:val="24"/>
+        </w:rPr>
+        <w:t xml:space="preserve"> </w:t>
+      </w:r>
+      <w:r>
+        <w:rPr>
+          <w:rFonts w:ascii="Times New Roman" w:hAnsi="Times New Roman"/>
+          <w:sz w:val="24"/>
+          <w:szCs w:val="24"/>
+        </w:rPr>
+        <w:t>(</w:t>
+      </w:r>
+      <w:r>
+        <w:rPr>
+          <w:rFonts w:ascii="Times New Roman" w:hAnsi="Times New Roman"/>
+          <w:color w:val="00B050"/>
+          <w:sz w:val="24"/>
+          <w:szCs w:val="24"/>
+        </w:rPr>
+        <w:t>OK</w:t>
+      </w:r>
+      <w:r>
+        <w:rPr>
+          <w:rFonts w:ascii="Times New Roman" w:hAnsi="Times New Roman"/>
+          <w:sz w:val="24"/>
+          <w:szCs w:val="24"/>
+        </w:rPr>
+        <w:t>)</w:t>
+      </w:r>
+    </w:p>
+    <w:p>
+      <w:pPr>
+        <w:pStyle w:val="PargrafodaLista"/>
+        <w:spacing w:after="0" w:line="360" w:lineRule="auto"/>
+        <w:ind w:left="426"/>
+        <w:rPr>
+          <w:rFonts w:ascii="Times New Roman" w:hAnsi="Times New Roman"/>
+          <w:sz w:val="24"/>
+          <w:szCs w:val="24"/>
+        </w:rPr>
+      </w:pPr>
+      <w:r>
+        <w:rPr>
+          <w:rFonts w:ascii="Times New Roman" w:hAnsi="Times New Roman"/>
+          <w:sz w:val="24"/>
+          <w:szCs w:val="24"/>
+        </w:rPr>
+        <w:t>O objeto deste documento é apresentar os requisitos mínimos para autorizar o in</w:t>
+      </w:r>
+      <w:r>
+        <w:rPr>
+          <w:rFonts w:ascii="Times New Roman" w:hAnsi="Times New Roman"/>
+          <w:sz w:val="24"/>
+          <w:szCs w:val="24"/>
+        </w:rPr>
+        <w:t>ício do projeto e, consequentemente, apresentar os responsáveis pelo projeto.</w:t>
+      </w:r>
+    </w:p>
+    <w:p>
+      <w:pPr>
+        <w:pStyle w:val="PargrafodaLista"/>
+        <w:spacing w:after="0" w:line="360" w:lineRule="auto"/>
+        <w:ind w:left="426"/>
+        <w:rPr>
+          <w:rFonts w:ascii="Times New Roman" w:hAnsi="Times New Roman"/>
+          <w:sz w:val="24"/>
+          <w:szCs w:val="24"/>
+        </w:rPr>
+      </w:pPr>
+    </w:p>
+    <w:p>
+      <w:pPr>
+        <w:pStyle w:val="PargrafodaLista"/>
+        <w:spacing w:after="0" w:line="360" w:lineRule="auto"/>
+        <w:ind w:left="426"/>
+        <w:rPr>
+          <w:rFonts w:ascii="Times New Roman" w:hAnsi="Times New Roman"/>
+          <w:b/>
+          <w:sz w:val="24"/>
+          <w:szCs w:val="24"/>
+        </w:rPr>
+      </w:pPr>
+      <w:r>
+        <w:rPr>
+          <w:rFonts w:ascii="Times New Roman" w:hAnsi="Times New Roman"/>
+          <w:b/>
+          <w:sz w:val="24"/>
+          <w:szCs w:val="24"/>
+        </w:rPr>
+        <w:t xml:space="preserve">Justificativa do projeto: </w:t>
+      </w:r>
+      <w:r>
+        <w:rPr>
+          <w:rFonts w:ascii="Times New Roman" w:hAnsi="Times New Roman"/>
+          <w:sz w:val="24"/>
+          <w:szCs w:val="24"/>
+        </w:rPr>
+        <w:t>(</w:t>
+      </w:r>
+      <w:r>
+        <w:rPr>
+          <w:rFonts w:ascii="Times New Roman" w:hAnsi="Times New Roman"/>
+          <w:color w:val="00B050"/>
+          <w:sz w:val="24"/>
+          <w:szCs w:val="24"/>
+        </w:rPr>
+        <w:t>OK</w:t>
+      </w:r>
+      <w:r>
+        <w:rPr>
+          <w:rFonts w:ascii="Times New Roman" w:hAnsi="Times New Roman"/>
+          <w:sz w:val="24"/>
+          <w:szCs w:val="24"/>
+        </w:rPr>
+        <w:t>)</w:t>
+      </w:r>
+    </w:p>
+    <w:p>
+      <w:pPr>
+        <w:pStyle w:val="PargrafodaLista"/>
+        <w:spacing w:after="0" w:line="360" w:lineRule="auto"/>
+        <w:ind w:left="426"/>
+        <w:rPr>
+          <w:rFonts w:ascii="Times New Roman" w:hAnsi="Times New Roman"/>
+          <w:sz w:val="24"/>
+          <w:szCs w:val="24"/>
+        </w:rPr>
+      </w:pPr>
+      <w:r>
+        <w:rPr>
+          <w:rFonts w:ascii="Times New Roman" w:hAnsi="Times New Roman"/>
+          <w:sz w:val="24"/>
+          <w:szCs w:val="24"/>
+        </w:rPr>
+        <w:t>Incentivar e possibilitar que as pessoas que gostam ou se interessam por este hobby, possam colocá-lo em prática, pois são necessários no mínimo duas pessoas para sua execução (um jogador e um mestre).</w:t>
+      </w:r>
+    </w:p>
+    <w:p>
+      <w:pPr>
+        <w:pStyle w:val="PargrafodaLista"/>
+        <w:spacing w:after="0" w:line="360" w:lineRule="auto"/>
+        <w:ind w:left="426"/>
+        <w:rPr>
+          <w:rFonts w:ascii="Times New Roman" w:hAnsi="Times New Roman"/>
+          <w:sz w:val="24"/>
+          <w:szCs w:val="24"/>
+        </w:rPr>
+      </w:pPr>
+    </w:p>
+    <w:p>
+      <w:pPr>
+        <w:pStyle w:val="PargrafodaLista"/>
+        <w:spacing w:after="0" w:line="360" w:lineRule="auto"/>
+        <w:ind w:left="426"/>
+        <w:rPr>
+          <w:rFonts w:ascii="Times New Roman" w:hAnsi="Times New Roman"/>
+          <w:b/>
+          <w:sz w:val="24"/>
+          <w:szCs w:val="24"/>
+        </w:rPr>
+      </w:pPr>
+      <w:r>
+        <w:rPr>
+          <w:rFonts w:ascii="Times New Roman" w:hAnsi="Times New Roman"/>
+          <w:b/>
+          <w:sz w:val="24"/>
+          <w:szCs w:val="24"/>
+        </w:rPr>
+        <w:t>Objetivos SMART e critérios de sucesso do projeto</w:t>
+      </w:r>
+      <w:r>
+        <w:rPr>
+          <w:rFonts w:ascii="Times New Roman" w:hAnsi="Times New Roman"/>
+          <w:b/>
+          <w:sz w:val="24"/>
+          <w:szCs w:val="24"/>
+        </w:rPr>
+        <w:t>:</w:t>
+      </w:r>
+      <w:r>
+        <w:rPr>
+          <w:rFonts w:ascii="Times New Roman" w:hAnsi="Times New Roman"/>
+          <w:sz w:val="24"/>
+          <w:szCs w:val="24"/>
+        </w:rPr>
+        <w:t xml:space="preserve"> </w:t>
+      </w:r>
+      <w:r>
+        <w:rPr>
+          <w:rFonts w:ascii="Times New Roman" w:hAnsi="Times New Roman"/>
+          <w:sz w:val="24"/>
+          <w:szCs w:val="24"/>
+        </w:rPr>
+        <w:t>(</w:t>
+      </w:r>
+      <w:r>
+        <w:rPr>
+          <w:rFonts w:ascii="Times New Roman" w:hAnsi="Times New Roman"/>
+          <w:color w:val="00B050"/>
+          <w:sz w:val="24"/>
+          <w:szCs w:val="24"/>
+        </w:rPr>
+        <w:t>OK</w:t>
+      </w:r>
+      <w:r>
+        <w:rPr>
+          <w:rFonts w:ascii="Times New Roman" w:hAnsi="Times New Roman"/>
+          <w:sz w:val="24"/>
+          <w:szCs w:val="24"/>
+        </w:rPr>
+        <w:t>)</w:t>
+      </w:r>
+    </w:p>
+    <w:p>
+      <w:pPr>
+        <w:pStyle w:val="PargrafodaLista"/>
+        <w:spacing w:after="0" w:line="360" w:lineRule="auto"/>
+        <w:ind w:left="426"/>
+        <w:rPr>
+          <w:rFonts w:ascii="Times New Roman" w:hAnsi="Times New Roman"/>
+          <w:sz w:val="24"/>
+          <w:szCs w:val="24"/>
+        </w:rPr>
+      </w:pPr>
+      <w:r>
+        <w:rPr>
+          <w:rFonts w:ascii="Times New Roman" w:hAnsi="Times New Roman"/>
+          <w:sz w:val="24"/>
+          <w:szCs w:val="24"/>
+        </w:rPr>
+        <w:t>Agrupar pessoas que desejam jogar RPG de mesa, independentemente de sua localidade, utilizando a internet como principal canal de comunicação entre as pessoas do grupo, eliminando a ne</w:t>
+      </w:r>
+      <w:r>
+        <w:rPr>
+          <w:rFonts w:ascii="Times New Roman" w:hAnsi="Times New Roman"/>
+          <w:sz w:val="24"/>
+          <w:szCs w:val="24"/>
+        </w:rPr>
+        <w:t>cessidade de agrupamento físico.</w:t>
+      </w:r>
+    </w:p>
+    <w:p>
+      <w:pPr>
+        <w:pStyle w:val="PargrafodaLista"/>
+        <w:spacing w:after="0" w:line="360" w:lineRule="auto"/>
+        <w:ind w:left="426"/>
+        <w:rPr>
+          <w:rFonts w:ascii="Times New Roman" w:hAnsi="Times New Roman"/>
+          <w:b/>
+          <w:sz w:val="24"/>
+          <w:szCs w:val="24"/>
+        </w:rPr>
+      </w:pPr>
+      <w:r>
+        <w:rPr>
+          <w:rFonts w:ascii="Times New Roman" w:hAnsi="Times New Roman"/>
+          <w:b/>
+          <w:sz w:val="24"/>
+          <w:szCs w:val="24"/>
+        </w:rPr>
+        <w:lastRenderedPageBreak/>
+        <w:t>Estrutura Analítica do Projeto – Fases e principais entregas:</w:t>
+      </w:r>
+      <w:r>
+        <w:rPr>
+          <w:rFonts w:ascii="Times New Roman" w:hAnsi="Times New Roman"/>
+          <w:sz w:val="24"/>
+          <w:szCs w:val="24"/>
+        </w:rPr>
+        <w:t xml:space="preserve"> </w:t>
+      </w:r>
+      <w:r>
+        <w:rPr>
+          <w:rFonts w:ascii="Times New Roman" w:hAnsi="Times New Roman"/>
+          <w:sz w:val="24"/>
+          <w:szCs w:val="24"/>
+        </w:rPr>
+        <w:t>(</w:t>
+      </w:r>
+      <w:r>
+        <w:rPr>
+          <w:rFonts w:ascii="Times New Roman" w:hAnsi="Times New Roman"/>
+          <w:color w:val="00B050"/>
+          <w:sz w:val="24"/>
+          <w:szCs w:val="24"/>
+        </w:rPr>
+        <w:t>OK</w:t>
+      </w:r>
+      <w:r>
+        <w:rPr>
+          <w:rFonts w:ascii="Times New Roman" w:hAnsi="Times New Roman"/>
+          <w:sz w:val="24"/>
+          <w:szCs w:val="24"/>
+        </w:rPr>
+        <w:t>)</w:t>
       </w:r>
     </w:p>
     <w:p>
@@ -4734,6 +5129,7 @@
           <w:numId w:val="4"/>
         </w:numPr>
         <w:spacing w:after="0" w:line="360" w:lineRule="auto"/>
+        <w:ind w:left="426"/>
         <w:rPr>
           <w:rFonts w:ascii="Times New Roman" w:hAnsi="Times New Roman"/>
           <w:sz w:val="24"/>
@@ -4767,6 +5163,7 @@
           <w:numId w:val="4"/>
         </w:numPr>
         <w:spacing w:after="0" w:line="360" w:lineRule="auto"/>
+        <w:ind w:left="426"/>
         <w:rPr>
           <w:rFonts w:ascii="Times New Roman" w:hAnsi="Times New Roman"/>
           <w:sz w:val="24"/>
@@ -4800,6 +5197,7 @@
           <w:numId w:val="4"/>
         </w:numPr>
         <w:spacing w:after="0" w:line="360" w:lineRule="auto"/>
+        <w:ind w:left="426"/>
         <w:rPr>
           <w:rFonts w:ascii="Times New Roman" w:hAnsi="Times New Roman"/>
           <w:sz w:val="24"/>
@@ -4823,6 +5221,7 @@
           <w:numId w:val="4"/>
         </w:numPr>
         <w:spacing w:after="0" w:line="360" w:lineRule="auto"/>
+        <w:ind w:left="426"/>
         <w:rPr>
           <w:rFonts w:ascii="Times New Roman" w:hAnsi="Times New Roman"/>
           <w:sz w:val="24"/>
@@ -4846,6 +5245,7 @@
           <w:numId w:val="4"/>
         </w:numPr>
         <w:spacing w:after="0" w:line="360" w:lineRule="auto"/>
+        <w:ind w:left="426"/>
         <w:rPr>
           <w:rFonts w:ascii="Times New Roman" w:hAnsi="Times New Roman"/>
           <w:sz w:val="24"/>
@@ -4887,6 +5287,7 @@
           <w:numId w:val="4"/>
         </w:numPr>
         <w:spacing w:after="0" w:line="360" w:lineRule="auto"/>
+        <w:ind w:left="426"/>
         <w:rPr>
           <w:rFonts w:ascii="Times New Roman" w:hAnsi="Times New Roman"/>
           <w:sz w:val="24"/>
@@ -4920,6 +5321,7 @@
           <w:numId w:val="4"/>
         </w:numPr>
         <w:spacing w:after="0" w:line="360" w:lineRule="auto"/>
+        <w:ind w:left="426"/>
         <w:rPr>
           <w:rFonts w:ascii="Times New Roman" w:hAnsi="Times New Roman"/>
           <w:sz w:val="24"/>
@@ -4961,6 +5363,7 @@
           <w:numId w:val="4"/>
         </w:numPr>
         <w:spacing w:after="0" w:line="360" w:lineRule="auto"/>
+        <w:ind w:left="426"/>
         <w:rPr>
           <w:rFonts w:ascii="Times New Roman" w:hAnsi="Times New Roman"/>
           <w:sz w:val="24"/>
@@ -4984,19 +5387,19 @@
           <w:numId w:val="4"/>
         </w:numPr>
         <w:spacing w:after="0" w:line="360" w:lineRule="auto"/>
-        <w:rPr>
-          <w:rFonts w:ascii="Times New Roman" w:hAnsi="Times New Roman"/>
-          <w:sz w:val="24"/>
-          <w:szCs w:val="24"/>
-        </w:rPr>
-      </w:pPr>
-      <w:r>
-        <w:rPr>
-          <w:rFonts w:ascii="Times New Roman" w:hAnsi="Times New Roman"/>
-          <w:sz w:val="24"/>
-          <w:szCs w:val="24"/>
-        </w:rPr>
-        <w:lastRenderedPageBreak/>
+        <w:ind w:left="426"/>
+        <w:rPr>
+          <w:rFonts w:ascii="Times New Roman" w:hAnsi="Times New Roman"/>
+          <w:sz w:val="24"/>
+          <w:szCs w:val="24"/>
+        </w:rPr>
+      </w:pPr>
+      <w:r>
+        <w:rPr>
+          <w:rFonts w:ascii="Times New Roman" w:hAnsi="Times New Roman"/>
+          <w:sz w:val="24"/>
+          <w:szCs w:val="24"/>
+        </w:rPr>
         <w:t xml:space="preserve"> Banco de Dados</w:t>
       </w:r>
     </w:p>
@@ -5008,6 +5411,7 @@
           <w:numId w:val="4"/>
         </w:numPr>
         <w:spacing w:after="0" w:line="360" w:lineRule="auto"/>
+        <w:ind w:left="426"/>
         <w:rPr>
           <w:rFonts w:ascii="Times New Roman" w:hAnsi="Times New Roman"/>
           <w:sz w:val="24"/>
@@ -5031,6 +5435,7 @@
           <w:numId w:val="4"/>
         </w:numPr>
         <w:spacing w:after="0" w:line="360" w:lineRule="auto"/>
+        <w:ind w:left="426"/>
         <w:rPr>
           <w:rFonts w:ascii="Times New Roman" w:hAnsi="Times New Roman"/>
           <w:sz w:val="24"/>
@@ -5074,8 +5479,597 @@
     </w:p>
     <w:p>
       <w:pPr>
+        <w:pStyle w:val="PargrafodaLista"/>
+        <w:spacing w:after="0" w:line="360" w:lineRule="auto"/>
+        <w:ind w:left="426"/>
+        <w:rPr>
+          <w:rFonts w:ascii="Times New Roman" w:hAnsi="Times New Roman"/>
+          <w:sz w:val="24"/>
+          <w:szCs w:val="24"/>
+        </w:rPr>
+      </w:pPr>
+    </w:p>
+    <w:p>
+      <w:pPr>
+        <w:pStyle w:val="PargrafodaLista"/>
+        <w:spacing w:after="0" w:line="360" w:lineRule="auto"/>
+        <w:ind w:left="426"/>
+        <w:rPr>
+          <w:rFonts w:ascii="Times New Roman" w:hAnsi="Times New Roman"/>
+          <w:b/>
+          <w:sz w:val="24"/>
+          <w:szCs w:val="24"/>
+        </w:rPr>
+      </w:pPr>
+      <w:r>
+        <w:rPr>
+          <w:rFonts w:ascii="Times New Roman" w:hAnsi="Times New Roman"/>
+          <w:b/>
+          <w:sz w:val="24"/>
+          <w:szCs w:val="24"/>
+        </w:rPr>
+        <w:t>Principais requisitos das principais entregas/produtos</w:t>
+      </w:r>
+      <w:r>
+        <w:rPr>
+          <w:rFonts w:ascii="Times New Roman" w:hAnsi="Times New Roman"/>
+          <w:b/>
+          <w:sz w:val="24"/>
+          <w:szCs w:val="24"/>
+        </w:rPr>
+        <w:t>:</w:t>
+      </w:r>
+      <w:r>
+        <w:rPr>
+          <w:rFonts w:ascii="Times New Roman" w:hAnsi="Times New Roman"/>
+          <w:sz w:val="24"/>
+          <w:szCs w:val="24"/>
+        </w:rPr>
+        <w:t xml:space="preserve"> </w:t>
+      </w:r>
+      <w:r>
+        <w:rPr>
+          <w:rFonts w:ascii="Times New Roman" w:hAnsi="Times New Roman"/>
+          <w:sz w:val="24"/>
+          <w:szCs w:val="24"/>
+        </w:rPr>
+        <w:t>(</w:t>
+      </w:r>
+      <w:r>
+        <w:rPr>
+          <w:rFonts w:ascii="Times New Roman" w:hAnsi="Times New Roman"/>
+          <w:color w:val="00B050"/>
+          <w:sz w:val="24"/>
+          <w:szCs w:val="24"/>
+        </w:rPr>
+        <w:t>OK</w:t>
+      </w:r>
+      <w:r>
+        <w:rPr>
+          <w:rFonts w:ascii="Times New Roman" w:hAnsi="Times New Roman"/>
+          <w:sz w:val="24"/>
+          <w:szCs w:val="24"/>
+        </w:rPr>
+        <w:t>)</w:t>
+      </w:r>
+    </w:p>
+    <w:p>
+      <w:pPr>
+        <w:pStyle w:val="PargrafodaLista"/>
+        <w:spacing w:after="0" w:line="360" w:lineRule="auto"/>
+        <w:ind w:left="426"/>
+        <w:rPr>
+          <w:rFonts w:ascii="Times New Roman" w:eastAsia="Times New Roman" w:hAnsi="Times New Roman"/>
+          <w:sz w:val="24"/>
+          <w:szCs w:val="24"/>
+          <w:lang w:eastAsia="pt-BR"/>
+        </w:rPr>
+      </w:pPr>
+      <w:r>
+        <w:rPr>
+          <w:rFonts w:ascii="Times New Roman" w:eastAsia="Times New Roman" w:hAnsi="Times New Roman"/>
+          <w:sz w:val="24"/>
+          <w:szCs w:val="24"/>
+          <w:lang w:eastAsia="pt-BR"/>
+        </w:rPr>
+        <w:t>Para que o projeto funcione, serão necessários participantes ativos do aplicativo, pessoas que estão dispostas a criar uma rotina de encontros on-line nas datas em que o grupo determinar.</w:t>
+      </w:r>
+    </w:p>
+    <w:p>
+      <w:pPr>
+        <w:pStyle w:val="PargrafodaLista"/>
+        <w:spacing w:after="0" w:line="360" w:lineRule="auto"/>
+        <w:ind w:left="426"/>
+        <w:rPr>
+          <w:rFonts w:ascii="Times New Roman" w:eastAsia="Times New Roman" w:hAnsi="Times New Roman"/>
+          <w:sz w:val="24"/>
+          <w:szCs w:val="24"/>
+          <w:lang w:eastAsia="pt-BR"/>
+        </w:rPr>
+      </w:pPr>
+    </w:p>
+    <w:p>
+      <w:pPr>
+        <w:pStyle w:val="PargrafodaLista"/>
+        <w:spacing w:after="0" w:line="360" w:lineRule="auto"/>
+        <w:ind w:left="426"/>
+        <w:rPr>
+          <w:rFonts w:ascii="Times New Roman" w:hAnsi="Times New Roman"/>
+          <w:b/>
+          <w:sz w:val="24"/>
+          <w:szCs w:val="24"/>
+        </w:rPr>
+      </w:pPr>
+      <w:r>
+        <w:rPr>
+          <w:rFonts w:ascii="Times New Roman" w:hAnsi="Times New Roman"/>
+          <w:b/>
+          <w:sz w:val="24"/>
+          <w:szCs w:val="24"/>
+        </w:rPr>
+        <w:t>Marcos:</w:t>
+      </w:r>
+    </w:p>
+    <w:tbl>
+      <w:tblPr>
+        <w:tblW w:w="7797" w:type="dxa"/>
+        <w:tblInd w:w="1242" w:type="dxa"/>
+        <w:tblBorders>
+          <w:top w:val="single" w:sz="4" w:space="0" w:color="999999"/>
+          <w:left w:val="single" w:sz="4" w:space="0" w:color="999999"/>
+          <w:bottom w:val="single" w:sz="4" w:space="0" w:color="999999"/>
+          <w:right w:val="single" w:sz="4" w:space="0" w:color="999999"/>
+          <w:insideH w:val="single" w:sz="4" w:space="0" w:color="999999"/>
+          <w:insideV w:val="single" w:sz="4" w:space="0" w:color="999999"/>
+        </w:tblBorders>
+        <w:tblCellMar>
+          <w:top w:w="57" w:type="dxa"/>
+          <w:bottom w:w="57" w:type="dxa"/>
+        </w:tblCellMar>
+        <w:tblLook w:val="0000" w:firstRow="0" w:lastRow="0" w:firstColumn="0" w:lastColumn="0" w:noHBand="0" w:noVBand="0"/>
+      </w:tblPr>
+      <w:tblGrid>
+        <w:gridCol w:w="1701"/>
+        <w:gridCol w:w="4286"/>
+        <w:gridCol w:w="1810"/>
+      </w:tblGrid>
+      <w:tr>
+        <w:tc>
+          <w:tcPr>
+            <w:tcW w:w="1701" w:type="dxa"/>
+            <w:shd w:val="clear" w:color="auto" w:fill="DBE5F1"/>
+          </w:tcPr>
+          <w:p>
+            <w:pPr>
+              <w:pStyle w:val="Cabealho"/>
+              <w:ind w:left="426"/>
+            </w:pPr>
+            <w:r>
+              <w:t>Fase</w:t>
+            </w:r>
+          </w:p>
+        </w:tc>
+        <w:tc>
+          <w:tcPr>
+            <w:tcW w:w="4286" w:type="dxa"/>
+            <w:shd w:val="clear" w:color="auto" w:fill="DBE5F1"/>
+            <w:vAlign w:val="center"/>
+          </w:tcPr>
+          <w:p>
+            <w:pPr>
+              <w:pStyle w:val="Cabealho"/>
+              <w:ind w:left="426"/>
+            </w:pPr>
+            <w:r>
+              <w:t>Marcos</w:t>
+            </w:r>
+          </w:p>
+        </w:tc>
+        <w:tc>
+          <w:tcPr>
+            <w:tcW w:w="1810" w:type="dxa"/>
+            <w:shd w:val="clear" w:color="auto" w:fill="DBE5F1"/>
+            <w:vAlign w:val="center"/>
+          </w:tcPr>
+          <w:p>
+            <w:pPr>
+              <w:pStyle w:val="Cabealho"/>
+              <w:ind w:left="426"/>
+            </w:pPr>
+            <w:r>
+              <w:t>Previsão</w:t>
+            </w:r>
+          </w:p>
+        </w:tc>
+      </w:tr>
+      <w:tr>
+        <w:tc>
+          <w:tcPr>
+            <w:tcW w:w="1701" w:type="dxa"/>
+          </w:tcPr>
+          <w:p>
+            <w:pPr>
+              <w:ind w:left="426"/>
+            </w:pPr>
+          </w:p>
+        </w:tc>
+        <w:tc>
+          <w:tcPr>
+            <w:tcW w:w="4286" w:type="dxa"/>
+          </w:tcPr>
+          <w:p>
+            <w:pPr>
+              <w:ind w:left="426"/>
+            </w:pPr>
+          </w:p>
+        </w:tc>
+        <w:tc>
+          <w:tcPr>
+            <w:tcW w:w="1810" w:type="dxa"/>
+            <w:vAlign w:val="center"/>
+          </w:tcPr>
+          <w:p>
+            <w:pPr>
+              <w:pStyle w:val="Tabela"/>
+              <w:ind w:left="426"/>
+            </w:pPr>
+          </w:p>
+        </w:tc>
+      </w:tr>
+      <w:tr>
+        <w:tc>
+          <w:tcPr>
+            <w:tcW w:w="1701" w:type="dxa"/>
+          </w:tcPr>
+          <w:p>
+            <w:pPr>
+              <w:ind w:left="426"/>
+            </w:pPr>
+          </w:p>
+        </w:tc>
+        <w:tc>
+          <w:tcPr>
+            <w:tcW w:w="4286" w:type="dxa"/>
+          </w:tcPr>
+          <w:p>
+            <w:pPr>
+              <w:ind w:left="426"/>
+            </w:pPr>
+          </w:p>
+        </w:tc>
+        <w:tc>
+          <w:tcPr>
+            <w:tcW w:w="1810" w:type="dxa"/>
+            <w:vAlign w:val="center"/>
+          </w:tcPr>
+          <w:p>
+            <w:pPr>
+              <w:pStyle w:val="Tabela"/>
+              <w:ind w:left="426"/>
+            </w:pPr>
+          </w:p>
+        </w:tc>
+      </w:tr>
+    </w:tbl>
+    <w:p>
+      <w:pPr>
+        <w:pStyle w:val="PargrafodaLista"/>
+        <w:spacing w:after="0" w:line="360" w:lineRule="auto"/>
+        <w:ind w:left="426"/>
+        <w:rPr>
+          <w:rFonts w:ascii="Times New Roman" w:hAnsi="Times New Roman"/>
+          <w:b/>
+          <w:sz w:val="24"/>
+          <w:szCs w:val="24"/>
+        </w:rPr>
+      </w:pPr>
+    </w:p>
+    <w:p>
+      <w:pPr>
+        <w:pStyle w:val="PargrafodaLista"/>
+        <w:spacing w:after="0" w:line="360" w:lineRule="auto"/>
+        <w:ind w:left="426"/>
+        <w:rPr>
+          <w:rFonts w:ascii="Times New Roman" w:hAnsi="Times New Roman"/>
+          <w:b/>
+          <w:sz w:val="24"/>
+          <w:szCs w:val="24"/>
+        </w:rPr>
+      </w:pPr>
+      <w:r>
+        <w:rPr>
+          <w:rFonts w:ascii="Times New Roman" w:hAnsi="Times New Roman"/>
+          <w:b/>
+          <w:sz w:val="24"/>
+          <w:szCs w:val="24"/>
+        </w:rPr>
+        <w:t>Partes interessadas do projeto</w:t>
+      </w:r>
+      <w:r>
+        <w:rPr>
+          <w:rFonts w:ascii="Times New Roman" w:hAnsi="Times New Roman"/>
+          <w:b/>
+          <w:sz w:val="24"/>
+          <w:szCs w:val="24"/>
+        </w:rPr>
+        <w:t>:</w:t>
+      </w:r>
+    </w:p>
+    <w:p>
+      <w:pPr>
+        <w:pStyle w:val="PargrafodaLista"/>
+        <w:spacing w:after="0" w:line="360" w:lineRule="auto"/>
+        <w:ind w:left="426"/>
+        <w:rPr>
+          <w:rFonts w:ascii="Times New Roman" w:hAnsi="Times New Roman"/>
+          <w:b/>
+          <w:sz w:val="24"/>
+          <w:szCs w:val="24"/>
+        </w:rPr>
+      </w:pPr>
+      <w:r>
+        <w:rPr>
+          <w:rFonts w:ascii="Times New Roman" w:hAnsi="Times New Roman"/>
+          <w:b/>
+          <w:sz w:val="24"/>
+          <w:szCs w:val="24"/>
+        </w:rPr>
+        <w:t>(</w:t>
+      </w:r>
+      <w:proofErr w:type="gramStart"/>
+      <w:r>
+        <w:rPr>
+          <w:rFonts w:ascii="Times New Roman" w:hAnsi="Times New Roman"/>
+          <w:b/>
+          <w:sz w:val="24"/>
+          <w:szCs w:val="24"/>
+        </w:rPr>
+        <w:t>quem</w:t>
+      </w:r>
+      <w:proofErr w:type="gramEnd"/>
+      <w:r>
+        <w:rPr>
+          <w:rFonts w:ascii="Times New Roman" w:hAnsi="Times New Roman"/>
+          <w:b/>
+          <w:sz w:val="24"/>
+          <w:szCs w:val="24"/>
+        </w:rPr>
+        <w:t xml:space="preserve"> se interessaria no projeto. O pessoal que faria download, </w:t>
+      </w:r>
+      <w:proofErr w:type="spellStart"/>
+      <w:r>
+        <w:rPr>
+          <w:rFonts w:ascii="Times New Roman" w:hAnsi="Times New Roman"/>
+          <w:b/>
+          <w:sz w:val="24"/>
+          <w:szCs w:val="24"/>
+        </w:rPr>
+        <w:t>publico</w:t>
+      </w:r>
+      <w:proofErr w:type="spellEnd"/>
+      <w:r>
+        <w:rPr>
+          <w:rFonts w:ascii="Times New Roman" w:hAnsi="Times New Roman"/>
+          <w:b/>
+          <w:sz w:val="24"/>
+          <w:szCs w:val="24"/>
+        </w:rPr>
+        <w:t xml:space="preserve"> alvo)</w:t>
+      </w:r>
+    </w:p>
+    <w:p>
+      <w:pPr>
+        <w:pStyle w:val="PargrafodaLista"/>
+        <w:spacing w:after="0" w:line="360" w:lineRule="auto"/>
+        <w:ind w:left="426"/>
+        <w:rPr>
+          <w:rFonts w:ascii="Times New Roman" w:hAnsi="Times New Roman"/>
+          <w:b/>
+          <w:sz w:val="24"/>
+          <w:szCs w:val="24"/>
+        </w:rPr>
+      </w:pPr>
+      <w:r>
+        <w:rPr>
+          <w:rFonts w:ascii="Times New Roman" w:hAnsi="Times New Roman"/>
+          <w:b/>
+          <w:sz w:val="24"/>
+          <w:szCs w:val="24"/>
+        </w:rPr>
+        <w:t xml:space="preserve">Restrições do projeto: </w:t>
+      </w:r>
+      <w:r>
+        <w:rPr>
+          <w:rFonts w:ascii="Times New Roman" w:hAnsi="Times New Roman"/>
+          <w:b/>
+          <w:sz w:val="24"/>
+          <w:szCs w:val="24"/>
+        </w:rPr>
+        <w:t>(</w:t>
+      </w:r>
+      <w:r>
+        <w:rPr>
+          <w:rFonts w:ascii="Times New Roman" w:hAnsi="Times New Roman"/>
+          <w:b/>
+          <w:color w:val="92D050"/>
+          <w:sz w:val="24"/>
+          <w:szCs w:val="24"/>
+        </w:rPr>
+        <w:t>OK</w:t>
+      </w:r>
+      <w:r>
+        <w:rPr>
+          <w:rFonts w:ascii="Times New Roman" w:hAnsi="Times New Roman"/>
+          <w:b/>
+          <w:sz w:val="24"/>
+          <w:szCs w:val="24"/>
+        </w:rPr>
+        <w:t>)</w:t>
+      </w:r>
+    </w:p>
+    <w:p>
+      <w:pPr>
+        <w:pStyle w:val="PargrafodaLista"/>
+        <w:spacing w:after="0" w:line="360" w:lineRule="auto"/>
+        <w:ind w:left="426"/>
+        <w:rPr>
+          <w:rFonts w:ascii="Times New Roman" w:hAnsi="Times New Roman"/>
+          <w:sz w:val="24"/>
+          <w:szCs w:val="24"/>
+        </w:rPr>
+      </w:pPr>
+      <w:r>
+        <w:rPr>
+          <w:rFonts w:ascii="Times New Roman" w:hAnsi="Times New Roman"/>
+          <w:sz w:val="24"/>
+          <w:szCs w:val="24"/>
+        </w:rPr>
+        <w:t>Por ser um projeto em que o consumidor final não pagará pelo aplicativo, o mesmo deverá ser desenvolvido utilizando ferramentas gratuitas, tomando os devidos cuidados para não haver nenhum tipo de restrição quando publicado sua versão final.</w:t>
+      </w:r>
+    </w:p>
+    <w:p>
+      <w:pPr>
+        <w:pStyle w:val="PargrafodaLista"/>
+        <w:spacing w:after="0" w:line="360" w:lineRule="auto"/>
+        <w:ind w:left="426"/>
+        <w:rPr>
+          <w:rFonts w:ascii="Times New Roman" w:hAnsi="Times New Roman"/>
+          <w:sz w:val="24"/>
+          <w:szCs w:val="24"/>
+        </w:rPr>
+      </w:pPr>
+      <w:r>
+        <w:rPr>
+          <w:rFonts w:ascii="Times New Roman" w:hAnsi="Times New Roman"/>
+          <w:b/>
+          <w:sz w:val="24"/>
+          <w:szCs w:val="24"/>
+        </w:rPr>
+        <w:t>Premissas do projeto:</w:t>
+      </w:r>
+      <w:r>
+        <w:rPr>
+          <w:rFonts w:ascii="Times New Roman" w:hAnsi="Times New Roman"/>
+          <w:b/>
+          <w:sz w:val="24"/>
+          <w:szCs w:val="24"/>
+        </w:rPr>
+        <w:t xml:space="preserve"> </w:t>
+      </w:r>
+      <w:r>
+        <w:rPr>
+          <w:rFonts w:ascii="Times New Roman" w:hAnsi="Times New Roman"/>
+          <w:sz w:val="24"/>
+          <w:szCs w:val="24"/>
+        </w:rPr>
+        <w:t>(</w:t>
+      </w:r>
+      <w:r>
+        <w:rPr>
+          <w:rFonts w:ascii="Times New Roman" w:hAnsi="Times New Roman"/>
+          <w:color w:val="FF0000"/>
+          <w:sz w:val="24"/>
+          <w:szCs w:val="24"/>
+        </w:rPr>
+        <w:t>FAZER</w:t>
+      </w:r>
+      <w:r>
+        <w:rPr>
+          <w:rFonts w:ascii="Times New Roman" w:hAnsi="Times New Roman"/>
+          <w:sz w:val="24"/>
+          <w:szCs w:val="24"/>
+        </w:rPr>
+        <w:t>)</w:t>
+      </w:r>
+    </w:p>
+    <w:p>
+      <w:pPr>
+        <w:pStyle w:val="PargrafodaLista"/>
+        <w:spacing w:after="0" w:line="360" w:lineRule="auto"/>
+        <w:ind w:left="426"/>
+        <w:rPr>
+          <w:rFonts w:ascii="Times New Roman" w:hAnsi="Times New Roman"/>
+          <w:b/>
+          <w:sz w:val="24"/>
+          <w:szCs w:val="24"/>
+        </w:rPr>
+      </w:pPr>
+    </w:p>
+    <w:p>
+      <w:pPr>
+        <w:pStyle w:val="PargrafodaLista"/>
+        <w:spacing w:after="0" w:line="360" w:lineRule="auto"/>
+        <w:ind w:left="426"/>
+        <w:rPr>
+          <w:rFonts w:ascii="Times New Roman" w:hAnsi="Times New Roman"/>
+          <w:b/>
+          <w:sz w:val="24"/>
+          <w:szCs w:val="24"/>
+        </w:rPr>
+      </w:pPr>
+      <w:r>
+        <w:rPr>
+          <w:rFonts w:ascii="Times New Roman" w:hAnsi="Times New Roman"/>
+          <w:b/>
+          <w:sz w:val="24"/>
+          <w:szCs w:val="24"/>
+        </w:rPr>
+        <w:t xml:space="preserve">Riscos do projeto: </w:t>
+      </w:r>
+      <w:r>
+        <w:rPr>
+          <w:rFonts w:ascii="Times New Roman" w:hAnsi="Times New Roman"/>
+          <w:b/>
+          <w:sz w:val="24"/>
+          <w:szCs w:val="24"/>
+        </w:rPr>
+        <w:t>(</w:t>
+      </w:r>
+      <w:r>
+        <w:rPr>
+          <w:rFonts w:ascii="Times New Roman" w:hAnsi="Times New Roman"/>
+          <w:b/>
+          <w:color w:val="92D050"/>
+          <w:sz w:val="24"/>
+          <w:szCs w:val="24"/>
+        </w:rPr>
+        <w:t>OK</w:t>
+      </w:r>
+      <w:r>
+        <w:rPr>
+          <w:rFonts w:ascii="Times New Roman" w:hAnsi="Times New Roman"/>
+          <w:b/>
+          <w:sz w:val="24"/>
+          <w:szCs w:val="24"/>
+        </w:rPr>
+        <w:t>)</w:t>
+      </w:r>
+    </w:p>
+    <w:p>
+      <w:pPr>
+        <w:pStyle w:val="PargrafodaLista"/>
+        <w:spacing w:after="0" w:line="360" w:lineRule="auto"/>
+        <w:ind w:left="426"/>
+        <w:rPr>
+          <w:rFonts w:ascii="Times New Roman" w:hAnsi="Times New Roman"/>
+          <w:sz w:val="24"/>
+          <w:szCs w:val="24"/>
+        </w:rPr>
+      </w:pPr>
+      <w:r>
+        <w:rPr>
+          <w:rFonts w:ascii="Times New Roman" w:hAnsi="Times New Roman"/>
+          <w:sz w:val="24"/>
+          <w:szCs w:val="24"/>
+        </w:rPr>
+        <w:lastRenderedPageBreak/>
+        <w:t>Perda do código fonte, desistência ou ausência de algum membro do grupo por um motivo específico, falta de internet, alguma ferramenta deixar de ser gratuita no meio do desenvolvimento, desastres naturais.</w:t>
+      </w:r>
+    </w:p>
+    <w:p>
+      <w:pPr>
         <w:spacing w:before="100" w:beforeAutospacing="1" w:after="100" w:afterAutospacing="1" w:line="240" w:lineRule="auto"/>
-        <w:ind w:left="360"/>
+        <w:ind w:left="426"/>
         <w:rPr>
           <w:rFonts w:ascii="Times New Roman" w:eastAsia="Times New Roman" w:hAnsi="Times New Roman"/>
           <w:sz w:val="24"/>
@@ -5090,9 +6084,8 @@
           <w:szCs w:val="24"/>
           <w:lang w:eastAsia="pt-BR"/>
         </w:rPr>
-        <w:t xml:space="preserve">Título do projeto: </w:t>
-      </w:r>
-      <w:proofErr w:type="spellStart"/>
+        <w:t>Custo e prazo estimados.</w:t>
+      </w:r>
       <w:r>
         <w:rPr>
           <w:rFonts w:ascii="Times New Roman" w:eastAsia="Times New Roman" w:hAnsi="Times New Roman"/>
@@ -5100,451 +6093,40 @@
           <w:szCs w:val="24"/>
           <w:lang w:eastAsia="pt-BR"/>
         </w:rPr>
-        <w:t>Tabler</w:t>
-      </w:r>
-      <w:proofErr w:type="spellEnd"/>
-    </w:p>
-    <w:p>
-      <w:pPr>
-        <w:spacing w:before="100" w:beforeAutospacing="1" w:after="100" w:afterAutospacing="1" w:line="240" w:lineRule="auto"/>
-        <w:ind w:left="360"/>
+        <w:t xml:space="preserve"> </w:t>
+      </w:r>
+      <w:r>
         <w:rPr>
           <w:rFonts w:ascii="Times New Roman" w:eastAsia="Times New Roman" w:hAnsi="Times New Roman"/>
+          <w:color w:val="FF0000"/>
           <w:sz w:val="24"/>
           <w:szCs w:val="24"/>
           <w:lang w:eastAsia="pt-BR"/>
         </w:rPr>
-      </w:pPr>
+        <w:t>(</w:t>
+      </w:r>
+      <w:proofErr w:type="gramStart"/>
       <w:r>
         <w:rPr>
           <w:rFonts w:ascii="Times New Roman" w:eastAsia="Times New Roman" w:hAnsi="Times New Roman"/>
+          <w:color w:val="FF0000"/>
           <w:sz w:val="24"/>
           <w:szCs w:val="24"/>
           <w:lang w:eastAsia="pt-BR"/>
         </w:rPr>
-        <w:t xml:space="preserve">Gerente de projeto responsável: Vitor Hugo </w:t>
-      </w:r>
-      <w:proofErr w:type="spellStart"/>
+        <w:t>colocar</w:t>
+      </w:r>
+      <w:proofErr w:type="gramEnd"/>
       <w:r>
         <w:rPr>
           <w:rFonts w:ascii="Times New Roman" w:eastAsia="Times New Roman" w:hAnsi="Times New Roman"/>
+          <w:color w:val="FF0000"/>
           <w:sz w:val="24"/>
           <w:szCs w:val="24"/>
           <w:lang w:eastAsia="pt-BR"/>
         </w:rPr>
-        <w:t>Piovezan</w:t>
-      </w:r>
-      <w:proofErr w:type="spellEnd"/>
-    </w:p>
-    <w:p>
-      <w:pPr>
-        <w:spacing w:before="100" w:beforeAutospacing="1" w:after="100" w:afterAutospacing="1" w:line="240" w:lineRule="auto"/>
-        <w:ind w:left="360"/>
-        <w:rPr>
-          <w:rFonts w:ascii="Times New Roman" w:eastAsia="Times New Roman" w:hAnsi="Times New Roman"/>
-          <w:sz w:val="24"/>
-          <w:szCs w:val="24"/>
-          <w:lang w:eastAsia="pt-BR"/>
-        </w:rPr>
-      </w:pPr>
-      <w:r>
-        <w:rPr>
-          <w:rFonts w:ascii="Times New Roman" w:eastAsia="Times New Roman" w:hAnsi="Times New Roman"/>
-          <w:sz w:val="24"/>
-          <w:szCs w:val="24"/>
-          <w:lang w:eastAsia="pt-BR"/>
-        </w:rPr>
-        <w:t>Justificativa do projeto: (</w:t>
-      </w:r>
-      <w:r>
-        <w:rPr>
-          <w:rFonts w:ascii="Times New Roman" w:eastAsia="Times New Roman" w:hAnsi="Times New Roman"/>
-          <w:sz w:val="20"/>
-          <w:szCs w:val="24"/>
-          <w:lang w:eastAsia="pt-BR"/>
-        </w:rPr>
-        <w:t>A justificativa do projeto deve deixar claro quais são as razões que motivam aquele esforço, isto é, qual problema o projeto pretende solucionar.</w:t>
-      </w:r>
-      <w:r>
-        <w:rPr>
-          <w:rFonts w:ascii="Times New Roman" w:eastAsia="Times New Roman" w:hAnsi="Times New Roman"/>
-          <w:sz w:val="24"/>
-          <w:szCs w:val="24"/>
-          <w:lang w:eastAsia="pt-BR"/>
-        </w:rPr>
-        <w:t>)</w:t>
-      </w:r>
-    </w:p>
-    <w:p>
-      <w:pPr>
-        <w:spacing w:before="100" w:beforeAutospacing="1" w:after="100" w:afterAutospacing="1" w:line="240" w:lineRule="auto"/>
-        <w:ind w:left="360"/>
-        <w:rPr>
-          <w:rFonts w:ascii="Times New Roman" w:eastAsia="Times New Roman" w:hAnsi="Times New Roman"/>
-          <w:sz w:val="24"/>
-          <w:szCs w:val="24"/>
-          <w:lang w:eastAsia="pt-BR"/>
-        </w:rPr>
-      </w:pPr>
-      <w:r>
-        <w:rPr>
-          <w:rFonts w:ascii="Times New Roman" w:eastAsia="Times New Roman" w:hAnsi="Times New Roman"/>
-          <w:sz w:val="24"/>
-          <w:szCs w:val="24"/>
-          <w:lang w:eastAsia="pt-BR"/>
-        </w:rPr>
-        <w:t>Incentivar e possibilitar que as pessoas que gostam ou se interessam por este hobby, possam colocá-lo em prática, pois são necessários no mínimo duas pessoas para sua execução (um jogador e um mestre)</w:t>
-      </w:r>
-      <w:r>
-        <w:rPr>
-          <w:rFonts w:ascii="Times New Roman" w:eastAsia="Times New Roman" w:hAnsi="Times New Roman"/>
-          <w:sz w:val="24"/>
-          <w:szCs w:val="24"/>
-          <w:lang w:eastAsia="pt-BR"/>
-        </w:rPr>
-        <w:t>.</w:t>
-      </w:r>
-    </w:p>
-    <w:p>
-      <w:pPr>
-        <w:spacing w:before="100" w:beforeAutospacing="1" w:after="100" w:afterAutospacing="1" w:line="240" w:lineRule="auto"/>
-        <w:ind w:left="360"/>
-        <w:rPr>
-          <w:rFonts w:ascii="Times New Roman" w:eastAsia="Times New Roman" w:hAnsi="Times New Roman"/>
-          <w:sz w:val="24"/>
-          <w:szCs w:val="24"/>
-          <w:lang w:eastAsia="pt-BR"/>
-        </w:rPr>
-      </w:pPr>
-      <w:r>
-        <w:rPr>
-          <w:rFonts w:ascii="Times New Roman" w:eastAsia="Times New Roman" w:hAnsi="Times New Roman"/>
-          <w:sz w:val="24"/>
-          <w:szCs w:val="24"/>
-          <w:lang w:eastAsia="pt-BR"/>
-        </w:rPr>
-        <w:t xml:space="preserve">Objetivos e metas do projeto: </w:t>
-      </w:r>
-      <w:r>
-        <w:rPr>
-          <w:rFonts w:ascii="Times New Roman" w:eastAsia="Times New Roman" w:hAnsi="Times New Roman"/>
-          <w:sz w:val="24"/>
-          <w:szCs w:val="24"/>
-          <w:lang w:eastAsia="pt-BR"/>
-        </w:rPr>
-        <w:t>Agrupar pessoas que desejam jogar RPG de mesa, independentemente de sua localidade, utilizando a internet como principal canal de comunicação entre as pessoas do grupo, eliminando a necessidade de agrupamento físico.</w:t>
-      </w:r>
-    </w:p>
-    <w:p>
-      <w:pPr>
-        <w:spacing w:before="100" w:beforeAutospacing="1" w:after="100" w:afterAutospacing="1" w:line="240" w:lineRule="auto"/>
-        <w:ind w:left="360"/>
-        <w:rPr>
-          <w:rFonts w:ascii="Times New Roman" w:eastAsia="Times New Roman" w:hAnsi="Times New Roman"/>
-          <w:sz w:val="24"/>
-          <w:szCs w:val="24"/>
-          <w:lang w:eastAsia="pt-BR"/>
-        </w:rPr>
-      </w:pPr>
-      <w:r>
-        <w:rPr>
-          <w:rFonts w:ascii="Times New Roman" w:eastAsia="Times New Roman" w:hAnsi="Times New Roman"/>
-          <w:sz w:val="24"/>
-          <w:szCs w:val="24"/>
-          <w:lang w:eastAsia="pt-BR"/>
-        </w:rPr>
-        <w:t xml:space="preserve">Descrição do projeto: </w:t>
-      </w:r>
-      <w:r>
-        <w:rPr>
-          <w:rFonts w:ascii="Times New Roman" w:eastAsia="Times New Roman" w:hAnsi="Times New Roman"/>
-          <w:sz w:val="24"/>
-          <w:szCs w:val="24"/>
-          <w:lang w:eastAsia="pt-BR"/>
-        </w:rPr>
-        <w:t>NÃO SEI O QUE COLOCAR AQUI</w:t>
-      </w:r>
-    </w:p>
-    <w:p>
-      <w:pPr>
-        <w:spacing w:before="100" w:beforeAutospacing="1" w:after="100" w:afterAutospacing="1" w:line="240" w:lineRule="auto"/>
-        <w:ind w:left="360"/>
-        <w:rPr>
-          <w:rFonts w:ascii="Times New Roman" w:eastAsia="Times New Roman" w:hAnsi="Times New Roman"/>
-          <w:sz w:val="24"/>
-          <w:szCs w:val="24"/>
-          <w:lang w:eastAsia="pt-BR"/>
-        </w:rPr>
-      </w:pPr>
-      <w:r>
-        <w:rPr>
-          <w:rFonts w:ascii="Times New Roman" w:eastAsia="Times New Roman" w:hAnsi="Times New Roman"/>
-          <w:sz w:val="24"/>
-          <w:szCs w:val="24"/>
-          <w:lang w:eastAsia="pt-BR"/>
-        </w:rPr>
-        <w:t xml:space="preserve">Premissas do projeto: </w:t>
-      </w:r>
-      <w:r>
-        <w:rPr>
-          <w:rFonts w:ascii="Times New Roman" w:eastAsia="Times New Roman" w:hAnsi="Times New Roman"/>
-          <w:sz w:val="24"/>
-          <w:szCs w:val="24"/>
-          <w:lang w:eastAsia="pt-BR"/>
-        </w:rPr>
-        <w:t xml:space="preserve">Para que o projeto funcione, serão necessários participantes ativos do aplicativo, pessoas que estão dispostas a criar uma rotina de encontros on-line </w:t>
-      </w:r>
-      <w:r>
-        <w:rPr>
-          <w:rFonts w:ascii="Times New Roman" w:eastAsia="Times New Roman" w:hAnsi="Times New Roman"/>
-          <w:sz w:val="24"/>
-          <w:szCs w:val="24"/>
-          <w:lang w:eastAsia="pt-BR"/>
-        </w:rPr>
-        <w:t>nas datas</w:t>
-      </w:r>
-      <w:r>
-        <w:rPr>
-          <w:rFonts w:ascii="Times New Roman" w:eastAsia="Times New Roman" w:hAnsi="Times New Roman"/>
-          <w:sz w:val="24"/>
-          <w:szCs w:val="24"/>
-          <w:lang w:eastAsia="pt-BR"/>
-        </w:rPr>
-        <w:t xml:space="preserve"> em que o grupo determinar.</w:t>
-      </w:r>
-    </w:p>
-    <w:p>
-      <w:pPr>
-        <w:spacing w:before="100" w:beforeAutospacing="1" w:after="100" w:afterAutospacing="1" w:line="240" w:lineRule="auto"/>
-        <w:ind w:left="360"/>
-        <w:rPr>
-          <w:rFonts w:ascii="Times New Roman" w:eastAsia="Times New Roman" w:hAnsi="Times New Roman"/>
-          <w:sz w:val="24"/>
-          <w:szCs w:val="24"/>
-          <w:lang w:eastAsia="pt-BR"/>
-        </w:rPr>
-      </w:pPr>
-      <w:r>
-        <w:rPr>
-          <w:rFonts w:ascii="Times New Roman" w:eastAsia="Times New Roman" w:hAnsi="Times New Roman"/>
-          <w:sz w:val="24"/>
-          <w:szCs w:val="24"/>
-          <w:lang w:eastAsia="pt-BR"/>
-        </w:rPr>
-        <w:t>Restrições do projeto: Por ser um projeto em que o consumidor final não pagará pelo aplicativo, o mesmo deverá ser desenvolvido utilizando ferramentas gratuitas, tomando os devidos cuidados para não haver nenhum tipo de restrição quando publicado sua versão final.</w:t>
-      </w:r>
-    </w:p>
-    <w:p>
-      <w:pPr>
-        <w:spacing w:before="100" w:beforeAutospacing="1" w:after="100" w:afterAutospacing="1" w:line="240" w:lineRule="auto"/>
-        <w:ind w:left="360"/>
-        <w:rPr>
-          <w:rFonts w:ascii="Times New Roman" w:eastAsia="Times New Roman" w:hAnsi="Times New Roman"/>
-          <w:sz w:val="24"/>
-          <w:szCs w:val="24"/>
-          <w:lang w:eastAsia="pt-BR"/>
-        </w:rPr>
-      </w:pPr>
-      <w:r>
-        <w:rPr>
-          <w:rFonts w:ascii="Times New Roman" w:eastAsia="Times New Roman" w:hAnsi="Times New Roman"/>
-          <w:sz w:val="24"/>
-          <w:szCs w:val="24"/>
-          <w:lang w:eastAsia="pt-BR"/>
-        </w:rPr>
-        <w:t>Pri</w:t>
-      </w:r>
-      <w:r>
-        <w:rPr>
-          <w:rFonts w:ascii="Times New Roman" w:eastAsia="Times New Roman" w:hAnsi="Times New Roman"/>
-          <w:sz w:val="24"/>
-          <w:szCs w:val="24"/>
-          <w:lang w:eastAsia="pt-BR"/>
-        </w:rPr>
-        <w:t xml:space="preserve">ncipais </w:t>
-      </w:r>
-      <w:proofErr w:type="spellStart"/>
-      <w:r>
-        <w:rPr>
-          <w:rFonts w:ascii="Times New Roman" w:eastAsia="Times New Roman" w:hAnsi="Times New Roman"/>
-          <w:sz w:val="24"/>
-          <w:szCs w:val="24"/>
-          <w:lang w:eastAsia="pt-BR"/>
-        </w:rPr>
-        <w:t>stakeholders</w:t>
-      </w:r>
-      <w:proofErr w:type="spellEnd"/>
-      <w:r>
-        <w:rPr>
-          <w:rFonts w:ascii="Times New Roman" w:eastAsia="Times New Roman" w:hAnsi="Times New Roman"/>
-          <w:sz w:val="24"/>
-          <w:szCs w:val="24"/>
-          <w:lang w:eastAsia="pt-BR"/>
-        </w:rPr>
-        <w:t xml:space="preserve"> do projeto: </w:t>
-      </w:r>
-      <w:r>
-        <w:rPr>
-          <w:rFonts w:ascii="Times New Roman" w:eastAsia="Times New Roman" w:hAnsi="Times New Roman"/>
-          <w:sz w:val="24"/>
-          <w:szCs w:val="24"/>
-          <w:lang w:eastAsia="pt-BR"/>
-        </w:rPr>
-        <w:t>Creio que seja eu e o Vitor somente, porém não sei como colocar no documento.</w:t>
-      </w:r>
-    </w:p>
-    <w:p>
-      <w:pPr>
-        <w:spacing w:before="100" w:beforeAutospacing="1" w:after="100" w:afterAutospacing="1" w:line="240" w:lineRule="auto"/>
-        <w:ind w:left="360"/>
-        <w:rPr>
-          <w:rFonts w:ascii="Times New Roman" w:eastAsia="Times New Roman" w:hAnsi="Times New Roman"/>
-          <w:sz w:val="24"/>
-          <w:szCs w:val="24"/>
-          <w:lang w:eastAsia="pt-BR"/>
-        </w:rPr>
-      </w:pPr>
-      <w:r>
-        <w:rPr>
-          <w:rFonts w:ascii="Times New Roman" w:eastAsia="Times New Roman" w:hAnsi="Times New Roman"/>
-          <w:sz w:val="24"/>
-          <w:szCs w:val="24"/>
-          <w:lang w:eastAsia="pt-BR"/>
-        </w:rPr>
-        <w:t>Riscos do projeto: Perda do c</w:t>
-      </w:r>
-      <w:r>
-        <w:rPr>
-          <w:rFonts w:ascii="Times New Roman" w:eastAsia="Times New Roman" w:hAnsi="Times New Roman"/>
-          <w:sz w:val="24"/>
-          <w:szCs w:val="24"/>
-          <w:lang w:eastAsia="pt-BR"/>
-        </w:rPr>
-        <w:t xml:space="preserve">ódigo fonte, </w:t>
-      </w:r>
-      <w:r>
-        <w:rPr>
-          <w:rFonts w:ascii="Times New Roman" w:eastAsia="Times New Roman" w:hAnsi="Times New Roman"/>
-          <w:sz w:val="24"/>
-          <w:szCs w:val="24"/>
-          <w:lang w:eastAsia="pt-BR"/>
-        </w:rPr>
-        <w:t xml:space="preserve">desistência </w:t>
-      </w:r>
-      <w:r>
-        <w:rPr>
-          <w:rFonts w:ascii="Times New Roman" w:eastAsia="Times New Roman" w:hAnsi="Times New Roman"/>
-          <w:sz w:val="24"/>
-          <w:szCs w:val="24"/>
-          <w:lang w:eastAsia="pt-BR"/>
-        </w:rPr>
-        <w:t>ou ausência de algum membro do grupo por um motivo específico, falta de internet, alguma ferramenta deixar de ser gratuita no meio do desenvolvimento, desastres naturais.</w:t>
-      </w:r>
-      <w:r>
-        <w:rPr>
-          <w:rFonts w:ascii="Times New Roman" w:eastAsia="Times New Roman" w:hAnsi="Times New Roman"/>
-          <w:sz w:val="24"/>
-          <w:szCs w:val="24"/>
-          <w:lang w:eastAsia="pt-BR"/>
-        </w:rPr>
-        <w:t xml:space="preserve"> </w:t>
-      </w:r>
-    </w:p>
-    <w:p>
-      <w:pPr>
-        <w:spacing w:before="100" w:beforeAutospacing="1" w:after="100" w:afterAutospacing="1" w:line="240" w:lineRule="auto"/>
-        <w:ind w:left="360"/>
-        <w:rPr>
-          <w:rFonts w:ascii="Times New Roman" w:eastAsia="Times New Roman" w:hAnsi="Times New Roman"/>
-          <w:sz w:val="24"/>
-          <w:szCs w:val="24"/>
-          <w:lang w:eastAsia="pt-BR"/>
-        </w:rPr>
-      </w:pPr>
-      <w:r>
-        <w:rPr>
-          <w:rFonts w:ascii="Times New Roman" w:eastAsia="Times New Roman" w:hAnsi="Times New Roman"/>
-          <w:sz w:val="24"/>
-          <w:szCs w:val="24"/>
-          <w:lang w:eastAsia="pt-BR"/>
-        </w:rPr>
-        <w:t>Marcos do projeto (</w:t>
-      </w:r>
-      <w:r>
-        <w:rPr>
-          <w:rFonts w:ascii="Times New Roman" w:eastAsia="Times New Roman" w:hAnsi="Times New Roman"/>
-          <w:sz w:val="20"/>
-          <w:szCs w:val="24"/>
-          <w:lang w:eastAsia="pt-BR"/>
-        </w:rPr>
-        <w:t xml:space="preserve">Os marcos </w:t>
-      </w:r>
-      <w:hyperlink r:id="rId8" w:history="1">
-        <w:r>
-          <w:rPr>
-            <w:rFonts w:ascii="Times New Roman" w:eastAsia="Times New Roman" w:hAnsi="Times New Roman"/>
-            <w:sz w:val="20"/>
-            <w:szCs w:val="24"/>
-            <w:lang w:eastAsia="pt-BR"/>
-          </w:rPr>
-          <w:t>(</w:t>
-        </w:r>
-        <w:proofErr w:type="spellStart"/>
-        <w:r>
-          <w:rPr>
-            <w:rFonts w:ascii="Times New Roman" w:eastAsia="Times New Roman" w:hAnsi="Times New Roman"/>
-            <w:sz w:val="20"/>
-            <w:szCs w:val="24"/>
-            <w:lang w:eastAsia="pt-BR"/>
-          </w:rPr>
-          <w:t>milestones</w:t>
-        </w:r>
-        <w:proofErr w:type="spellEnd"/>
-      </w:hyperlink>
-      <w:r>
-        <w:rPr>
-          <w:rFonts w:ascii="Times New Roman" w:eastAsia="Times New Roman" w:hAnsi="Times New Roman"/>
-          <w:sz w:val="20"/>
-          <w:szCs w:val="24"/>
-          <w:lang w:eastAsia="pt-BR"/>
-        </w:rPr>
-        <w:t>) são eventos ou entregas importantes que devem acontecer ao longo do projeto. Se eles estão sendo cumpridos conforme o esperado, isso significa que o projeto está indo bem; se não, é preciso investigar o que está acontecendo de errado.</w:t>
-      </w:r>
-      <w:r>
-        <w:t>)</w:t>
-      </w:r>
-    </w:p>
-    <w:p>
-      <w:pPr>
-        <w:spacing w:before="100" w:beforeAutospacing="1" w:after="100" w:afterAutospacing="1" w:line="240" w:lineRule="auto"/>
-        <w:ind w:left="360"/>
-        <w:rPr>
-          <w:rFonts w:ascii="Times New Roman" w:eastAsia="Times New Roman" w:hAnsi="Times New Roman"/>
-          <w:sz w:val="24"/>
-          <w:szCs w:val="24"/>
-          <w:lang w:eastAsia="pt-BR"/>
-        </w:rPr>
-      </w:pPr>
-      <w:r>
-        <w:rPr>
-          <w:rFonts w:ascii="Times New Roman" w:eastAsia="Times New Roman" w:hAnsi="Times New Roman"/>
-          <w:sz w:val="24"/>
-          <w:szCs w:val="24"/>
-          <w:lang w:eastAsia="pt-BR"/>
-        </w:rPr>
-        <w:t>Custo e prazo estimados.</w:t>
-      </w:r>
-    </w:p>
-    <w:p>
-      <w:pPr>
-        <w:spacing w:after="0" w:line="360" w:lineRule="auto"/>
-        <w:ind w:left="360"/>
-        <w:rPr>
-          <w:rFonts w:ascii="Times New Roman" w:hAnsi="Times New Roman"/>
-          <w:sz w:val="24"/>
-          <w:szCs w:val="24"/>
-        </w:rPr>
-      </w:pPr>
+        <w:t xml:space="preserve"> um valor total de gasto fazendo o projeto e calcular o lucro [FICTÍCIO])</w:t>
+      </w:r>
     </w:p>
     <w:p>
       <w:pPr>
@@ -5623,7 +6205,32 @@
           <w:sz w:val="24"/>
           <w:szCs w:val="24"/>
         </w:rPr>
-        <w:lastRenderedPageBreak/>
+        <w:t>Explicar objetivamente os passos</w:t>
+      </w:r>
+      <w:r>
+        <w:rPr>
+          <w:rFonts w:ascii="Times New Roman" w:hAnsi="Times New Roman"/>
+          <w:sz w:val="24"/>
+          <w:szCs w:val="24"/>
+        </w:rPr>
+        <w:t xml:space="preserve"> da EAP</w:t>
+      </w:r>
+    </w:p>
+    <w:p>
+      <w:pPr>
+        <w:ind w:left="360"/>
+        <w:rPr>
+          <w:rFonts w:ascii="Times New Roman" w:hAnsi="Times New Roman"/>
+          <w:sz w:val="24"/>
+          <w:szCs w:val="24"/>
+        </w:rPr>
+      </w:pPr>
+      <w:r>
+        <w:rPr>
+          <w:rFonts w:ascii="Times New Roman" w:hAnsi="Times New Roman"/>
+          <w:sz w:val="24"/>
+          <w:szCs w:val="24"/>
+        </w:rPr>
         <w:t>EAP</w:t>
       </w:r>
     </w:p>
@@ -5662,7 +6269,7 @@
                     </pic:cNvPicPr>
                   </pic:nvPicPr>
                   <pic:blipFill>
-                    <a:blip r:embed="rId9">
+                    <a:blip r:embed="rId8">
                       <a:extLst>
                         <a:ext uri="{28A0092B-C50C-407E-A947-70E740481C1C}">
                           <a14:useLocalDpi xmlns:a14="http://schemas.microsoft.com/office/drawing/2010/main" val="0"/>
@@ -5884,6 +6491,7 @@
           <w:sz w:val="24"/>
           <w:szCs w:val="24"/>
         </w:rPr>
+        <w:lastRenderedPageBreak/>
         <w:t>Estimar as durações de cada atividade</w:t>
       </w:r>
     </w:p>
@@ -5929,16 +6537,7 @@
           <w:sz w:val="24"/>
           <w:szCs w:val="24"/>
         </w:rPr>
-        <w:t xml:space="preserve"> </w:t>
-      </w:r>
-      <w:r>
-        <w:rPr>
-          <w:rFonts w:ascii="Times New Roman" w:hAnsi="Times New Roman"/>
-          <w:b/>
-          <w:sz w:val="24"/>
-          <w:szCs w:val="24"/>
-        </w:rPr>
-        <w:t>(Dúvida)</w:t>
+        <w:t xml:space="preserve"> (Dúvida)</w:t>
       </w:r>
     </w:p>
     <w:p>
@@ -6001,7 +6600,38 @@
           <w:sz w:val="24"/>
           <w:szCs w:val="24"/>
         </w:rPr>
-        <w:t xml:space="preserve"> (Verificar)</w:t>
+        <w:t xml:space="preserve"> (</w:t>
+      </w:r>
+      <w:r>
+        <w:rPr>
+          <w:rFonts w:ascii="Times New Roman" w:hAnsi="Times New Roman"/>
+          <w:b/>
+          <w:color w:val="FF0000"/>
+          <w:sz w:val="24"/>
+          <w:szCs w:val="24"/>
+        </w:rPr>
+        <w:t xml:space="preserve">fazer mais </w:t>
+      </w:r>
+      <w:proofErr w:type="spellStart"/>
+      <w:r>
+        <w:rPr>
+          <w:rFonts w:ascii="Times New Roman" w:hAnsi="Times New Roman"/>
+          <w:b/>
+          <w:color w:val="FF0000"/>
+          <w:sz w:val="24"/>
+          <w:szCs w:val="24"/>
+        </w:rPr>
+        <w:t>pdcas</w:t>
+      </w:r>
+      <w:proofErr w:type="spellEnd"/>
+      <w:r>
+        <w:rPr>
+          <w:rFonts w:ascii="Times New Roman" w:hAnsi="Times New Roman"/>
+          <w:b/>
+          <w:sz w:val="24"/>
+          <w:szCs w:val="24"/>
+        </w:rPr>
+        <w:t>)</w:t>
       </w:r>
     </w:p>
     <w:p>
@@ -6014,41 +6644,6 @@
           <w:szCs w:val="24"/>
         </w:rPr>
       </w:pPr>
-      <w:r>
-        <w:rPr>
-          <w:rFonts w:ascii="Times New Roman" w:hAnsi="Times New Roman"/>
-          <w:sz w:val="24"/>
-          <w:szCs w:val="24"/>
-        </w:rPr>
-        <w:t xml:space="preserve">Cada atividade do projeto estabelecida no gerenciamento do tempo, tem o seu próprio tempo de duração. </w:t>
-      </w:r>
-    </w:p>
-    <w:p>
-      <w:pPr>
-        <w:spacing w:after="0" w:line="360" w:lineRule="auto"/>
-        <w:ind w:left="360"/>
-        <w:rPr>
-          <w:rFonts w:ascii="Times New Roman" w:hAnsi="Times New Roman"/>
-          <w:sz w:val="24"/>
-          <w:szCs w:val="24"/>
-        </w:rPr>
-      </w:pPr>
-      <w:r>
-        <w:rPr>
-          <w:rFonts w:ascii="Times New Roman" w:hAnsi="Times New Roman"/>
-          <w:sz w:val="24"/>
-          <w:szCs w:val="24"/>
-        </w:rPr>
-        <w:t>Iremos ela</w:t>
-      </w:r>
-      <w:r>
-        <w:rPr>
-          <w:rFonts w:ascii="Times New Roman" w:hAnsi="Times New Roman"/>
-          <w:sz w:val="24"/>
-          <w:szCs w:val="24"/>
-        </w:rPr>
-        <w:t xml:space="preserve">borar </w:t>
-      </w:r>
       <w:proofErr w:type="spellStart"/>
       <w:r>
         <w:rPr>
@@ -6065,16 +6660,10 @@
           <w:sz w:val="24"/>
           <w:szCs w:val="24"/>
         </w:rPr>
-        <w:t xml:space="preserve"> para cada atividade</w:t>
-      </w:r>
-      <w:r>
-        <w:rPr>
-          <w:rFonts w:ascii="Times New Roman" w:hAnsi="Times New Roman"/>
-          <w:sz w:val="24"/>
-          <w:szCs w:val="24"/>
-        </w:rPr>
-        <w:t xml:space="preserve"> (Dúvidas)</w:t>
-      </w:r>
+        <w:t>:</w:t>
+      </w:r>
+      <w:bookmarkStart w:id="0" w:name="_GoBack"/>
+      <w:bookmarkEnd w:id="0"/>
     </w:p>
     <w:p>
       <w:pPr>
@@ -6961,16 +7550,14 @@
               </w:rPr>
               <w:t xml:space="preserve"> para montar a página com seu layout definido e </w:t>
             </w:r>
-            <w:proofErr w:type="spellStart"/>
             <w:r>
               <w:rPr>
                 <w:rFonts w:eastAsia="Times New Roman" w:cs="Calibri"/>
                 <w:color w:val="000000"/>
                 <w:lang w:eastAsia="pt-BR"/>
               </w:rPr>
-              <w:t>fuxo</w:t>
+              <w:t>fluxo</w:t>
             </w:r>
-            <w:proofErr w:type="spellEnd"/>
             <w:r>
               <w:rPr>
                 <w:rFonts w:eastAsia="Times New Roman" w:cs="Calibri"/>
@@ -7333,7 +7920,7 @@
                     <pic:cNvPicPr/>
                   </pic:nvPicPr>
                   <pic:blipFill>
-                    <a:blip r:embed="rId10"/>
+                    <a:blip r:embed="rId9"/>
                     <a:stretch>
                       <a:fillRect/>
                     </a:stretch>
@@ -7353,8 +7940,6 @@
           </wp:inline>
         </w:drawing>
       </w:r>
-      <w:bookmarkStart w:id="0" w:name="_GoBack"/>
-      <w:bookmarkEnd w:id="0"/>
     </w:p>
     <w:p>
       <w:pPr>
@@ -7536,7 +8121,6 @@
           <w:sz w:val="24"/>
           <w:szCs w:val="24"/>
         </w:rPr>
-        <w:lastRenderedPageBreak/>
         <w:t>Documentar tudo no projeto</w:t>
       </w:r>
     </w:p>
@@ -7582,7 +8166,46 @@
           <w:sz w:val="24"/>
           <w:szCs w:val="24"/>
         </w:rPr>
-        <w:t xml:space="preserve"> (talvez tenha falado sobre isso anteriormente)</w:t>
+        <w:t xml:space="preserve"> (</w:t>
+      </w:r>
+      <w:r>
+        <w:rPr>
+          <w:rFonts w:ascii="Times New Roman" w:hAnsi="Times New Roman"/>
+          <w:b/>
+          <w:color w:val="FF0000"/>
+          <w:sz w:val="24"/>
+          <w:szCs w:val="24"/>
+        </w:rPr>
+        <w:t>CITAR O QUE JÁ FOI CITADO</w:t>
+      </w:r>
+      <w:r>
+        <w:rPr>
+          <w:rFonts w:ascii="Times New Roman" w:hAnsi="Times New Roman"/>
+          <w:b/>
+          <w:color w:val="FF0000"/>
+          <w:sz w:val="24"/>
+          <w:szCs w:val="24"/>
+        </w:rPr>
+        <w:t xml:space="preserve"> NO TERMO DE ABERTURA</w:t>
+      </w:r>
+      <w:r>
+        <w:rPr>
+          <w:rFonts w:ascii="Times New Roman" w:hAnsi="Times New Roman"/>
+          <w:b/>
+          <w:color w:val="FF0000"/>
+          <w:sz w:val="24"/>
+          <w:szCs w:val="24"/>
+        </w:rPr>
+        <w:t>, DETALHADAMENTE</w:t>
+      </w:r>
+      <w:r>
+        <w:rPr>
+          <w:rFonts w:ascii="Times New Roman" w:hAnsi="Times New Roman"/>
+          <w:b/>
+          <w:sz w:val="24"/>
+          <w:szCs w:val="24"/>
+        </w:rPr>
+        <w:t>)</w:t>
       </w:r>
     </w:p>
     <w:p>
@@ -8110,11 +8733,12 @@
           <w:sz w:val="24"/>
           <w:szCs w:val="24"/>
         </w:rPr>
+        <w:lastRenderedPageBreak/>
         <w:t xml:space="preserve">REFERÊNCIAS </w:t>
       </w:r>
     </w:p>
     <w:sectPr>
-      <w:headerReference w:type="default" r:id="rId11"/>
+      <w:headerReference w:type="default" r:id="rId10"/>
       <w:pgSz w:w="11906" w:h="16838" w:code="9"/>
       <w:pgMar w:top="1701" w:right="1134" w:bottom="1134" w:left="1701" w:header="709" w:footer="709" w:gutter="0"/>
       <w:pgNumType w:start="14"/>
@@ -8218,7 +8842,7 @@
         <w:sz w:val="24"/>
         <w:szCs w:val="24"/>
       </w:rPr>
-      <w:t>22</w:t>
+      <w:t>23</w:t>
     </w:r>
     <w:r>
       <w:rPr>
@@ -9164,6 +9788,27 @@
       <w:rFonts w:ascii="Calibri" w:eastAsia="Calibri" w:hAnsi="Calibri" w:cs="Times New Roman"/>
     </w:rPr>
   </w:style>
+  <w:style w:type="paragraph" w:styleId="Ttulo1">
+    <w:name w:val="heading 1"/>
+    <w:basedOn w:val="Normal"/>
+    <w:next w:val="Normal"/>
+    <w:link w:val="Ttulo1Char"/>
+    <w:uiPriority w:val="9"/>
+    <w:qFormat/>
+    <w:rsid w:val="000F6382"/>
+    <w:pPr>
+      <w:keepNext/>
+      <w:keepLines/>
+      <w:spacing w:before="240" w:after="0"/>
+      <w:outlineLvl w:val="0"/>
+    </w:pPr>
+    <w:rPr>
+      <w:rFonts w:asciiTheme="majorHAnsi" w:eastAsiaTheme="majorEastAsia" w:hAnsiTheme="majorHAnsi" w:cstheme="majorBidi"/>
+      <w:color w:val="365F91" w:themeColor="accent1" w:themeShade="BF"/>
+      <w:sz w:val="32"/>
+      <w:szCs w:val="32"/>
+    </w:rPr>
+  </w:style>
   <w:style w:type="paragraph" w:styleId="Ttulo3">
     <w:name w:val="heading 3"/>
     <w:basedOn w:val="Normal"/>
@@ -9423,6 +10068,32 @@
       <w:ind w:left="720"/>
       <w:contextualSpacing/>
     </w:pPr>
+  </w:style>
+  <w:style w:type="character" w:customStyle="1" w:styleId="Ttulo1Char">
+    <w:name w:val="Título 1 Char"/>
+    <w:basedOn w:val="Fontepargpadro"/>
+    <w:link w:val="Ttulo1"/>
+    <w:uiPriority w:val="9"/>
+    <w:rsid w:val="000F6382"/>
+    <w:rPr>
+      <w:rFonts w:asciiTheme="majorHAnsi" w:eastAsiaTheme="majorEastAsia" w:hAnsiTheme="majorHAnsi" w:cstheme="majorBidi"/>
+      <w:color w:val="365F91" w:themeColor="accent1" w:themeShade="BF"/>
+      <w:sz w:val="32"/>
+      <w:szCs w:val="32"/>
+    </w:rPr>
+  </w:style>
+  <w:style w:type="paragraph" w:customStyle="1" w:styleId="Tabela">
+    <w:name w:val="Tabela"/>
+    <w:basedOn w:val="Normal"/>
+    <w:rsid w:val="00154528"/>
+    <w:pPr>
+      <w:spacing w:after="0" w:line="240" w:lineRule="auto"/>
+    </w:pPr>
+    <w:rPr>
+      <w:rFonts w:eastAsia="Times"/>
+      <w:szCs w:val="16"/>
+      <w:lang w:eastAsia="pt-BR"/>
+    </w:rPr>
   </w:style>
 </w:styles>
 </file>
@@ -9715,7 +10386,7 @@
 </file>
 
 <file path=customXml/itemProps1.xml><?xml version="1.0" encoding="utf-8"?>
-<ds:datastoreItem xmlns:ds="http://schemas.openxmlformats.org/officeDocument/2006/customXml" ds:itemID="{8FAC89FE-39D6-458D-A9B1-EE01181063A0}">
+<ds:datastoreItem xmlns:ds="http://schemas.openxmlformats.org/officeDocument/2006/customXml" ds:itemID="{9D11BBBE-077B-46C1-B531-3058C87FA362}">
   <ds:schemaRefs>
     <ds:schemaRef ds:uri="http://schemas.openxmlformats.org/officeDocument/2006/bibliography"/>
   </ds:schemaRefs>

</xml_diff>

<commit_message>
mudei uns bangue ae
</commit_message>
<xml_diff>
--- a/modelo de projeto.DOCX
+++ b/modelo de projeto.DOCX
@@ -4377,11 +4377,11 @@
       <w:r>
         <w:rPr>
           <w:rFonts w:ascii="Times New Roman" w:hAnsi="Times New Roman"/>
-          <w:color w:val="FF0000"/>
-          <w:sz w:val="24"/>
-          <w:szCs w:val="24"/>
-        </w:rPr>
-        <w:t>FAZER</w:t>
+          <w:color w:val="00B050"/>
+          <w:sz w:val="24"/>
+          <w:szCs w:val="24"/>
+        </w:rPr>
+        <w:t>OK</w:t>
       </w:r>
       <w:r>
         <w:rPr>
@@ -4408,7 +4408,67 @@
           <w:sz w:val="24"/>
           <w:szCs w:val="24"/>
         </w:rPr>
-        <w:t>DESCREVER BREVEMENTE SOBRE O QUE É O PROJETO</w:t>
+        <w:t xml:space="preserve">O </w:t>
+      </w:r>
+      <w:proofErr w:type="spellStart"/>
+      <w:r>
+        <w:rPr>
+          <w:rFonts w:ascii="Times New Roman" w:hAnsi="Times New Roman"/>
+          <w:sz w:val="24"/>
+          <w:szCs w:val="24"/>
+        </w:rPr>
+        <w:t>Tabler</w:t>
+      </w:r>
+      <w:proofErr w:type="spellEnd"/>
+      <w:r>
+        <w:rPr>
+          <w:rFonts w:ascii="Times New Roman" w:hAnsi="Times New Roman"/>
+          <w:sz w:val="24"/>
+          <w:szCs w:val="24"/>
+        </w:rPr>
+        <w:t xml:space="preserve"> é um aplicativo que tem como objetivo formar grupos para </w:t>
+      </w:r>
+      <w:r>
+        <w:rPr>
+          <w:rFonts w:ascii="Times New Roman" w:hAnsi="Times New Roman"/>
+          <w:sz w:val="24"/>
+          <w:szCs w:val="24"/>
+        </w:rPr>
+        <w:t xml:space="preserve">jogos de RPG de mesa, possibilitando com que as pessoas escolham o </w:t>
+      </w:r>
+      <w:r>
+        <w:rPr>
+          <w:rFonts w:ascii="Times New Roman" w:hAnsi="Times New Roman"/>
+          <w:sz w:val="24"/>
+          <w:szCs w:val="24"/>
+        </w:rPr>
+        <w:t>estilo</w:t>
+      </w:r>
+      <w:r>
+        <w:rPr>
+          <w:rFonts w:ascii="Times New Roman" w:hAnsi="Times New Roman"/>
+          <w:sz w:val="24"/>
+          <w:szCs w:val="24"/>
+        </w:rPr>
+        <w:t xml:space="preserve"> de jogo</w:t>
+      </w:r>
+      <w:r>
+        <w:rPr>
+          <w:rFonts w:ascii="Times New Roman" w:hAnsi="Times New Roman"/>
+          <w:sz w:val="24"/>
+          <w:szCs w:val="24"/>
+        </w:rPr>
+        <w:t xml:space="preserve"> e grupo</w:t>
+      </w:r>
+      <w:bookmarkStart w:id="0" w:name="_GoBack"/>
+      <w:bookmarkEnd w:id="0"/>
+      <w:r>
+        <w:rPr>
+          <w:rFonts w:ascii="Times New Roman" w:hAnsi="Times New Roman"/>
+          <w:sz w:val="24"/>
+          <w:szCs w:val="24"/>
+        </w:rPr>
+        <w:t xml:space="preserve"> que desejam participar.</w:t>
       </w:r>
     </w:p>
     <w:p>
@@ -4447,15 +4507,7 @@
           <w:sz w:val="24"/>
           <w:szCs w:val="24"/>
         </w:rPr>
-        <w:t xml:space="preserve"> </w:t>
-      </w:r>
-      <w:r>
-        <w:rPr>
-          <w:rFonts w:ascii="Times New Roman" w:hAnsi="Times New Roman"/>
-          <w:sz w:val="24"/>
-          <w:szCs w:val="24"/>
-        </w:rPr>
-        <w:t>(</w:t>
+        <w:t xml:space="preserve"> (</w:t>
       </w:r>
       <w:r>
         <w:rPr>
@@ -4693,7 +4745,23 @@
           <w:sz w:val="24"/>
           <w:szCs w:val="24"/>
         </w:rPr>
-        <w:t>”, tem como intuito eliminar essa necessidade de se encontrar fisicamente, fazendo com que em poucos cliques seja possível encontrar um gru</w:t>
+        <w:t xml:space="preserve">”, tem como intuito eliminar essa necessidade de se encontrar fisicamente, fazendo com que em poucos </w:t>
+      </w:r>
+      <w:r>
+        <w:rPr>
+          <w:rFonts w:ascii="Times New Roman" w:hAnsi="Times New Roman"/>
+          <w:sz w:val="24"/>
+          <w:szCs w:val="24"/>
+        </w:rPr>
+        <w:t>toques</w:t>
+      </w:r>
+      <w:r>
+        <w:rPr>
+          <w:rFonts w:ascii="Times New Roman" w:hAnsi="Times New Roman"/>
+          <w:sz w:val="24"/>
+          <w:szCs w:val="24"/>
+        </w:rPr>
+        <w:t xml:space="preserve"> seja possível encontrar um gru</w:t>
       </w:r>
       <w:r>
         <w:rPr>
@@ -4871,7 +4939,23 @@
           <w:sz w:val="24"/>
           <w:szCs w:val="24"/>
         </w:rPr>
-        <w:t>O objeto deste documento é apresentar os requisitos mínimos para autorizar o in</w:t>
+        <w:t>O objet</w:t>
+      </w:r>
+      <w:r>
+        <w:rPr>
+          <w:rFonts w:ascii="Times New Roman" w:hAnsi="Times New Roman"/>
+          <w:sz w:val="24"/>
+          <w:szCs w:val="24"/>
+        </w:rPr>
+        <w:t>iv</w:t>
+      </w:r>
+      <w:r>
+        <w:rPr>
+          <w:rFonts w:ascii="Times New Roman" w:hAnsi="Times New Roman"/>
+          <w:sz w:val="24"/>
+          <w:szCs w:val="24"/>
+        </w:rPr>
+        <w:t>o deste documento é apresentar os requisitos mínimos para autorizar o in</w:t>
       </w:r>
       <w:r>
         <w:rPr>
@@ -5054,6 +5138,7 @@
           <w:sz w:val="24"/>
           <w:szCs w:val="24"/>
         </w:rPr>
+        <w:lastRenderedPageBreak/>
         <w:t>Agrupar pessoas que desejam jogar RPG de mesa, independentemente de sua localidade, utilizando a internet como principal canal de comunicação entre as pessoas do grupo, eliminando a ne</w:t>
       </w:r>
       <w:r>
@@ -5084,7 +5169,6 @@
           <w:sz w:val="24"/>
           <w:szCs w:val="24"/>
         </w:rPr>
-        <w:lastRenderedPageBreak/>
         <w:t>Estrutura Analítica do Projeto – Fases e principais entregas:</w:t>
       </w:r>
       <w:r>
@@ -6062,7 +6146,6 @@
           <w:sz w:val="24"/>
           <w:szCs w:val="24"/>
         </w:rPr>
-        <w:lastRenderedPageBreak/>
         <w:t>Perda do código fonte, desistência ou ausência de algum membro do grupo por um motivo específico, falta de internet, alguma ferramenta deixar de ser gratuita no meio do desenvolvimento, desastres naturais.</w:t>
       </w:r>
     </w:p>
@@ -6453,6 +6536,7 @@
           <w:sz w:val="24"/>
           <w:szCs w:val="24"/>
         </w:rPr>
+        <w:lastRenderedPageBreak/>
         <w:t>Montar a tabela de precedência</w:t>
       </w:r>
     </w:p>
@@ -6491,7 +6575,6 @@
           <w:sz w:val="24"/>
           <w:szCs w:val="24"/>
         </w:rPr>
-        <w:lastRenderedPageBreak/>
         <w:t>Estimar as durações de cada atividade</w:t>
       </w:r>
     </w:p>
@@ -6662,8 +6745,6 @@
         </w:rPr>
         <w:t>:</w:t>
       </w:r>
-      <w:bookmarkStart w:id="0" w:name="_GoBack"/>
-      <w:bookmarkEnd w:id="0"/>
     </w:p>
     <w:p>
       <w:pPr>
@@ -7904,6 +7985,7 @@
           <w:noProof/>
           <w:lang w:eastAsia="pt-BR"/>
         </w:rPr>
+        <w:lastRenderedPageBreak/>
         <w:drawing>
           <wp:inline distT="0" distB="0" distL="0" distR="0" wp14:anchorId="0AC9A445" wp14:editId="2266B64F">
             <wp:extent cx="4449370" cy="2208362"/>
@@ -8733,7 +8815,6 @@
           <w:sz w:val="24"/>
           <w:szCs w:val="24"/>
         </w:rPr>
-        <w:lastRenderedPageBreak/>
         <w:t xml:space="preserve">REFERÊNCIAS </w:t>
       </w:r>
     </w:p>
@@ -10386,7 +10467,7 @@
 </file>
 
 <file path=customXml/itemProps1.xml><?xml version="1.0" encoding="utf-8"?>
-<ds:datastoreItem xmlns:ds="http://schemas.openxmlformats.org/officeDocument/2006/customXml" ds:itemID="{9D11BBBE-077B-46C1-B531-3058C87FA362}">
+<ds:datastoreItem xmlns:ds="http://schemas.openxmlformats.org/officeDocument/2006/customXml" ds:itemID="{8E17CB39-69D5-4576-80C2-A1B063CD043B}">
   <ds:schemaRefs>
     <ds:schemaRef ds:uri="http://schemas.openxmlformats.org/officeDocument/2006/bibliography"/>
   </ds:schemaRefs>

</xml_diff>

<commit_message>
ta quase terminando sabosta
</commit_message>
<xml_diff>
--- a/modelo de projeto.DOCX
+++ b/modelo de projeto.DOCX
@@ -426,8 +426,20 @@
           <w:sz w:val="24"/>
           <w:szCs w:val="24"/>
         </w:rPr>
-        <w:t>ORIENTADOR: Prof. Dr. Nivaldo Carleto</w:t>
-      </w:r>
+        <w:t xml:space="preserve">ORIENTADOR: Prof. Dr. Nivaldo </w:t>
+      </w:r>
+      <w:proofErr w:type="spellStart"/>
+      <w:r>
+        <w:rPr>
+          <w:rFonts w:ascii="Times New Roman" w:hAnsi="Times New Roman"/>
+          <w:b/>
+          <w:bCs/>
+          <w:sz w:val="24"/>
+          <w:szCs w:val="24"/>
+        </w:rPr>
+        <w:t>Carleto</w:t>
+      </w:r>
+      <w:proofErr w:type="spellEnd"/>
     </w:p>
     <w:p>
       <w:pPr>
@@ -5708,39 +5720,6 @@
         </w:rPr>
         <w:t>:</w:t>
       </w:r>
-      <w:r>
-        <w:rPr>
-          <w:rFonts w:ascii="Times New Roman" w:hAnsi="Times New Roman"/>
-          <w:sz w:val="24"/>
-          <w:szCs w:val="24"/>
-        </w:rPr>
-        <w:t xml:space="preserve"> </w:t>
-      </w:r>
-      <w:r>
-        <w:rPr>
-          <w:rFonts w:ascii="Times New Roman" w:hAnsi="Times New Roman"/>
-          <w:sz w:val="24"/>
-          <w:szCs w:val="24"/>
-        </w:rPr>
-        <w:t>(</w:t>
-      </w:r>
-      <w:r>
-        <w:rPr>
-          <w:rFonts w:ascii="Times New Roman" w:hAnsi="Times New Roman"/>
-          <w:color w:val="00B050"/>
-          <w:sz w:val="24"/>
-          <w:szCs w:val="24"/>
-        </w:rPr>
-        <w:t>OK</w:t>
-      </w:r>
-      <w:r>
-        <w:rPr>
-          <w:rFonts w:ascii="Times New Roman" w:hAnsi="Times New Roman"/>
-          <w:sz w:val="24"/>
-          <w:szCs w:val="24"/>
-        </w:rPr>
-        <w:t>)</w:t>
-      </w:r>
     </w:p>
     <w:p>
       <w:pPr>
@@ -7649,6 +7628,7 @@
     <w:p>
       <w:pPr>
         <w:ind w:left="360"/>
+        <w:jc w:val="center"/>
         <w:rPr>
           <w:rFonts w:ascii="Times New Roman" w:hAnsi="Times New Roman"/>
           <w:sz w:val="24"/>
@@ -7715,6 +7695,72 @@
     </w:p>
     <w:p>
       <w:pPr>
+        <w:ind w:left="360"/>
+        <w:jc w:val="center"/>
+        <w:rPr>
+          <w:rFonts w:ascii="Times New Roman" w:hAnsi="Times New Roman"/>
+          <w:sz w:val="24"/>
+          <w:szCs w:val="24"/>
+        </w:rPr>
+      </w:pPr>
+    </w:p>
+    <w:p>
+      <w:pPr>
+        <w:ind w:left="360"/>
+        <w:jc w:val="center"/>
+        <w:rPr>
+          <w:rFonts w:ascii="Times New Roman" w:hAnsi="Times New Roman"/>
+          <w:sz w:val="24"/>
+          <w:szCs w:val="24"/>
+        </w:rPr>
+      </w:pPr>
+    </w:p>
+    <w:p>
+      <w:pPr>
+        <w:ind w:left="360"/>
+        <w:jc w:val="center"/>
+        <w:rPr>
+          <w:rFonts w:ascii="Times New Roman" w:hAnsi="Times New Roman"/>
+          <w:sz w:val="24"/>
+          <w:szCs w:val="24"/>
+        </w:rPr>
+      </w:pPr>
+    </w:p>
+    <w:p>
+      <w:pPr>
+        <w:ind w:left="360"/>
+        <w:jc w:val="center"/>
+        <w:rPr>
+          <w:rFonts w:ascii="Times New Roman" w:hAnsi="Times New Roman"/>
+          <w:sz w:val="24"/>
+          <w:szCs w:val="24"/>
+        </w:rPr>
+      </w:pPr>
+    </w:p>
+    <w:p>
+      <w:pPr>
+        <w:ind w:left="360"/>
+        <w:jc w:val="center"/>
+        <w:rPr>
+          <w:rFonts w:ascii="Times New Roman" w:hAnsi="Times New Roman"/>
+          <w:sz w:val="24"/>
+          <w:szCs w:val="24"/>
+        </w:rPr>
+      </w:pPr>
+    </w:p>
+    <w:p>
+      <w:pPr>
+        <w:ind w:left="360"/>
+        <w:jc w:val="center"/>
+        <w:rPr>
+          <w:rFonts w:ascii="Times New Roman" w:hAnsi="Times New Roman"/>
+          <w:sz w:val="24"/>
+          <w:szCs w:val="24"/>
+        </w:rPr>
+      </w:pPr>
+    </w:p>
+    <w:p>
+      <w:pPr>
         <w:pStyle w:val="PargrafodaLista"/>
         <w:numPr>
           <w:ilvl w:val="1"/>
@@ -7735,184 +7781,3070 @@
           <w:sz w:val="24"/>
           <w:szCs w:val="24"/>
         </w:rPr>
+        <w:lastRenderedPageBreak/>
         <w:t xml:space="preserve"> Gerenciamento do Tempo</w:t>
       </w:r>
-      <w:r>
+    </w:p>
+    <w:p>
+      <w:pPr>
+        <w:spacing w:after="0" w:line="360" w:lineRule="auto"/>
         <w:rPr>
           <w:rFonts w:ascii="Times New Roman" w:hAnsi="Times New Roman"/>
           <w:b/>
           <w:sz w:val="24"/>
           <w:szCs w:val="24"/>
         </w:rPr>
-        <w:t xml:space="preserve"> (</w:t>
-      </w:r>
-      <w:r>
-        <w:rPr>
-          <w:rFonts w:ascii="Times New Roman" w:hAnsi="Times New Roman"/>
-          <w:b/>
-          <w:color w:val="FF0000"/>
-          <w:sz w:val="24"/>
-          <w:szCs w:val="24"/>
-        </w:rPr>
-        <w:t>Fazer</w:t>
-      </w:r>
-      <w:r>
-        <w:rPr>
-          <w:rFonts w:ascii="Times New Roman" w:hAnsi="Times New Roman"/>
-          <w:b/>
-          <w:sz w:val="24"/>
-          <w:szCs w:val="24"/>
-        </w:rPr>
-        <w:t>)</w:t>
-      </w:r>
-    </w:p>
-    <w:p>
-      <w:pPr>
+      </w:pPr>
+    </w:p>
+    <w:tbl>
+      <w:tblPr>
+        <w:tblW w:w="9131" w:type="dxa"/>
+        <w:jc w:val="center"/>
+        <w:tblCellMar>
+          <w:left w:w="70" w:type="dxa"/>
+          <w:right w:w="70" w:type="dxa"/>
+        </w:tblCellMar>
+        <w:tblLook w:val="04A0" w:firstRow="1" w:lastRow="0" w:firstColumn="1" w:lastColumn="0" w:noHBand="0" w:noVBand="1"/>
+      </w:tblPr>
+      <w:tblGrid>
+        <w:gridCol w:w="988"/>
+        <w:gridCol w:w="2728"/>
+        <w:gridCol w:w="773"/>
+        <w:gridCol w:w="204"/>
+        <w:gridCol w:w="1007"/>
+        <w:gridCol w:w="2835"/>
+        <w:gridCol w:w="596"/>
+      </w:tblGrid>
+      <w:tr>
+        <w:trPr>
+          <w:trHeight w:val="302"/>
+          <w:jc w:val="center"/>
+        </w:trPr>
+        <w:tc>
+          <w:tcPr>
+            <w:tcW w:w="988" w:type="dxa"/>
+            <w:tcBorders>
+              <w:top w:val="single" w:sz="8" w:space="0" w:color="auto"/>
+              <w:left w:val="single" w:sz="8" w:space="0" w:color="auto"/>
+              <w:bottom w:val="single" w:sz="4" w:space="0" w:color="auto"/>
+              <w:right w:val="single" w:sz="4" w:space="0" w:color="auto"/>
+            </w:tcBorders>
+            <w:shd w:val="clear" w:color="auto" w:fill="auto"/>
+            <w:noWrap/>
+            <w:vAlign w:val="center"/>
+            <w:hideMark/>
+          </w:tcPr>
+          <w:p>
+            <w:pPr>
+              <w:spacing w:after="0" w:line="240" w:lineRule="auto"/>
+              <w:jc w:val="center"/>
+              <w:rPr>
+                <w:rFonts w:eastAsia="Times New Roman" w:cs="Calibri"/>
+                <w:color w:val="000000"/>
+                <w:lang w:eastAsia="pt-BR"/>
+              </w:rPr>
+            </w:pPr>
+            <w:r>
+              <w:rPr>
+                <w:rFonts w:eastAsia="Times New Roman" w:cs="Calibri"/>
+                <w:color w:val="000000"/>
+                <w:lang w:eastAsia="pt-BR"/>
+              </w:rPr>
+              <w:t>Atividade</w:t>
+            </w:r>
+          </w:p>
+        </w:tc>
+        <w:tc>
+          <w:tcPr>
+            <w:tcW w:w="2728" w:type="dxa"/>
+            <w:tcBorders>
+              <w:top w:val="single" w:sz="8" w:space="0" w:color="auto"/>
+              <w:left w:val="nil"/>
+              <w:bottom w:val="single" w:sz="4" w:space="0" w:color="auto"/>
+              <w:right w:val="single" w:sz="4" w:space="0" w:color="auto"/>
+            </w:tcBorders>
+            <w:shd w:val="clear" w:color="auto" w:fill="auto"/>
+            <w:noWrap/>
+            <w:vAlign w:val="center"/>
+            <w:hideMark/>
+          </w:tcPr>
+          <w:p>
+            <w:pPr>
+              <w:spacing w:after="0" w:line="240" w:lineRule="auto"/>
+              <w:jc w:val="center"/>
+              <w:rPr>
+                <w:rFonts w:eastAsia="Times New Roman" w:cs="Calibri"/>
+                <w:color w:val="000000"/>
+                <w:lang w:eastAsia="pt-BR"/>
+              </w:rPr>
+            </w:pPr>
+            <w:r>
+              <w:rPr>
+                <w:rFonts w:eastAsia="Times New Roman" w:cs="Calibri"/>
+                <w:color w:val="000000"/>
+                <w:lang w:eastAsia="pt-BR"/>
+              </w:rPr>
+              <w:t>Descrição</w:t>
+            </w:r>
+          </w:p>
+        </w:tc>
+        <w:tc>
+          <w:tcPr>
+            <w:tcW w:w="773" w:type="dxa"/>
+            <w:tcBorders>
+              <w:top w:val="single" w:sz="8" w:space="0" w:color="auto"/>
+              <w:left w:val="nil"/>
+              <w:bottom w:val="single" w:sz="4" w:space="0" w:color="auto"/>
+              <w:right w:val="nil"/>
+            </w:tcBorders>
+            <w:shd w:val="clear" w:color="auto" w:fill="auto"/>
+            <w:noWrap/>
+            <w:vAlign w:val="center"/>
+            <w:hideMark/>
+          </w:tcPr>
+          <w:p>
+            <w:pPr>
+              <w:spacing w:after="0" w:line="240" w:lineRule="auto"/>
+              <w:jc w:val="center"/>
+              <w:rPr>
+                <w:rFonts w:eastAsia="Times New Roman" w:cs="Calibri"/>
+                <w:color w:val="000000"/>
+                <w:lang w:eastAsia="pt-BR"/>
+              </w:rPr>
+            </w:pPr>
+            <w:r>
+              <w:rPr>
+                <w:rFonts w:eastAsia="Times New Roman" w:cs="Calibri"/>
+                <w:color w:val="000000"/>
+                <w:lang w:eastAsia="pt-BR"/>
+              </w:rPr>
+              <w:t>Dias</w:t>
+            </w:r>
+          </w:p>
+        </w:tc>
+        <w:tc>
+          <w:tcPr>
+            <w:tcW w:w="204" w:type="dxa"/>
+            <w:tcBorders>
+              <w:top w:val="nil"/>
+              <w:left w:val="nil"/>
+              <w:bottom w:val="nil"/>
+              <w:right w:val="nil"/>
+            </w:tcBorders>
+            <w:shd w:val="clear" w:color="000000" w:fill="000000"/>
+            <w:noWrap/>
+            <w:vAlign w:val="center"/>
+            <w:hideMark/>
+          </w:tcPr>
+          <w:p>
+            <w:pPr>
+              <w:spacing w:after="0" w:line="240" w:lineRule="auto"/>
+              <w:jc w:val="center"/>
+              <w:rPr>
+                <w:rFonts w:eastAsia="Times New Roman" w:cs="Calibri"/>
+                <w:color w:val="000000"/>
+                <w:lang w:eastAsia="pt-BR"/>
+              </w:rPr>
+            </w:pPr>
+          </w:p>
+        </w:tc>
+        <w:tc>
+          <w:tcPr>
+            <w:tcW w:w="1007" w:type="dxa"/>
+            <w:tcBorders>
+              <w:top w:val="single" w:sz="8" w:space="0" w:color="auto"/>
+              <w:left w:val="single" w:sz="8" w:space="0" w:color="auto"/>
+              <w:bottom w:val="single" w:sz="4" w:space="0" w:color="auto"/>
+              <w:right w:val="single" w:sz="4" w:space="0" w:color="auto"/>
+            </w:tcBorders>
+            <w:shd w:val="clear" w:color="auto" w:fill="auto"/>
+            <w:noWrap/>
+            <w:vAlign w:val="center"/>
+            <w:hideMark/>
+          </w:tcPr>
+          <w:p>
+            <w:pPr>
+              <w:spacing w:after="0" w:line="240" w:lineRule="auto"/>
+              <w:jc w:val="center"/>
+              <w:rPr>
+                <w:rFonts w:eastAsia="Times New Roman" w:cs="Calibri"/>
+                <w:color w:val="000000"/>
+                <w:lang w:eastAsia="pt-BR"/>
+              </w:rPr>
+            </w:pPr>
+            <w:r>
+              <w:rPr>
+                <w:rFonts w:eastAsia="Times New Roman" w:cs="Calibri"/>
+                <w:color w:val="000000"/>
+                <w:lang w:eastAsia="pt-BR"/>
+              </w:rPr>
+              <w:t>Atividade</w:t>
+            </w:r>
+          </w:p>
+        </w:tc>
+        <w:tc>
+          <w:tcPr>
+            <w:tcW w:w="2835" w:type="dxa"/>
+            <w:tcBorders>
+              <w:top w:val="single" w:sz="8" w:space="0" w:color="auto"/>
+              <w:left w:val="nil"/>
+              <w:bottom w:val="single" w:sz="4" w:space="0" w:color="auto"/>
+              <w:right w:val="single" w:sz="4" w:space="0" w:color="auto"/>
+            </w:tcBorders>
+            <w:shd w:val="clear" w:color="auto" w:fill="auto"/>
+            <w:noWrap/>
+            <w:vAlign w:val="center"/>
+            <w:hideMark/>
+          </w:tcPr>
+          <w:p>
+            <w:pPr>
+              <w:spacing w:after="0" w:line="240" w:lineRule="auto"/>
+              <w:jc w:val="center"/>
+              <w:rPr>
+                <w:rFonts w:eastAsia="Times New Roman" w:cs="Calibri"/>
+                <w:color w:val="000000"/>
+                <w:lang w:eastAsia="pt-BR"/>
+              </w:rPr>
+            </w:pPr>
+            <w:r>
+              <w:rPr>
+                <w:rFonts w:eastAsia="Times New Roman" w:cs="Calibri"/>
+                <w:color w:val="000000"/>
+                <w:lang w:eastAsia="pt-BR"/>
+              </w:rPr>
+              <w:t>Descrição</w:t>
+            </w:r>
+          </w:p>
+        </w:tc>
+        <w:tc>
+          <w:tcPr>
+            <w:tcW w:w="596" w:type="dxa"/>
+            <w:tcBorders>
+              <w:top w:val="single" w:sz="8" w:space="0" w:color="auto"/>
+              <w:left w:val="nil"/>
+              <w:bottom w:val="nil"/>
+              <w:right w:val="single" w:sz="8" w:space="0" w:color="auto"/>
+            </w:tcBorders>
+            <w:shd w:val="clear" w:color="auto" w:fill="auto"/>
+            <w:noWrap/>
+            <w:vAlign w:val="center"/>
+            <w:hideMark/>
+          </w:tcPr>
+          <w:p>
+            <w:pPr>
+              <w:spacing w:after="0" w:line="240" w:lineRule="auto"/>
+              <w:jc w:val="center"/>
+              <w:rPr>
+                <w:rFonts w:eastAsia="Times New Roman" w:cs="Calibri"/>
+                <w:color w:val="000000"/>
+                <w:lang w:eastAsia="pt-BR"/>
+              </w:rPr>
+            </w:pPr>
+            <w:r>
+              <w:rPr>
+                <w:rFonts w:eastAsia="Times New Roman" w:cs="Calibri"/>
+                <w:color w:val="000000"/>
+                <w:lang w:eastAsia="pt-BR"/>
+              </w:rPr>
+              <w:t>Dias</w:t>
+            </w:r>
+          </w:p>
+        </w:tc>
+      </w:tr>
+      <w:tr>
+        <w:trPr>
+          <w:trHeight w:val="302"/>
+          <w:jc w:val="center"/>
+        </w:trPr>
+        <w:tc>
+          <w:tcPr>
+            <w:tcW w:w="988" w:type="dxa"/>
+            <w:tcBorders>
+              <w:top w:val="nil"/>
+              <w:left w:val="single" w:sz="8" w:space="0" w:color="auto"/>
+              <w:bottom w:val="single" w:sz="4" w:space="0" w:color="auto"/>
+              <w:right w:val="single" w:sz="4" w:space="0" w:color="auto"/>
+            </w:tcBorders>
+            <w:shd w:val="clear" w:color="auto" w:fill="auto"/>
+            <w:noWrap/>
+            <w:vAlign w:val="center"/>
+            <w:hideMark/>
+          </w:tcPr>
+          <w:p>
+            <w:pPr>
+              <w:spacing w:after="0" w:line="240" w:lineRule="auto"/>
+              <w:jc w:val="center"/>
+              <w:rPr>
+                <w:rFonts w:eastAsia="Times New Roman" w:cs="Calibri"/>
+                <w:color w:val="000000"/>
+                <w:lang w:eastAsia="pt-BR"/>
+              </w:rPr>
+            </w:pPr>
+            <w:r>
+              <w:rPr>
+                <w:rFonts w:eastAsia="Times New Roman" w:cs="Calibri"/>
+                <w:color w:val="000000"/>
+                <w:lang w:eastAsia="pt-BR"/>
+              </w:rPr>
+              <w:t>A</w:t>
+            </w:r>
+          </w:p>
+        </w:tc>
+        <w:tc>
+          <w:tcPr>
+            <w:tcW w:w="2728" w:type="dxa"/>
+            <w:tcBorders>
+              <w:top w:val="nil"/>
+              <w:left w:val="nil"/>
+              <w:bottom w:val="single" w:sz="4" w:space="0" w:color="auto"/>
+              <w:right w:val="single" w:sz="4" w:space="0" w:color="auto"/>
+            </w:tcBorders>
+            <w:shd w:val="clear" w:color="auto" w:fill="auto"/>
+            <w:noWrap/>
+            <w:vAlign w:val="center"/>
+            <w:hideMark/>
+          </w:tcPr>
+          <w:p>
+            <w:pPr>
+              <w:spacing w:after="0" w:line="240" w:lineRule="auto"/>
+              <w:jc w:val="center"/>
+              <w:rPr>
+                <w:rFonts w:eastAsia="Times New Roman" w:cs="Calibri"/>
+                <w:color w:val="000000"/>
+                <w:lang w:eastAsia="pt-BR"/>
+              </w:rPr>
+            </w:pPr>
+            <w:r>
+              <w:rPr>
+                <w:rFonts w:eastAsia="Times New Roman" w:cs="Calibri"/>
+                <w:color w:val="000000"/>
+                <w:lang w:eastAsia="pt-BR"/>
+              </w:rPr>
+              <w:t>Elaborar tema</w:t>
+            </w:r>
+          </w:p>
+        </w:tc>
+        <w:tc>
+          <w:tcPr>
+            <w:tcW w:w="773" w:type="dxa"/>
+            <w:tcBorders>
+              <w:top w:val="nil"/>
+              <w:left w:val="nil"/>
+              <w:bottom w:val="single" w:sz="4" w:space="0" w:color="auto"/>
+              <w:right w:val="nil"/>
+            </w:tcBorders>
+            <w:shd w:val="clear" w:color="auto" w:fill="auto"/>
+            <w:noWrap/>
+            <w:vAlign w:val="center"/>
+            <w:hideMark/>
+          </w:tcPr>
+          <w:p>
+            <w:pPr>
+              <w:spacing w:after="0" w:line="240" w:lineRule="auto"/>
+              <w:jc w:val="center"/>
+              <w:rPr>
+                <w:rFonts w:eastAsia="Times New Roman" w:cs="Calibri"/>
+                <w:color w:val="000000"/>
+                <w:lang w:eastAsia="pt-BR"/>
+              </w:rPr>
+            </w:pPr>
+            <w:r>
+              <w:rPr>
+                <w:rFonts w:eastAsia="Times New Roman" w:cs="Calibri"/>
+                <w:color w:val="000000"/>
+                <w:lang w:eastAsia="pt-BR"/>
+              </w:rPr>
+              <w:t>1</w:t>
+            </w:r>
+          </w:p>
+        </w:tc>
+        <w:tc>
+          <w:tcPr>
+            <w:tcW w:w="204" w:type="dxa"/>
+            <w:tcBorders>
+              <w:top w:val="nil"/>
+              <w:left w:val="nil"/>
+              <w:bottom w:val="nil"/>
+              <w:right w:val="nil"/>
+            </w:tcBorders>
+            <w:shd w:val="clear" w:color="000000" w:fill="000000"/>
+            <w:noWrap/>
+            <w:vAlign w:val="center"/>
+            <w:hideMark/>
+          </w:tcPr>
+          <w:p>
+            <w:pPr>
+              <w:spacing w:after="0" w:line="240" w:lineRule="auto"/>
+              <w:jc w:val="center"/>
+              <w:rPr>
+                <w:rFonts w:eastAsia="Times New Roman" w:cs="Calibri"/>
+                <w:color w:val="000000"/>
+                <w:lang w:eastAsia="pt-BR"/>
+              </w:rPr>
+            </w:pPr>
+          </w:p>
+        </w:tc>
+        <w:tc>
+          <w:tcPr>
+            <w:tcW w:w="1007" w:type="dxa"/>
+            <w:tcBorders>
+              <w:top w:val="nil"/>
+              <w:left w:val="single" w:sz="8" w:space="0" w:color="auto"/>
+              <w:bottom w:val="nil"/>
+              <w:right w:val="single" w:sz="4" w:space="0" w:color="auto"/>
+            </w:tcBorders>
+            <w:shd w:val="clear" w:color="auto" w:fill="auto"/>
+            <w:noWrap/>
+            <w:vAlign w:val="center"/>
+            <w:hideMark/>
+          </w:tcPr>
+          <w:p>
+            <w:pPr>
+              <w:spacing w:after="0" w:line="240" w:lineRule="auto"/>
+              <w:jc w:val="center"/>
+              <w:rPr>
+                <w:rFonts w:eastAsia="Times New Roman" w:cs="Calibri"/>
+                <w:color w:val="000000"/>
+                <w:lang w:eastAsia="pt-BR"/>
+              </w:rPr>
+            </w:pPr>
+            <w:r>
+              <w:rPr>
+                <w:rFonts w:eastAsia="Times New Roman" w:cs="Calibri"/>
+                <w:color w:val="000000"/>
+                <w:lang w:eastAsia="pt-BR"/>
+              </w:rPr>
+              <w:t>L</w:t>
+            </w:r>
+          </w:p>
+        </w:tc>
+        <w:tc>
+          <w:tcPr>
+            <w:tcW w:w="2835" w:type="dxa"/>
+            <w:tcBorders>
+              <w:top w:val="nil"/>
+              <w:left w:val="nil"/>
+              <w:bottom w:val="nil"/>
+              <w:right w:val="nil"/>
+            </w:tcBorders>
+            <w:shd w:val="clear" w:color="auto" w:fill="auto"/>
+            <w:noWrap/>
+            <w:vAlign w:val="center"/>
+            <w:hideMark/>
+          </w:tcPr>
+          <w:p>
+            <w:pPr>
+              <w:spacing w:after="0" w:line="240" w:lineRule="auto"/>
+              <w:jc w:val="center"/>
+              <w:rPr>
+                <w:rFonts w:eastAsia="Times New Roman" w:cs="Calibri"/>
+                <w:color w:val="000000"/>
+                <w:lang w:eastAsia="pt-BR"/>
+              </w:rPr>
+            </w:pPr>
+            <w:r>
+              <w:rPr>
+                <w:rFonts w:eastAsia="Times New Roman" w:cs="Calibri"/>
+                <w:color w:val="000000"/>
+                <w:lang w:eastAsia="pt-BR"/>
+              </w:rPr>
+              <w:t>Testar Banco</w:t>
+            </w:r>
+          </w:p>
+        </w:tc>
+        <w:tc>
+          <w:tcPr>
+            <w:tcW w:w="596" w:type="dxa"/>
+            <w:tcBorders>
+              <w:top w:val="single" w:sz="4" w:space="0" w:color="auto"/>
+              <w:left w:val="single" w:sz="4" w:space="0" w:color="auto"/>
+              <w:bottom w:val="single" w:sz="4" w:space="0" w:color="auto"/>
+              <w:right w:val="single" w:sz="8" w:space="0" w:color="auto"/>
+            </w:tcBorders>
+            <w:shd w:val="clear" w:color="auto" w:fill="auto"/>
+            <w:noWrap/>
+            <w:vAlign w:val="center"/>
+            <w:hideMark/>
+          </w:tcPr>
+          <w:p>
+            <w:pPr>
+              <w:spacing w:after="0" w:line="240" w:lineRule="auto"/>
+              <w:jc w:val="center"/>
+              <w:rPr>
+                <w:rFonts w:eastAsia="Times New Roman" w:cs="Calibri"/>
+                <w:color w:val="000000"/>
+                <w:lang w:eastAsia="pt-BR"/>
+              </w:rPr>
+            </w:pPr>
+            <w:r>
+              <w:rPr>
+                <w:rFonts w:eastAsia="Times New Roman" w:cs="Calibri"/>
+                <w:color w:val="000000"/>
+                <w:lang w:eastAsia="pt-BR"/>
+              </w:rPr>
+              <w:t>1</w:t>
+            </w:r>
+          </w:p>
+        </w:tc>
+      </w:tr>
+      <w:tr>
+        <w:trPr>
+          <w:trHeight w:val="302"/>
+          <w:jc w:val="center"/>
+        </w:trPr>
+        <w:tc>
+          <w:tcPr>
+            <w:tcW w:w="988" w:type="dxa"/>
+            <w:tcBorders>
+              <w:top w:val="nil"/>
+              <w:left w:val="single" w:sz="8" w:space="0" w:color="auto"/>
+              <w:bottom w:val="single" w:sz="4" w:space="0" w:color="auto"/>
+              <w:right w:val="single" w:sz="4" w:space="0" w:color="auto"/>
+            </w:tcBorders>
+            <w:shd w:val="clear" w:color="auto" w:fill="auto"/>
+            <w:noWrap/>
+            <w:vAlign w:val="center"/>
+            <w:hideMark/>
+          </w:tcPr>
+          <w:p>
+            <w:pPr>
+              <w:spacing w:after="0" w:line="240" w:lineRule="auto"/>
+              <w:jc w:val="center"/>
+              <w:rPr>
+                <w:rFonts w:eastAsia="Times New Roman" w:cs="Calibri"/>
+                <w:color w:val="000000"/>
+                <w:lang w:eastAsia="pt-BR"/>
+              </w:rPr>
+            </w:pPr>
+            <w:r>
+              <w:rPr>
+                <w:rFonts w:eastAsia="Times New Roman" w:cs="Calibri"/>
+                <w:color w:val="000000"/>
+                <w:lang w:eastAsia="pt-BR"/>
+              </w:rPr>
+              <w:t>B</w:t>
+            </w:r>
+          </w:p>
+        </w:tc>
+        <w:tc>
+          <w:tcPr>
+            <w:tcW w:w="2728" w:type="dxa"/>
+            <w:tcBorders>
+              <w:top w:val="nil"/>
+              <w:left w:val="nil"/>
+              <w:bottom w:val="single" w:sz="4" w:space="0" w:color="auto"/>
+              <w:right w:val="single" w:sz="4" w:space="0" w:color="auto"/>
+            </w:tcBorders>
+            <w:shd w:val="clear" w:color="auto" w:fill="auto"/>
+            <w:noWrap/>
+            <w:vAlign w:val="center"/>
+            <w:hideMark/>
+          </w:tcPr>
+          <w:p>
+            <w:pPr>
+              <w:spacing w:after="0" w:line="240" w:lineRule="auto"/>
+              <w:jc w:val="center"/>
+              <w:rPr>
+                <w:rFonts w:eastAsia="Times New Roman" w:cs="Calibri"/>
+                <w:color w:val="000000"/>
+                <w:lang w:eastAsia="pt-BR"/>
+              </w:rPr>
+            </w:pPr>
+            <w:r>
+              <w:rPr>
+                <w:rFonts w:eastAsia="Times New Roman" w:cs="Calibri"/>
+                <w:color w:val="000000"/>
+                <w:lang w:eastAsia="pt-BR"/>
+              </w:rPr>
+              <w:t>Definir funcionalidades</w:t>
+            </w:r>
+          </w:p>
+        </w:tc>
+        <w:tc>
+          <w:tcPr>
+            <w:tcW w:w="773" w:type="dxa"/>
+            <w:tcBorders>
+              <w:top w:val="nil"/>
+              <w:left w:val="nil"/>
+              <w:bottom w:val="single" w:sz="4" w:space="0" w:color="auto"/>
+              <w:right w:val="nil"/>
+            </w:tcBorders>
+            <w:shd w:val="clear" w:color="auto" w:fill="auto"/>
+            <w:noWrap/>
+            <w:vAlign w:val="center"/>
+            <w:hideMark/>
+          </w:tcPr>
+          <w:p>
+            <w:pPr>
+              <w:spacing w:after="0" w:line="240" w:lineRule="auto"/>
+              <w:jc w:val="center"/>
+              <w:rPr>
+                <w:rFonts w:eastAsia="Times New Roman" w:cs="Calibri"/>
+                <w:color w:val="000000"/>
+                <w:lang w:eastAsia="pt-BR"/>
+              </w:rPr>
+            </w:pPr>
+            <w:r>
+              <w:rPr>
+                <w:rFonts w:eastAsia="Times New Roman" w:cs="Calibri"/>
+                <w:color w:val="000000"/>
+                <w:lang w:eastAsia="pt-BR"/>
+              </w:rPr>
+              <w:t>1</w:t>
+            </w:r>
+          </w:p>
+        </w:tc>
+        <w:tc>
+          <w:tcPr>
+            <w:tcW w:w="204" w:type="dxa"/>
+            <w:tcBorders>
+              <w:top w:val="nil"/>
+              <w:left w:val="nil"/>
+              <w:bottom w:val="nil"/>
+              <w:right w:val="nil"/>
+            </w:tcBorders>
+            <w:shd w:val="clear" w:color="000000" w:fill="000000"/>
+            <w:noWrap/>
+            <w:vAlign w:val="center"/>
+            <w:hideMark/>
+          </w:tcPr>
+          <w:p>
+            <w:pPr>
+              <w:spacing w:after="0" w:line="240" w:lineRule="auto"/>
+              <w:jc w:val="center"/>
+              <w:rPr>
+                <w:rFonts w:eastAsia="Times New Roman" w:cs="Calibri"/>
+                <w:color w:val="000000"/>
+                <w:lang w:eastAsia="pt-BR"/>
+              </w:rPr>
+            </w:pPr>
+          </w:p>
+        </w:tc>
+        <w:tc>
+          <w:tcPr>
+            <w:tcW w:w="1007" w:type="dxa"/>
+            <w:tcBorders>
+              <w:top w:val="single" w:sz="4" w:space="0" w:color="auto"/>
+              <w:left w:val="single" w:sz="8" w:space="0" w:color="auto"/>
+              <w:bottom w:val="single" w:sz="4" w:space="0" w:color="auto"/>
+              <w:right w:val="single" w:sz="4" w:space="0" w:color="auto"/>
+            </w:tcBorders>
+            <w:shd w:val="clear" w:color="auto" w:fill="auto"/>
+            <w:noWrap/>
+            <w:vAlign w:val="center"/>
+            <w:hideMark/>
+          </w:tcPr>
+          <w:p>
+            <w:pPr>
+              <w:spacing w:after="0" w:line="240" w:lineRule="auto"/>
+              <w:jc w:val="center"/>
+              <w:rPr>
+                <w:rFonts w:eastAsia="Times New Roman" w:cs="Calibri"/>
+                <w:color w:val="000000"/>
+                <w:lang w:eastAsia="pt-BR"/>
+              </w:rPr>
+            </w:pPr>
+            <w:r>
+              <w:rPr>
+                <w:rFonts w:eastAsia="Times New Roman" w:cs="Calibri"/>
+                <w:color w:val="000000"/>
+                <w:lang w:eastAsia="pt-BR"/>
+              </w:rPr>
+              <w:t>M</w:t>
+            </w:r>
+          </w:p>
+        </w:tc>
+        <w:tc>
+          <w:tcPr>
+            <w:tcW w:w="2835" w:type="dxa"/>
+            <w:tcBorders>
+              <w:top w:val="single" w:sz="4" w:space="0" w:color="auto"/>
+              <w:left w:val="nil"/>
+              <w:bottom w:val="single" w:sz="4" w:space="0" w:color="auto"/>
+              <w:right w:val="single" w:sz="4" w:space="0" w:color="auto"/>
+            </w:tcBorders>
+            <w:shd w:val="clear" w:color="auto" w:fill="auto"/>
+            <w:noWrap/>
+            <w:vAlign w:val="center"/>
+            <w:hideMark/>
+          </w:tcPr>
+          <w:p>
+            <w:pPr>
+              <w:spacing w:after="0" w:line="240" w:lineRule="auto"/>
+              <w:jc w:val="center"/>
+              <w:rPr>
+                <w:rFonts w:eastAsia="Times New Roman" w:cs="Calibri"/>
+                <w:color w:val="000000"/>
+                <w:lang w:eastAsia="pt-BR"/>
+              </w:rPr>
+            </w:pPr>
+            <w:r>
+              <w:rPr>
+                <w:rFonts w:eastAsia="Times New Roman" w:cs="Calibri"/>
+                <w:color w:val="000000"/>
+                <w:lang w:eastAsia="pt-BR"/>
+              </w:rPr>
+              <w:t>Criar API de chat</w:t>
+            </w:r>
+          </w:p>
+        </w:tc>
+        <w:tc>
+          <w:tcPr>
+            <w:tcW w:w="596" w:type="dxa"/>
+            <w:tcBorders>
+              <w:top w:val="nil"/>
+              <w:left w:val="nil"/>
+              <w:bottom w:val="single" w:sz="4" w:space="0" w:color="auto"/>
+              <w:right w:val="single" w:sz="8" w:space="0" w:color="auto"/>
+            </w:tcBorders>
+            <w:shd w:val="clear" w:color="auto" w:fill="auto"/>
+            <w:noWrap/>
+            <w:vAlign w:val="center"/>
+            <w:hideMark/>
+          </w:tcPr>
+          <w:p>
+            <w:pPr>
+              <w:spacing w:after="0" w:line="240" w:lineRule="auto"/>
+              <w:jc w:val="center"/>
+              <w:rPr>
+                <w:rFonts w:eastAsia="Times New Roman" w:cs="Calibri"/>
+                <w:color w:val="000000"/>
+                <w:lang w:eastAsia="pt-BR"/>
+              </w:rPr>
+            </w:pPr>
+            <w:r>
+              <w:rPr>
+                <w:rFonts w:eastAsia="Times New Roman" w:cs="Calibri"/>
+                <w:color w:val="000000"/>
+                <w:lang w:eastAsia="pt-BR"/>
+              </w:rPr>
+              <w:t>14</w:t>
+            </w:r>
+          </w:p>
+        </w:tc>
+      </w:tr>
+      <w:tr>
+        <w:trPr>
+          <w:trHeight w:val="302"/>
+          <w:jc w:val="center"/>
+        </w:trPr>
+        <w:tc>
+          <w:tcPr>
+            <w:tcW w:w="988" w:type="dxa"/>
+            <w:tcBorders>
+              <w:top w:val="nil"/>
+              <w:left w:val="single" w:sz="8" w:space="0" w:color="auto"/>
+              <w:bottom w:val="single" w:sz="4" w:space="0" w:color="auto"/>
+              <w:right w:val="single" w:sz="4" w:space="0" w:color="auto"/>
+            </w:tcBorders>
+            <w:shd w:val="clear" w:color="auto" w:fill="auto"/>
+            <w:noWrap/>
+            <w:vAlign w:val="center"/>
+            <w:hideMark/>
+          </w:tcPr>
+          <w:p>
+            <w:pPr>
+              <w:spacing w:after="0" w:line="240" w:lineRule="auto"/>
+              <w:jc w:val="center"/>
+              <w:rPr>
+                <w:rFonts w:eastAsia="Times New Roman" w:cs="Calibri"/>
+                <w:color w:val="000000"/>
+                <w:lang w:eastAsia="pt-BR"/>
+              </w:rPr>
+            </w:pPr>
+            <w:r>
+              <w:rPr>
+                <w:rFonts w:eastAsia="Times New Roman" w:cs="Calibri"/>
+                <w:color w:val="000000"/>
+                <w:lang w:eastAsia="pt-BR"/>
+              </w:rPr>
+              <w:t>C</w:t>
+            </w:r>
+          </w:p>
+        </w:tc>
+        <w:tc>
+          <w:tcPr>
+            <w:tcW w:w="2728" w:type="dxa"/>
+            <w:tcBorders>
+              <w:top w:val="nil"/>
+              <w:left w:val="nil"/>
+              <w:bottom w:val="single" w:sz="4" w:space="0" w:color="auto"/>
+              <w:right w:val="single" w:sz="4" w:space="0" w:color="auto"/>
+            </w:tcBorders>
+            <w:shd w:val="clear" w:color="auto" w:fill="auto"/>
+            <w:noWrap/>
+            <w:vAlign w:val="center"/>
+            <w:hideMark/>
+          </w:tcPr>
+          <w:p>
+            <w:pPr>
+              <w:spacing w:after="0" w:line="240" w:lineRule="auto"/>
+              <w:jc w:val="center"/>
+              <w:rPr>
+                <w:rFonts w:eastAsia="Times New Roman" w:cs="Calibri"/>
+                <w:color w:val="000000"/>
+                <w:lang w:eastAsia="pt-BR"/>
+              </w:rPr>
+            </w:pPr>
+            <w:r>
+              <w:rPr>
+                <w:rFonts w:eastAsia="Times New Roman" w:cs="Calibri"/>
+                <w:color w:val="000000"/>
+                <w:lang w:eastAsia="pt-BR"/>
+              </w:rPr>
+              <w:t>Criar Layout</w:t>
+            </w:r>
+          </w:p>
+        </w:tc>
+        <w:tc>
+          <w:tcPr>
+            <w:tcW w:w="773" w:type="dxa"/>
+            <w:tcBorders>
+              <w:top w:val="nil"/>
+              <w:left w:val="nil"/>
+              <w:bottom w:val="single" w:sz="4" w:space="0" w:color="auto"/>
+              <w:right w:val="nil"/>
+            </w:tcBorders>
+            <w:shd w:val="clear" w:color="auto" w:fill="auto"/>
+            <w:noWrap/>
+            <w:vAlign w:val="center"/>
+            <w:hideMark/>
+          </w:tcPr>
+          <w:p>
+            <w:pPr>
+              <w:spacing w:after="0" w:line="240" w:lineRule="auto"/>
+              <w:jc w:val="center"/>
+              <w:rPr>
+                <w:rFonts w:eastAsia="Times New Roman" w:cs="Calibri"/>
+                <w:color w:val="000000"/>
+                <w:lang w:eastAsia="pt-BR"/>
+              </w:rPr>
+            </w:pPr>
+            <w:r>
+              <w:rPr>
+                <w:rFonts w:eastAsia="Times New Roman" w:cs="Calibri"/>
+                <w:color w:val="000000"/>
+                <w:lang w:eastAsia="pt-BR"/>
+              </w:rPr>
+              <w:t>3</w:t>
+            </w:r>
+          </w:p>
+        </w:tc>
+        <w:tc>
+          <w:tcPr>
+            <w:tcW w:w="204" w:type="dxa"/>
+            <w:tcBorders>
+              <w:top w:val="nil"/>
+              <w:left w:val="nil"/>
+              <w:bottom w:val="nil"/>
+              <w:right w:val="nil"/>
+            </w:tcBorders>
+            <w:shd w:val="clear" w:color="000000" w:fill="000000"/>
+            <w:noWrap/>
+            <w:vAlign w:val="center"/>
+            <w:hideMark/>
+          </w:tcPr>
+          <w:p>
+            <w:pPr>
+              <w:spacing w:after="0" w:line="240" w:lineRule="auto"/>
+              <w:jc w:val="center"/>
+              <w:rPr>
+                <w:rFonts w:eastAsia="Times New Roman" w:cs="Calibri"/>
+                <w:color w:val="000000"/>
+                <w:lang w:eastAsia="pt-BR"/>
+              </w:rPr>
+            </w:pPr>
+          </w:p>
+        </w:tc>
+        <w:tc>
+          <w:tcPr>
+            <w:tcW w:w="1007" w:type="dxa"/>
+            <w:tcBorders>
+              <w:top w:val="nil"/>
+              <w:left w:val="single" w:sz="8" w:space="0" w:color="auto"/>
+              <w:bottom w:val="single" w:sz="4" w:space="0" w:color="auto"/>
+              <w:right w:val="single" w:sz="4" w:space="0" w:color="auto"/>
+            </w:tcBorders>
+            <w:shd w:val="clear" w:color="auto" w:fill="auto"/>
+            <w:noWrap/>
+            <w:vAlign w:val="center"/>
+            <w:hideMark/>
+          </w:tcPr>
+          <w:p>
+            <w:pPr>
+              <w:spacing w:after="0" w:line="240" w:lineRule="auto"/>
+              <w:jc w:val="center"/>
+              <w:rPr>
+                <w:rFonts w:eastAsia="Times New Roman" w:cs="Calibri"/>
+                <w:color w:val="000000"/>
+                <w:lang w:eastAsia="pt-BR"/>
+              </w:rPr>
+            </w:pPr>
+            <w:r>
+              <w:rPr>
+                <w:rFonts w:eastAsia="Times New Roman" w:cs="Calibri"/>
+                <w:color w:val="000000"/>
+                <w:lang w:eastAsia="pt-BR"/>
+              </w:rPr>
+              <w:t>N</w:t>
+            </w:r>
+          </w:p>
+        </w:tc>
+        <w:tc>
+          <w:tcPr>
+            <w:tcW w:w="2835" w:type="dxa"/>
+            <w:tcBorders>
+              <w:top w:val="nil"/>
+              <w:left w:val="nil"/>
+              <w:bottom w:val="single" w:sz="4" w:space="0" w:color="auto"/>
+              <w:right w:val="single" w:sz="4" w:space="0" w:color="auto"/>
+            </w:tcBorders>
+            <w:shd w:val="clear" w:color="auto" w:fill="auto"/>
+            <w:noWrap/>
+            <w:vAlign w:val="center"/>
+            <w:hideMark/>
+          </w:tcPr>
+          <w:p>
+            <w:pPr>
+              <w:spacing w:after="0" w:line="240" w:lineRule="auto"/>
+              <w:jc w:val="center"/>
+              <w:rPr>
+                <w:rFonts w:eastAsia="Times New Roman" w:cs="Calibri"/>
+                <w:color w:val="000000"/>
+                <w:lang w:eastAsia="pt-BR"/>
+              </w:rPr>
+            </w:pPr>
+            <w:r>
+              <w:rPr>
+                <w:rFonts w:eastAsia="Times New Roman" w:cs="Calibri"/>
+                <w:color w:val="000000"/>
+                <w:lang w:eastAsia="pt-BR"/>
+              </w:rPr>
+              <w:t>Testar API de chat</w:t>
+            </w:r>
+          </w:p>
+        </w:tc>
+        <w:tc>
+          <w:tcPr>
+            <w:tcW w:w="596" w:type="dxa"/>
+            <w:tcBorders>
+              <w:top w:val="nil"/>
+              <w:left w:val="nil"/>
+              <w:bottom w:val="single" w:sz="4" w:space="0" w:color="auto"/>
+              <w:right w:val="single" w:sz="8" w:space="0" w:color="auto"/>
+            </w:tcBorders>
+            <w:shd w:val="clear" w:color="auto" w:fill="auto"/>
+            <w:noWrap/>
+            <w:vAlign w:val="center"/>
+            <w:hideMark/>
+          </w:tcPr>
+          <w:p>
+            <w:pPr>
+              <w:spacing w:after="0" w:line="240" w:lineRule="auto"/>
+              <w:jc w:val="center"/>
+              <w:rPr>
+                <w:rFonts w:eastAsia="Times New Roman" w:cs="Calibri"/>
+                <w:color w:val="000000"/>
+                <w:lang w:eastAsia="pt-BR"/>
+              </w:rPr>
+            </w:pPr>
+            <w:r>
+              <w:rPr>
+                <w:rFonts w:eastAsia="Times New Roman" w:cs="Calibri"/>
+                <w:color w:val="000000"/>
+                <w:lang w:eastAsia="pt-BR"/>
+              </w:rPr>
+              <w:t>1</w:t>
+            </w:r>
+          </w:p>
+        </w:tc>
+      </w:tr>
+      <w:tr>
+        <w:trPr>
+          <w:trHeight w:val="302"/>
+          <w:jc w:val="center"/>
+        </w:trPr>
+        <w:tc>
+          <w:tcPr>
+            <w:tcW w:w="988" w:type="dxa"/>
+            <w:tcBorders>
+              <w:top w:val="nil"/>
+              <w:left w:val="single" w:sz="8" w:space="0" w:color="auto"/>
+              <w:bottom w:val="single" w:sz="4" w:space="0" w:color="auto"/>
+              <w:right w:val="single" w:sz="4" w:space="0" w:color="auto"/>
+            </w:tcBorders>
+            <w:shd w:val="clear" w:color="auto" w:fill="auto"/>
+            <w:noWrap/>
+            <w:vAlign w:val="center"/>
+            <w:hideMark/>
+          </w:tcPr>
+          <w:p>
+            <w:pPr>
+              <w:spacing w:after="0" w:line="240" w:lineRule="auto"/>
+              <w:jc w:val="center"/>
+              <w:rPr>
+                <w:rFonts w:eastAsia="Times New Roman" w:cs="Calibri"/>
+                <w:color w:val="000000"/>
+                <w:lang w:eastAsia="pt-BR"/>
+              </w:rPr>
+            </w:pPr>
+            <w:r>
+              <w:rPr>
+                <w:rFonts w:eastAsia="Times New Roman" w:cs="Calibri"/>
+                <w:color w:val="000000"/>
+                <w:lang w:eastAsia="pt-BR"/>
+              </w:rPr>
+              <w:t>D</w:t>
+            </w:r>
+          </w:p>
+        </w:tc>
+        <w:tc>
+          <w:tcPr>
+            <w:tcW w:w="2728" w:type="dxa"/>
+            <w:tcBorders>
+              <w:top w:val="nil"/>
+              <w:left w:val="nil"/>
+              <w:bottom w:val="single" w:sz="4" w:space="0" w:color="auto"/>
+              <w:right w:val="single" w:sz="4" w:space="0" w:color="auto"/>
+            </w:tcBorders>
+            <w:shd w:val="clear" w:color="auto" w:fill="auto"/>
+            <w:noWrap/>
+            <w:vAlign w:val="center"/>
+            <w:hideMark/>
+          </w:tcPr>
+          <w:p>
+            <w:pPr>
+              <w:spacing w:after="0" w:line="240" w:lineRule="auto"/>
+              <w:jc w:val="center"/>
+              <w:rPr>
+                <w:rFonts w:eastAsia="Times New Roman" w:cs="Calibri"/>
+                <w:color w:val="000000"/>
+                <w:lang w:eastAsia="pt-BR"/>
+              </w:rPr>
+            </w:pPr>
+            <w:r>
+              <w:rPr>
+                <w:rFonts w:eastAsia="Times New Roman" w:cs="Calibri"/>
+                <w:color w:val="000000"/>
+                <w:lang w:eastAsia="pt-BR"/>
+              </w:rPr>
+              <w:t>Definir telas e campos</w:t>
+            </w:r>
+          </w:p>
+        </w:tc>
+        <w:tc>
+          <w:tcPr>
+            <w:tcW w:w="773" w:type="dxa"/>
+            <w:tcBorders>
+              <w:top w:val="nil"/>
+              <w:left w:val="nil"/>
+              <w:bottom w:val="single" w:sz="4" w:space="0" w:color="auto"/>
+              <w:right w:val="nil"/>
+            </w:tcBorders>
+            <w:shd w:val="clear" w:color="auto" w:fill="auto"/>
+            <w:noWrap/>
+            <w:vAlign w:val="center"/>
+            <w:hideMark/>
+          </w:tcPr>
+          <w:p>
+            <w:pPr>
+              <w:spacing w:after="0" w:line="240" w:lineRule="auto"/>
+              <w:jc w:val="center"/>
+              <w:rPr>
+                <w:rFonts w:eastAsia="Times New Roman" w:cs="Calibri"/>
+                <w:color w:val="000000"/>
+                <w:lang w:eastAsia="pt-BR"/>
+              </w:rPr>
+            </w:pPr>
+            <w:r>
+              <w:rPr>
+                <w:rFonts w:eastAsia="Times New Roman" w:cs="Calibri"/>
+                <w:color w:val="000000"/>
+                <w:lang w:eastAsia="pt-BR"/>
+              </w:rPr>
+              <w:t>2</w:t>
+            </w:r>
+          </w:p>
+        </w:tc>
+        <w:tc>
+          <w:tcPr>
+            <w:tcW w:w="204" w:type="dxa"/>
+            <w:tcBorders>
+              <w:top w:val="nil"/>
+              <w:left w:val="nil"/>
+              <w:bottom w:val="nil"/>
+              <w:right w:val="nil"/>
+            </w:tcBorders>
+            <w:shd w:val="clear" w:color="000000" w:fill="000000"/>
+            <w:noWrap/>
+            <w:vAlign w:val="center"/>
+            <w:hideMark/>
+          </w:tcPr>
+          <w:p>
+            <w:pPr>
+              <w:spacing w:after="0" w:line="240" w:lineRule="auto"/>
+              <w:jc w:val="center"/>
+              <w:rPr>
+                <w:rFonts w:eastAsia="Times New Roman" w:cs="Calibri"/>
+                <w:color w:val="000000"/>
+                <w:lang w:eastAsia="pt-BR"/>
+              </w:rPr>
+            </w:pPr>
+          </w:p>
+        </w:tc>
+        <w:tc>
+          <w:tcPr>
+            <w:tcW w:w="1007" w:type="dxa"/>
+            <w:tcBorders>
+              <w:top w:val="nil"/>
+              <w:left w:val="single" w:sz="8" w:space="0" w:color="auto"/>
+              <w:bottom w:val="single" w:sz="4" w:space="0" w:color="auto"/>
+              <w:right w:val="single" w:sz="4" w:space="0" w:color="auto"/>
+            </w:tcBorders>
+            <w:shd w:val="clear" w:color="auto" w:fill="auto"/>
+            <w:noWrap/>
+            <w:vAlign w:val="center"/>
+            <w:hideMark/>
+          </w:tcPr>
+          <w:p>
+            <w:pPr>
+              <w:spacing w:after="0" w:line="240" w:lineRule="auto"/>
+              <w:jc w:val="center"/>
+              <w:rPr>
+                <w:rFonts w:eastAsia="Times New Roman" w:cs="Calibri"/>
+                <w:color w:val="000000"/>
+                <w:lang w:eastAsia="pt-BR"/>
+              </w:rPr>
+            </w:pPr>
+            <w:r>
+              <w:rPr>
+                <w:rFonts w:eastAsia="Times New Roman" w:cs="Calibri"/>
+                <w:color w:val="000000"/>
+                <w:lang w:eastAsia="pt-BR"/>
+              </w:rPr>
+              <w:t>O</w:t>
+            </w:r>
+          </w:p>
+        </w:tc>
+        <w:tc>
+          <w:tcPr>
+            <w:tcW w:w="2835" w:type="dxa"/>
+            <w:tcBorders>
+              <w:top w:val="nil"/>
+              <w:left w:val="nil"/>
+              <w:bottom w:val="single" w:sz="4" w:space="0" w:color="auto"/>
+              <w:right w:val="single" w:sz="4" w:space="0" w:color="auto"/>
+            </w:tcBorders>
+            <w:shd w:val="clear" w:color="auto" w:fill="auto"/>
+            <w:noWrap/>
+            <w:vAlign w:val="center"/>
+            <w:hideMark/>
+          </w:tcPr>
+          <w:p>
+            <w:pPr>
+              <w:spacing w:after="0" w:line="240" w:lineRule="auto"/>
+              <w:jc w:val="center"/>
+              <w:rPr>
+                <w:rFonts w:eastAsia="Times New Roman" w:cs="Calibri"/>
+                <w:color w:val="000000"/>
+                <w:lang w:eastAsia="pt-BR"/>
+              </w:rPr>
+            </w:pPr>
+            <w:r>
+              <w:rPr>
+                <w:rFonts w:eastAsia="Times New Roman" w:cs="Calibri"/>
+                <w:color w:val="000000"/>
+                <w:lang w:eastAsia="pt-BR"/>
+              </w:rPr>
+              <w:t>Testar Inserção de dados no BD via API</w:t>
+            </w:r>
+          </w:p>
+        </w:tc>
+        <w:tc>
+          <w:tcPr>
+            <w:tcW w:w="596" w:type="dxa"/>
+            <w:tcBorders>
+              <w:top w:val="nil"/>
+              <w:left w:val="nil"/>
+              <w:bottom w:val="single" w:sz="4" w:space="0" w:color="auto"/>
+              <w:right w:val="single" w:sz="8" w:space="0" w:color="auto"/>
+            </w:tcBorders>
+            <w:shd w:val="clear" w:color="auto" w:fill="auto"/>
+            <w:noWrap/>
+            <w:vAlign w:val="center"/>
+            <w:hideMark/>
+          </w:tcPr>
+          <w:p>
+            <w:pPr>
+              <w:spacing w:after="0" w:line="240" w:lineRule="auto"/>
+              <w:jc w:val="center"/>
+              <w:rPr>
+                <w:rFonts w:eastAsia="Times New Roman" w:cs="Calibri"/>
+                <w:color w:val="000000"/>
+                <w:lang w:eastAsia="pt-BR"/>
+              </w:rPr>
+            </w:pPr>
+            <w:r>
+              <w:rPr>
+                <w:rFonts w:eastAsia="Times New Roman" w:cs="Calibri"/>
+                <w:color w:val="000000"/>
+                <w:lang w:eastAsia="pt-BR"/>
+              </w:rPr>
+              <w:t>2</w:t>
+            </w:r>
+          </w:p>
+        </w:tc>
+      </w:tr>
+      <w:tr>
+        <w:trPr>
+          <w:trHeight w:val="302"/>
+          <w:jc w:val="center"/>
+        </w:trPr>
+        <w:tc>
+          <w:tcPr>
+            <w:tcW w:w="988" w:type="dxa"/>
+            <w:tcBorders>
+              <w:top w:val="nil"/>
+              <w:left w:val="single" w:sz="8" w:space="0" w:color="auto"/>
+              <w:bottom w:val="single" w:sz="4" w:space="0" w:color="auto"/>
+              <w:right w:val="single" w:sz="4" w:space="0" w:color="auto"/>
+            </w:tcBorders>
+            <w:shd w:val="clear" w:color="auto" w:fill="auto"/>
+            <w:noWrap/>
+            <w:vAlign w:val="center"/>
+            <w:hideMark/>
+          </w:tcPr>
+          <w:p>
+            <w:pPr>
+              <w:spacing w:after="0" w:line="240" w:lineRule="auto"/>
+              <w:jc w:val="center"/>
+              <w:rPr>
+                <w:rFonts w:eastAsia="Times New Roman" w:cs="Calibri"/>
+                <w:color w:val="000000"/>
+                <w:lang w:eastAsia="pt-BR"/>
+              </w:rPr>
+            </w:pPr>
+            <w:r>
+              <w:rPr>
+                <w:rFonts w:eastAsia="Times New Roman" w:cs="Calibri"/>
+                <w:color w:val="000000"/>
+                <w:lang w:eastAsia="pt-BR"/>
+              </w:rPr>
+              <w:t>E</w:t>
+            </w:r>
+          </w:p>
+        </w:tc>
+        <w:tc>
+          <w:tcPr>
+            <w:tcW w:w="2728" w:type="dxa"/>
+            <w:tcBorders>
+              <w:top w:val="nil"/>
+              <w:left w:val="nil"/>
+              <w:bottom w:val="single" w:sz="4" w:space="0" w:color="auto"/>
+              <w:right w:val="single" w:sz="4" w:space="0" w:color="auto"/>
+            </w:tcBorders>
+            <w:shd w:val="clear" w:color="auto" w:fill="auto"/>
+            <w:noWrap/>
+            <w:vAlign w:val="center"/>
+            <w:hideMark/>
+          </w:tcPr>
+          <w:p>
+            <w:pPr>
+              <w:spacing w:after="0" w:line="240" w:lineRule="auto"/>
+              <w:jc w:val="center"/>
+              <w:rPr>
+                <w:rFonts w:eastAsia="Times New Roman" w:cs="Calibri"/>
+                <w:color w:val="000000"/>
+                <w:lang w:eastAsia="pt-BR"/>
+              </w:rPr>
+            </w:pPr>
+            <w:r>
+              <w:rPr>
+                <w:rFonts w:eastAsia="Times New Roman" w:cs="Calibri"/>
+                <w:color w:val="000000"/>
+                <w:lang w:eastAsia="pt-BR"/>
+              </w:rPr>
+              <w:t>Documentar o que foi definido</w:t>
+            </w:r>
+          </w:p>
+        </w:tc>
+        <w:tc>
+          <w:tcPr>
+            <w:tcW w:w="773" w:type="dxa"/>
+            <w:tcBorders>
+              <w:top w:val="nil"/>
+              <w:left w:val="nil"/>
+              <w:bottom w:val="single" w:sz="4" w:space="0" w:color="auto"/>
+              <w:right w:val="nil"/>
+            </w:tcBorders>
+            <w:shd w:val="clear" w:color="auto" w:fill="auto"/>
+            <w:noWrap/>
+            <w:vAlign w:val="center"/>
+            <w:hideMark/>
+          </w:tcPr>
+          <w:p>
+            <w:pPr>
+              <w:spacing w:after="0" w:line="240" w:lineRule="auto"/>
+              <w:jc w:val="center"/>
+              <w:rPr>
+                <w:rFonts w:eastAsia="Times New Roman" w:cs="Calibri"/>
+                <w:color w:val="000000"/>
+                <w:lang w:eastAsia="pt-BR"/>
+              </w:rPr>
+            </w:pPr>
+            <w:r>
+              <w:rPr>
+                <w:rFonts w:eastAsia="Times New Roman" w:cs="Calibri"/>
+                <w:color w:val="000000"/>
+                <w:lang w:eastAsia="pt-BR"/>
+              </w:rPr>
+              <w:t>7</w:t>
+            </w:r>
+          </w:p>
+        </w:tc>
+        <w:tc>
+          <w:tcPr>
+            <w:tcW w:w="204" w:type="dxa"/>
+            <w:tcBorders>
+              <w:top w:val="nil"/>
+              <w:left w:val="nil"/>
+              <w:bottom w:val="nil"/>
+              <w:right w:val="nil"/>
+            </w:tcBorders>
+            <w:shd w:val="clear" w:color="000000" w:fill="000000"/>
+            <w:noWrap/>
+            <w:vAlign w:val="center"/>
+            <w:hideMark/>
+          </w:tcPr>
+          <w:p>
+            <w:pPr>
+              <w:spacing w:after="0" w:line="240" w:lineRule="auto"/>
+              <w:jc w:val="center"/>
+              <w:rPr>
+                <w:rFonts w:eastAsia="Times New Roman" w:cs="Calibri"/>
+                <w:color w:val="000000"/>
+                <w:lang w:eastAsia="pt-BR"/>
+              </w:rPr>
+            </w:pPr>
+          </w:p>
+        </w:tc>
+        <w:tc>
+          <w:tcPr>
+            <w:tcW w:w="1007" w:type="dxa"/>
+            <w:tcBorders>
+              <w:top w:val="nil"/>
+              <w:left w:val="single" w:sz="8" w:space="0" w:color="auto"/>
+              <w:bottom w:val="single" w:sz="4" w:space="0" w:color="auto"/>
+              <w:right w:val="single" w:sz="4" w:space="0" w:color="auto"/>
+            </w:tcBorders>
+            <w:shd w:val="clear" w:color="auto" w:fill="auto"/>
+            <w:noWrap/>
+            <w:vAlign w:val="center"/>
+            <w:hideMark/>
+          </w:tcPr>
+          <w:p>
+            <w:pPr>
+              <w:spacing w:after="0" w:line="240" w:lineRule="auto"/>
+              <w:jc w:val="center"/>
+              <w:rPr>
+                <w:rFonts w:eastAsia="Times New Roman" w:cs="Calibri"/>
+                <w:color w:val="000000"/>
+                <w:lang w:eastAsia="pt-BR"/>
+              </w:rPr>
+            </w:pPr>
+            <w:r>
+              <w:rPr>
+                <w:rFonts w:eastAsia="Times New Roman" w:cs="Calibri"/>
+                <w:color w:val="000000"/>
+                <w:lang w:eastAsia="pt-BR"/>
+              </w:rPr>
+              <w:t>P</w:t>
+            </w:r>
+          </w:p>
+        </w:tc>
+        <w:tc>
+          <w:tcPr>
+            <w:tcW w:w="2835" w:type="dxa"/>
+            <w:tcBorders>
+              <w:top w:val="nil"/>
+              <w:left w:val="nil"/>
+              <w:bottom w:val="single" w:sz="4" w:space="0" w:color="auto"/>
+              <w:right w:val="single" w:sz="4" w:space="0" w:color="auto"/>
+            </w:tcBorders>
+            <w:shd w:val="clear" w:color="auto" w:fill="auto"/>
+            <w:noWrap/>
+            <w:vAlign w:val="center"/>
+            <w:hideMark/>
+          </w:tcPr>
+          <w:p>
+            <w:pPr>
+              <w:spacing w:after="0" w:line="240" w:lineRule="auto"/>
+              <w:jc w:val="center"/>
+              <w:rPr>
+                <w:rFonts w:eastAsia="Times New Roman" w:cs="Calibri"/>
+                <w:color w:val="000000"/>
+                <w:lang w:eastAsia="pt-BR"/>
+              </w:rPr>
+            </w:pPr>
+            <w:r>
+              <w:rPr>
+                <w:rFonts w:eastAsia="Times New Roman" w:cs="Calibri"/>
+                <w:color w:val="000000"/>
+                <w:lang w:eastAsia="pt-BR"/>
+              </w:rPr>
+              <w:t xml:space="preserve">Integrar API com </w:t>
+            </w:r>
+            <w:proofErr w:type="spellStart"/>
+            <w:r>
+              <w:rPr>
+                <w:rFonts w:eastAsia="Times New Roman" w:cs="Calibri"/>
+                <w:color w:val="000000"/>
+                <w:lang w:eastAsia="pt-BR"/>
+              </w:rPr>
+              <w:t>Frontend</w:t>
+            </w:r>
+            <w:proofErr w:type="spellEnd"/>
+          </w:p>
+        </w:tc>
+        <w:tc>
+          <w:tcPr>
+            <w:tcW w:w="596" w:type="dxa"/>
+            <w:tcBorders>
+              <w:top w:val="nil"/>
+              <w:left w:val="nil"/>
+              <w:bottom w:val="single" w:sz="4" w:space="0" w:color="auto"/>
+              <w:right w:val="single" w:sz="8" w:space="0" w:color="auto"/>
+            </w:tcBorders>
+            <w:shd w:val="clear" w:color="auto" w:fill="auto"/>
+            <w:noWrap/>
+            <w:vAlign w:val="center"/>
+            <w:hideMark/>
+          </w:tcPr>
+          <w:p>
+            <w:pPr>
+              <w:spacing w:after="0" w:line="240" w:lineRule="auto"/>
+              <w:jc w:val="center"/>
+              <w:rPr>
+                <w:rFonts w:eastAsia="Times New Roman" w:cs="Calibri"/>
+                <w:color w:val="000000"/>
+                <w:lang w:eastAsia="pt-BR"/>
+              </w:rPr>
+            </w:pPr>
+            <w:r>
+              <w:rPr>
+                <w:rFonts w:eastAsia="Times New Roman" w:cs="Calibri"/>
+                <w:color w:val="000000"/>
+                <w:lang w:eastAsia="pt-BR"/>
+              </w:rPr>
+              <w:t>7</w:t>
+            </w:r>
+          </w:p>
+        </w:tc>
+      </w:tr>
+      <w:tr>
+        <w:trPr>
+          <w:trHeight w:val="302"/>
+          <w:jc w:val="center"/>
+        </w:trPr>
+        <w:tc>
+          <w:tcPr>
+            <w:tcW w:w="988" w:type="dxa"/>
+            <w:tcBorders>
+              <w:top w:val="nil"/>
+              <w:left w:val="single" w:sz="8" w:space="0" w:color="auto"/>
+              <w:bottom w:val="single" w:sz="4" w:space="0" w:color="auto"/>
+              <w:right w:val="single" w:sz="4" w:space="0" w:color="auto"/>
+            </w:tcBorders>
+            <w:shd w:val="clear" w:color="auto" w:fill="auto"/>
+            <w:noWrap/>
+            <w:vAlign w:val="center"/>
+            <w:hideMark/>
+          </w:tcPr>
+          <w:p>
+            <w:pPr>
+              <w:spacing w:after="0" w:line="240" w:lineRule="auto"/>
+              <w:jc w:val="center"/>
+              <w:rPr>
+                <w:rFonts w:eastAsia="Times New Roman" w:cs="Calibri"/>
+                <w:color w:val="000000"/>
+                <w:lang w:eastAsia="pt-BR"/>
+              </w:rPr>
+            </w:pPr>
+            <w:r>
+              <w:rPr>
+                <w:rFonts w:eastAsia="Times New Roman" w:cs="Calibri"/>
+                <w:color w:val="000000"/>
+                <w:lang w:eastAsia="pt-BR"/>
+              </w:rPr>
+              <w:t>F</w:t>
+            </w:r>
+          </w:p>
+        </w:tc>
+        <w:tc>
+          <w:tcPr>
+            <w:tcW w:w="2728" w:type="dxa"/>
+            <w:tcBorders>
+              <w:top w:val="nil"/>
+              <w:left w:val="nil"/>
+              <w:bottom w:val="single" w:sz="4" w:space="0" w:color="auto"/>
+              <w:right w:val="single" w:sz="4" w:space="0" w:color="auto"/>
+            </w:tcBorders>
+            <w:shd w:val="clear" w:color="auto" w:fill="auto"/>
+            <w:noWrap/>
+            <w:vAlign w:val="center"/>
+            <w:hideMark/>
+          </w:tcPr>
+          <w:p>
+            <w:pPr>
+              <w:spacing w:after="0" w:line="240" w:lineRule="auto"/>
+              <w:jc w:val="center"/>
+              <w:rPr>
+                <w:rFonts w:eastAsia="Times New Roman" w:cs="Calibri"/>
+                <w:color w:val="000000"/>
+                <w:lang w:eastAsia="pt-BR"/>
+              </w:rPr>
+            </w:pPr>
+            <w:r>
+              <w:rPr>
+                <w:rFonts w:eastAsia="Times New Roman" w:cs="Calibri"/>
+                <w:color w:val="000000"/>
+                <w:lang w:eastAsia="pt-BR"/>
+              </w:rPr>
+              <w:t>Criar telas com os campos</w:t>
+            </w:r>
+          </w:p>
+        </w:tc>
+        <w:tc>
+          <w:tcPr>
+            <w:tcW w:w="773" w:type="dxa"/>
+            <w:tcBorders>
+              <w:top w:val="nil"/>
+              <w:left w:val="nil"/>
+              <w:bottom w:val="single" w:sz="4" w:space="0" w:color="auto"/>
+              <w:right w:val="nil"/>
+            </w:tcBorders>
+            <w:shd w:val="clear" w:color="auto" w:fill="auto"/>
+            <w:noWrap/>
+            <w:vAlign w:val="center"/>
+            <w:hideMark/>
+          </w:tcPr>
+          <w:p>
+            <w:pPr>
+              <w:spacing w:after="0" w:line="240" w:lineRule="auto"/>
+              <w:jc w:val="center"/>
+              <w:rPr>
+                <w:rFonts w:eastAsia="Times New Roman" w:cs="Calibri"/>
+                <w:color w:val="000000"/>
+                <w:lang w:eastAsia="pt-BR"/>
+              </w:rPr>
+            </w:pPr>
+            <w:r>
+              <w:rPr>
+                <w:rFonts w:eastAsia="Times New Roman" w:cs="Calibri"/>
+                <w:color w:val="000000"/>
+                <w:lang w:eastAsia="pt-BR"/>
+              </w:rPr>
+              <w:t>7</w:t>
+            </w:r>
+          </w:p>
+        </w:tc>
+        <w:tc>
+          <w:tcPr>
+            <w:tcW w:w="204" w:type="dxa"/>
+            <w:tcBorders>
+              <w:top w:val="nil"/>
+              <w:left w:val="nil"/>
+              <w:bottom w:val="nil"/>
+              <w:right w:val="nil"/>
+            </w:tcBorders>
+            <w:shd w:val="clear" w:color="000000" w:fill="000000"/>
+            <w:noWrap/>
+            <w:vAlign w:val="center"/>
+            <w:hideMark/>
+          </w:tcPr>
+          <w:p>
+            <w:pPr>
+              <w:spacing w:after="0" w:line="240" w:lineRule="auto"/>
+              <w:jc w:val="center"/>
+              <w:rPr>
+                <w:rFonts w:eastAsia="Times New Roman" w:cs="Calibri"/>
+                <w:color w:val="000000"/>
+                <w:lang w:eastAsia="pt-BR"/>
+              </w:rPr>
+            </w:pPr>
+          </w:p>
+        </w:tc>
+        <w:tc>
+          <w:tcPr>
+            <w:tcW w:w="1007" w:type="dxa"/>
+            <w:tcBorders>
+              <w:top w:val="nil"/>
+              <w:left w:val="single" w:sz="8" w:space="0" w:color="auto"/>
+              <w:bottom w:val="single" w:sz="4" w:space="0" w:color="auto"/>
+              <w:right w:val="single" w:sz="4" w:space="0" w:color="auto"/>
+            </w:tcBorders>
+            <w:shd w:val="clear" w:color="auto" w:fill="auto"/>
+            <w:noWrap/>
+            <w:vAlign w:val="center"/>
+            <w:hideMark/>
+          </w:tcPr>
+          <w:p>
+            <w:pPr>
+              <w:spacing w:after="0" w:line="240" w:lineRule="auto"/>
+              <w:jc w:val="center"/>
+              <w:rPr>
+                <w:rFonts w:eastAsia="Times New Roman" w:cs="Calibri"/>
+                <w:color w:val="000000"/>
+                <w:lang w:eastAsia="pt-BR"/>
+              </w:rPr>
+            </w:pPr>
+            <w:r>
+              <w:rPr>
+                <w:rFonts w:eastAsia="Times New Roman" w:cs="Calibri"/>
+                <w:color w:val="000000"/>
+                <w:lang w:eastAsia="pt-BR"/>
+              </w:rPr>
+              <w:t>Q</w:t>
+            </w:r>
+          </w:p>
+        </w:tc>
+        <w:tc>
+          <w:tcPr>
+            <w:tcW w:w="2835" w:type="dxa"/>
+            <w:tcBorders>
+              <w:top w:val="nil"/>
+              <w:left w:val="nil"/>
+              <w:bottom w:val="single" w:sz="4" w:space="0" w:color="auto"/>
+              <w:right w:val="single" w:sz="4" w:space="0" w:color="auto"/>
+            </w:tcBorders>
+            <w:shd w:val="clear" w:color="auto" w:fill="auto"/>
+            <w:noWrap/>
+            <w:vAlign w:val="center"/>
+            <w:hideMark/>
+          </w:tcPr>
+          <w:p>
+            <w:pPr>
+              <w:spacing w:after="0" w:line="240" w:lineRule="auto"/>
+              <w:jc w:val="center"/>
+              <w:rPr>
+                <w:rFonts w:eastAsia="Times New Roman" w:cs="Calibri"/>
+                <w:color w:val="000000"/>
+                <w:lang w:eastAsia="pt-BR"/>
+              </w:rPr>
+            </w:pPr>
+            <w:r>
+              <w:rPr>
+                <w:rFonts w:eastAsia="Times New Roman" w:cs="Calibri"/>
+                <w:color w:val="000000"/>
+                <w:lang w:eastAsia="pt-BR"/>
+              </w:rPr>
+              <w:t>Testar Integração</w:t>
+            </w:r>
+          </w:p>
+        </w:tc>
+        <w:tc>
+          <w:tcPr>
+            <w:tcW w:w="596" w:type="dxa"/>
+            <w:tcBorders>
+              <w:top w:val="nil"/>
+              <w:left w:val="nil"/>
+              <w:bottom w:val="single" w:sz="4" w:space="0" w:color="auto"/>
+              <w:right w:val="single" w:sz="8" w:space="0" w:color="auto"/>
+            </w:tcBorders>
+            <w:shd w:val="clear" w:color="auto" w:fill="auto"/>
+            <w:noWrap/>
+            <w:vAlign w:val="center"/>
+            <w:hideMark/>
+          </w:tcPr>
+          <w:p>
+            <w:pPr>
+              <w:spacing w:after="0" w:line="240" w:lineRule="auto"/>
+              <w:jc w:val="center"/>
+              <w:rPr>
+                <w:rFonts w:eastAsia="Times New Roman" w:cs="Calibri"/>
+                <w:color w:val="000000"/>
+                <w:lang w:eastAsia="pt-BR"/>
+              </w:rPr>
+            </w:pPr>
+            <w:r>
+              <w:rPr>
+                <w:rFonts w:eastAsia="Times New Roman" w:cs="Calibri"/>
+                <w:color w:val="000000"/>
+                <w:lang w:eastAsia="pt-BR"/>
+              </w:rPr>
+              <w:t>7</w:t>
+            </w:r>
+          </w:p>
+        </w:tc>
+      </w:tr>
+      <w:tr>
+        <w:trPr>
+          <w:trHeight w:val="302"/>
+          <w:jc w:val="center"/>
+        </w:trPr>
+        <w:tc>
+          <w:tcPr>
+            <w:tcW w:w="988" w:type="dxa"/>
+            <w:tcBorders>
+              <w:top w:val="nil"/>
+              <w:left w:val="single" w:sz="8" w:space="0" w:color="auto"/>
+              <w:bottom w:val="single" w:sz="4" w:space="0" w:color="auto"/>
+              <w:right w:val="single" w:sz="4" w:space="0" w:color="auto"/>
+            </w:tcBorders>
+            <w:shd w:val="clear" w:color="auto" w:fill="auto"/>
+            <w:noWrap/>
+            <w:vAlign w:val="center"/>
+            <w:hideMark/>
+          </w:tcPr>
+          <w:p>
+            <w:pPr>
+              <w:spacing w:after="0" w:line="240" w:lineRule="auto"/>
+              <w:jc w:val="center"/>
+              <w:rPr>
+                <w:rFonts w:eastAsia="Times New Roman" w:cs="Calibri"/>
+                <w:color w:val="000000"/>
+                <w:lang w:eastAsia="pt-BR"/>
+              </w:rPr>
+            </w:pPr>
+            <w:r>
+              <w:rPr>
+                <w:rFonts w:eastAsia="Times New Roman" w:cs="Calibri"/>
+                <w:color w:val="000000"/>
+                <w:lang w:eastAsia="pt-BR"/>
+              </w:rPr>
+              <w:t>G</w:t>
+            </w:r>
+          </w:p>
+        </w:tc>
+        <w:tc>
+          <w:tcPr>
+            <w:tcW w:w="2728" w:type="dxa"/>
+            <w:tcBorders>
+              <w:top w:val="nil"/>
+              <w:left w:val="nil"/>
+              <w:bottom w:val="single" w:sz="4" w:space="0" w:color="auto"/>
+              <w:right w:val="single" w:sz="4" w:space="0" w:color="auto"/>
+            </w:tcBorders>
+            <w:shd w:val="clear" w:color="auto" w:fill="auto"/>
+            <w:noWrap/>
+            <w:vAlign w:val="center"/>
+            <w:hideMark/>
+          </w:tcPr>
+          <w:p>
+            <w:pPr>
+              <w:spacing w:after="0" w:line="240" w:lineRule="auto"/>
+              <w:jc w:val="center"/>
+              <w:rPr>
+                <w:rFonts w:eastAsia="Times New Roman" w:cs="Calibri"/>
+                <w:color w:val="000000"/>
+                <w:lang w:eastAsia="pt-BR"/>
+              </w:rPr>
+            </w:pPr>
+            <w:r>
+              <w:rPr>
+                <w:rFonts w:eastAsia="Times New Roman" w:cs="Calibri"/>
+                <w:color w:val="000000"/>
+                <w:lang w:eastAsia="pt-BR"/>
+              </w:rPr>
+              <w:t>Testar fluxo de navegação entre telas</w:t>
+            </w:r>
+          </w:p>
+        </w:tc>
+        <w:tc>
+          <w:tcPr>
+            <w:tcW w:w="773" w:type="dxa"/>
+            <w:tcBorders>
+              <w:top w:val="nil"/>
+              <w:left w:val="nil"/>
+              <w:bottom w:val="single" w:sz="4" w:space="0" w:color="auto"/>
+              <w:right w:val="nil"/>
+            </w:tcBorders>
+            <w:shd w:val="clear" w:color="auto" w:fill="auto"/>
+            <w:noWrap/>
+            <w:vAlign w:val="center"/>
+            <w:hideMark/>
+          </w:tcPr>
+          <w:p>
+            <w:pPr>
+              <w:spacing w:after="0" w:line="240" w:lineRule="auto"/>
+              <w:jc w:val="center"/>
+              <w:rPr>
+                <w:rFonts w:eastAsia="Times New Roman" w:cs="Calibri"/>
+                <w:color w:val="000000"/>
+                <w:lang w:eastAsia="pt-BR"/>
+              </w:rPr>
+            </w:pPr>
+            <w:r>
+              <w:rPr>
+                <w:rFonts w:eastAsia="Times New Roman" w:cs="Calibri"/>
+                <w:color w:val="000000"/>
+                <w:lang w:eastAsia="pt-BR"/>
+              </w:rPr>
+              <w:t>1</w:t>
+            </w:r>
+          </w:p>
+        </w:tc>
+        <w:tc>
+          <w:tcPr>
+            <w:tcW w:w="204" w:type="dxa"/>
+            <w:tcBorders>
+              <w:top w:val="nil"/>
+              <w:left w:val="nil"/>
+              <w:bottom w:val="nil"/>
+              <w:right w:val="nil"/>
+            </w:tcBorders>
+            <w:shd w:val="clear" w:color="000000" w:fill="000000"/>
+            <w:noWrap/>
+            <w:vAlign w:val="center"/>
+            <w:hideMark/>
+          </w:tcPr>
+          <w:p>
+            <w:pPr>
+              <w:spacing w:after="0" w:line="240" w:lineRule="auto"/>
+              <w:jc w:val="center"/>
+              <w:rPr>
+                <w:rFonts w:eastAsia="Times New Roman" w:cs="Calibri"/>
+                <w:color w:val="000000"/>
+                <w:lang w:eastAsia="pt-BR"/>
+              </w:rPr>
+            </w:pPr>
+          </w:p>
+        </w:tc>
+        <w:tc>
+          <w:tcPr>
+            <w:tcW w:w="1007" w:type="dxa"/>
+            <w:tcBorders>
+              <w:top w:val="nil"/>
+              <w:left w:val="single" w:sz="8" w:space="0" w:color="auto"/>
+              <w:bottom w:val="single" w:sz="4" w:space="0" w:color="auto"/>
+              <w:right w:val="single" w:sz="4" w:space="0" w:color="auto"/>
+            </w:tcBorders>
+            <w:shd w:val="clear" w:color="auto" w:fill="auto"/>
+            <w:noWrap/>
+            <w:vAlign w:val="center"/>
+            <w:hideMark/>
+          </w:tcPr>
+          <w:p>
+            <w:pPr>
+              <w:spacing w:after="0" w:line="240" w:lineRule="auto"/>
+              <w:jc w:val="center"/>
+              <w:rPr>
+                <w:rFonts w:eastAsia="Times New Roman" w:cs="Calibri"/>
+                <w:color w:val="000000"/>
+                <w:lang w:eastAsia="pt-BR"/>
+              </w:rPr>
+            </w:pPr>
+            <w:r>
+              <w:rPr>
+                <w:rFonts w:eastAsia="Times New Roman" w:cs="Calibri"/>
+                <w:color w:val="000000"/>
+                <w:lang w:eastAsia="pt-BR"/>
+              </w:rPr>
+              <w:t>R</w:t>
+            </w:r>
+          </w:p>
+        </w:tc>
+        <w:tc>
+          <w:tcPr>
+            <w:tcW w:w="2835" w:type="dxa"/>
+            <w:tcBorders>
+              <w:top w:val="nil"/>
+              <w:left w:val="nil"/>
+              <w:bottom w:val="single" w:sz="4" w:space="0" w:color="auto"/>
+              <w:right w:val="single" w:sz="4" w:space="0" w:color="auto"/>
+            </w:tcBorders>
+            <w:shd w:val="clear" w:color="auto" w:fill="auto"/>
+            <w:noWrap/>
+            <w:vAlign w:val="center"/>
+            <w:hideMark/>
+          </w:tcPr>
+          <w:p>
+            <w:pPr>
+              <w:spacing w:after="0" w:line="240" w:lineRule="auto"/>
+              <w:jc w:val="center"/>
+              <w:rPr>
+                <w:rFonts w:eastAsia="Times New Roman" w:cs="Calibri"/>
+                <w:color w:val="000000"/>
+                <w:lang w:eastAsia="pt-BR"/>
+              </w:rPr>
+            </w:pPr>
+            <w:r>
+              <w:rPr>
+                <w:rFonts w:eastAsia="Times New Roman" w:cs="Calibri"/>
+                <w:color w:val="000000"/>
+                <w:lang w:eastAsia="pt-BR"/>
+              </w:rPr>
+              <w:t>Documentar custos e funcionalidades</w:t>
+            </w:r>
+          </w:p>
+        </w:tc>
+        <w:tc>
+          <w:tcPr>
+            <w:tcW w:w="596" w:type="dxa"/>
+            <w:tcBorders>
+              <w:top w:val="nil"/>
+              <w:left w:val="nil"/>
+              <w:bottom w:val="single" w:sz="4" w:space="0" w:color="auto"/>
+              <w:right w:val="single" w:sz="8" w:space="0" w:color="auto"/>
+            </w:tcBorders>
+            <w:shd w:val="clear" w:color="auto" w:fill="auto"/>
+            <w:noWrap/>
+            <w:vAlign w:val="center"/>
+            <w:hideMark/>
+          </w:tcPr>
+          <w:p>
+            <w:pPr>
+              <w:spacing w:after="0" w:line="240" w:lineRule="auto"/>
+              <w:jc w:val="center"/>
+              <w:rPr>
+                <w:rFonts w:eastAsia="Times New Roman" w:cs="Calibri"/>
+                <w:color w:val="000000"/>
+                <w:lang w:eastAsia="pt-BR"/>
+              </w:rPr>
+            </w:pPr>
+            <w:r>
+              <w:rPr>
+                <w:rFonts w:eastAsia="Times New Roman" w:cs="Calibri"/>
+                <w:color w:val="000000"/>
+                <w:lang w:eastAsia="pt-BR"/>
+              </w:rPr>
+              <w:t>7</w:t>
+            </w:r>
+          </w:p>
+        </w:tc>
+      </w:tr>
+      <w:tr>
+        <w:trPr>
+          <w:trHeight w:val="302"/>
+          <w:jc w:val="center"/>
+        </w:trPr>
+        <w:tc>
+          <w:tcPr>
+            <w:tcW w:w="988" w:type="dxa"/>
+            <w:tcBorders>
+              <w:top w:val="nil"/>
+              <w:left w:val="single" w:sz="8" w:space="0" w:color="auto"/>
+              <w:bottom w:val="single" w:sz="4" w:space="0" w:color="auto"/>
+              <w:right w:val="single" w:sz="4" w:space="0" w:color="auto"/>
+            </w:tcBorders>
+            <w:shd w:val="clear" w:color="auto" w:fill="auto"/>
+            <w:noWrap/>
+            <w:vAlign w:val="center"/>
+            <w:hideMark/>
+          </w:tcPr>
+          <w:p>
+            <w:pPr>
+              <w:spacing w:after="0" w:line="240" w:lineRule="auto"/>
+              <w:jc w:val="center"/>
+              <w:rPr>
+                <w:rFonts w:eastAsia="Times New Roman" w:cs="Calibri"/>
+                <w:color w:val="000000"/>
+                <w:lang w:eastAsia="pt-BR"/>
+              </w:rPr>
+            </w:pPr>
+            <w:r>
+              <w:rPr>
+                <w:rFonts w:eastAsia="Times New Roman" w:cs="Calibri"/>
+                <w:color w:val="000000"/>
+                <w:lang w:eastAsia="pt-BR"/>
+              </w:rPr>
+              <w:t>H</w:t>
+            </w:r>
+          </w:p>
+        </w:tc>
+        <w:tc>
+          <w:tcPr>
+            <w:tcW w:w="2728" w:type="dxa"/>
+            <w:tcBorders>
+              <w:top w:val="nil"/>
+              <w:left w:val="nil"/>
+              <w:bottom w:val="single" w:sz="4" w:space="0" w:color="auto"/>
+              <w:right w:val="single" w:sz="4" w:space="0" w:color="auto"/>
+            </w:tcBorders>
+            <w:shd w:val="clear" w:color="auto" w:fill="auto"/>
+            <w:noWrap/>
+            <w:vAlign w:val="center"/>
+            <w:hideMark/>
+          </w:tcPr>
+          <w:p>
+            <w:pPr>
+              <w:spacing w:after="0" w:line="240" w:lineRule="auto"/>
+              <w:jc w:val="center"/>
+              <w:rPr>
+                <w:rFonts w:eastAsia="Times New Roman" w:cs="Calibri"/>
+                <w:color w:val="000000"/>
+                <w:lang w:eastAsia="pt-BR"/>
+              </w:rPr>
+            </w:pPr>
+            <w:r>
+              <w:rPr>
+                <w:rFonts w:eastAsia="Times New Roman" w:cs="Calibri"/>
+                <w:color w:val="000000"/>
+                <w:lang w:eastAsia="pt-BR"/>
+              </w:rPr>
+              <w:t>Testar Validação de campos</w:t>
+            </w:r>
+          </w:p>
+        </w:tc>
+        <w:tc>
+          <w:tcPr>
+            <w:tcW w:w="773" w:type="dxa"/>
+            <w:tcBorders>
+              <w:top w:val="nil"/>
+              <w:left w:val="nil"/>
+              <w:bottom w:val="single" w:sz="4" w:space="0" w:color="auto"/>
+              <w:right w:val="nil"/>
+            </w:tcBorders>
+            <w:shd w:val="clear" w:color="auto" w:fill="auto"/>
+            <w:noWrap/>
+            <w:vAlign w:val="center"/>
+            <w:hideMark/>
+          </w:tcPr>
+          <w:p>
+            <w:pPr>
+              <w:spacing w:after="0" w:line="240" w:lineRule="auto"/>
+              <w:jc w:val="center"/>
+              <w:rPr>
+                <w:rFonts w:eastAsia="Times New Roman" w:cs="Calibri"/>
+                <w:color w:val="000000"/>
+                <w:lang w:eastAsia="pt-BR"/>
+              </w:rPr>
+            </w:pPr>
+            <w:r>
+              <w:rPr>
+                <w:rFonts w:eastAsia="Times New Roman" w:cs="Calibri"/>
+                <w:color w:val="000000"/>
+                <w:lang w:eastAsia="pt-BR"/>
+              </w:rPr>
+              <w:t>1</w:t>
+            </w:r>
+          </w:p>
+        </w:tc>
+        <w:tc>
+          <w:tcPr>
+            <w:tcW w:w="204" w:type="dxa"/>
+            <w:tcBorders>
+              <w:top w:val="nil"/>
+              <w:left w:val="nil"/>
+              <w:bottom w:val="nil"/>
+              <w:right w:val="nil"/>
+            </w:tcBorders>
+            <w:shd w:val="clear" w:color="000000" w:fill="000000"/>
+            <w:noWrap/>
+            <w:vAlign w:val="center"/>
+            <w:hideMark/>
+          </w:tcPr>
+          <w:p>
+            <w:pPr>
+              <w:spacing w:after="0" w:line="240" w:lineRule="auto"/>
+              <w:jc w:val="center"/>
+              <w:rPr>
+                <w:rFonts w:eastAsia="Times New Roman" w:cs="Calibri"/>
+                <w:color w:val="000000"/>
+                <w:lang w:eastAsia="pt-BR"/>
+              </w:rPr>
+            </w:pPr>
+          </w:p>
+        </w:tc>
+        <w:tc>
+          <w:tcPr>
+            <w:tcW w:w="1007" w:type="dxa"/>
+            <w:tcBorders>
+              <w:top w:val="nil"/>
+              <w:left w:val="single" w:sz="8" w:space="0" w:color="auto"/>
+              <w:bottom w:val="single" w:sz="4" w:space="0" w:color="auto"/>
+              <w:right w:val="single" w:sz="4" w:space="0" w:color="auto"/>
+            </w:tcBorders>
+            <w:shd w:val="clear" w:color="auto" w:fill="auto"/>
+            <w:noWrap/>
+            <w:vAlign w:val="center"/>
+            <w:hideMark/>
+          </w:tcPr>
+          <w:p>
+            <w:pPr>
+              <w:spacing w:after="0" w:line="240" w:lineRule="auto"/>
+              <w:jc w:val="center"/>
+              <w:rPr>
+                <w:rFonts w:eastAsia="Times New Roman" w:cs="Calibri"/>
+                <w:color w:val="000000"/>
+                <w:lang w:eastAsia="pt-BR"/>
+              </w:rPr>
+            </w:pPr>
+            <w:r>
+              <w:rPr>
+                <w:rFonts w:eastAsia="Times New Roman" w:cs="Calibri"/>
+                <w:color w:val="000000"/>
+                <w:lang w:eastAsia="pt-BR"/>
+              </w:rPr>
+              <w:t>S</w:t>
+            </w:r>
+          </w:p>
+        </w:tc>
+        <w:tc>
+          <w:tcPr>
+            <w:tcW w:w="2835" w:type="dxa"/>
+            <w:tcBorders>
+              <w:top w:val="nil"/>
+              <w:left w:val="nil"/>
+              <w:bottom w:val="single" w:sz="4" w:space="0" w:color="auto"/>
+              <w:right w:val="single" w:sz="4" w:space="0" w:color="auto"/>
+            </w:tcBorders>
+            <w:shd w:val="clear" w:color="auto" w:fill="auto"/>
+            <w:noWrap/>
+            <w:vAlign w:val="center"/>
+            <w:hideMark/>
+          </w:tcPr>
+          <w:p>
+            <w:pPr>
+              <w:spacing w:after="0" w:line="240" w:lineRule="auto"/>
+              <w:jc w:val="center"/>
+              <w:rPr>
+                <w:rFonts w:eastAsia="Times New Roman" w:cs="Calibri"/>
+                <w:color w:val="000000"/>
+                <w:lang w:eastAsia="pt-BR"/>
+              </w:rPr>
+            </w:pPr>
+            <w:r>
+              <w:rPr>
+                <w:rFonts w:eastAsia="Times New Roman" w:cs="Calibri"/>
+                <w:color w:val="000000"/>
+                <w:lang w:eastAsia="pt-BR"/>
+              </w:rPr>
+              <w:t>Teste geral da Aplicação</w:t>
+            </w:r>
+          </w:p>
+        </w:tc>
+        <w:tc>
+          <w:tcPr>
+            <w:tcW w:w="596" w:type="dxa"/>
+            <w:tcBorders>
+              <w:top w:val="nil"/>
+              <w:left w:val="nil"/>
+              <w:bottom w:val="single" w:sz="4" w:space="0" w:color="auto"/>
+              <w:right w:val="single" w:sz="8" w:space="0" w:color="auto"/>
+            </w:tcBorders>
+            <w:shd w:val="clear" w:color="auto" w:fill="auto"/>
+            <w:noWrap/>
+            <w:vAlign w:val="center"/>
+            <w:hideMark/>
+          </w:tcPr>
+          <w:p>
+            <w:pPr>
+              <w:spacing w:after="0" w:line="240" w:lineRule="auto"/>
+              <w:jc w:val="center"/>
+              <w:rPr>
+                <w:rFonts w:eastAsia="Times New Roman" w:cs="Calibri"/>
+                <w:color w:val="000000"/>
+                <w:lang w:eastAsia="pt-BR"/>
+              </w:rPr>
+            </w:pPr>
+            <w:r>
+              <w:rPr>
+                <w:rFonts w:eastAsia="Times New Roman" w:cs="Calibri"/>
+                <w:color w:val="000000"/>
+                <w:lang w:eastAsia="pt-BR"/>
+              </w:rPr>
+              <w:t>7</w:t>
+            </w:r>
+          </w:p>
+        </w:tc>
+      </w:tr>
+      <w:tr>
+        <w:trPr>
+          <w:trHeight w:val="302"/>
+          <w:jc w:val="center"/>
+        </w:trPr>
+        <w:tc>
+          <w:tcPr>
+            <w:tcW w:w="988" w:type="dxa"/>
+            <w:tcBorders>
+              <w:top w:val="nil"/>
+              <w:left w:val="single" w:sz="8" w:space="0" w:color="auto"/>
+              <w:bottom w:val="single" w:sz="4" w:space="0" w:color="auto"/>
+              <w:right w:val="single" w:sz="4" w:space="0" w:color="auto"/>
+            </w:tcBorders>
+            <w:shd w:val="clear" w:color="auto" w:fill="auto"/>
+            <w:noWrap/>
+            <w:vAlign w:val="center"/>
+            <w:hideMark/>
+          </w:tcPr>
+          <w:p>
+            <w:pPr>
+              <w:spacing w:after="0" w:line="240" w:lineRule="auto"/>
+              <w:jc w:val="center"/>
+              <w:rPr>
+                <w:rFonts w:eastAsia="Times New Roman" w:cs="Calibri"/>
+                <w:color w:val="000000"/>
+                <w:lang w:eastAsia="pt-BR"/>
+              </w:rPr>
+            </w:pPr>
+            <w:r>
+              <w:rPr>
+                <w:rFonts w:eastAsia="Times New Roman" w:cs="Calibri"/>
+                <w:color w:val="000000"/>
+                <w:lang w:eastAsia="pt-BR"/>
+              </w:rPr>
+              <w:t>I</w:t>
+            </w:r>
+          </w:p>
+        </w:tc>
+        <w:tc>
+          <w:tcPr>
+            <w:tcW w:w="2728" w:type="dxa"/>
+            <w:tcBorders>
+              <w:top w:val="nil"/>
+              <w:left w:val="nil"/>
+              <w:bottom w:val="single" w:sz="4" w:space="0" w:color="auto"/>
+              <w:right w:val="single" w:sz="4" w:space="0" w:color="auto"/>
+            </w:tcBorders>
+            <w:shd w:val="clear" w:color="auto" w:fill="auto"/>
+            <w:noWrap/>
+            <w:vAlign w:val="center"/>
+            <w:hideMark/>
+          </w:tcPr>
+          <w:p>
+            <w:pPr>
+              <w:spacing w:after="0" w:line="240" w:lineRule="auto"/>
+              <w:jc w:val="center"/>
+              <w:rPr>
+                <w:rFonts w:eastAsia="Times New Roman" w:cs="Calibri"/>
+                <w:color w:val="000000"/>
+                <w:lang w:eastAsia="pt-BR"/>
+              </w:rPr>
+            </w:pPr>
+            <w:r>
+              <w:rPr>
+                <w:rFonts w:eastAsia="Times New Roman" w:cs="Calibri"/>
+                <w:color w:val="000000"/>
+                <w:lang w:eastAsia="pt-BR"/>
+              </w:rPr>
+              <w:t>Criar API básica (CRUD)</w:t>
+            </w:r>
+          </w:p>
+        </w:tc>
+        <w:tc>
+          <w:tcPr>
+            <w:tcW w:w="773" w:type="dxa"/>
+            <w:tcBorders>
+              <w:top w:val="nil"/>
+              <w:left w:val="nil"/>
+              <w:bottom w:val="single" w:sz="4" w:space="0" w:color="auto"/>
+              <w:right w:val="nil"/>
+            </w:tcBorders>
+            <w:shd w:val="clear" w:color="auto" w:fill="auto"/>
+            <w:noWrap/>
+            <w:vAlign w:val="center"/>
+            <w:hideMark/>
+          </w:tcPr>
+          <w:p>
+            <w:pPr>
+              <w:spacing w:after="0" w:line="240" w:lineRule="auto"/>
+              <w:jc w:val="center"/>
+              <w:rPr>
+                <w:rFonts w:eastAsia="Times New Roman" w:cs="Calibri"/>
+                <w:color w:val="000000"/>
+                <w:lang w:eastAsia="pt-BR"/>
+              </w:rPr>
+            </w:pPr>
+            <w:r>
+              <w:rPr>
+                <w:rFonts w:eastAsia="Times New Roman" w:cs="Calibri"/>
+                <w:color w:val="000000"/>
+                <w:lang w:eastAsia="pt-BR"/>
+              </w:rPr>
+              <w:t>7</w:t>
+            </w:r>
+          </w:p>
+        </w:tc>
+        <w:tc>
+          <w:tcPr>
+            <w:tcW w:w="204" w:type="dxa"/>
+            <w:tcBorders>
+              <w:top w:val="nil"/>
+              <w:left w:val="nil"/>
+              <w:bottom w:val="nil"/>
+              <w:right w:val="nil"/>
+            </w:tcBorders>
+            <w:shd w:val="clear" w:color="000000" w:fill="000000"/>
+            <w:noWrap/>
+            <w:vAlign w:val="center"/>
+            <w:hideMark/>
+          </w:tcPr>
+          <w:p>
+            <w:pPr>
+              <w:spacing w:after="0" w:line="240" w:lineRule="auto"/>
+              <w:jc w:val="center"/>
+              <w:rPr>
+                <w:rFonts w:eastAsia="Times New Roman" w:cs="Calibri"/>
+                <w:color w:val="000000"/>
+                <w:lang w:eastAsia="pt-BR"/>
+              </w:rPr>
+            </w:pPr>
+          </w:p>
+        </w:tc>
+        <w:tc>
+          <w:tcPr>
+            <w:tcW w:w="1007" w:type="dxa"/>
+            <w:tcBorders>
+              <w:top w:val="nil"/>
+              <w:left w:val="single" w:sz="8" w:space="0" w:color="auto"/>
+              <w:bottom w:val="single" w:sz="4" w:space="0" w:color="auto"/>
+              <w:right w:val="single" w:sz="4" w:space="0" w:color="auto"/>
+            </w:tcBorders>
+            <w:shd w:val="clear" w:color="auto" w:fill="auto"/>
+            <w:noWrap/>
+            <w:vAlign w:val="center"/>
+            <w:hideMark/>
+          </w:tcPr>
+          <w:p>
+            <w:pPr>
+              <w:spacing w:after="0" w:line="240" w:lineRule="auto"/>
+              <w:jc w:val="center"/>
+              <w:rPr>
+                <w:rFonts w:eastAsia="Times New Roman" w:cs="Calibri"/>
+                <w:color w:val="000000"/>
+                <w:lang w:eastAsia="pt-BR"/>
+              </w:rPr>
+            </w:pPr>
+            <w:r>
+              <w:rPr>
+                <w:rFonts w:eastAsia="Times New Roman" w:cs="Calibri"/>
+                <w:color w:val="000000"/>
+                <w:lang w:eastAsia="pt-BR"/>
+              </w:rPr>
+              <w:t>T</w:t>
+            </w:r>
+          </w:p>
+        </w:tc>
+        <w:tc>
+          <w:tcPr>
+            <w:tcW w:w="2835" w:type="dxa"/>
+            <w:tcBorders>
+              <w:top w:val="nil"/>
+              <w:left w:val="nil"/>
+              <w:bottom w:val="single" w:sz="4" w:space="0" w:color="auto"/>
+              <w:right w:val="single" w:sz="4" w:space="0" w:color="auto"/>
+            </w:tcBorders>
+            <w:shd w:val="clear" w:color="auto" w:fill="auto"/>
+            <w:noWrap/>
+            <w:vAlign w:val="center"/>
+            <w:hideMark/>
+          </w:tcPr>
+          <w:p>
+            <w:pPr>
+              <w:spacing w:after="0" w:line="240" w:lineRule="auto"/>
+              <w:jc w:val="center"/>
+              <w:rPr>
+                <w:rFonts w:eastAsia="Times New Roman" w:cs="Calibri"/>
+                <w:color w:val="000000"/>
+                <w:lang w:eastAsia="pt-BR"/>
+              </w:rPr>
+            </w:pPr>
+            <w:r>
+              <w:rPr>
+                <w:rFonts w:eastAsia="Times New Roman" w:cs="Calibri"/>
+                <w:color w:val="000000"/>
+                <w:lang w:eastAsia="pt-BR"/>
+              </w:rPr>
+              <w:t xml:space="preserve">Publicar </w:t>
+            </w:r>
+            <w:proofErr w:type="spellStart"/>
+            <w:r>
+              <w:rPr>
+                <w:rFonts w:eastAsia="Times New Roman" w:cs="Calibri"/>
+                <w:color w:val="000000"/>
+                <w:lang w:eastAsia="pt-BR"/>
+              </w:rPr>
+              <w:t>Frontend</w:t>
+            </w:r>
+            <w:proofErr w:type="spellEnd"/>
+            <w:r>
+              <w:rPr>
+                <w:rFonts w:eastAsia="Times New Roman" w:cs="Calibri"/>
+                <w:color w:val="000000"/>
+                <w:lang w:eastAsia="pt-BR"/>
+              </w:rPr>
+              <w:t>, API e Banco de Dados</w:t>
+            </w:r>
+          </w:p>
+        </w:tc>
+        <w:tc>
+          <w:tcPr>
+            <w:tcW w:w="596" w:type="dxa"/>
+            <w:tcBorders>
+              <w:top w:val="nil"/>
+              <w:left w:val="nil"/>
+              <w:bottom w:val="single" w:sz="4" w:space="0" w:color="auto"/>
+              <w:right w:val="single" w:sz="8" w:space="0" w:color="auto"/>
+            </w:tcBorders>
+            <w:shd w:val="clear" w:color="auto" w:fill="auto"/>
+            <w:noWrap/>
+            <w:vAlign w:val="center"/>
+            <w:hideMark/>
+          </w:tcPr>
+          <w:p>
+            <w:pPr>
+              <w:spacing w:after="0" w:line="240" w:lineRule="auto"/>
+              <w:jc w:val="center"/>
+              <w:rPr>
+                <w:rFonts w:eastAsia="Times New Roman" w:cs="Calibri"/>
+                <w:color w:val="000000"/>
+                <w:lang w:eastAsia="pt-BR"/>
+              </w:rPr>
+            </w:pPr>
+            <w:r>
+              <w:rPr>
+                <w:rFonts w:eastAsia="Times New Roman" w:cs="Calibri"/>
+                <w:color w:val="000000"/>
+                <w:lang w:eastAsia="pt-BR"/>
+              </w:rPr>
+              <w:t>3</w:t>
+            </w:r>
+          </w:p>
+        </w:tc>
+      </w:tr>
+      <w:tr>
+        <w:trPr>
+          <w:trHeight w:val="317"/>
+          <w:jc w:val="center"/>
+        </w:trPr>
+        <w:tc>
+          <w:tcPr>
+            <w:tcW w:w="988" w:type="dxa"/>
+            <w:tcBorders>
+              <w:top w:val="nil"/>
+              <w:left w:val="single" w:sz="8" w:space="0" w:color="auto"/>
+              <w:bottom w:val="single" w:sz="4" w:space="0" w:color="auto"/>
+              <w:right w:val="single" w:sz="4" w:space="0" w:color="auto"/>
+            </w:tcBorders>
+            <w:shd w:val="clear" w:color="auto" w:fill="auto"/>
+            <w:noWrap/>
+            <w:vAlign w:val="center"/>
+            <w:hideMark/>
+          </w:tcPr>
+          <w:p>
+            <w:pPr>
+              <w:spacing w:after="0" w:line="240" w:lineRule="auto"/>
+              <w:jc w:val="center"/>
+              <w:rPr>
+                <w:rFonts w:eastAsia="Times New Roman" w:cs="Calibri"/>
+                <w:color w:val="000000"/>
+                <w:lang w:eastAsia="pt-BR"/>
+              </w:rPr>
+            </w:pPr>
+            <w:r>
+              <w:rPr>
+                <w:rFonts w:eastAsia="Times New Roman" w:cs="Calibri"/>
+                <w:color w:val="000000"/>
+                <w:lang w:eastAsia="pt-BR"/>
+              </w:rPr>
+              <w:t>J</w:t>
+            </w:r>
+          </w:p>
+        </w:tc>
+        <w:tc>
+          <w:tcPr>
+            <w:tcW w:w="2728" w:type="dxa"/>
+            <w:tcBorders>
+              <w:top w:val="nil"/>
+              <w:left w:val="nil"/>
+              <w:bottom w:val="single" w:sz="4" w:space="0" w:color="auto"/>
+              <w:right w:val="single" w:sz="4" w:space="0" w:color="auto"/>
+            </w:tcBorders>
+            <w:shd w:val="clear" w:color="auto" w:fill="auto"/>
+            <w:noWrap/>
+            <w:vAlign w:val="center"/>
+            <w:hideMark/>
+          </w:tcPr>
+          <w:p>
+            <w:pPr>
+              <w:spacing w:after="0" w:line="240" w:lineRule="auto"/>
+              <w:jc w:val="center"/>
+              <w:rPr>
+                <w:rFonts w:eastAsia="Times New Roman" w:cs="Calibri"/>
+                <w:color w:val="000000"/>
+                <w:lang w:eastAsia="pt-BR"/>
+              </w:rPr>
+            </w:pPr>
+            <w:r>
+              <w:rPr>
+                <w:rFonts w:eastAsia="Times New Roman" w:cs="Calibri"/>
+                <w:color w:val="000000"/>
+                <w:lang w:eastAsia="pt-BR"/>
+              </w:rPr>
+              <w:t>Testar Rotas</w:t>
+            </w:r>
+          </w:p>
+        </w:tc>
+        <w:tc>
+          <w:tcPr>
+            <w:tcW w:w="773" w:type="dxa"/>
+            <w:tcBorders>
+              <w:top w:val="nil"/>
+              <w:left w:val="nil"/>
+              <w:bottom w:val="single" w:sz="4" w:space="0" w:color="auto"/>
+              <w:right w:val="nil"/>
+            </w:tcBorders>
+            <w:shd w:val="clear" w:color="auto" w:fill="auto"/>
+            <w:noWrap/>
+            <w:vAlign w:val="center"/>
+            <w:hideMark/>
+          </w:tcPr>
+          <w:p>
+            <w:pPr>
+              <w:spacing w:after="0" w:line="240" w:lineRule="auto"/>
+              <w:jc w:val="center"/>
+              <w:rPr>
+                <w:rFonts w:eastAsia="Times New Roman" w:cs="Calibri"/>
+                <w:color w:val="000000"/>
+                <w:lang w:eastAsia="pt-BR"/>
+              </w:rPr>
+            </w:pPr>
+            <w:r>
+              <w:rPr>
+                <w:rFonts w:eastAsia="Times New Roman" w:cs="Calibri"/>
+                <w:color w:val="000000"/>
+                <w:lang w:eastAsia="pt-BR"/>
+              </w:rPr>
+              <w:t>1</w:t>
+            </w:r>
+          </w:p>
+        </w:tc>
+        <w:tc>
+          <w:tcPr>
+            <w:tcW w:w="204" w:type="dxa"/>
+            <w:tcBorders>
+              <w:top w:val="nil"/>
+              <w:left w:val="nil"/>
+              <w:bottom w:val="nil"/>
+              <w:right w:val="nil"/>
+            </w:tcBorders>
+            <w:shd w:val="clear" w:color="000000" w:fill="000000"/>
+            <w:noWrap/>
+            <w:vAlign w:val="center"/>
+            <w:hideMark/>
+          </w:tcPr>
+          <w:p>
+            <w:pPr>
+              <w:spacing w:after="0" w:line="240" w:lineRule="auto"/>
+              <w:jc w:val="center"/>
+              <w:rPr>
+                <w:rFonts w:eastAsia="Times New Roman" w:cs="Calibri"/>
+                <w:color w:val="000000"/>
+                <w:lang w:eastAsia="pt-BR"/>
+              </w:rPr>
+            </w:pPr>
+          </w:p>
+        </w:tc>
+        <w:tc>
+          <w:tcPr>
+            <w:tcW w:w="1007" w:type="dxa"/>
+            <w:tcBorders>
+              <w:top w:val="nil"/>
+              <w:left w:val="single" w:sz="8" w:space="0" w:color="auto"/>
+              <w:bottom w:val="single" w:sz="8" w:space="0" w:color="auto"/>
+              <w:right w:val="single" w:sz="4" w:space="0" w:color="auto"/>
+            </w:tcBorders>
+            <w:shd w:val="clear" w:color="auto" w:fill="auto"/>
+            <w:noWrap/>
+            <w:vAlign w:val="center"/>
+            <w:hideMark/>
+          </w:tcPr>
+          <w:p>
+            <w:pPr>
+              <w:spacing w:after="0" w:line="240" w:lineRule="auto"/>
+              <w:jc w:val="center"/>
+              <w:rPr>
+                <w:rFonts w:eastAsia="Times New Roman" w:cs="Calibri"/>
+                <w:color w:val="000000"/>
+                <w:lang w:eastAsia="pt-BR"/>
+              </w:rPr>
+            </w:pPr>
+            <w:r>
+              <w:rPr>
+                <w:rFonts w:eastAsia="Times New Roman" w:cs="Calibri"/>
+                <w:color w:val="000000"/>
+                <w:lang w:eastAsia="pt-BR"/>
+              </w:rPr>
+              <w:t>U</w:t>
+            </w:r>
+          </w:p>
+        </w:tc>
+        <w:tc>
+          <w:tcPr>
+            <w:tcW w:w="2835" w:type="dxa"/>
+            <w:tcBorders>
+              <w:top w:val="nil"/>
+              <w:left w:val="nil"/>
+              <w:bottom w:val="single" w:sz="8" w:space="0" w:color="auto"/>
+              <w:right w:val="single" w:sz="4" w:space="0" w:color="auto"/>
+            </w:tcBorders>
+            <w:shd w:val="clear" w:color="auto" w:fill="auto"/>
+            <w:noWrap/>
+            <w:vAlign w:val="center"/>
+            <w:hideMark/>
+          </w:tcPr>
+          <w:p>
+            <w:pPr>
+              <w:spacing w:after="0" w:line="240" w:lineRule="auto"/>
+              <w:jc w:val="center"/>
+              <w:rPr>
+                <w:rFonts w:eastAsia="Times New Roman" w:cs="Calibri"/>
+                <w:color w:val="000000"/>
+                <w:lang w:eastAsia="pt-BR"/>
+              </w:rPr>
+            </w:pPr>
+            <w:r>
+              <w:rPr>
+                <w:rFonts w:eastAsia="Times New Roman" w:cs="Calibri"/>
+                <w:color w:val="000000"/>
+                <w:lang w:eastAsia="pt-BR"/>
+              </w:rPr>
+              <w:t xml:space="preserve">Publicar Aplicativo </w:t>
+            </w:r>
+            <w:proofErr w:type="spellStart"/>
+            <w:r>
+              <w:rPr>
+                <w:rFonts w:eastAsia="Times New Roman" w:cs="Calibri"/>
+                <w:color w:val="000000"/>
+                <w:lang w:eastAsia="pt-BR"/>
+              </w:rPr>
+              <w:t>na</w:t>
+            </w:r>
+            <w:proofErr w:type="spellEnd"/>
+            <w:r>
+              <w:rPr>
+                <w:rFonts w:eastAsia="Times New Roman" w:cs="Calibri"/>
+                <w:color w:val="000000"/>
+                <w:lang w:eastAsia="pt-BR"/>
+              </w:rPr>
+              <w:t xml:space="preserve"> </w:t>
+            </w:r>
+            <w:proofErr w:type="spellStart"/>
+            <w:r>
+              <w:rPr>
+                <w:rFonts w:eastAsia="Times New Roman" w:cs="Calibri"/>
+                <w:color w:val="000000"/>
+                <w:lang w:eastAsia="pt-BR"/>
+              </w:rPr>
+              <w:t>Playstore</w:t>
+            </w:r>
+            <w:proofErr w:type="spellEnd"/>
+          </w:p>
+        </w:tc>
+        <w:tc>
+          <w:tcPr>
+            <w:tcW w:w="596" w:type="dxa"/>
+            <w:tcBorders>
+              <w:top w:val="nil"/>
+              <w:left w:val="nil"/>
+              <w:bottom w:val="single" w:sz="8" w:space="0" w:color="auto"/>
+              <w:right w:val="single" w:sz="8" w:space="0" w:color="auto"/>
+            </w:tcBorders>
+            <w:shd w:val="clear" w:color="auto" w:fill="auto"/>
+            <w:noWrap/>
+            <w:vAlign w:val="center"/>
+            <w:hideMark/>
+          </w:tcPr>
+          <w:p>
+            <w:pPr>
+              <w:spacing w:after="0" w:line="240" w:lineRule="auto"/>
+              <w:jc w:val="center"/>
+              <w:rPr>
+                <w:rFonts w:eastAsia="Times New Roman" w:cs="Calibri"/>
+                <w:color w:val="000000"/>
+                <w:lang w:eastAsia="pt-BR"/>
+              </w:rPr>
+            </w:pPr>
+            <w:r>
+              <w:rPr>
+                <w:rFonts w:eastAsia="Times New Roman" w:cs="Calibri"/>
+                <w:color w:val="000000"/>
+                <w:lang w:eastAsia="pt-BR"/>
+              </w:rPr>
+              <w:t>1</w:t>
+            </w:r>
+          </w:p>
+        </w:tc>
+      </w:tr>
+      <w:tr>
+        <w:trPr>
+          <w:trHeight w:val="317"/>
+          <w:jc w:val="center"/>
+        </w:trPr>
+        <w:tc>
+          <w:tcPr>
+            <w:tcW w:w="988" w:type="dxa"/>
+            <w:tcBorders>
+              <w:top w:val="nil"/>
+              <w:left w:val="single" w:sz="8" w:space="0" w:color="auto"/>
+              <w:bottom w:val="single" w:sz="4" w:space="0" w:color="auto"/>
+              <w:right w:val="single" w:sz="4" w:space="0" w:color="auto"/>
+            </w:tcBorders>
+            <w:shd w:val="clear" w:color="auto" w:fill="auto"/>
+            <w:noWrap/>
+            <w:vAlign w:val="center"/>
+            <w:hideMark/>
+          </w:tcPr>
+          <w:p>
+            <w:pPr>
+              <w:spacing w:after="0" w:line="240" w:lineRule="auto"/>
+              <w:jc w:val="center"/>
+              <w:rPr>
+                <w:rFonts w:eastAsia="Times New Roman" w:cs="Calibri"/>
+                <w:color w:val="000000"/>
+                <w:lang w:eastAsia="pt-BR"/>
+              </w:rPr>
+            </w:pPr>
+            <w:r>
+              <w:rPr>
+                <w:rFonts w:eastAsia="Times New Roman" w:cs="Calibri"/>
+                <w:color w:val="000000"/>
+                <w:lang w:eastAsia="pt-BR"/>
+              </w:rPr>
+              <w:t>K</w:t>
+            </w:r>
+          </w:p>
+        </w:tc>
+        <w:tc>
+          <w:tcPr>
+            <w:tcW w:w="2728" w:type="dxa"/>
+            <w:tcBorders>
+              <w:top w:val="nil"/>
+              <w:left w:val="nil"/>
+              <w:bottom w:val="single" w:sz="4" w:space="0" w:color="auto"/>
+              <w:right w:val="single" w:sz="4" w:space="0" w:color="auto"/>
+            </w:tcBorders>
+            <w:shd w:val="clear" w:color="auto" w:fill="auto"/>
+            <w:noWrap/>
+            <w:vAlign w:val="center"/>
+            <w:hideMark/>
+          </w:tcPr>
+          <w:p>
+            <w:pPr>
+              <w:spacing w:after="0" w:line="240" w:lineRule="auto"/>
+              <w:jc w:val="center"/>
+              <w:rPr>
+                <w:rFonts w:eastAsia="Times New Roman" w:cs="Calibri"/>
+                <w:color w:val="000000"/>
+                <w:lang w:eastAsia="pt-BR"/>
+              </w:rPr>
+            </w:pPr>
+            <w:r>
+              <w:rPr>
+                <w:rFonts w:eastAsia="Times New Roman" w:cs="Calibri"/>
+                <w:color w:val="000000"/>
+                <w:lang w:eastAsia="pt-BR"/>
+              </w:rPr>
+              <w:t>Criar Banco de dados</w:t>
+            </w:r>
+          </w:p>
+        </w:tc>
+        <w:tc>
+          <w:tcPr>
+            <w:tcW w:w="773" w:type="dxa"/>
+            <w:tcBorders>
+              <w:top w:val="nil"/>
+              <w:left w:val="nil"/>
+              <w:bottom w:val="single" w:sz="4" w:space="0" w:color="auto"/>
+              <w:right w:val="nil"/>
+            </w:tcBorders>
+            <w:shd w:val="clear" w:color="auto" w:fill="auto"/>
+            <w:noWrap/>
+            <w:vAlign w:val="center"/>
+            <w:hideMark/>
+          </w:tcPr>
+          <w:p>
+            <w:pPr>
+              <w:spacing w:after="0" w:line="240" w:lineRule="auto"/>
+              <w:jc w:val="center"/>
+              <w:rPr>
+                <w:rFonts w:eastAsia="Times New Roman" w:cs="Calibri"/>
+                <w:color w:val="000000"/>
+                <w:lang w:eastAsia="pt-BR"/>
+              </w:rPr>
+            </w:pPr>
+            <w:r>
+              <w:rPr>
+                <w:rFonts w:eastAsia="Times New Roman" w:cs="Calibri"/>
+                <w:color w:val="000000"/>
+                <w:lang w:eastAsia="pt-BR"/>
+              </w:rPr>
+              <w:t>7</w:t>
+            </w:r>
+          </w:p>
+        </w:tc>
+        <w:tc>
+          <w:tcPr>
+            <w:tcW w:w="204" w:type="dxa"/>
+            <w:tcBorders>
+              <w:top w:val="nil"/>
+              <w:left w:val="nil"/>
+              <w:bottom w:val="nil"/>
+              <w:right w:val="nil"/>
+            </w:tcBorders>
+            <w:shd w:val="clear" w:color="000000" w:fill="000000"/>
+            <w:noWrap/>
+            <w:vAlign w:val="center"/>
+            <w:hideMark/>
+          </w:tcPr>
+          <w:p>
+            <w:pPr>
+              <w:spacing w:after="0" w:line="240" w:lineRule="auto"/>
+              <w:jc w:val="center"/>
+              <w:rPr>
+                <w:rFonts w:eastAsia="Times New Roman" w:cs="Calibri"/>
+                <w:color w:val="000000"/>
+                <w:lang w:eastAsia="pt-BR"/>
+              </w:rPr>
+            </w:pPr>
+          </w:p>
+        </w:tc>
+        <w:tc>
+          <w:tcPr>
+            <w:tcW w:w="1007" w:type="dxa"/>
+            <w:tcBorders>
+              <w:top w:val="nil"/>
+              <w:left w:val="single" w:sz="8" w:space="0" w:color="auto"/>
+              <w:bottom w:val="nil"/>
+              <w:right w:val="single" w:sz="4" w:space="0" w:color="auto"/>
+            </w:tcBorders>
+            <w:shd w:val="clear" w:color="000000" w:fill="000000"/>
+            <w:noWrap/>
+            <w:vAlign w:val="center"/>
+            <w:hideMark/>
+          </w:tcPr>
+          <w:p>
+            <w:pPr>
+              <w:spacing w:after="0" w:line="240" w:lineRule="auto"/>
+              <w:jc w:val="center"/>
+              <w:rPr>
+                <w:rFonts w:eastAsia="Times New Roman" w:cs="Calibri"/>
+                <w:color w:val="000000"/>
+                <w:lang w:eastAsia="pt-BR"/>
+              </w:rPr>
+            </w:pPr>
+          </w:p>
+        </w:tc>
+        <w:tc>
+          <w:tcPr>
+            <w:tcW w:w="2835" w:type="dxa"/>
+            <w:tcBorders>
+              <w:top w:val="nil"/>
+              <w:left w:val="nil"/>
+              <w:bottom w:val="nil"/>
+              <w:right w:val="nil"/>
+            </w:tcBorders>
+            <w:shd w:val="clear" w:color="000000" w:fill="000000"/>
+            <w:noWrap/>
+            <w:vAlign w:val="center"/>
+            <w:hideMark/>
+          </w:tcPr>
+          <w:p>
+            <w:pPr>
+              <w:spacing w:after="0" w:line="240" w:lineRule="auto"/>
+              <w:jc w:val="center"/>
+              <w:rPr>
+                <w:rFonts w:eastAsia="Times New Roman" w:cs="Calibri"/>
+                <w:color w:val="000000"/>
+                <w:lang w:eastAsia="pt-BR"/>
+              </w:rPr>
+            </w:pPr>
+          </w:p>
+        </w:tc>
+        <w:tc>
+          <w:tcPr>
+            <w:tcW w:w="596" w:type="dxa"/>
+            <w:tcBorders>
+              <w:top w:val="nil"/>
+              <w:left w:val="nil"/>
+              <w:bottom w:val="nil"/>
+              <w:right w:val="nil"/>
+            </w:tcBorders>
+            <w:shd w:val="clear" w:color="000000" w:fill="000000"/>
+            <w:noWrap/>
+            <w:vAlign w:val="center"/>
+            <w:hideMark/>
+          </w:tcPr>
+          <w:p>
+            <w:pPr>
+              <w:spacing w:after="0" w:line="240" w:lineRule="auto"/>
+              <w:jc w:val="center"/>
+              <w:rPr>
+                <w:rFonts w:eastAsia="Times New Roman" w:cs="Calibri"/>
+                <w:color w:val="000000"/>
+                <w:lang w:eastAsia="pt-BR"/>
+              </w:rPr>
+            </w:pPr>
+          </w:p>
+        </w:tc>
+      </w:tr>
+      <w:tr>
+        <w:trPr>
+          <w:trHeight w:val="317"/>
+          <w:jc w:val="center"/>
+        </w:trPr>
+        <w:tc>
+          <w:tcPr>
+            <w:tcW w:w="8535" w:type="dxa"/>
+            <w:gridSpan w:val="6"/>
+            <w:tcBorders>
+              <w:top w:val="single" w:sz="8" w:space="0" w:color="auto"/>
+              <w:left w:val="single" w:sz="8" w:space="0" w:color="auto"/>
+              <w:bottom w:val="single" w:sz="8" w:space="0" w:color="auto"/>
+              <w:right w:val="single" w:sz="4" w:space="0" w:color="auto"/>
+            </w:tcBorders>
+            <w:shd w:val="clear" w:color="auto" w:fill="auto"/>
+            <w:noWrap/>
+            <w:vAlign w:val="bottom"/>
+            <w:hideMark/>
+          </w:tcPr>
+          <w:p>
+            <w:pPr>
+              <w:spacing w:after="0" w:line="240" w:lineRule="auto"/>
+              <w:jc w:val="right"/>
+              <w:rPr>
+                <w:rFonts w:eastAsia="Times New Roman" w:cs="Calibri"/>
+                <w:color w:val="000000"/>
+                <w:lang w:eastAsia="pt-BR"/>
+              </w:rPr>
+            </w:pPr>
+            <w:r>
+              <w:rPr>
+                <w:rFonts w:eastAsia="Times New Roman" w:cs="Calibri"/>
+                <w:color w:val="000000"/>
+                <w:lang w:eastAsia="pt-BR"/>
+              </w:rPr>
+              <w:t>TOTAL DE DIAS UTILIZADOS PARA DESENVOLVIMENTO DO PROJETO</w:t>
+            </w:r>
+          </w:p>
+        </w:tc>
+        <w:tc>
+          <w:tcPr>
+            <w:tcW w:w="596" w:type="dxa"/>
+            <w:tcBorders>
+              <w:top w:val="single" w:sz="8" w:space="0" w:color="auto"/>
+              <w:left w:val="nil"/>
+              <w:bottom w:val="single" w:sz="8" w:space="0" w:color="auto"/>
+              <w:right w:val="single" w:sz="8" w:space="0" w:color="auto"/>
+            </w:tcBorders>
+            <w:shd w:val="clear" w:color="auto" w:fill="auto"/>
+            <w:noWrap/>
+            <w:vAlign w:val="bottom"/>
+            <w:hideMark/>
+          </w:tcPr>
+          <w:p>
+            <w:pPr>
+              <w:spacing w:after="0" w:line="240" w:lineRule="auto"/>
+              <w:jc w:val="right"/>
+              <w:rPr>
+                <w:rFonts w:eastAsia="Times New Roman" w:cs="Calibri"/>
+                <w:color w:val="000000"/>
+                <w:lang w:eastAsia="pt-BR"/>
+              </w:rPr>
+            </w:pPr>
+            <w:r>
+              <w:rPr>
+                <w:rFonts w:eastAsia="Times New Roman" w:cs="Calibri"/>
+                <w:color w:val="000000"/>
+                <w:lang w:eastAsia="pt-BR"/>
+              </w:rPr>
+              <w:t>102</w:t>
+            </w:r>
+          </w:p>
+        </w:tc>
+      </w:tr>
+    </w:tbl>
+    <w:p>
+      <w:pPr>
+        <w:pStyle w:val="PargrafodaLista"/>
         <w:spacing w:after="0" w:line="360" w:lineRule="auto"/>
-        <w:ind w:left="360"/>
-        <w:rPr>
-          <w:rFonts w:ascii="Times New Roman" w:hAnsi="Times New Roman"/>
-          <w:sz w:val="24"/>
-          <w:szCs w:val="24"/>
-        </w:rPr>
-      </w:pPr>
-      <w:r>
-        <w:rPr>
-          <w:rFonts w:ascii="Times New Roman" w:hAnsi="Times New Roman"/>
-          <w:sz w:val="24"/>
-          <w:szCs w:val="24"/>
-        </w:rPr>
-        <w:t xml:space="preserve">Descrever </w:t>
-      </w:r>
-      <w:r>
-        <w:rPr>
-          <w:rFonts w:ascii="Times New Roman" w:hAnsi="Times New Roman"/>
-          <w:sz w:val="24"/>
-          <w:szCs w:val="24"/>
-        </w:rPr>
-        <w:t xml:space="preserve">as atividades </w:t>
-      </w:r>
-      <w:r>
-        <w:rPr>
-          <w:rFonts w:ascii="Times New Roman" w:hAnsi="Times New Roman"/>
-          <w:sz w:val="24"/>
-          <w:szCs w:val="24"/>
-        </w:rPr>
-        <w:t>do projeto</w:t>
-      </w:r>
-    </w:p>
-    <w:p>
-      <w:pPr>
+        <w:rPr>
+          <w:rFonts w:ascii="Times New Roman" w:hAnsi="Times New Roman"/>
+          <w:sz w:val="24"/>
+          <w:szCs w:val="24"/>
+        </w:rPr>
+      </w:pPr>
+    </w:p>
+    <w:p>
+      <w:pPr>
+        <w:pStyle w:val="PargrafodaLista"/>
         <w:spacing w:after="0" w:line="360" w:lineRule="auto"/>
-        <w:ind w:left="360"/>
-        <w:rPr>
-          <w:rFonts w:ascii="Times New Roman" w:hAnsi="Times New Roman"/>
-          <w:sz w:val="24"/>
-          <w:szCs w:val="24"/>
-        </w:rPr>
-      </w:pPr>
-      <w:r>
-        <w:rPr>
-          <w:rFonts w:ascii="Times New Roman" w:hAnsi="Times New Roman"/>
-          <w:sz w:val="24"/>
-          <w:szCs w:val="24"/>
-        </w:rPr>
-        <w:t>Elaborar a Rede de Projeto</w:t>
-      </w:r>
-    </w:p>
-    <w:p>
-      <w:pPr>
+        <w:rPr>
+          <w:rFonts w:ascii="Times New Roman" w:hAnsi="Times New Roman"/>
+          <w:sz w:val="24"/>
+          <w:szCs w:val="24"/>
+        </w:rPr>
+      </w:pPr>
+      <w:r>
+        <w:rPr>
+          <w:rFonts w:ascii="Times New Roman" w:hAnsi="Times New Roman"/>
+          <w:sz w:val="24"/>
+          <w:szCs w:val="24"/>
+        </w:rPr>
+        <w:t>Rede do Projeto:</w:t>
+      </w:r>
+    </w:p>
+    <w:p>
+      <w:pPr>
+        <w:pStyle w:val="PargrafodaLista"/>
         <w:spacing w:after="0" w:line="360" w:lineRule="auto"/>
-        <w:ind w:left="360"/>
-        <w:rPr>
-          <w:rFonts w:ascii="Times New Roman" w:hAnsi="Times New Roman"/>
-          <w:sz w:val="24"/>
-          <w:szCs w:val="24"/>
-        </w:rPr>
-      </w:pPr>
-      <w:r>
-        <w:rPr>
-          <w:rFonts w:ascii="Times New Roman" w:hAnsi="Times New Roman"/>
-          <w:sz w:val="24"/>
-          <w:szCs w:val="24"/>
-        </w:rPr>
-        <w:t>Apresentar os caminhos do projeto</w:t>
-      </w:r>
-    </w:p>
-    <w:p>
-      <w:pPr>
-        <w:spacing w:after="0" w:line="360" w:lineRule="auto"/>
-        <w:ind w:left="360"/>
-        <w:rPr>
-          <w:rFonts w:ascii="Times New Roman" w:hAnsi="Times New Roman"/>
-          <w:sz w:val="24"/>
-          <w:szCs w:val="24"/>
-        </w:rPr>
-      </w:pPr>
-      <w:r>
-        <w:rPr>
-          <w:rFonts w:ascii="Times New Roman" w:hAnsi="Times New Roman"/>
-          <w:sz w:val="24"/>
-          <w:szCs w:val="24"/>
-        </w:rPr>
-        <w:t>Apresentar o caminho crítico</w:t>
-      </w:r>
-    </w:p>
-    <w:p>
-      <w:pPr>
-        <w:spacing w:after="0" w:line="360" w:lineRule="auto"/>
-        <w:ind w:left="360"/>
-        <w:rPr>
-          <w:rFonts w:ascii="Times New Roman" w:hAnsi="Times New Roman"/>
-          <w:sz w:val="24"/>
-          <w:szCs w:val="24"/>
-        </w:rPr>
-      </w:pPr>
-      <w:r>
-        <w:rPr>
-          <w:rFonts w:ascii="Times New Roman" w:hAnsi="Times New Roman"/>
-          <w:sz w:val="24"/>
-          <w:szCs w:val="24"/>
-        </w:rPr>
-        <w:t>Montar a tabela de precedência</w:t>
-      </w:r>
-    </w:p>
-    <w:p>
-      <w:pPr>
-        <w:spacing w:after="0" w:line="360" w:lineRule="auto"/>
-        <w:ind w:left="360"/>
-        <w:rPr>
-          <w:rFonts w:ascii="Times New Roman" w:hAnsi="Times New Roman"/>
-          <w:sz w:val="24"/>
-          <w:szCs w:val="24"/>
-        </w:rPr>
-      </w:pPr>
-      <w:r>
-        <w:rPr>
-          <w:rFonts w:ascii="Times New Roman" w:hAnsi="Times New Roman"/>
-          <w:sz w:val="24"/>
-          <w:szCs w:val="24"/>
-        </w:rPr>
-        <w:t>Apresentar os recursos utilizados no projeto</w:t>
-      </w:r>
-    </w:p>
-    <w:p>
-      <w:pPr>
-        <w:spacing w:after="0" w:line="360" w:lineRule="auto"/>
-        <w:ind w:left="360"/>
-        <w:rPr>
-          <w:rFonts w:ascii="Times New Roman" w:hAnsi="Times New Roman"/>
-          <w:sz w:val="24"/>
-          <w:szCs w:val="24"/>
-        </w:rPr>
-      </w:pPr>
-      <w:r>
-        <w:rPr>
-          <w:rFonts w:ascii="Times New Roman" w:hAnsi="Times New Roman"/>
-          <w:sz w:val="24"/>
-          <w:szCs w:val="24"/>
-        </w:rPr>
-        <w:t>Estimar as durações de cada atividade</w:t>
+        <w:ind w:left="0"/>
+        <w:rPr>
+          <w:rFonts w:ascii="Times New Roman" w:hAnsi="Times New Roman"/>
+          <w:sz w:val="24"/>
+          <w:szCs w:val="24"/>
+        </w:rPr>
+      </w:pPr>
+      <w:r>
+        <w:rPr>
+          <w:rFonts w:ascii="Times New Roman" w:hAnsi="Times New Roman"/>
+          <w:noProof/>
+          <w:sz w:val="24"/>
+          <w:szCs w:val="24"/>
+          <w:lang w:eastAsia="pt-BR"/>
+        </w:rPr>
+        <w:drawing>
+          <wp:inline distT="0" distB="0" distL="0" distR="0">
+            <wp:extent cx="5760085" cy="1792605"/>
+            <wp:effectExtent l="0" t="0" r="0" b="0"/>
+            <wp:docPr id="7" name="Imagem 7"/>
+            <wp:cNvGraphicFramePr>
+              <a:graphicFrameLocks xmlns:a="http://schemas.openxmlformats.org/drawingml/2006/main" noChangeAspect="1"/>
+            </wp:cNvGraphicFramePr>
+            <a:graphic xmlns:a="http://schemas.openxmlformats.org/drawingml/2006/main">
+              <a:graphicData uri="http://schemas.openxmlformats.org/drawingml/2006/picture">
+                <pic:pic xmlns:pic="http://schemas.openxmlformats.org/drawingml/2006/picture">
+                  <pic:nvPicPr>
+                    <pic:cNvPr id="7" name="fluxo de atividades.png"/>
+                    <pic:cNvPicPr/>
+                  </pic:nvPicPr>
+                  <pic:blipFill>
+                    <a:blip r:embed="rId9">
+                      <a:extLst>
+                        <a:ext uri="{28A0092B-C50C-407E-A947-70E740481C1C}">
+                          <a14:useLocalDpi xmlns:a14="http://schemas.microsoft.com/office/drawing/2010/main" val="0"/>
+                        </a:ext>
+                      </a:extLst>
+                    </a:blip>
+                    <a:stretch>
+                      <a:fillRect/>
+                    </a:stretch>
+                  </pic:blipFill>
+                  <pic:spPr>
+                    <a:xfrm>
+                      <a:off x="0" y="0"/>
+                      <a:ext cx="5760085" cy="1792605"/>
+                    </a:xfrm>
+                    <a:prstGeom prst="rect">
+                      <a:avLst/>
+                    </a:prstGeom>
+                  </pic:spPr>
+                </pic:pic>
+              </a:graphicData>
+            </a:graphic>
+          </wp:inline>
+        </w:drawing>
       </w:r>
     </w:p>
     <w:p>
@@ -8282,6 +11214,50 @@
     <w:p>
       <w:pPr>
         <w:pStyle w:val="PargrafodaLista"/>
+        <w:spacing w:after="0" w:line="360" w:lineRule="auto"/>
+        <w:rPr>
+          <w:rFonts w:ascii="Times New Roman" w:hAnsi="Times New Roman"/>
+          <w:sz w:val="24"/>
+          <w:szCs w:val="24"/>
+        </w:rPr>
+      </w:pPr>
+    </w:p>
+    <w:p>
+      <w:pPr>
+        <w:pStyle w:val="PargrafodaLista"/>
+        <w:spacing w:after="0" w:line="360" w:lineRule="auto"/>
+        <w:rPr>
+          <w:rFonts w:ascii="Times New Roman" w:hAnsi="Times New Roman"/>
+          <w:sz w:val="24"/>
+          <w:szCs w:val="24"/>
+        </w:rPr>
+      </w:pPr>
+    </w:p>
+    <w:p>
+      <w:pPr>
+        <w:pStyle w:val="PargrafodaLista"/>
+        <w:spacing w:after="0" w:line="360" w:lineRule="auto"/>
+        <w:rPr>
+          <w:rFonts w:ascii="Times New Roman" w:hAnsi="Times New Roman"/>
+          <w:sz w:val="24"/>
+          <w:szCs w:val="24"/>
+        </w:rPr>
+      </w:pPr>
+    </w:p>
+    <w:p>
+      <w:pPr>
+        <w:pStyle w:val="PargrafodaLista"/>
+        <w:spacing w:after="0" w:line="360" w:lineRule="auto"/>
+        <w:rPr>
+          <w:rFonts w:ascii="Times New Roman" w:hAnsi="Times New Roman"/>
+          <w:sz w:val="24"/>
+          <w:szCs w:val="24"/>
+        </w:rPr>
+      </w:pPr>
+    </w:p>
+    <w:p>
+      <w:pPr>
+        <w:pStyle w:val="PargrafodaLista"/>
         <w:numPr>
           <w:ilvl w:val="1"/>
           <w:numId w:val="1"/>
@@ -8301,6 +11277,7 @@
           <w:sz w:val="24"/>
           <w:szCs w:val="24"/>
         </w:rPr>
+        <w:lastRenderedPageBreak/>
         <w:t>Gerenciamento da Qualidade</w:t>
       </w:r>
     </w:p>
@@ -8332,6 +11309,19 @@
         </w:rPr>
         <w:t>:</w:t>
       </w:r>
+    </w:p>
+    <w:p>
+      <w:pPr>
+        <w:spacing w:after="0" w:line="360" w:lineRule="auto"/>
+        <w:ind w:left="360"/>
+        <w:rPr>
+          <w:rFonts w:ascii="Times New Roman" w:hAnsi="Times New Roman"/>
+          <w:sz w:val="24"/>
+          <w:szCs w:val="24"/>
+        </w:rPr>
+      </w:pPr>
+      <w:bookmarkStart w:id="0" w:name="_GoBack"/>
+      <w:bookmarkEnd w:id="0"/>
     </w:p>
     <w:tbl>
       <w:tblPr>
@@ -9472,7 +12462,7 @@
     </w:tbl>
     <w:p>
       <w:pPr>
-        <w:spacing w:after="0" w:line="360" w:lineRule="auto"/>
+        <w:spacing w:after="0" w:line="240" w:lineRule="auto"/>
         <w:rPr>
           <w:rFonts w:ascii="Times New Roman" w:hAnsi="Times New Roman"/>
           <w:sz w:val="24"/>
@@ -10060,7 +13050,7 @@
     </w:tbl>
     <w:p>
       <w:pPr>
-        <w:spacing w:after="0" w:line="360" w:lineRule="auto"/>
+        <w:spacing w:after="0" w:line="240" w:lineRule="auto"/>
         <w:ind w:left="360"/>
         <w:rPr>
           <w:rFonts w:ascii="Times New Roman" w:hAnsi="Times New Roman"/>
@@ -10722,40 +13712,6 @@
           <w:szCs w:val="24"/>
         </w:rPr>
       </w:pPr>
-      <w:r>
-        <w:rPr>
-          <w:rFonts w:ascii="Times New Roman" w:hAnsi="Times New Roman"/>
-          <w:sz w:val="24"/>
-          <w:szCs w:val="24"/>
-        </w:rPr>
-        <w:t>Elaborar no mínimo 2 diagramas de causa e efeito.</w:t>
-      </w:r>
-      <w:r>
-        <w:rPr>
-          <w:rFonts w:ascii="Times New Roman" w:hAnsi="Times New Roman"/>
-          <w:sz w:val="24"/>
-          <w:szCs w:val="24"/>
-        </w:rPr>
-        <w:t xml:space="preserve"> (</w:t>
-      </w:r>
-      <w:r>
-        <w:rPr>
-          <w:rFonts w:ascii="Times New Roman" w:hAnsi="Times New Roman"/>
-          <w:color w:val="FF0000"/>
-          <w:sz w:val="24"/>
-          <w:szCs w:val="24"/>
-          <w:u w:val="single"/>
-        </w:rPr>
-        <w:t>FAZER</w:t>
-      </w:r>
-      <w:r>
-        <w:rPr>
-          <w:rFonts w:ascii="Times New Roman" w:hAnsi="Times New Roman"/>
-          <w:sz w:val="24"/>
-          <w:szCs w:val="24"/>
-        </w:rPr>
-        <w:t>)</w:t>
-      </w:r>
     </w:p>
     <w:p>
       <w:pPr>
@@ -10763,6 +13719,85 @@
         <w:ind w:left="360"/>
         <w:rPr>
           <w:rFonts w:ascii="Times New Roman" w:hAnsi="Times New Roman"/>
+          <w:sz w:val="24"/>
+          <w:szCs w:val="24"/>
+        </w:rPr>
+      </w:pPr>
+    </w:p>
+    <w:p>
+      <w:pPr>
+        <w:spacing w:after="0" w:line="360" w:lineRule="auto"/>
+        <w:ind w:left="360"/>
+        <w:rPr>
+          <w:rFonts w:ascii="Times New Roman" w:hAnsi="Times New Roman"/>
+          <w:sz w:val="24"/>
+          <w:szCs w:val="24"/>
+        </w:rPr>
+      </w:pPr>
+    </w:p>
+    <w:p>
+      <w:pPr>
+        <w:spacing w:after="0" w:line="360" w:lineRule="auto"/>
+        <w:ind w:left="360"/>
+        <w:rPr>
+          <w:rFonts w:ascii="Times New Roman" w:hAnsi="Times New Roman"/>
+          <w:sz w:val="24"/>
+          <w:szCs w:val="24"/>
+        </w:rPr>
+      </w:pPr>
+    </w:p>
+    <w:p>
+      <w:pPr>
+        <w:spacing w:after="0" w:line="360" w:lineRule="auto"/>
+        <w:ind w:left="360"/>
+        <w:rPr>
+          <w:rFonts w:ascii="Times New Roman" w:hAnsi="Times New Roman"/>
+          <w:b/>
+          <w:sz w:val="24"/>
+          <w:szCs w:val="24"/>
+        </w:rPr>
+      </w:pPr>
+      <w:r>
+        <w:rPr>
+          <w:rFonts w:ascii="Times New Roman" w:hAnsi="Times New Roman"/>
+          <w:sz w:val="24"/>
+          <w:szCs w:val="24"/>
+        </w:rPr>
+        <w:t>Diagramas de Causa e Efeito</w:t>
+      </w:r>
+      <w:r>
+        <w:rPr>
+          <w:rFonts w:ascii="Times New Roman" w:hAnsi="Times New Roman"/>
+          <w:b/>
+          <w:sz w:val="24"/>
+          <w:szCs w:val="24"/>
+        </w:rPr>
+        <w:t>:</w:t>
+      </w:r>
+    </w:p>
+    <w:p>
+      <w:pPr>
+        <w:spacing w:after="0" w:line="360" w:lineRule="auto"/>
+        <w:ind w:left="360"/>
+        <w:rPr>
+          <w:rFonts w:ascii="Times New Roman" w:hAnsi="Times New Roman"/>
+          <w:b/>
+          <w:sz w:val="24"/>
+          <w:szCs w:val="24"/>
+        </w:rPr>
+      </w:pPr>
+    </w:p>
+    <w:p>
+      <w:pPr>
+        <w:pStyle w:val="PargrafodaLista"/>
+        <w:numPr>
+          <w:ilvl w:val="0"/>
+          <w:numId w:val="6"/>
+        </w:numPr>
+        <w:spacing w:after="0" w:line="360" w:lineRule="auto"/>
+        <w:jc w:val="center"/>
+        <w:rPr>
+          <w:rFonts w:ascii="Times New Roman" w:hAnsi="Times New Roman"/>
           <w:b/>
           <w:sz w:val="24"/>
           <w:szCs w:val="24"/>
@@ -10774,10 +13809,10 @@
           <w:lang w:eastAsia="pt-BR"/>
         </w:rPr>
         <w:drawing>
-          <wp:inline distT="0" distB="0" distL="0" distR="0" wp14:anchorId="0AC9A445" wp14:editId="2266B64F">
-            <wp:extent cx="4449370" cy="2208362"/>
+          <wp:inline distT="0" distB="0" distL="0" distR="0">
+            <wp:extent cx="4686935" cy="2606723"/>
             <wp:effectExtent l="0" t="0" r="0" b="0"/>
-            <wp:docPr id="3" name="Imagem 3"/>
+            <wp:docPr id="2" name="Imagem 2"/>
             <wp:cNvGraphicFramePr>
               <a:graphicFrameLocks xmlns:a="http://schemas.openxmlformats.org/drawingml/2006/main" noChangeAspect="1"/>
             </wp:cNvGraphicFramePr>
@@ -10785,11 +13820,17 @@
               <a:graphicData uri="http://schemas.openxmlformats.org/drawingml/2006/picture">
                 <pic:pic xmlns:pic="http://schemas.openxmlformats.org/drawingml/2006/picture">
                   <pic:nvPicPr>
-                    <pic:cNvPr id="1" name=""/>
+                    <pic:cNvPr id="2" name="rotas nao funcionam.png"/>
                     <pic:cNvPicPr/>
                   </pic:nvPicPr>
                   <pic:blipFill>
-                    <a:blip r:embed="rId9"/>
+                    <a:blip r:embed="rId10">
+                      <a:extLst>
+                        <a:ext uri="{28A0092B-C50C-407E-A947-70E740481C1C}">
+                          <a14:useLocalDpi xmlns:a14="http://schemas.microsoft.com/office/drawing/2010/main" val="0"/>
+                        </a:ext>
+                      </a:extLst>
+                    </a:blip>
                     <a:stretch>
                       <a:fillRect/>
                     </a:stretch>
@@ -10797,7 +13838,7 @@
                   <pic:spPr>
                     <a:xfrm>
                       <a:off x="0" y="0"/>
-                      <a:ext cx="4482494" cy="2224802"/>
+                      <a:ext cx="4700915" cy="2614498"/>
                     </a:xfrm>
                     <a:prstGeom prst="rect">
                       <a:avLst/>
@@ -10814,6 +13855,204 @@
       <w:pPr>
         <w:spacing w:after="0" w:line="360" w:lineRule="auto"/>
         <w:ind w:left="360"/>
+        <w:jc w:val="center"/>
+        <w:rPr>
+          <w:rFonts w:ascii="Times New Roman" w:hAnsi="Times New Roman"/>
+          <w:b/>
+          <w:sz w:val="24"/>
+          <w:szCs w:val="24"/>
+        </w:rPr>
+      </w:pPr>
+    </w:p>
+    <w:p>
+      <w:pPr>
+        <w:spacing w:after="0" w:line="360" w:lineRule="auto"/>
+        <w:ind w:left="360"/>
+        <w:jc w:val="center"/>
+        <w:rPr>
+          <w:rFonts w:ascii="Times New Roman" w:hAnsi="Times New Roman"/>
+          <w:b/>
+          <w:sz w:val="24"/>
+          <w:szCs w:val="24"/>
+        </w:rPr>
+      </w:pPr>
+    </w:p>
+    <w:p>
+      <w:pPr>
+        <w:pStyle w:val="PargrafodaLista"/>
+        <w:numPr>
+          <w:ilvl w:val="0"/>
+          <w:numId w:val="6"/>
+        </w:numPr>
+        <w:spacing w:after="0" w:line="360" w:lineRule="auto"/>
+        <w:jc w:val="center"/>
+        <w:rPr>
+          <w:rFonts w:ascii="Times New Roman" w:hAnsi="Times New Roman"/>
+          <w:b/>
+          <w:sz w:val="24"/>
+          <w:szCs w:val="24"/>
+        </w:rPr>
+      </w:pPr>
+      <w:r>
+        <w:rPr>
+          <w:noProof/>
+          <w:lang w:eastAsia="pt-BR"/>
+        </w:rPr>
+        <w:drawing>
+          <wp:inline distT="0" distB="0" distL="0" distR="0">
+            <wp:extent cx="4783540" cy="2547600"/>
+            <wp:effectExtent l="0" t="0" r="0" b="0"/>
+            <wp:docPr id="4" name="Imagem 4"/>
+            <wp:cNvGraphicFramePr>
+              <a:graphicFrameLocks xmlns:a="http://schemas.openxmlformats.org/drawingml/2006/main" noChangeAspect="1"/>
+            </wp:cNvGraphicFramePr>
+            <a:graphic xmlns:a="http://schemas.openxmlformats.org/drawingml/2006/main">
+              <a:graphicData uri="http://schemas.openxmlformats.org/drawingml/2006/picture">
+                <pic:pic xmlns:pic="http://schemas.openxmlformats.org/drawingml/2006/picture">
+                  <pic:nvPicPr>
+                    <pic:cNvPr id="4" name="informações nao aparecem corretamente.png"/>
+                    <pic:cNvPicPr/>
+                  </pic:nvPicPr>
+                  <pic:blipFill>
+                    <a:blip r:embed="rId11">
+                      <a:extLst>
+                        <a:ext uri="{28A0092B-C50C-407E-A947-70E740481C1C}">
+                          <a14:useLocalDpi xmlns:a14="http://schemas.microsoft.com/office/drawing/2010/main" val="0"/>
+                        </a:ext>
+                      </a:extLst>
+                    </a:blip>
+                    <a:stretch>
+                      <a:fillRect/>
+                    </a:stretch>
+                  </pic:blipFill>
+                  <pic:spPr>
+                    <a:xfrm>
+                      <a:off x="0" y="0"/>
+                      <a:ext cx="4799726" cy="2556220"/>
+                    </a:xfrm>
+                    <a:prstGeom prst="rect">
+                      <a:avLst/>
+                    </a:prstGeom>
+                  </pic:spPr>
+                </pic:pic>
+              </a:graphicData>
+            </a:graphic>
+          </wp:inline>
+        </w:drawing>
+      </w:r>
+    </w:p>
+    <w:p>
+      <w:pPr>
+        <w:spacing w:after="0" w:line="360" w:lineRule="auto"/>
+        <w:ind w:left="360"/>
+        <w:rPr>
+          <w:rFonts w:ascii="Times New Roman" w:hAnsi="Times New Roman"/>
+          <w:b/>
+          <w:sz w:val="24"/>
+          <w:szCs w:val="24"/>
+        </w:rPr>
+      </w:pPr>
+    </w:p>
+    <w:p>
+      <w:pPr>
+        <w:spacing w:after="0" w:line="360" w:lineRule="auto"/>
+        <w:ind w:left="360"/>
+        <w:rPr>
+          <w:rFonts w:ascii="Times New Roman" w:hAnsi="Times New Roman"/>
+          <w:b/>
+          <w:sz w:val="24"/>
+          <w:szCs w:val="24"/>
+        </w:rPr>
+      </w:pPr>
+    </w:p>
+    <w:p>
+      <w:pPr>
+        <w:spacing w:after="0" w:line="360" w:lineRule="auto"/>
+        <w:ind w:left="360"/>
+        <w:rPr>
+          <w:rFonts w:ascii="Times New Roman" w:hAnsi="Times New Roman"/>
+          <w:b/>
+          <w:sz w:val="24"/>
+          <w:szCs w:val="24"/>
+        </w:rPr>
+      </w:pPr>
+    </w:p>
+    <w:p>
+      <w:pPr>
+        <w:spacing w:after="0" w:line="360" w:lineRule="auto"/>
+        <w:ind w:left="360"/>
+        <w:rPr>
+          <w:rFonts w:ascii="Times New Roman" w:hAnsi="Times New Roman"/>
+          <w:b/>
+          <w:sz w:val="24"/>
+          <w:szCs w:val="24"/>
+        </w:rPr>
+      </w:pPr>
+    </w:p>
+    <w:p>
+      <w:pPr>
+        <w:spacing w:after="0" w:line="360" w:lineRule="auto"/>
+        <w:ind w:left="360"/>
+        <w:rPr>
+          <w:rFonts w:ascii="Times New Roman" w:hAnsi="Times New Roman"/>
+          <w:b/>
+          <w:sz w:val="24"/>
+          <w:szCs w:val="24"/>
+        </w:rPr>
+      </w:pPr>
+    </w:p>
+    <w:p>
+      <w:pPr>
+        <w:spacing w:after="0" w:line="360" w:lineRule="auto"/>
+        <w:ind w:left="360"/>
+        <w:rPr>
+          <w:rFonts w:ascii="Times New Roman" w:hAnsi="Times New Roman"/>
+          <w:b/>
+          <w:sz w:val="24"/>
+          <w:szCs w:val="24"/>
+        </w:rPr>
+      </w:pPr>
+    </w:p>
+    <w:p>
+      <w:pPr>
+        <w:spacing w:after="0" w:line="360" w:lineRule="auto"/>
+        <w:ind w:left="360"/>
+        <w:rPr>
+          <w:rFonts w:ascii="Times New Roman" w:hAnsi="Times New Roman"/>
+          <w:b/>
+          <w:sz w:val="24"/>
+          <w:szCs w:val="24"/>
+        </w:rPr>
+      </w:pPr>
+    </w:p>
+    <w:p>
+      <w:pPr>
+        <w:spacing w:after="0" w:line="360" w:lineRule="auto"/>
+        <w:ind w:left="360"/>
+        <w:rPr>
+          <w:rFonts w:ascii="Times New Roman" w:hAnsi="Times New Roman"/>
+          <w:b/>
+          <w:sz w:val="24"/>
+          <w:szCs w:val="24"/>
+        </w:rPr>
+      </w:pPr>
+    </w:p>
+    <w:p>
+      <w:pPr>
+        <w:spacing w:after="0" w:line="360" w:lineRule="auto"/>
+        <w:ind w:left="360"/>
+        <w:rPr>
+          <w:rFonts w:ascii="Times New Roman" w:hAnsi="Times New Roman"/>
+          <w:b/>
+          <w:sz w:val="24"/>
+          <w:szCs w:val="24"/>
+        </w:rPr>
+      </w:pPr>
+    </w:p>
+    <w:p>
+      <w:pPr>
+        <w:spacing w:after="0" w:line="360" w:lineRule="auto"/>
+        <w:ind w:left="360"/>
         <w:rPr>
           <w:rFonts w:ascii="Times New Roman" w:hAnsi="Times New Roman"/>
           <w:b/>
@@ -10956,6 +14195,14 @@
         <w:t>Backend</w:t>
       </w:r>
       <w:proofErr w:type="spellEnd"/>
+      <w:r>
+        <w:rPr>
+          <w:rFonts w:ascii="Times New Roman" w:hAnsi="Times New Roman"/>
+          <w:sz w:val="24"/>
+          <w:szCs w:val="24"/>
+        </w:rPr>
+        <w:t xml:space="preserve"> e DBA</w:t>
+      </w:r>
       <w:r>
         <w:rPr>
           <w:rFonts w:ascii="Times New Roman" w:hAnsi="Times New Roman"/>
@@ -12021,7 +15268,23 @@
           <w:sz w:val="24"/>
           <w:szCs w:val="24"/>
         </w:rPr>
-        <w:t xml:space="preserve"> Os meios utilizados foram </w:t>
+        <w:t xml:space="preserve"> Os meios</w:t>
+      </w:r>
+      <w:r>
+        <w:rPr>
+          <w:rFonts w:ascii="Times New Roman" w:hAnsi="Times New Roman"/>
+          <w:sz w:val="24"/>
+          <w:szCs w:val="24"/>
+        </w:rPr>
+        <w:t xml:space="preserve"> de comunicação</w:t>
+      </w:r>
+      <w:r>
+        <w:rPr>
+          <w:rFonts w:ascii="Times New Roman" w:hAnsi="Times New Roman"/>
+          <w:sz w:val="24"/>
+          <w:szCs w:val="24"/>
+        </w:rPr>
+        <w:t xml:space="preserve"> utilizados foram </w:t>
       </w:r>
       <w:proofErr w:type="spellStart"/>
       <w:r>
@@ -12059,6 +15322,174 @@
         </w:rPr>
         <w:t>.</w:t>
       </w:r>
+    </w:p>
+    <w:p>
+      <w:pPr>
+        <w:pStyle w:val="PargrafodaLista"/>
+        <w:spacing w:after="0" w:line="360" w:lineRule="auto"/>
+        <w:jc w:val="both"/>
+        <w:rPr>
+          <w:rFonts w:ascii="Times New Roman" w:hAnsi="Times New Roman"/>
+          <w:sz w:val="24"/>
+          <w:szCs w:val="24"/>
+        </w:rPr>
+      </w:pPr>
+    </w:p>
+    <w:p>
+      <w:pPr>
+        <w:pStyle w:val="PargrafodaLista"/>
+        <w:spacing w:after="0" w:line="360" w:lineRule="auto"/>
+        <w:jc w:val="both"/>
+        <w:rPr>
+          <w:rFonts w:ascii="Times New Roman" w:hAnsi="Times New Roman"/>
+          <w:sz w:val="24"/>
+          <w:szCs w:val="24"/>
+        </w:rPr>
+      </w:pPr>
+    </w:p>
+    <w:p>
+      <w:pPr>
+        <w:pStyle w:val="PargrafodaLista"/>
+        <w:spacing w:after="0" w:line="360" w:lineRule="auto"/>
+        <w:jc w:val="both"/>
+        <w:rPr>
+          <w:rFonts w:ascii="Times New Roman" w:hAnsi="Times New Roman"/>
+          <w:sz w:val="24"/>
+          <w:szCs w:val="24"/>
+        </w:rPr>
+      </w:pPr>
+    </w:p>
+    <w:p>
+      <w:pPr>
+        <w:pStyle w:val="PargrafodaLista"/>
+        <w:spacing w:after="0" w:line="360" w:lineRule="auto"/>
+        <w:jc w:val="both"/>
+        <w:rPr>
+          <w:rFonts w:ascii="Times New Roman" w:hAnsi="Times New Roman"/>
+          <w:sz w:val="24"/>
+          <w:szCs w:val="24"/>
+        </w:rPr>
+      </w:pPr>
+    </w:p>
+    <w:p>
+      <w:pPr>
+        <w:pStyle w:val="PargrafodaLista"/>
+        <w:spacing w:after="0" w:line="360" w:lineRule="auto"/>
+        <w:jc w:val="both"/>
+        <w:rPr>
+          <w:rFonts w:ascii="Times New Roman" w:hAnsi="Times New Roman"/>
+          <w:sz w:val="24"/>
+          <w:szCs w:val="24"/>
+        </w:rPr>
+      </w:pPr>
+    </w:p>
+    <w:p>
+      <w:pPr>
+        <w:pStyle w:val="PargrafodaLista"/>
+        <w:spacing w:after="0" w:line="360" w:lineRule="auto"/>
+        <w:jc w:val="both"/>
+        <w:rPr>
+          <w:rFonts w:ascii="Times New Roman" w:hAnsi="Times New Roman"/>
+          <w:sz w:val="24"/>
+          <w:szCs w:val="24"/>
+        </w:rPr>
+      </w:pPr>
+    </w:p>
+    <w:p>
+      <w:pPr>
+        <w:pStyle w:val="PargrafodaLista"/>
+        <w:spacing w:after="0" w:line="360" w:lineRule="auto"/>
+        <w:jc w:val="both"/>
+        <w:rPr>
+          <w:rFonts w:ascii="Times New Roman" w:hAnsi="Times New Roman"/>
+          <w:sz w:val="24"/>
+          <w:szCs w:val="24"/>
+        </w:rPr>
+      </w:pPr>
+    </w:p>
+    <w:p>
+      <w:pPr>
+        <w:pStyle w:val="PargrafodaLista"/>
+        <w:spacing w:after="0" w:line="360" w:lineRule="auto"/>
+        <w:jc w:val="both"/>
+        <w:rPr>
+          <w:rFonts w:ascii="Times New Roman" w:hAnsi="Times New Roman"/>
+          <w:sz w:val="24"/>
+          <w:szCs w:val="24"/>
+        </w:rPr>
+      </w:pPr>
+    </w:p>
+    <w:p>
+      <w:pPr>
+        <w:pStyle w:val="PargrafodaLista"/>
+        <w:spacing w:after="0" w:line="360" w:lineRule="auto"/>
+        <w:jc w:val="both"/>
+        <w:rPr>
+          <w:rFonts w:ascii="Times New Roman" w:hAnsi="Times New Roman"/>
+          <w:sz w:val="24"/>
+          <w:szCs w:val="24"/>
+        </w:rPr>
+      </w:pPr>
+    </w:p>
+    <w:p>
+      <w:pPr>
+        <w:pStyle w:val="PargrafodaLista"/>
+        <w:spacing w:after="0" w:line="360" w:lineRule="auto"/>
+        <w:jc w:val="both"/>
+        <w:rPr>
+          <w:rFonts w:ascii="Times New Roman" w:hAnsi="Times New Roman"/>
+          <w:sz w:val="24"/>
+          <w:szCs w:val="24"/>
+        </w:rPr>
+      </w:pPr>
+    </w:p>
+    <w:p>
+      <w:pPr>
+        <w:pStyle w:val="PargrafodaLista"/>
+        <w:spacing w:after="0" w:line="360" w:lineRule="auto"/>
+        <w:jc w:val="both"/>
+        <w:rPr>
+          <w:rFonts w:ascii="Times New Roman" w:hAnsi="Times New Roman"/>
+          <w:sz w:val="24"/>
+          <w:szCs w:val="24"/>
+        </w:rPr>
+      </w:pPr>
+    </w:p>
+    <w:p>
+      <w:pPr>
+        <w:pStyle w:val="PargrafodaLista"/>
+        <w:spacing w:after="0" w:line="360" w:lineRule="auto"/>
+        <w:jc w:val="both"/>
+        <w:rPr>
+          <w:rFonts w:ascii="Times New Roman" w:hAnsi="Times New Roman"/>
+          <w:sz w:val="24"/>
+          <w:szCs w:val="24"/>
+        </w:rPr>
+      </w:pPr>
+    </w:p>
+    <w:p>
+      <w:pPr>
+        <w:pStyle w:val="PargrafodaLista"/>
+        <w:spacing w:after="0" w:line="360" w:lineRule="auto"/>
+        <w:jc w:val="both"/>
+        <w:rPr>
+          <w:rFonts w:ascii="Times New Roman" w:hAnsi="Times New Roman"/>
+          <w:sz w:val="24"/>
+          <w:szCs w:val="24"/>
+        </w:rPr>
+      </w:pPr>
+    </w:p>
+    <w:p>
+      <w:pPr>
+        <w:pStyle w:val="PargrafodaLista"/>
+        <w:spacing w:after="0" w:line="360" w:lineRule="auto"/>
+        <w:jc w:val="both"/>
+        <w:rPr>
+          <w:rFonts w:ascii="Times New Roman" w:hAnsi="Times New Roman"/>
+          <w:sz w:val="24"/>
+          <w:szCs w:val="24"/>
+        </w:rPr>
+      </w:pPr>
     </w:p>
     <w:p>
       <w:pPr>
@@ -12198,7 +15629,6 @@
                 <w:color w:val="000000"/>
                 <w:lang w:eastAsia="pt-BR"/>
               </w:rPr>
-              <w:lastRenderedPageBreak/>
               <w:t> </w:t>
             </w:r>
           </w:p>
@@ -12315,6 +15745,7 @@
           <w:p>
             <w:pPr>
               <w:spacing w:after="0" w:line="240" w:lineRule="auto"/>
+              <w:jc w:val="center"/>
               <w:rPr>
                 <w:rFonts w:eastAsia="Times New Roman" w:cs="Calibri"/>
                 <w:color w:val="000000"/>
@@ -12347,25 +15778,7 @@
                 <w:sz w:val="14"/>
                 <w:lang w:eastAsia="pt-BR"/>
               </w:rPr>
-              <w:t>(Probabilidade</w:t>
-            </w:r>
-            <w:r>
-              <w:rPr>
-                <w:rFonts w:eastAsia="Times New Roman" w:cs="Calibri"/>
-                <w:color w:val="000000"/>
-                <w:sz w:val="14"/>
-                <w:lang w:eastAsia="pt-BR"/>
-              </w:rPr>
-              <w:t xml:space="preserve"> de Ocorrência</w:t>
-            </w:r>
-            <w:r>
-              <w:rPr>
-                <w:rFonts w:eastAsia="Times New Roman" w:cs="Calibri"/>
-                <w:color w:val="000000"/>
-                <w:sz w:val="14"/>
-                <w:lang w:eastAsia="pt-BR"/>
-              </w:rPr>
-              <w:t>    x     Impacto)</w:t>
+              <w:t>(Probabilidade de Ocorrência    x     Impacto)</w:t>
             </w:r>
           </w:p>
         </w:tc>
@@ -12447,7 +15860,7 @@
               <w:bottom w:val="single" w:sz="4" w:space="0" w:color="auto"/>
               <w:right w:val="single" w:sz="4" w:space="0" w:color="auto"/>
             </w:tcBorders>
-            <w:shd w:val="clear" w:color="000000" w:fill="FFBDBD"/>
+            <w:shd w:val="clear" w:color="auto" w:fill="FFFFFF" w:themeFill="background1"/>
             <w:vAlign w:val="center"/>
             <w:hideMark/>
           </w:tcPr>
@@ -12483,7 +15896,7 @@
               <w:bottom w:val="single" w:sz="4" w:space="0" w:color="auto"/>
               <w:right w:val="single" w:sz="4" w:space="0" w:color="auto"/>
             </w:tcBorders>
-            <w:shd w:val="clear" w:color="000000" w:fill="FFBDBD"/>
+            <w:shd w:val="clear" w:color="auto" w:fill="FFFFFF" w:themeFill="background1"/>
             <w:vAlign w:val="center"/>
             <w:hideMark/>
           </w:tcPr>
@@ -12583,7 +15996,7 @@
               <w:bottom w:val="single" w:sz="4" w:space="0" w:color="auto"/>
               <w:right w:val="single" w:sz="4" w:space="0" w:color="auto"/>
             </w:tcBorders>
-            <w:shd w:val="clear" w:color="000000" w:fill="FFBDBD"/>
+            <w:shd w:val="clear" w:color="auto" w:fill="FFFFFF" w:themeFill="background1"/>
             <w:vAlign w:val="center"/>
             <w:hideMark/>
           </w:tcPr>
@@ -12615,7 +16028,7 @@
               <w:bottom w:val="single" w:sz="4" w:space="0" w:color="auto"/>
               <w:right w:val="single" w:sz="4" w:space="0" w:color="auto"/>
             </w:tcBorders>
-            <w:shd w:val="clear" w:color="000000" w:fill="FFBDBD"/>
+            <w:shd w:val="clear" w:color="auto" w:fill="FFFFFF" w:themeFill="background1"/>
             <w:vAlign w:val="center"/>
             <w:hideMark/>
           </w:tcPr>
@@ -12647,7 +16060,7 @@
               <w:bottom w:val="single" w:sz="4" w:space="0" w:color="auto"/>
               <w:right w:val="single" w:sz="4" w:space="0" w:color="auto"/>
             </w:tcBorders>
-            <w:shd w:val="clear" w:color="000000" w:fill="FFBDBD"/>
+            <w:shd w:val="clear" w:color="auto" w:fill="FFFFFF" w:themeFill="background1"/>
             <w:vAlign w:val="center"/>
             <w:hideMark/>
           </w:tcPr>
@@ -12680,7 +16093,7 @@
               <w:bottom w:val="single" w:sz="4" w:space="0" w:color="auto"/>
               <w:right w:val="single" w:sz="4" w:space="0" w:color="auto"/>
             </w:tcBorders>
-            <w:shd w:val="clear" w:color="000000" w:fill="FFBDBD"/>
+            <w:shd w:val="clear" w:color="auto" w:fill="FFFFFF" w:themeFill="background1"/>
             <w:vAlign w:val="center"/>
             <w:hideMark/>
           </w:tcPr>
@@ -12712,7 +16125,7 @@
               <w:bottom w:val="single" w:sz="4" w:space="0" w:color="auto"/>
               <w:right w:val="single" w:sz="4" w:space="0" w:color="auto"/>
             </w:tcBorders>
-            <w:shd w:val="clear" w:color="000000" w:fill="FFBDBD"/>
+            <w:shd w:val="clear" w:color="auto" w:fill="FFFFFF" w:themeFill="background1"/>
             <w:vAlign w:val="center"/>
             <w:hideMark/>
           </w:tcPr>
@@ -12749,7 +16162,7 @@
               <w:bottom w:val="single" w:sz="4" w:space="0" w:color="auto"/>
               <w:right w:val="single" w:sz="4" w:space="0" w:color="auto"/>
             </w:tcBorders>
-            <w:shd w:val="clear" w:color="000000" w:fill="FFBDBD"/>
+            <w:shd w:val="clear" w:color="auto" w:fill="FFFFFF" w:themeFill="background1"/>
             <w:vAlign w:val="center"/>
             <w:hideMark/>
           </w:tcPr>
@@ -12781,7 +16194,7 @@
               <w:bottom w:val="single" w:sz="4" w:space="0" w:color="auto"/>
               <w:right w:val="single" w:sz="4" w:space="0" w:color="auto"/>
             </w:tcBorders>
-            <w:shd w:val="clear" w:color="000000" w:fill="FFBDBD"/>
+            <w:shd w:val="clear" w:color="auto" w:fill="FFFFFF" w:themeFill="background1"/>
             <w:vAlign w:val="center"/>
             <w:hideMark/>
           </w:tcPr>
@@ -12881,7 +16294,7 @@
               <w:bottom w:val="single" w:sz="4" w:space="0" w:color="auto"/>
               <w:right w:val="single" w:sz="4" w:space="0" w:color="auto"/>
             </w:tcBorders>
-            <w:shd w:val="clear" w:color="000000" w:fill="FFBDBD"/>
+            <w:shd w:val="clear" w:color="auto" w:fill="FFFFFF" w:themeFill="background1"/>
             <w:vAlign w:val="center"/>
             <w:hideMark/>
           </w:tcPr>
@@ -12913,7 +16326,7 @@
               <w:bottom w:val="single" w:sz="4" w:space="0" w:color="auto"/>
               <w:right w:val="single" w:sz="4" w:space="0" w:color="auto"/>
             </w:tcBorders>
-            <w:shd w:val="clear" w:color="000000" w:fill="FFBDBD"/>
+            <w:shd w:val="clear" w:color="auto" w:fill="FFFFFF" w:themeFill="background1"/>
             <w:vAlign w:val="center"/>
             <w:hideMark/>
           </w:tcPr>
@@ -12945,7 +16358,7 @@
               <w:bottom w:val="single" w:sz="4" w:space="0" w:color="auto"/>
               <w:right w:val="single" w:sz="4" w:space="0" w:color="auto"/>
             </w:tcBorders>
-            <w:shd w:val="clear" w:color="000000" w:fill="FFBDBD"/>
+            <w:shd w:val="clear" w:color="auto" w:fill="FFFFFF" w:themeFill="background1"/>
             <w:vAlign w:val="center"/>
             <w:hideMark/>
           </w:tcPr>
@@ -12978,7 +16391,7 @@
               <w:bottom w:val="single" w:sz="4" w:space="0" w:color="auto"/>
               <w:right w:val="single" w:sz="4" w:space="0" w:color="auto"/>
             </w:tcBorders>
-            <w:shd w:val="clear" w:color="000000" w:fill="FFBDBD"/>
+            <w:shd w:val="clear" w:color="auto" w:fill="FFFFFF" w:themeFill="background1"/>
             <w:vAlign w:val="center"/>
             <w:hideMark/>
           </w:tcPr>
@@ -13010,7 +16423,7 @@
               <w:bottom w:val="single" w:sz="4" w:space="0" w:color="auto"/>
               <w:right w:val="single" w:sz="4" w:space="0" w:color="auto"/>
             </w:tcBorders>
-            <w:shd w:val="clear" w:color="000000" w:fill="FFBDBD"/>
+            <w:shd w:val="clear" w:color="auto" w:fill="FFFFFF" w:themeFill="background1"/>
             <w:vAlign w:val="center"/>
             <w:hideMark/>
           </w:tcPr>
@@ -13047,7 +16460,7 @@
               <w:bottom w:val="single" w:sz="4" w:space="0" w:color="auto"/>
               <w:right w:val="single" w:sz="4" w:space="0" w:color="auto"/>
             </w:tcBorders>
-            <w:shd w:val="clear" w:color="000000" w:fill="FFBDBD"/>
+            <w:shd w:val="clear" w:color="auto" w:fill="FFFFFF" w:themeFill="background1"/>
             <w:vAlign w:val="center"/>
             <w:hideMark/>
           </w:tcPr>
@@ -13083,7 +16496,7 @@
               <w:bottom w:val="single" w:sz="4" w:space="0" w:color="auto"/>
               <w:right w:val="single" w:sz="4" w:space="0" w:color="auto"/>
             </w:tcBorders>
-            <w:shd w:val="clear" w:color="000000" w:fill="FFBDBD"/>
+            <w:shd w:val="clear" w:color="auto" w:fill="FFFFFF" w:themeFill="background1"/>
             <w:vAlign w:val="center"/>
             <w:hideMark/>
           </w:tcPr>
@@ -13135,15 +16548,7 @@
                 <w:szCs w:val="24"/>
                 <w:lang w:eastAsia="pt-BR"/>
               </w:rPr>
-              <w:t>9</w:t>
-            </w:r>
-            <w:r>
-              <w:rPr>
-                <w:rFonts w:ascii="Times New Roman" w:eastAsia="Times New Roman" w:hAnsi="Times New Roman"/>
-                <w:szCs w:val="24"/>
-                <w:lang w:eastAsia="pt-BR"/>
-              </w:rPr>
-              <w:t>%)</w:t>
+              <w:t>9%)</w:t>
             </w:r>
           </w:p>
           <w:p>
@@ -13191,7 +16596,7 @@
               <w:bottom w:val="single" w:sz="4" w:space="0" w:color="auto"/>
               <w:right w:val="single" w:sz="4" w:space="0" w:color="auto"/>
             </w:tcBorders>
-            <w:shd w:val="clear" w:color="000000" w:fill="FFBDBD"/>
+            <w:shd w:val="clear" w:color="auto" w:fill="FFFFFF" w:themeFill="background1"/>
             <w:vAlign w:val="center"/>
             <w:hideMark/>
           </w:tcPr>
@@ -13223,7 +16628,7 @@
               <w:bottom w:val="single" w:sz="4" w:space="0" w:color="auto"/>
               <w:right w:val="single" w:sz="4" w:space="0" w:color="auto"/>
             </w:tcBorders>
-            <w:shd w:val="clear" w:color="000000" w:fill="FFBDBD"/>
+            <w:shd w:val="clear" w:color="auto" w:fill="FFFFFF" w:themeFill="background1"/>
             <w:vAlign w:val="center"/>
             <w:hideMark/>
           </w:tcPr>
@@ -13255,7 +16660,7 @@
               <w:bottom w:val="single" w:sz="4" w:space="0" w:color="auto"/>
               <w:right w:val="single" w:sz="4" w:space="0" w:color="auto"/>
             </w:tcBorders>
-            <w:shd w:val="clear" w:color="000000" w:fill="FFBDBD"/>
+            <w:shd w:val="clear" w:color="auto" w:fill="FFFFFF" w:themeFill="background1"/>
             <w:vAlign w:val="center"/>
             <w:hideMark/>
           </w:tcPr>
@@ -13288,7 +16693,7 @@
               <w:bottom w:val="single" w:sz="4" w:space="0" w:color="auto"/>
               <w:right w:val="single" w:sz="4" w:space="0" w:color="auto"/>
             </w:tcBorders>
-            <w:shd w:val="clear" w:color="000000" w:fill="FFBDBD"/>
+            <w:shd w:val="clear" w:color="auto" w:fill="FFFFFF" w:themeFill="background1"/>
             <w:vAlign w:val="center"/>
             <w:hideMark/>
           </w:tcPr>
@@ -13320,7 +16725,7 @@
               <w:bottom w:val="single" w:sz="4" w:space="0" w:color="auto"/>
               <w:right w:val="single" w:sz="4" w:space="0" w:color="auto"/>
             </w:tcBorders>
-            <w:shd w:val="clear" w:color="000000" w:fill="FFBDBD"/>
+            <w:shd w:val="clear" w:color="auto" w:fill="FFFFFF" w:themeFill="background1"/>
             <w:vAlign w:val="center"/>
             <w:hideMark/>
           </w:tcPr>
@@ -13357,7 +16762,7 @@
               <w:bottom w:val="single" w:sz="4" w:space="0" w:color="auto"/>
               <w:right w:val="single" w:sz="4" w:space="0" w:color="auto"/>
             </w:tcBorders>
-            <w:shd w:val="clear" w:color="000000" w:fill="FFE699"/>
+            <w:shd w:val="clear" w:color="auto" w:fill="FFFFFF" w:themeFill="background1"/>
             <w:vAlign w:val="center"/>
             <w:hideMark/>
           </w:tcPr>
@@ -13391,7 +16796,7 @@
               <w:bottom w:val="single" w:sz="4" w:space="0" w:color="auto"/>
               <w:right w:val="single" w:sz="4" w:space="0" w:color="auto"/>
             </w:tcBorders>
-            <w:shd w:val="clear" w:color="000000" w:fill="FFE699"/>
+            <w:shd w:val="clear" w:color="auto" w:fill="FFFFFF" w:themeFill="background1"/>
             <w:vAlign w:val="center"/>
             <w:hideMark/>
           </w:tcPr>
@@ -13483,7 +16888,7 @@
               <w:bottom w:val="single" w:sz="4" w:space="0" w:color="auto"/>
               <w:right w:val="single" w:sz="4" w:space="0" w:color="auto"/>
             </w:tcBorders>
-            <w:shd w:val="clear" w:color="000000" w:fill="FFE699"/>
+            <w:shd w:val="clear" w:color="auto" w:fill="FFFFFF" w:themeFill="background1"/>
             <w:vAlign w:val="center"/>
             <w:hideMark/>
           </w:tcPr>
@@ -13517,7 +16922,7 @@
               <w:bottom w:val="single" w:sz="4" w:space="0" w:color="auto"/>
               <w:right w:val="single" w:sz="4" w:space="0" w:color="auto"/>
             </w:tcBorders>
-            <w:shd w:val="clear" w:color="000000" w:fill="FFE699"/>
+            <w:shd w:val="clear" w:color="auto" w:fill="FFFFFF" w:themeFill="background1"/>
             <w:vAlign w:val="center"/>
             <w:hideMark/>
           </w:tcPr>
@@ -13562,7 +16967,7 @@
               <w:bottom w:val="single" w:sz="4" w:space="0" w:color="auto"/>
               <w:right w:val="single" w:sz="4" w:space="0" w:color="auto"/>
             </w:tcBorders>
-            <w:shd w:val="clear" w:color="000000" w:fill="FFE699"/>
+            <w:shd w:val="clear" w:color="auto" w:fill="FFFFFF" w:themeFill="background1"/>
             <w:vAlign w:val="center"/>
             <w:hideMark/>
           </w:tcPr>
@@ -13597,7 +17002,7 @@
               <w:bottom w:val="single" w:sz="4" w:space="0" w:color="auto"/>
               <w:right w:val="single" w:sz="4" w:space="0" w:color="auto"/>
             </w:tcBorders>
-            <w:shd w:val="clear" w:color="000000" w:fill="FFE699"/>
+            <w:shd w:val="clear" w:color="auto" w:fill="FFFFFF" w:themeFill="background1"/>
             <w:vAlign w:val="center"/>
             <w:hideMark/>
           </w:tcPr>
@@ -13640,7 +17045,7 @@
               <w:bottom w:val="single" w:sz="4" w:space="0" w:color="auto"/>
               <w:right w:val="single" w:sz="4" w:space="0" w:color="auto"/>
             </w:tcBorders>
-            <w:shd w:val="clear" w:color="000000" w:fill="FFE699"/>
+            <w:shd w:val="clear" w:color="auto" w:fill="FFFFFF" w:themeFill="background1"/>
             <w:vAlign w:val="center"/>
             <w:hideMark/>
           </w:tcPr>
@@ -13679,7 +17084,7 @@
               <w:bottom w:val="single" w:sz="4" w:space="0" w:color="auto"/>
               <w:right w:val="single" w:sz="4" w:space="0" w:color="auto"/>
             </w:tcBorders>
-            <w:shd w:val="clear" w:color="000000" w:fill="FFFFDD"/>
+            <w:shd w:val="clear" w:color="auto" w:fill="FFFFFF" w:themeFill="background1"/>
             <w:vAlign w:val="center"/>
             <w:hideMark/>
           </w:tcPr>
@@ -13713,7 +17118,7 @@
               <w:bottom w:val="single" w:sz="4" w:space="0" w:color="auto"/>
               <w:right w:val="single" w:sz="4" w:space="0" w:color="auto"/>
             </w:tcBorders>
-            <w:shd w:val="clear" w:color="000000" w:fill="FFFFDD"/>
+            <w:shd w:val="clear" w:color="auto" w:fill="FFFFFF" w:themeFill="background1"/>
             <w:vAlign w:val="center"/>
             <w:hideMark/>
           </w:tcPr>
@@ -13797,7 +17202,7 @@
               <w:bottom w:val="single" w:sz="4" w:space="0" w:color="auto"/>
               <w:right w:val="single" w:sz="4" w:space="0" w:color="auto"/>
             </w:tcBorders>
-            <w:shd w:val="clear" w:color="000000" w:fill="FFFFDD"/>
+            <w:shd w:val="clear" w:color="auto" w:fill="FFFFFF" w:themeFill="background1"/>
             <w:vAlign w:val="center"/>
             <w:hideMark/>
           </w:tcPr>
@@ -13827,7 +17232,7 @@
               <w:bottom w:val="single" w:sz="4" w:space="0" w:color="auto"/>
               <w:right w:val="single" w:sz="4" w:space="0" w:color="auto"/>
             </w:tcBorders>
-            <w:shd w:val="clear" w:color="000000" w:fill="FFFFDD"/>
+            <w:shd w:val="clear" w:color="auto" w:fill="FFFFFF" w:themeFill="background1"/>
             <w:vAlign w:val="center"/>
             <w:hideMark/>
           </w:tcPr>
@@ -13857,7 +17262,7 @@
               <w:bottom w:val="single" w:sz="4" w:space="0" w:color="auto"/>
               <w:right w:val="single" w:sz="4" w:space="0" w:color="auto"/>
             </w:tcBorders>
-            <w:shd w:val="clear" w:color="000000" w:fill="FFFFDD"/>
+            <w:shd w:val="clear" w:color="auto" w:fill="FFFFFF" w:themeFill="background1"/>
             <w:vAlign w:val="center"/>
             <w:hideMark/>
           </w:tcPr>
@@ -13888,7 +17293,7 @@
               <w:bottom w:val="single" w:sz="4" w:space="0" w:color="auto"/>
               <w:right w:val="single" w:sz="4" w:space="0" w:color="auto"/>
             </w:tcBorders>
-            <w:shd w:val="clear" w:color="000000" w:fill="FFFFDD"/>
+            <w:shd w:val="clear" w:color="auto" w:fill="FFFFFF" w:themeFill="background1"/>
             <w:vAlign w:val="center"/>
             <w:hideMark/>
           </w:tcPr>
@@ -13918,7 +17323,7 @@
               <w:bottom w:val="single" w:sz="4" w:space="0" w:color="auto"/>
               <w:right w:val="single" w:sz="4" w:space="0" w:color="auto"/>
             </w:tcBorders>
-            <w:shd w:val="clear" w:color="000000" w:fill="FFFFDD"/>
+            <w:shd w:val="clear" w:color="auto" w:fill="FFFFFF" w:themeFill="background1"/>
             <w:vAlign w:val="center"/>
             <w:hideMark/>
           </w:tcPr>
@@ -13989,15 +17394,6 @@
         </w:rPr>
         <w:t>Gerenciamento das Aquisições e Contratações</w:t>
       </w:r>
-      <w:r>
-        <w:rPr>
-          <w:rFonts w:ascii="Times New Roman" w:hAnsi="Times New Roman"/>
-          <w:b/>
-          <w:sz w:val="24"/>
-          <w:szCs w:val="24"/>
-        </w:rPr>
-        <w:t xml:space="preserve"> (não chegamos nesta parte)</w:t>
-      </w:r>
     </w:p>
     <w:p>
       <w:pPr>
@@ -14005,17 +17401,13 @@
         <w:ind w:firstLine="708"/>
         <w:rPr>
           <w:rFonts w:ascii="Times New Roman" w:hAnsi="Times New Roman"/>
-          <w:b/>
-          <w:color w:val="FF0000"/>
-          <w:sz w:val="24"/>
-          <w:szCs w:val="24"/>
-        </w:rPr>
-      </w:pPr>
-      <w:r>
-        <w:rPr>
-          <w:rFonts w:ascii="Times New Roman" w:hAnsi="Times New Roman"/>
-          <w:b/>
-          <w:color w:val="FF0000"/>
+          <w:sz w:val="24"/>
+          <w:szCs w:val="24"/>
+        </w:rPr>
+      </w:pPr>
+      <w:r>
+        <w:rPr>
+          <w:rFonts w:ascii="Times New Roman" w:hAnsi="Times New Roman"/>
           <w:sz w:val="24"/>
           <w:szCs w:val="24"/>
         </w:rPr>
@@ -14024,8 +17416,6 @@
       <w:r>
         <w:rPr>
           <w:rFonts w:ascii="Times New Roman" w:hAnsi="Times New Roman"/>
-          <w:b/>
-          <w:color w:val="FF0000"/>
           <w:sz w:val="24"/>
           <w:szCs w:val="24"/>
         </w:rPr>
@@ -14034,8 +17424,6 @@
       <w:r>
         <w:rPr>
           <w:rFonts w:ascii="Times New Roman" w:hAnsi="Times New Roman"/>
-          <w:b/>
-          <w:color w:val="FF0000"/>
           <w:sz w:val="24"/>
           <w:szCs w:val="24"/>
         </w:rPr>
@@ -14505,8 +17893,6 @@
           <w:szCs w:val="24"/>
         </w:rPr>
       </w:pPr>
-      <w:bookmarkStart w:id="0" w:name="_GoBack"/>
-      <w:bookmarkEnd w:id="0"/>
     </w:p>
     <w:p>
       <w:pPr>
@@ -14538,6 +17924,34 @@
         </w:rPr>
         <w:t>3.2 Funcionalidades do Projeto</w:t>
       </w:r>
+      <w:r>
+        <w:rPr>
+          <w:rFonts w:ascii="Times New Roman" w:hAnsi="Times New Roman"/>
+          <w:b/>
+          <w:sz w:val="24"/>
+          <w:szCs w:val="24"/>
+        </w:rPr>
+        <w:t xml:space="preserve"> (</w:t>
+      </w:r>
+      <w:r>
+        <w:rPr>
+          <w:rFonts w:ascii="Times New Roman" w:hAnsi="Times New Roman"/>
+          <w:b/>
+          <w:color w:val="FF0000"/>
+          <w:sz w:val="24"/>
+          <w:szCs w:val="24"/>
+        </w:rPr>
+        <w:t>FAZER</w:t>
+      </w:r>
+      <w:r>
+        <w:rPr>
+          <w:rFonts w:ascii="Times New Roman" w:hAnsi="Times New Roman"/>
+          <w:b/>
+          <w:sz w:val="24"/>
+          <w:szCs w:val="24"/>
+        </w:rPr>
+        <w:t>)</w:t>
+      </w:r>
     </w:p>
     <w:p>
       <w:pPr>
@@ -14555,7 +17969,6 @@
           <w:sz w:val="24"/>
           <w:szCs w:val="24"/>
         </w:rPr>
-        <w:lastRenderedPageBreak/>
         <w:t>Explicar todas as telas do seu projeto</w:t>
       </w:r>
     </w:p>
@@ -14593,6 +18006,34 @@
         </w:rPr>
         <w:t>CONSIDERAÇÕES FINAIS</w:t>
       </w:r>
+      <w:r>
+        <w:rPr>
+          <w:rFonts w:ascii="Times New Roman" w:hAnsi="Times New Roman"/>
+          <w:b/>
+          <w:sz w:val="24"/>
+          <w:szCs w:val="24"/>
+        </w:rPr>
+        <w:t xml:space="preserve"> (</w:t>
+      </w:r>
+      <w:r>
+        <w:rPr>
+          <w:rFonts w:ascii="Times New Roman" w:hAnsi="Times New Roman"/>
+          <w:b/>
+          <w:color w:val="FF0000"/>
+          <w:sz w:val="24"/>
+          <w:szCs w:val="24"/>
+        </w:rPr>
+        <w:t>FAZER</w:t>
+      </w:r>
+      <w:r>
+        <w:rPr>
+          <w:rFonts w:ascii="Times New Roman" w:hAnsi="Times New Roman"/>
+          <w:b/>
+          <w:sz w:val="24"/>
+          <w:szCs w:val="24"/>
+        </w:rPr>
+        <w:t>)</w:t>
+      </w:r>
     </w:p>
     <w:p>
       <w:pPr>
@@ -14646,10 +18087,10 @@
       </w:r>
     </w:p>
     <w:sectPr>
-      <w:headerReference w:type="default" r:id="rId10"/>
+      <w:headerReference w:type="default" r:id="rId12"/>
       <w:pgSz w:w="11906" w:h="16838" w:code="9"/>
       <w:pgMar w:top="1701" w:right="1134" w:bottom="1134" w:left="1701" w:header="709" w:footer="709" w:gutter="0"/>
-      <w:pgNumType w:start="14"/>
+      <w:pgNumType w:start="1"/>
       <w:cols w:space="708"/>
       <w:docGrid w:linePitch="360"/>
     </w:sectPr>
@@ -14709,58 +18150,54 @@
 
 <file path=word/header1.xml><?xml version="1.0" encoding="utf-8"?>
 <w:hdr xmlns:wpc="http://schemas.microsoft.com/office/word/2010/wordprocessingCanvas" xmlns:mc="http://schemas.openxmlformats.org/markup-compatibility/2006" xmlns:o="urn:schemas-microsoft-com:office:office" xmlns:r="http://schemas.openxmlformats.org/officeDocument/2006/relationships" xmlns:m="http://schemas.openxmlformats.org/officeDocument/2006/math" xmlns:v="urn:schemas-microsoft-com:vml" xmlns:wp14="http://schemas.microsoft.com/office/word/2010/wordprocessingDrawing" xmlns:wp="http://schemas.openxmlformats.org/drawingml/2006/wordprocessingDrawing" xmlns:w10="urn:schemas-microsoft-com:office:word" xmlns:w="http://schemas.openxmlformats.org/wordprocessingml/2006/main" xmlns:w14="http://schemas.microsoft.com/office/word/2010/wordml" xmlns:w15="http://schemas.microsoft.com/office/word/2012/wordml" xmlns:wpg="http://schemas.microsoft.com/office/word/2010/wordprocessingGroup" xmlns:wpi="http://schemas.microsoft.com/office/word/2010/wordprocessingInk" xmlns:wne="http://schemas.microsoft.com/office/word/2006/wordml" xmlns:wps="http://schemas.microsoft.com/office/word/2010/wordprocessingShape" mc:Ignorable="w14 w15 wp14">
-  <w:p>
-    <w:pPr>
-      <w:pStyle w:val="Cabealho"/>
-      <w:jc w:val="right"/>
-      <w:rPr>
-        <w:rFonts w:ascii="Times New Roman" w:hAnsi="Times New Roman"/>
-        <w:sz w:val="24"/>
-        <w:szCs w:val="24"/>
-      </w:rPr>
-    </w:pPr>
-    <w:r>
-      <w:rPr>
-        <w:rFonts w:ascii="Times New Roman" w:hAnsi="Times New Roman"/>
-        <w:sz w:val="24"/>
-        <w:szCs w:val="24"/>
-      </w:rPr>
-      <w:fldChar w:fldCharType="begin"/>
-    </w:r>
-    <w:r>
-      <w:rPr>
-        <w:rFonts w:ascii="Times New Roman" w:hAnsi="Times New Roman"/>
-        <w:sz w:val="24"/>
-        <w:szCs w:val="24"/>
-      </w:rPr>
-      <w:instrText xml:space="preserve"> PAGE   \* MERGEFORMAT </w:instrText>
-    </w:r>
-    <w:r>
-      <w:rPr>
-        <w:rFonts w:ascii="Times New Roman" w:hAnsi="Times New Roman"/>
-        <w:sz w:val="24"/>
-        <w:szCs w:val="24"/>
-      </w:rPr>
-      <w:fldChar w:fldCharType="separate"/>
-    </w:r>
-    <w:r>
-      <w:rPr>
-        <w:rFonts w:ascii="Times New Roman" w:hAnsi="Times New Roman"/>
-        <w:noProof/>
-        <w:sz w:val="24"/>
-        <w:szCs w:val="24"/>
-      </w:rPr>
-      <w:t>26</w:t>
-    </w:r>
-    <w:r>
-      <w:rPr>
-        <w:rFonts w:ascii="Times New Roman" w:hAnsi="Times New Roman"/>
-        <w:sz w:val="24"/>
-        <w:szCs w:val="24"/>
-      </w:rPr>
-      <w:fldChar w:fldCharType="end"/>
-    </w:r>
-  </w:p>
+  <w:sdt>
+    <w:sdtPr>
+      <w:id w:val="585497627"/>
+      <w:docPartObj>
+        <w:docPartGallery w:val="Page Numbers (Top of Page)"/>
+        <w:docPartUnique/>
+      </w:docPartObj>
+    </w:sdtPr>
+    <w:sdtContent>
+      <w:p>
+        <w:pPr>
+          <w:pStyle w:val="Cabealho"/>
+          <w:jc w:val="right"/>
+        </w:pPr>
+        <w:r>
+          <w:rPr>
+            <w:rFonts w:ascii="Times New Roman" w:hAnsi="Times New Roman"/>
+          </w:rPr>
+          <w:fldChar w:fldCharType="begin"/>
+        </w:r>
+        <w:r>
+          <w:rPr>
+            <w:rFonts w:ascii="Times New Roman" w:hAnsi="Times New Roman"/>
+          </w:rPr>
+          <w:instrText>PAGE   \* MERGEFORMAT</w:instrText>
+        </w:r>
+        <w:r>
+          <w:rPr>
+            <w:rFonts w:ascii="Times New Roman" w:hAnsi="Times New Roman"/>
+          </w:rPr>
+          <w:fldChar w:fldCharType="separate"/>
+        </w:r>
+        <w:r>
+          <w:rPr>
+            <w:rFonts w:ascii="Times New Roman" w:hAnsi="Times New Roman"/>
+            <w:noProof/>
+          </w:rPr>
+          <w:t>15</w:t>
+        </w:r>
+        <w:r>
+          <w:rPr>
+            <w:rFonts w:ascii="Times New Roman" w:hAnsi="Times New Roman"/>
+          </w:rPr>
+          <w:fldChar w:fldCharType="end"/>
+        </w:r>
+      </w:p>
+    </w:sdtContent>
+  </w:sdt>
   <w:p>
     <w:pPr>
       <w:pStyle w:val="Cabealho"/>
@@ -15042,6 +18479,92 @@
     </w:lvl>
   </w:abstractNum>
   <w:abstractNum w:abstractNumId="2">
+    <w:nsid w:val="34723227"/>
+    <w:multiLevelType w:val="hybridMultilevel"/>
+    <w:tmpl w:val="9C54B290"/>
+    <w:lvl w:ilvl="0" w:tplc="0416000F">
+      <w:start w:val="1"/>
+      <w:numFmt w:val="decimal"/>
+      <w:lvlText w:val="%1."/>
+      <w:lvlJc w:val="left"/>
+      <w:pPr>
+        <w:ind w:left="1080" w:hanging="360"/>
+      </w:pPr>
+    </w:lvl>
+    <w:lvl w:ilvl="1" w:tplc="04160019" w:tentative="1">
+      <w:start w:val="1"/>
+      <w:numFmt w:val="lowerLetter"/>
+      <w:lvlText w:val="%2."/>
+      <w:lvlJc w:val="left"/>
+      <w:pPr>
+        <w:ind w:left="1800" w:hanging="360"/>
+      </w:pPr>
+    </w:lvl>
+    <w:lvl w:ilvl="2" w:tplc="0416001B" w:tentative="1">
+      <w:start w:val="1"/>
+      <w:numFmt w:val="lowerRoman"/>
+      <w:lvlText w:val="%3."/>
+      <w:lvlJc w:val="right"/>
+      <w:pPr>
+        <w:ind w:left="2520" w:hanging="180"/>
+      </w:pPr>
+    </w:lvl>
+    <w:lvl w:ilvl="3" w:tplc="0416000F" w:tentative="1">
+      <w:start w:val="1"/>
+      <w:numFmt w:val="decimal"/>
+      <w:lvlText w:val="%4."/>
+      <w:lvlJc w:val="left"/>
+      <w:pPr>
+        <w:ind w:left="3240" w:hanging="360"/>
+      </w:pPr>
+    </w:lvl>
+    <w:lvl w:ilvl="4" w:tplc="04160019" w:tentative="1">
+      <w:start w:val="1"/>
+      <w:numFmt w:val="lowerLetter"/>
+      <w:lvlText w:val="%5."/>
+      <w:lvlJc w:val="left"/>
+      <w:pPr>
+        <w:ind w:left="3960" w:hanging="360"/>
+      </w:pPr>
+    </w:lvl>
+    <w:lvl w:ilvl="5" w:tplc="0416001B" w:tentative="1">
+      <w:start w:val="1"/>
+      <w:numFmt w:val="lowerRoman"/>
+      <w:lvlText w:val="%6."/>
+      <w:lvlJc w:val="right"/>
+      <w:pPr>
+        <w:ind w:left="4680" w:hanging="180"/>
+      </w:pPr>
+    </w:lvl>
+    <w:lvl w:ilvl="6" w:tplc="0416000F" w:tentative="1">
+      <w:start w:val="1"/>
+      <w:numFmt w:val="decimal"/>
+      <w:lvlText w:val="%7."/>
+      <w:lvlJc w:val="left"/>
+      <w:pPr>
+        <w:ind w:left="5400" w:hanging="360"/>
+      </w:pPr>
+    </w:lvl>
+    <w:lvl w:ilvl="7" w:tplc="04160019" w:tentative="1">
+      <w:start w:val="1"/>
+      <w:numFmt w:val="lowerLetter"/>
+      <w:lvlText w:val="%8."/>
+      <w:lvlJc w:val="left"/>
+      <w:pPr>
+        <w:ind w:left="6120" w:hanging="360"/>
+      </w:pPr>
+    </w:lvl>
+    <w:lvl w:ilvl="8" w:tplc="0416001B" w:tentative="1">
+      <w:start w:val="1"/>
+      <w:numFmt w:val="lowerRoman"/>
+      <w:lvlText w:val="%9."/>
+      <w:lvlJc w:val="right"/>
+      <w:pPr>
+        <w:ind w:left="6840" w:hanging="180"/>
+      </w:pPr>
+    </w:lvl>
+  </w:abstractNum>
+  <w:abstractNum w:abstractNumId="3">
     <w:nsid w:val="42C536DC"/>
     <w:multiLevelType w:val="multilevel"/>
     <w:tmpl w:val="8B641056"/>
@@ -15162,7 +18685,7 @@
       </w:rPr>
     </w:lvl>
   </w:abstractNum>
-  <w:abstractNum w:abstractNumId="3">
+  <w:abstractNum w:abstractNumId="4">
     <w:nsid w:val="5A0C5929"/>
     <w:multiLevelType w:val="multilevel"/>
     <w:tmpl w:val="8B641056"/>
@@ -15283,7 +18806,7 @@
       </w:rPr>
     </w:lvl>
   </w:abstractNum>
-  <w:abstractNum w:abstractNumId="4">
+  <w:abstractNum w:abstractNumId="5">
     <w:nsid w:val="5F1F6206"/>
     <w:multiLevelType w:val="multilevel"/>
     <w:tmpl w:val="27E4D39A"/>
@@ -15405,19 +18928,22 @@
     </w:lvl>
   </w:abstractNum>
   <w:num w:numId="1">
-    <w:abstractNumId w:val="2"/>
+    <w:abstractNumId w:val="3"/>
   </w:num>
   <w:num w:numId="2">
-    <w:abstractNumId w:val="3"/>
+    <w:abstractNumId w:val="4"/>
   </w:num>
   <w:num w:numId="3">
     <w:abstractNumId w:val="0"/>
   </w:num>
   <w:num w:numId="4">
-    <w:abstractNumId w:val="4"/>
+    <w:abstractNumId w:val="5"/>
   </w:num>
   <w:num w:numId="5">
     <w:abstractNumId w:val="1"/>
+  </w:num>
+  <w:num w:numId="6">
+    <w:abstractNumId w:val="2"/>
   </w:num>
 </w:numbering>
 </file>
@@ -15471,7 +18997,7 @@
     <w:lsdException w:name="Normal Indent" w:semiHidden="1" w:unhideWhenUsed="1"/>
     <w:lsdException w:name="footnote text" w:semiHidden="1" w:unhideWhenUsed="1"/>
     <w:lsdException w:name="annotation text" w:semiHidden="1" w:unhideWhenUsed="1"/>
-    <w:lsdException w:name="header" w:semiHidden="1" w:uiPriority="0" w:unhideWhenUsed="1"/>
+    <w:lsdException w:name="header" w:semiHidden="1" w:unhideWhenUsed="1"/>
     <w:lsdException w:name="footer" w:semiHidden="1" w:unhideWhenUsed="1"/>
     <w:lsdException w:name="index heading" w:semiHidden="1" w:unhideWhenUsed="1"/>
     <w:lsdException w:name="caption" w:semiHidden="1" w:uiPriority="35" w:unhideWhenUsed="1" w:qFormat="1"/>
@@ -15950,6 +19476,7 @@
     <w:name w:val="header"/>
     <w:basedOn w:val="Normal"/>
     <w:link w:val="CabealhoChar"/>
+    <w:uiPriority w:val="99"/>
     <w:unhideWhenUsed/>
     <w:rsid w:val="004D601C"/>
     <w:pPr>
@@ -15964,6 +19491,7 @@
     <w:name w:val="Cabeçalho Char"/>
     <w:basedOn w:val="Fontepargpadro"/>
     <w:link w:val="Cabealho"/>
+    <w:uiPriority w:val="99"/>
     <w:rsid w:val="004D601C"/>
     <w:rPr>
       <w:rFonts w:ascii="Calibri" w:eastAsia="Calibri" w:hAnsi="Calibri" w:cs="Times New Roman"/>
@@ -16125,6 +19653,31 @@
       <w:rFonts w:eastAsia="Times"/>
       <w:szCs w:val="16"/>
       <w:lang w:eastAsia="pt-BR"/>
+    </w:rPr>
+  </w:style>
+  <w:style w:type="paragraph" w:styleId="Rodap">
+    <w:name w:val="footer"/>
+    <w:basedOn w:val="Normal"/>
+    <w:link w:val="RodapChar"/>
+    <w:uiPriority w:val="99"/>
+    <w:unhideWhenUsed/>
+    <w:rsid w:val="00467352"/>
+    <w:pPr>
+      <w:tabs>
+        <w:tab w:val="center" w:pos="4252"/>
+        <w:tab w:val="right" w:pos="8504"/>
+      </w:tabs>
+      <w:spacing w:after="0" w:line="240" w:lineRule="auto"/>
+    </w:pPr>
+  </w:style>
+  <w:style w:type="character" w:customStyle="1" w:styleId="RodapChar">
+    <w:name w:val="Rodapé Char"/>
+    <w:basedOn w:val="Fontepargpadro"/>
+    <w:link w:val="Rodap"/>
+    <w:uiPriority w:val="99"/>
+    <w:rsid w:val="00467352"/>
+    <w:rPr>
+      <w:rFonts w:ascii="Calibri" w:eastAsia="Calibri" w:hAnsi="Calibri" w:cs="Times New Roman"/>
     </w:rPr>
   </w:style>
 </w:styles>
@@ -16418,7 +19971,7 @@
 </file>
 
 <file path=customXml/itemProps1.xml><?xml version="1.0" encoding="utf-8"?>
-<ds:datastoreItem xmlns:ds="http://schemas.openxmlformats.org/officeDocument/2006/customXml" ds:itemID="{C77BF7C7-2FEE-4111-8517-DA04E164F15C}">
+<ds:datastoreItem xmlns:ds="http://schemas.openxmlformats.org/officeDocument/2006/customXml" ds:itemID="{79300CF9-0DB7-4444-9F10-4DC6767FC93F}">
   <ds:schemaRefs>
     <ds:schemaRef ds:uri="http://schemas.openxmlformats.org/officeDocument/2006/bibliography"/>
   </ds:schemaRefs>

</xml_diff>

<commit_message>
Adicionado as telas da versão inicial do aplicativo
</commit_message>
<xml_diff>
--- a/modelo de projeto.DOCX
+++ b/modelo de projeto.DOCX
@@ -5310,6 +5310,66 @@
         <w:ind w:left="426"/>
         <w:rPr>
           <w:rFonts w:ascii="Times New Roman" w:hAnsi="Times New Roman"/>
+          <w:sz w:val="24"/>
+          <w:szCs w:val="24"/>
+        </w:rPr>
+      </w:pPr>
+    </w:p>
+    <w:p>
+      <w:pPr>
+        <w:pStyle w:val="PargrafodaLista"/>
+        <w:spacing w:after="0" w:line="360" w:lineRule="auto"/>
+        <w:ind w:left="426"/>
+        <w:rPr>
+          <w:rFonts w:ascii="Times New Roman" w:hAnsi="Times New Roman"/>
+          <w:sz w:val="24"/>
+          <w:szCs w:val="24"/>
+        </w:rPr>
+      </w:pPr>
+    </w:p>
+    <w:p>
+      <w:pPr>
+        <w:pStyle w:val="PargrafodaLista"/>
+        <w:spacing w:after="0" w:line="360" w:lineRule="auto"/>
+        <w:ind w:left="426"/>
+        <w:rPr>
+          <w:rFonts w:ascii="Times New Roman" w:hAnsi="Times New Roman"/>
+          <w:sz w:val="24"/>
+          <w:szCs w:val="24"/>
+        </w:rPr>
+      </w:pPr>
+    </w:p>
+    <w:p>
+      <w:pPr>
+        <w:pStyle w:val="PargrafodaLista"/>
+        <w:spacing w:after="0" w:line="360" w:lineRule="auto"/>
+        <w:ind w:left="426"/>
+        <w:rPr>
+          <w:rFonts w:ascii="Times New Roman" w:hAnsi="Times New Roman"/>
+          <w:sz w:val="24"/>
+          <w:szCs w:val="24"/>
+        </w:rPr>
+      </w:pPr>
+    </w:p>
+    <w:p>
+      <w:pPr>
+        <w:pStyle w:val="PargrafodaLista"/>
+        <w:spacing w:after="0" w:line="360" w:lineRule="auto"/>
+        <w:ind w:left="426"/>
+        <w:rPr>
+          <w:rFonts w:ascii="Times New Roman" w:hAnsi="Times New Roman"/>
+          <w:sz w:val="24"/>
+          <w:szCs w:val="24"/>
+        </w:rPr>
+      </w:pPr>
+    </w:p>
+    <w:p>
+      <w:pPr>
+        <w:pStyle w:val="PargrafodaLista"/>
+        <w:spacing w:after="0" w:line="360" w:lineRule="auto"/>
+        <w:ind w:left="426"/>
+        <w:rPr>
+          <w:rFonts w:ascii="Times New Roman" w:hAnsi="Times New Roman"/>
           <w:b/>
           <w:sz w:val="24"/>
           <w:szCs w:val="24"/>
@@ -5322,6 +5382,7 @@
           <w:sz w:val="24"/>
           <w:szCs w:val="24"/>
         </w:rPr>
+        <w:lastRenderedPageBreak/>
         <w:t xml:space="preserve">Situação atual e </w:t>
       </w:r>
       <w:r>
@@ -5504,16 +5565,7 @@
           <w:sz w:val="24"/>
           <w:szCs w:val="24"/>
         </w:rPr>
-        <w:t xml:space="preserve">, realizando pesquisas e procurando os </w:t>
-      </w:r>
-      <w:r>
-        <w:rPr>
-          <w:rFonts w:ascii="Times New Roman" w:hAnsi="Times New Roman"/>
-          <w:sz w:val="24"/>
-          <w:szCs w:val="24"/>
-        </w:rPr>
-        <w:lastRenderedPageBreak/>
-        <w:t>meios mais simplificados</w:t>
+        <w:t>, realizando pesquisas e procurando os meios mais simplificados</w:t>
       </w:r>
       <w:r>
         <w:rPr>
@@ -6149,6 +6201,30 @@
         <w:ind w:left="426"/>
         <w:rPr>
           <w:rFonts w:ascii="Times New Roman" w:hAnsi="Times New Roman"/>
+          <w:sz w:val="24"/>
+          <w:szCs w:val="24"/>
+        </w:rPr>
+      </w:pPr>
+    </w:p>
+    <w:p>
+      <w:pPr>
+        <w:pStyle w:val="PargrafodaLista"/>
+        <w:spacing w:after="0" w:line="360" w:lineRule="auto"/>
+        <w:ind w:left="426"/>
+        <w:rPr>
+          <w:rFonts w:ascii="Times New Roman" w:hAnsi="Times New Roman"/>
+          <w:sz w:val="24"/>
+          <w:szCs w:val="24"/>
+        </w:rPr>
+      </w:pPr>
+    </w:p>
+    <w:p>
+      <w:pPr>
+        <w:pStyle w:val="PargrafodaLista"/>
+        <w:spacing w:after="0" w:line="360" w:lineRule="auto"/>
+        <w:ind w:left="426"/>
+        <w:rPr>
+          <w:rFonts w:ascii="Times New Roman" w:hAnsi="Times New Roman"/>
           <w:b/>
           <w:sz w:val="24"/>
           <w:szCs w:val="24"/>
@@ -6161,6 +6237,7 @@
           <w:sz w:val="24"/>
           <w:szCs w:val="24"/>
         </w:rPr>
+        <w:lastRenderedPageBreak/>
         <w:t>Principais requisitos das principais entregas/produtos</w:t>
       </w:r>
       <w:r>
@@ -6195,6 +6272,20 @@
         </w:rPr>
         <w:t>Para que o projeto funcione, serão necessários participantes ativos do aplicativo, pessoas que estão dispostas a criar uma rotina de encontros on-line nas datas em que o grupo determinar.</w:t>
       </w:r>
+    </w:p>
+    <w:p>
+      <w:pPr>
+        <w:pStyle w:val="PargrafodaLista"/>
+        <w:spacing w:after="0" w:line="360" w:lineRule="auto"/>
+        <w:ind w:left="426"/>
+        <w:jc w:val="both"/>
+        <w:rPr>
+          <w:rFonts w:ascii="Times New Roman" w:eastAsia="Times New Roman" w:hAnsi="Times New Roman"/>
+          <w:sz w:val="24"/>
+          <w:szCs w:val="24"/>
+          <w:lang w:eastAsia="pt-BR"/>
+        </w:rPr>
+      </w:pPr>
     </w:p>
     <w:p>
       <w:pPr>
@@ -6256,7 +6347,6 @@
               <w:ind w:left="426"/>
             </w:pPr>
             <w:r>
-              <w:lastRenderedPageBreak/>
               <w:t>Fase</w:t>
             </w:r>
           </w:p>
@@ -6740,13 +6830,40 @@
           <w:szCs w:val="24"/>
         </w:rPr>
       </w:pPr>
-      <w:r>
+    </w:p>
+    <w:p>
+      <w:pPr>
+        <w:pStyle w:val="PargrafodaLista"/>
+        <w:spacing w:after="0" w:line="360" w:lineRule="auto"/>
+        <w:ind w:left="426"/>
         <w:rPr>
           <w:rFonts w:ascii="Times New Roman" w:hAnsi="Times New Roman"/>
           <w:b/>
           <w:sz w:val="24"/>
           <w:szCs w:val="24"/>
         </w:rPr>
+      </w:pPr>
+    </w:p>
+    <w:p>
+      <w:pPr>
+        <w:pStyle w:val="PargrafodaLista"/>
+        <w:spacing w:after="0" w:line="360" w:lineRule="auto"/>
+        <w:ind w:left="426"/>
+        <w:rPr>
+          <w:rFonts w:ascii="Times New Roman" w:hAnsi="Times New Roman"/>
+          <w:b/>
+          <w:sz w:val="24"/>
+          <w:szCs w:val="24"/>
+        </w:rPr>
+      </w:pPr>
+      <w:r>
+        <w:rPr>
+          <w:rFonts w:ascii="Times New Roman" w:hAnsi="Times New Roman"/>
+          <w:b/>
+          <w:sz w:val="24"/>
+          <w:szCs w:val="24"/>
+        </w:rPr>
+        <w:lastRenderedPageBreak/>
         <w:t>Partes interessadas do projeto</w:t>
       </w:r>
       <w:r>
@@ -6856,6 +6973,19 @@
         <w:pStyle w:val="PargrafodaLista"/>
         <w:spacing w:after="0" w:line="360" w:lineRule="auto"/>
         <w:ind w:left="426"/>
+        <w:jc w:val="both"/>
+        <w:rPr>
+          <w:rFonts w:ascii="Times New Roman" w:hAnsi="Times New Roman"/>
+          <w:sz w:val="24"/>
+          <w:szCs w:val="24"/>
+        </w:rPr>
+      </w:pPr>
+    </w:p>
+    <w:p>
+      <w:pPr>
+        <w:pStyle w:val="PargrafodaLista"/>
+        <w:spacing w:after="0" w:line="360" w:lineRule="auto"/>
+        <w:ind w:left="426"/>
         <w:rPr>
           <w:rFonts w:ascii="Times New Roman" w:hAnsi="Times New Roman"/>
           <w:sz w:val="24"/>
@@ -6869,7 +6999,6 @@
           <w:sz w:val="24"/>
           <w:szCs w:val="24"/>
         </w:rPr>
-        <w:lastRenderedPageBreak/>
         <w:t>Premissas do projeto:</w:t>
       </w:r>
     </w:p>
@@ -7409,6 +7538,90 @@
     <w:p>
       <w:pPr>
         <w:pStyle w:val="PargrafodaLista"/>
+        <w:spacing w:before="100" w:beforeAutospacing="1" w:after="100" w:afterAutospacing="1" w:line="240" w:lineRule="auto"/>
+        <w:ind w:left="1146"/>
+        <w:rPr>
+          <w:rFonts w:ascii="Times New Roman" w:hAnsi="Times New Roman"/>
+          <w:sz w:val="24"/>
+          <w:szCs w:val="24"/>
+        </w:rPr>
+      </w:pPr>
+    </w:p>
+    <w:p>
+      <w:pPr>
+        <w:pStyle w:val="PargrafodaLista"/>
+        <w:spacing w:before="100" w:beforeAutospacing="1" w:after="100" w:afterAutospacing="1" w:line="240" w:lineRule="auto"/>
+        <w:ind w:left="1146"/>
+        <w:rPr>
+          <w:rFonts w:ascii="Times New Roman" w:hAnsi="Times New Roman"/>
+          <w:sz w:val="24"/>
+          <w:szCs w:val="24"/>
+        </w:rPr>
+      </w:pPr>
+    </w:p>
+    <w:p>
+      <w:pPr>
+        <w:pStyle w:val="PargrafodaLista"/>
+        <w:spacing w:before="100" w:beforeAutospacing="1" w:after="100" w:afterAutospacing="1" w:line="240" w:lineRule="auto"/>
+        <w:ind w:left="1146"/>
+        <w:rPr>
+          <w:rFonts w:ascii="Times New Roman" w:hAnsi="Times New Roman"/>
+          <w:sz w:val="24"/>
+          <w:szCs w:val="24"/>
+        </w:rPr>
+      </w:pPr>
+    </w:p>
+    <w:p>
+      <w:pPr>
+        <w:pStyle w:val="PargrafodaLista"/>
+        <w:spacing w:before="100" w:beforeAutospacing="1" w:after="100" w:afterAutospacing="1" w:line="240" w:lineRule="auto"/>
+        <w:ind w:left="1146"/>
+        <w:rPr>
+          <w:rFonts w:ascii="Times New Roman" w:hAnsi="Times New Roman"/>
+          <w:sz w:val="24"/>
+          <w:szCs w:val="24"/>
+        </w:rPr>
+      </w:pPr>
+    </w:p>
+    <w:p>
+      <w:pPr>
+        <w:pStyle w:val="PargrafodaLista"/>
+        <w:spacing w:before="100" w:beforeAutospacing="1" w:after="100" w:afterAutospacing="1" w:line="240" w:lineRule="auto"/>
+        <w:ind w:left="1146"/>
+        <w:rPr>
+          <w:rFonts w:ascii="Times New Roman" w:hAnsi="Times New Roman"/>
+          <w:sz w:val="24"/>
+          <w:szCs w:val="24"/>
+        </w:rPr>
+      </w:pPr>
+    </w:p>
+    <w:p>
+      <w:pPr>
+        <w:pStyle w:val="PargrafodaLista"/>
+        <w:spacing w:before="100" w:beforeAutospacing="1" w:after="100" w:afterAutospacing="1" w:line="240" w:lineRule="auto"/>
+        <w:ind w:left="1146"/>
+        <w:rPr>
+          <w:rFonts w:ascii="Times New Roman" w:hAnsi="Times New Roman"/>
+          <w:sz w:val="24"/>
+          <w:szCs w:val="24"/>
+        </w:rPr>
+      </w:pPr>
+    </w:p>
+    <w:p>
+      <w:pPr>
+        <w:pStyle w:val="PargrafodaLista"/>
+        <w:spacing w:before="100" w:beforeAutospacing="1" w:after="100" w:afterAutospacing="1" w:line="240" w:lineRule="auto"/>
+        <w:ind w:left="1146"/>
+        <w:rPr>
+          <w:rFonts w:ascii="Times New Roman" w:hAnsi="Times New Roman"/>
+          <w:sz w:val="24"/>
+          <w:szCs w:val="24"/>
+        </w:rPr>
+      </w:pPr>
+    </w:p>
+    <w:p>
+      <w:pPr>
+        <w:pStyle w:val="PargrafodaLista"/>
         <w:numPr>
           <w:ilvl w:val="1"/>
           <w:numId w:val="1"/>
@@ -7428,6 +7641,7 @@
           <w:sz w:val="24"/>
           <w:szCs w:val="24"/>
         </w:rPr>
+        <w:lastRenderedPageBreak/>
         <w:t>Gerenciamento do Escopo</w:t>
       </w:r>
     </w:p>
@@ -7690,39 +7904,6 @@
     <w:p>
       <w:pPr>
         <w:ind w:left="360"/>
-        <w:jc w:val="both"/>
-        <w:rPr>
-          <w:rFonts w:ascii="Times New Roman" w:hAnsi="Times New Roman"/>
-          <w:sz w:val="24"/>
-          <w:szCs w:val="24"/>
-        </w:rPr>
-      </w:pPr>
-    </w:p>
-    <w:p>
-      <w:pPr>
-        <w:ind w:left="360"/>
-        <w:jc w:val="both"/>
-        <w:rPr>
-          <w:rFonts w:ascii="Times New Roman" w:hAnsi="Times New Roman"/>
-          <w:sz w:val="24"/>
-          <w:szCs w:val="24"/>
-        </w:rPr>
-      </w:pPr>
-    </w:p>
-    <w:p>
-      <w:pPr>
-        <w:ind w:left="360"/>
-        <w:jc w:val="both"/>
-        <w:rPr>
-          <w:rFonts w:ascii="Times New Roman" w:hAnsi="Times New Roman"/>
-          <w:sz w:val="24"/>
-          <w:szCs w:val="24"/>
-        </w:rPr>
-      </w:pPr>
-    </w:p>
-    <w:p>
-      <w:pPr>
-        <w:ind w:left="360"/>
         <w:rPr>
           <w:rFonts w:ascii="Times New Roman" w:hAnsi="Times New Roman"/>
           <w:b/>
@@ -7737,7 +7918,6 @@
           <w:sz w:val="24"/>
           <w:szCs w:val="24"/>
         </w:rPr>
-        <w:lastRenderedPageBreak/>
         <w:t>EAP</w:t>
       </w:r>
       <w:r>
@@ -8160,6 +8340,7 @@
           <w:szCs w:val="24"/>
           <w:lang w:eastAsia="pt-BR"/>
         </w:rPr>
+        <w:lastRenderedPageBreak/>
         <w:drawing>
           <wp:inline distT="0" distB="0" distL="0" distR="0">
             <wp:extent cx="4570730" cy="3085106"/>
@@ -8289,7 +8470,6 @@
           <w:sz w:val="24"/>
           <w:szCs w:val="24"/>
         </w:rPr>
-        <w:lastRenderedPageBreak/>
         <w:t xml:space="preserve"> Gerenciamento do Tempo</w:t>
       </w:r>
     </w:p>
@@ -10230,12 +10410,70 @@
           <w:szCs w:val="24"/>
         </w:rPr>
       </w:pPr>
-      <w:r>
-        <w:rPr>
-          <w:rFonts w:ascii="Times New Roman" w:hAnsi="Times New Roman"/>
-          <w:sz w:val="24"/>
-          <w:szCs w:val="24"/>
-        </w:rPr>
+    </w:p>
+    <w:p>
+      <w:pPr>
+        <w:pStyle w:val="PargrafodaLista"/>
+        <w:spacing w:after="0" w:line="360" w:lineRule="auto"/>
+        <w:rPr>
+          <w:rFonts w:ascii="Times New Roman" w:hAnsi="Times New Roman"/>
+          <w:sz w:val="24"/>
+          <w:szCs w:val="24"/>
+        </w:rPr>
+      </w:pPr>
+    </w:p>
+    <w:p>
+      <w:pPr>
+        <w:pStyle w:val="PargrafodaLista"/>
+        <w:spacing w:after="0" w:line="360" w:lineRule="auto"/>
+        <w:rPr>
+          <w:rFonts w:ascii="Times New Roman" w:hAnsi="Times New Roman"/>
+          <w:sz w:val="24"/>
+          <w:szCs w:val="24"/>
+        </w:rPr>
+      </w:pPr>
+    </w:p>
+    <w:p>
+      <w:pPr>
+        <w:pStyle w:val="PargrafodaLista"/>
+        <w:spacing w:after="0" w:line="360" w:lineRule="auto"/>
+        <w:rPr>
+          <w:rFonts w:ascii="Times New Roman" w:hAnsi="Times New Roman"/>
+          <w:sz w:val="24"/>
+          <w:szCs w:val="24"/>
+        </w:rPr>
+      </w:pPr>
+    </w:p>
+    <w:p>
+      <w:pPr>
+        <w:pStyle w:val="PargrafodaLista"/>
+        <w:spacing w:after="0" w:line="360" w:lineRule="auto"/>
+        <w:rPr>
+          <w:rFonts w:ascii="Times New Roman" w:hAnsi="Times New Roman"/>
+          <w:sz w:val="24"/>
+          <w:szCs w:val="24"/>
+        </w:rPr>
+      </w:pPr>
+    </w:p>
+    <w:p>
+      <w:pPr>
+        <w:pStyle w:val="PargrafodaLista"/>
+        <w:spacing w:after="0" w:line="360" w:lineRule="auto"/>
+        <w:rPr>
+          <w:rFonts w:ascii="Times New Roman" w:hAnsi="Times New Roman"/>
+          <w:b/>
+          <w:sz w:val="24"/>
+          <w:szCs w:val="24"/>
+        </w:rPr>
+      </w:pPr>
+      <w:r>
+        <w:rPr>
+          <w:rFonts w:ascii="Times New Roman" w:hAnsi="Times New Roman"/>
+          <w:b/>
+          <w:sz w:val="24"/>
+          <w:szCs w:val="24"/>
+        </w:rPr>
+        <w:lastRenderedPageBreak/>
         <w:t>Rede do Projeto:</w:t>
       </w:r>
     </w:p>
@@ -10769,75 +11007,6 @@
     <w:p>
       <w:pPr>
         <w:pStyle w:val="PargrafodaLista"/>
-        <w:spacing w:after="0" w:line="360" w:lineRule="auto"/>
-        <w:ind w:right="849"/>
-        <w:jc w:val="right"/>
-        <w:rPr>
-          <w:rFonts w:ascii="Times New Roman" w:hAnsi="Times New Roman"/>
-          <w:i/>
-          <w:sz w:val="20"/>
-          <w:szCs w:val="24"/>
-        </w:rPr>
-      </w:pPr>
-    </w:p>
-    <w:p>
-      <w:pPr>
-        <w:pStyle w:val="PargrafodaLista"/>
-        <w:spacing w:after="0" w:line="360" w:lineRule="auto"/>
-        <w:ind w:right="849"/>
-        <w:jc w:val="right"/>
-        <w:rPr>
-          <w:rFonts w:ascii="Times New Roman" w:hAnsi="Times New Roman"/>
-          <w:i/>
-          <w:sz w:val="20"/>
-          <w:szCs w:val="24"/>
-        </w:rPr>
-      </w:pPr>
-    </w:p>
-    <w:p>
-      <w:pPr>
-        <w:pStyle w:val="PargrafodaLista"/>
-        <w:spacing w:after="0" w:line="360" w:lineRule="auto"/>
-        <w:ind w:right="849"/>
-        <w:jc w:val="right"/>
-        <w:rPr>
-          <w:rFonts w:ascii="Times New Roman" w:hAnsi="Times New Roman"/>
-          <w:i/>
-          <w:sz w:val="20"/>
-          <w:szCs w:val="24"/>
-        </w:rPr>
-      </w:pPr>
-    </w:p>
-    <w:p>
-      <w:pPr>
-        <w:pStyle w:val="PargrafodaLista"/>
-        <w:spacing w:after="0" w:line="360" w:lineRule="auto"/>
-        <w:ind w:right="849"/>
-        <w:jc w:val="right"/>
-        <w:rPr>
-          <w:rFonts w:ascii="Times New Roman" w:hAnsi="Times New Roman"/>
-          <w:i/>
-          <w:sz w:val="20"/>
-          <w:szCs w:val="24"/>
-        </w:rPr>
-      </w:pPr>
-    </w:p>
-    <w:p>
-      <w:pPr>
-        <w:pStyle w:val="PargrafodaLista"/>
-        <w:spacing w:after="0" w:line="360" w:lineRule="auto"/>
-        <w:ind w:right="849"/>
-        <w:jc w:val="right"/>
-        <w:rPr>
-          <w:rFonts w:ascii="Times New Roman" w:hAnsi="Times New Roman"/>
-          <w:sz w:val="24"/>
-          <w:szCs w:val="24"/>
-        </w:rPr>
-      </w:pPr>
-    </w:p>
-    <w:p>
-      <w:pPr>
-        <w:pStyle w:val="PargrafodaLista"/>
         <w:numPr>
           <w:ilvl w:val="1"/>
           <w:numId w:val="1"/>
@@ -10857,7 +11026,6 @@
           <w:sz w:val="24"/>
           <w:szCs w:val="24"/>
         </w:rPr>
-        <w:lastRenderedPageBreak/>
         <w:t>Gerenciamento da Qualidade</w:t>
       </w:r>
     </w:p>
@@ -12121,6 +12289,36 @@
         </w:rPr>
       </w:pPr>
     </w:p>
+    <w:p>
+      <w:pPr>
+        <w:spacing w:after="0" w:line="240" w:lineRule="auto"/>
+        <w:rPr>
+          <w:rFonts w:ascii="Times New Roman" w:hAnsi="Times New Roman"/>
+          <w:sz w:val="24"/>
+          <w:szCs w:val="24"/>
+        </w:rPr>
+      </w:pPr>
+    </w:p>
+    <w:p>
+      <w:pPr>
+        <w:spacing w:after="0" w:line="240" w:lineRule="auto"/>
+        <w:rPr>
+          <w:rFonts w:ascii="Times New Roman" w:hAnsi="Times New Roman"/>
+          <w:sz w:val="24"/>
+          <w:szCs w:val="24"/>
+        </w:rPr>
+      </w:pPr>
+    </w:p>
+    <w:p>
+      <w:pPr>
+        <w:spacing w:after="0" w:line="240" w:lineRule="auto"/>
+        <w:rPr>
+          <w:rFonts w:ascii="Times New Roman" w:hAnsi="Times New Roman"/>
+          <w:sz w:val="24"/>
+          <w:szCs w:val="24"/>
+        </w:rPr>
+      </w:pPr>
+    </w:p>
     <w:tbl>
       <w:tblPr>
         <w:tblW w:w="7724" w:type="dxa"/>
@@ -13238,72 +13436,6 @@
         </w:rPr>
       </w:pPr>
     </w:p>
-    <w:p>
-      <w:pPr>
-        <w:spacing w:after="0" w:line="240" w:lineRule="auto"/>
-        <w:ind w:left="360"/>
-        <w:rPr>
-          <w:rFonts w:ascii="Times New Roman" w:hAnsi="Times New Roman"/>
-          <w:sz w:val="24"/>
-          <w:szCs w:val="24"/>
-        </w:rPr>
-      </w:pPr>
-    </w:p>
-    <w:p>
-      <w:pPr>
-        <w:spacing w:after="0" w:line="240" w:lineRule="auto"/>
-        <w:ind w:left="360"/>
-        <w:rPr>
-          <w:rFonts w:ascii="Times New Roman" w:hAnsi="Times New Roman"/>
-          <w:sz w:val="24"/>
-          <w:szCs w:val="24"/>
-        </w:rPr>
-      </w:pPr>
-    </w:p>
-    <w:p>
-      <w:pPr>
-        <w:spacing w:after="0" w:line="240" w:lineRule="auto"/>
-        <w:ind w:left="360"/>
-        <w:rPr>
-          <w:rFonts w:ascii="Times New Roman" w:hAnsi="Times New Roman"/>
-          <w:sz w:val="24"/>
-          <w:szCs w:val="24"/>
-        </w:rPr>
-      </w:pPr>
-    </w:p>
-    <w:p>
-      <w:pPr>
-        <w:spacing w:after="0" w:line="240" w:lineRule="auto"/>
-        <w:ind w:left="360"/>
-        <w:rPr>
-          <w:rFonts w:ascii="Times New Roman" w:hAnsi="Times New Roman"/>
-          <w:sz w:val="24"/>
-          <w:szCs w:val="24"/>
-        </w:rPr>
-      </w:pPr>
-    </w:p>
-    <w:p>
-      <w:pPr>
-        <w:spacing w:after="0" w:line="240" w:lineRule="auto"/>
-        <w:ind w:left="360"/>
-        <w:rPr>
-          <w:rFonts w:ascii="Times New Roman" w:hAnsi="Times New Roman"/>
-          <w:sz w:val="24"/>
-          <w:szCs w:val="24"/>
-        </w:rPr>
-      </w:pPr>
-    </w:p>
-    <w:p>
-      <w:pPr>
-        <w:spacing w:after="0" w:line="240" w:lineRule="auto"/>
-        <w:ind w:left="360"/>
-        <w:rPr>
-          <w:rFonts w:ascii="Times New Roman" w:hAnsi="Times New Roman"/>
-          <w:sz w:val="24"/>
-          <w:szCs w:val="24"/>
-        </w:rPr>
-      </w:pPr>
-    </w:p>
     <w:tbl>
       <w:tblPr>
         <w:tblW w:w="7724" w:type="dxa"/>
@@ -15728,72 +15860,6 @@
         </w:rPr>
       </w:pPr>
     </w:p>
-    <w:p>
-      <w:pPr>
-        <w:spacing w:after="0" w:line="360" w:lineRule="auto"/>
-        <w:ind w:left="360"/>
-        <w:rPr>
-          <w:rFonts w:ascii="Times New Roman" w:hAnsi="Times New Roman"/>
-          <w:sz w:val="24"/>
-          <w:szCs w:val="24"/>
-        </w:rPr>
-      </w:pPr>
-    </w:p>
-    <w:p>
-      <w:pPr>
-        <w:spacing w:after="0" w:line="360" w:lineRule="auto"/>
-        <w:ind w:left="360"/>
-        <w:rPr>
-          <w:rFonts w:ascii="Times New Roman" w:hAnsi="Times New Roman"/>
-          <w:sz w:val="24"/>
-          <w:szCs w:val="24"/>
-        </w:rPr>
-      </w:pPr>
-    </w:p>
-    <w:p>
-      <w:pPr>
-        <w:spacing w:after="0" w:line="360" w:lineRule="auto"/>
-        <w:ind w:left="360"/>
-        <w:rPr>
-          <w:rFonts w:ascii="Times New Roman" w:hAnsi="Times New Roman"/>
-          <w:sz w:val="24"/>
-          <w:szCs w:val="24"/>
-        </w:rPr>
-      </w:pPr>
-    </w:p>
-    <w:p>
-      <w:pPr>
-        <w:spacing w:after="0" w:line="360" w:lineRule="auto"/>
-        <w:ind w:left="360"/>
-        <w:rPr>
-          <w:rFonts w:ascii="Times New Roman" w:hAnsi="Times New Roman"/>
-          <w:sz w:val="24"/>
-          <w:szCs w:val="24"/>
-        </w:rPr>
-      </w:pPr>
-    </w:p>
-    <w:p>
-      <w:pPr>
-        <w:spacing w:after="0" w:line="360" w:lineRule="auto"/>
-        <w:ind w:left="360"/>
-        <w:rPr>
-          <w:rFonts w:ascii="Times New Roman" w:hAnsi="Times New Roman"/>
-          <w:sz w:val="24"/>
-          <w:szCs w:val="24"/>
-        </w:rPr>
-      </w:pPr>
-    </w:p>
-    <w:p>
-      <w:pPr>
-        <w:spacing w:after="0" w:line="360" w:lineRule="auto"/>
-        <w:ind w:left="360"/>
-        <w:rPr>
-          <w:rFonts w:ascii="Times New Roman" w:hAnsi="Times New Roman"/>
-          <w:sz w:val="24"/>
-          <w:szCs w:val="24"/>
-        </w:rPr>
-      </w:pPr>
-    </w:p>
     <w:tbl>
       <w:tblPr>
         <w:tblW w:w="7749" w:type="dxa"/>
@@ -17402,83 +17468,6 @@
         </w:tc>
       </w:tr>
     </w:tbl>
-    <w:p>
-      <w:pPr>
-        <w:spacing w:after="0" w:line="360" w:lineRule="auto"/>
-        <w:ind w:left="360"/>
-        <w:rPr>
-          <w:rFonts w:ascii="Times New Roman" w:hAnsi="Times New Roman"/>
-          <w:sz w:val="24"/>
-          <w:szCs w:val="24"/>
-        </w:rPr>
-      </w:pPr>
-    </w:p>
-    <w:p>
-      <w:pPr>
-        <w:spacing w:after="0" w:line="360" w:lineRule="auto"/>
-        <w:ind w:left="360"/>
-        <w:rPr>
-          <w:rFonts w:ascii="Times New Roman" w:hAnsi="Times New Roman"/>
-          <w:sz w:val="24"/>
-          <w:szCs w:val="24"/>
-        </w:rPr>
-      </w:pPr>
-    </w:p>
-    <w:p>
-      <w:pPr>
-        <w:spacing w:after="0" w:line="360" w:lineRule="auto"/>
-        <w:ind w:left="360"/>
-        <w:rPr>
-          <w:rFonts w:ascii="Times New Roman" w:hAnsi="Times New Roman"/>
-          <w:sz w:val="24"/>
-          <w:szCs w:val="24"/>
-        </w:rPr>
-      </w:pPr>
-    </w:p>
-    <w:p>
-      <w:pPr>
-        <w:spacing w:after="0" w:line="360" w:lineRule="auto"/>
-        <w:ind w:left="360"/>
-        <w:rPr>
-          <w:rFonts w:ascii="Times New Roman" w:hAnsi="Times New Roman"/>
-          <w:sz w:val="24"/>
-          <w:szCs w:val="24"/>
-        </w:rPr>
-      </w:pPr>
-    </w:p>
-    <w:p>
-      <w:pPr>
-        <w:spacing w:after="0" w:line="360" w:lineRule="auto"/>
-        <w:ind w:left="360"/>
-        <w:rPr>
-          <w:rFonts w:ascii="Times New Roman" w:hAnsi="Times New Roman"/>
-          <w:sz w:val="24"/>
-          <w:szCs w:val="24"/>
-        </w:rPr>
-      </w:pPr>
-    </w:p>
-    <w:p>
-      <w:pPr>
-        <w:spacing w:after="0" w:line="360" w:lineRule="auto"/>
-        <w:ind w:left="360"/>
-        <w:rPr>
-          <w:rFonts w:ascii="Times New Roman" w:hAnsi="Times New Roman"/>
-          <w:sz w:val="24"/>
-          <w:szCs w:val="24"/>
-        </w:rPr>
-      </w:pPr>
-    </w:p>
-    <w:p>
-      <w:pPr>
-        <w:spacing w:after="0" w:line="360" w:lineRule="auto"/>
-        <w:ind w:left="360"/>
-        <w:rPr>
-          <w:rFonts w:ascii="Times New Roman" w:hAnsi="Times New Roman"/>
-          <w:sz w:val="24"/>
-          <w:szCs w:val="24"/>
-        </w:rPr>
-      </w:pPr>
-    </w:p>
     <w:p>
       <w:pPr>
         <w:spacing w:after="0" w:line="360" w:lineRule="auto"/>
@@ -18056,6 +18045,19 @@
     <w:p>
       <w:pPr>
         <w:spacing w:after="0" w:line="360" w:lineRule="auto"/>
+        <w:ind w:left="360"/>
+        <w:jc w:val="both"/>
+        <w:rPr>
+          <w:rFonts w:ascii="Times New Roman" w:hAnsi="Times New Roman"/>
+          <w:sz w:val="24"/>
+          <w:szCs w:val="24"/>
+        </w:rPr>
+      </w:pPr>
+    </w:p>
+    <w:p>
+      <w:pPr>
+        <w:spacing w:after="0" w:line="360" w:lineRule="auto"/>
+        <w:ind w:left="-1134"/>
         <w:jc w:val="center"/>
         <w:rPr>
           <w:rFonts w:ascii="Times New Roman" w:hAnsi="Times New Roman"/>
@@ -18075,7 +18077,7 @@
         </w:rPr>
         <w:drawing>
           <wp:inline distT="0" distB="0" distL="0" distR="0">
-            <wp:extent cx="5653377" cy="2226182"/>
+            <wp:extent cx="6845397" cy="2695575"/>
             <wp:effectExtent l="0" t="0" r="0" b="0"/>
             <wp:docPr id="1" name="Imagem 1"/>
             <wp:cNvGraphicFramePr>
@@ -18103,7 +18105,7 @@
                   <pic:spPr>
                     <a:xfrm>
                       <a:off x="0" y="0"/>
-                      <a:ext cx="5818235" cy="2291100"/>
+                      <a:ext cx="7058883" cy="2779641"/>
                     </a:xfrm>
                     <a:prstGeom prst="rect">
                       <a:avLst/>
@@ -18151,6 +18153,8 @@
           <w:szCs w:val="24"/>
         </w:rPr>
       </w:pPr>
+      <w:bookmarkStart w:id="0" w:name="_GoBack"/>
+      <w:bookmarkEnd w:id="0"/>
     </w:p>
     <w:p>
       <w:pPr>
@@ -18322,43 +18326,6 @@
     </w:p>
     <w:p>
       <w:pPr>
-        <w:pStyle w:val="PargrafodaLista"/>
-        <w:spacing w:after="0" w:line="360" w:lineRule="auto"/>
-        <w:jc w:val="both"/>
-        <w:rPr>
-          <w:rFonts w:ascii="Times New Roman" w:hAnsi="Times New Roman"/>
-          <w:sz w:val="24"/>
-          <w:szCs w:val="24"/>
-        </w:rPr>
-      </w:pPr>
-    </w:p>
-    <w:p>
-      <w:pPr>
-        <w:pStyle w:val="PargrafodaLista"/>
-        <w:spacing w:after="0" w:line="360" w:lineRule="auto"/>
-        <w:jc w:val="both"/>
-        <w:rPr>
-          <w:rFonts w:ascii="Times New Roman" w:hAnsi="Times New Roman"/>
-          <w:sz w:val="24"/>
-          <w:szCs w:val="24"/>
-        </w:rPr>
-      </w:pPr>
-    </w:p>
-    <w:p>
-      <w:pPr>
-        <w:pStyle w:val="PargrafodaLista"/>
-        <w:spacing w:after="0" w:line="360" w:lineRule="auto"/>
-        <w:jc w:val="both"/>
-        <w:rPr>
-          <w:rFonts w:ascii="Times New Roman" w:hAnsi="Times New Roman"/>
-          <w:sz w:val="24"/>
-          <w:szCs w:val="24"/>
-        </w:rPr>
-      </w:pPr>
-    </w:p>
-    <w:p>
-      <w:pPr>
-        <w:pStyle w:val="PargrafodaLista"/>
         <w:spacing w:after="0" w:line="360" w:lineRule="auto"/>
         <w:jc w:val="both"/>
         <w:rPr>
@@ -19898,8 +19865,6 @@
         </w:rPr>
         <w:t xml:space="preserve"> </w:t>
       </w:r>
-      <w:bookmarkStart w:id="0" w:name="_GoBack"/>
-      <w:bookmarkEnd w:id="0"/>
     </w:p>
     <w:tbl>
       <w:tblPr>
@@ -22282,53 +22247,972 @@
         <w:lastRenderedPageBreak/>
         <w:t>3.2 Funcionalidades do Projeto</w:t>
       </w:r>
-      <w:r>
-        <w:rPr>
-          <w:rFonts w:ascii="Times New Roman" w:hAnsi="Times New Roman"/>
-          <w:b/>
-          <w:sz w:val="24"/>
-          <w:szCs w:val="24"/>
-        </w:rPr>
-        <w:t xml:space="preserve"> (</w:t>
-      </w:r>
-      <w:r>
-        <w:rPr>
-          <w:rFonts w:ascii="Times New Roman" w:hAnsi="Times New Roman"/>
-          <w:b/>
-          <w:color w:val="FF0000"/>
-          <w:sz w:val="24"/>
-          <w:szCs w:val="24"/>
-        </w:rPr>
-        <w:t>FAZER</w:t>
-      </w:r>
-      <w:r>
-        <w:rPr>
-          <w:rFonts w:ascii="Times New Roman" w:hAnsi="Times New Roman"/>
-          <w:b/>
-          <w:sz w:val="24"/>
-          <w:szCs w:val="24"/>
-        </w:rPr>
-        <w:t>)</w:t>
+    </w:p>
+    <w:p>
+      <w:pPr>
+        <w:pStyle w:val="PargrafodaLista"/>
+        <w:numPr>
+          <w:ilvl w:val="0"/>
+          <w:numId w:val="8"/>
+        </w:numPr>
+        <w:spacing w:before="100" w:beforeAutospacing="1" w:after="100" w:afterAutospacing="1" w:line="240" w:lineRule="auto"/>
+        <w:jc w:val="both"/>
+        <w:rPr>
+          <w:rFonts w:ascii="Times New Roman" w:eastAsia="Times New Roman" w:hAnsi="Times New Roman"/>
+          <w:sz w:val="24"/>
+          <w:szCs w:val="24"/>
+          <w:lang w:eastAsia="pt-BR"/>
+        </w:rPr>
+      </w:pPr>
+      <w:proofErr w:type="spellStart"/>
+      <w:r>
+        <w:rPr>
+          <w:rFonts w:ascii="Times New Roman" w:hAnsi="Times New Roman"/>
+          <w:sz w:val="24"/>
+          <w:szCs w:val="24"/>
+        </w:rPr>
+        <w:t>Login</w:t>
+      </w:r>
+      <w:proofErr w:type="spellEnd"/>
+      <w:r>
+        <w:rPr>
+          <w:rFonts w:ascii="Times New Roman" w:hAnsi="Times New Roman"/>
+          <w:sz w:val="24"/>
+          <w:szCs w:val="24"/>
+        </w:rPr>
+        <w:t xml:space="preserve">: O </w:t>
+      </w:r>
+      <w:proofErr w:type="spellStart"/>
+      <w:r>
+        <w:rPr>
+          <w:rFonts w:ascii="Times New Roman" w:hAnsi="Times New Roman"/>
+          <w:sz w:val="24"/>
+          <w:szCs w:val="24"/>
+        </w:rPr>
+        <w:t>app</w:t>
+      </w:r>
+      <w:proofErr w:type="spellEnd"/>
+      <w:r>
+        <w:rPr>
+          <w:rFonts w:ascii="Times New Roman" w:hAnsi="Times New Roman"/>
+          <w:sz w:val="24"/>
+          <w:szCs w:val="24"/>
+        </w:rPr>
+        <w:t xml:space="preserve"> será acessado somente com uma conta criada. O </w:t>
+      </w:r>
+      <w:proofErr w:type="spellStart"/>
+      <w:r>
+        <w:rPr>
+          <w:rFonts w:ascii="Times New Roman" w:hAnsi="Times New Roman"/>
+          <w:sz w:val="24"/>
+          <w:szCs w:val="24"/>
+        </w:rPr>
+        <w:t>login</w:t>
+      </w:r>
+      <w:proofErr w:type="spellEnd"/>
+      <w:r>
+        <w:rPr>
+          <w:rFonts w:ascii="Times New Roman" w:hAnsi="Times New Roman"/>
+          <w:sz w:val="24"/>
+          <w:szCs w:val="24"/>
+        </w:rPr>
+        <w:t xml:space="preserve"> será realizado utilizando e-mail e senha. </w:t>
+      </w:r>
+    </w:p>
+    <w:p>
+      <w:pPr>
+        <w:pStyle w:val="PargrafodaLista"/>
+        <w:spacing w:before="100" w:beforeAutospacing="1" w:after="100" w:afterAutospacing="1" w:line="240" w:lineRule="auto"/>
+        <w:jc w:val="both"/>
+        <w:rPr>
+          <w:rFonts w:ascii="Times New Roman" w:eastAsia="Times New Roman" w:hAnsi="Times New Roman"/>
+          <w:sz w:val="24"/>
+          <w:szCs w:val="24"/>
+          <w:lang w:eastAsia="pt-BR"/>
+        </w:rPr>
+      </w:pPr>
+    </w:p>
+    <w:p>
+      <w:pPr>
+        <w:pStyle w:val="PargrafodaLista"/>
+        <w:spacing w:before="100" w:beforeAutospacing="1" w:after="100" w:afterAutospacing="1" w:line="240" w:lineRule="auto"/>
+        <w:jc w:val="both"/>
+        <w:rPr>
+          <w:rFonts w:ascii="Times New Roman" w:eastAsia="Times New Roman" w:hAnsi="Times New Roman"/>
+          <w:sz w:val="24"/>
+          <w:szCs w:val="24"/>
+          <w:lang w:eastAsia="pt-BR"/>
+        </w:rPr>
+      </w:pPr>
+      <w:r>
+        <w:rPr>
+          <w:noProof/>
+          <w:lang w:eastAsia="pt-BR"/>
+        </w:rPr>
+        <w:drawing>
+          <wp:inline distT="0" distB="0" distL="0" distR="0" wp14:anchorId="619ACEF6" wp14:editId="0B02AA82">
+            <wp:extent cx="2731787" cy="1962150"/>
+            <wp:effectExtent l="0" t="0" r="0" b="0"/>
+            <wp:docPr id="5" name="Imagem 5"/>
+            <wp:cNvGraphicFramePr>
+              <a:graphicFrameLocks xmlns:a="http://schemas.openxmlformats.org/drawingml/2006/main" noChangeAspect="1"/>
+            </wp:cNvGraphicFramePr>
+            <a:graphic xmlns:a="http://schemas.openxmlformats.org/drawingml/2006/main">
+              <a:graphicData uri="http://schemas.openxmlformats.org/drawingml/2006/picture">
+                <pic:pic xmlns:pic="http://schemas.openxmlformats.org/drawingml/2006/picture">
+                  <pic:nvPicPr>
+                    <pic:cNvPr id="1" name=""/>
+                    <pic:cNvPicPr/>
+                  </pic:nvPicPr>
+                  <pic:blipFill>
+                    <a:blip r:embed="rId13"/>
+                    <a:stretch>
+                      <a:fillRect/>
+                    </a:stretch>
+                  </pic:blipFill>
+                  <pic:spPr>
+                    <a:xfrm>
+                      <a:off x="0" y="0"/>
+                      <a:ext cx="2774157" cy="1992583"/>
+                    </a:xfrm>
+                    <a:prstGeom prst="rect">
+                      <a:avLst/>
+                    </a:prstGeom>
+                  </pic:spPr>
+                </pic:pic>
+              </a:graphicData>
+            </a:graphic>
+          </wp:inline>
+        </w:drawing>
+      </w:r>
+    </w:p>
+    <w:p>
+      <w:pPr>
+        <w:pStyle w:val="PargrafodaLista"/>
+        <w:spacing w:before="100" w:beforeAutospacing="1" w:after="100" w:afterAutospacing="1" w:line="240" w:lineRule="auto"/>
+        <w:jc w:val="both"/>
+        <w:rPr>
+          <w:rFonts w:ascii="Times New Roman" w:eastAsia="Times New Roman" w:hAnsi="Times New Roman"/>
+          <w:sz w:val="24"/>
+          <w:szCs w:val="24"/>
+          <w:lang w:eastAsia="pt-BR"/>
+        </w:rPr>
+      </w:pPr>
+    </w:p>
+    <w:p>
+      <w:pPr>
+        <w:pStyle w:val="PargrafodaLista"/>
+        <w:numPr>
+          <w:ilvl w:val="0"/>
+          <w:numId w:val="8"/>
+        </w:numPr>
+        <w:spacing w:before="100" w:beforeAutospacing="1" w:after="100" w:afterAutospacing="1" w:line="240" w:lineRule="auto"/>
+        <w:jc w:val="both"/>
+        <w:rPr>
+          <w:rFonts w:ascii="Times New Roman" w:eastAsia="Times New Roman" w:hAnsi="Times New Roman"/>
+          <w:sz w:val="24"/>
+          <w:szCs w:val="24"/>
+          <w:lang w:eastAsia="pt-BR"/>
+        </w:rPr>
+      </w:pPr>
+      <w:r>
+        <w:rPr>
+          <w:rFonts w:ascii="Times New Roman" w:hAnsi="Times New Roman"/>
+          <w:sz w:val="24"/>
+          <w:szCs w:val="24"/>
+        </w:rPr>
+        <w:t>Cadastro de usuário: O cadastro da versão inicial será realizado utilizando o</w:t>
+      </w:r>
+      <w:r>
+        <w:rPr>
+          <w:rFonts w:ascii="Times New Roman" w:hAnsi="Times New Roman"/>
+          <w:sz w:val="24"/>
+          <w:szCs w:val="24"/>
+        </w:rPr>
+        <w:t xml:space="preserve"> nome,</w:t>
+      </w:r>
+      <w:r>
+        <w:rPr>
+          <w:rFonts w:ascii="Times New Roman" w:hAnsi="Times New Roman"/>
+          <w:sz w:val="24"/>
+          <w:szCs w:val="24"/>
+        </w:rPr>
+        <w:t xml:space="preserve"> e-mail e senha</w:t>
+      </w:r>
+      <w:r>
+        <w:rPr>
+          <w:rFonts w:ascii="Times New Roman" w:hAnsi="Times New Roman"/>
+          <w:sz w:val="24"/>
+          <w:szCs w:val="24"/>
+        </w:rPr>
+        <w:t>.</w:t>
+      </w:r>
+    </w:p>
+    <w:p>
+      <w:pPr>
+        <w:pStyle w:val="PargrafodaLista"/>
+        <w:spacing w:before="100" w:beforeAutospacing="1" w:after="100" w:afterAutospacing="1" w:line="240" w:lineRule="auto"/>
+        <w:jc w:val="both"/>
+        <w:rPr>
+          <w:rFonts w:ascii="Times New Roman" w:eastAsia="Times New Roman" w:hAnsi="Times New Roman"/>
+          <w:sz w:val="24"/>
+          <w:szCs w:val="24"/>
+          <w:lang w:eastAsia="pt-BR"/>
+        </w:rPr>
+      </w:pPr>
+    </w:p>
+    <w:p>
+      <w:pPr>
+        <w:pStyle w:val="PargrafodaLista"/>
+        <w:spacing w:before="100" w:beforeAutospacing="1" w:after="100" w:afterAutospacing="1" w:line="240" w:lineRule="auto"/>
+        <w:jc w:val="both"/>
+        <w:rPr>
+          <w:rFonts w:ascii="Times New Roman" w:eastAsia="Times New Roman" w:hAnsi="Times New Roman"/>
+          <w:sz w:val="24"/>
+          <w:szCs w:val="24"/>
+          <w:lang w:eastAsia="pt-BR"/>
+        </w:rPr>
+      </w:pPr>
+      <w:r>
+        <w:rPr>
+          <w:noProof/>
+          <w:lang w:eastAsia="pt-BR"/>
+        </w:rPr>
+        <w:drawing>
+          <wp:inline distT="0" distB="0" distL="0" distR="0" wp14:anchorId="74FB9276" wp14:editId="5A5FE571">
+            <wp:extent cx="2731770" cy="3183989"/>
+            <wp:effectExtent l="0" t="0" r="0" b="0"/>
+            <wp:docPr id="11" name="Imagem 11"/>
+            <wp:cNvGraphicFramePr>
+              <a:graphicFrameLocks xmlns:a="http://schemas.openxmlformats.org/drawingml/2006/main" noChangeAspect="1"/>
+            </wp:cNvGraphicFramePr>
+            <a:graphic xmlns:a="http://schemas.openxmlformats.org/drawingml/2006/main">
+              <a:graphicData uri="http://schemas.openxmlformats.org/drawingml/2006/picture">
+                <pic:pic xmlns:pic="http://schemas.openxmlformats.org/drawingml/2006/picture">
+                  <pic:nvPicPr>
+                    <pic:cNvPr id="1" name=""/>
+                    <pic:cNvPicPr/>
+                  </pic:nvPicPr>
+                  <pic:blipFill>
+                    <a:blip r:embed="rId14"/>
+                    <a:stretch>
+                      <a:fillRect/>
+                    </a:stretch>
+                  </pic:blipFill>
+                  <pic:spPr>
+                    <a:xfrm>
+                      <a:off x="0" y="0"/>
+                      <a:ext cx="2738192" cy="3191474"/>
+                    </a:xfrm>
+                    <a:prstGeom prst="rect">
+                      <a:avLst/>
+                    </a:prstGeom>
+                  </pic:spPr>
+                </pic:pic>
+              </a:graphicData>
+            </a:graphic>
+          </wp:inline>
+        </w:drawing>
+      </w:r>
+    </w:p>
+    <w:p>
+      <w:pPr>
+        <w:pStyle w:val="PargrafodaLista"/>
+        <w:spacing w:before="100" w:beforeAutospacing="1" w:after="100" w:afterAutospacing="1" w:line="240" w:lineRule="auto"/>
+        <w:jc w:val="both"/>
+        <w:rPr>
+          <w:rFonts w:ascii="Times New Roman" w:eastAsia="Times New Roman" w:hAnsi="Times New Roman"/>
+          <w:sz w:val="24"/>
+          <w:szCs w:val="24"/>
+          <w:lang w:eastAsia="pt-BR"/>
+        </w:rPr>
+      </w:pPr>
+    </w:p>
+    <w:p>
+      <w:pPr>
+        <w:pStyle w:val="PargrafodaLista"/>
+        <w:spacing w:before="100" w:beforeAutospacing="1" w:after="100" w:afterAutospacing="1" w:line="240" w:lineRule="auto"/>
+        <w:jc w:val="both"/>
+        <w:rPr>
+          <w:rFonts w:ascii="Times New Roman" w:eastAsia="Times New Roman" w:hAnsi="Times New Roman"/>
+          <w:sz w:val="24"/>
+          <w:szCs w:val="24"/>
+          <w:lang w:eastAsia="pt-BR"/>
+        </w:rPr>
+      </w:pPr>
+    </w:p>
+    <w:p>
+      <w:pPr>
+        <w:pStyle w:val="PargrafodaLista"/>
+        <w:spacing w:before="100" w:beforeAutospacing="1" w:after="100" w:afterAutospacing="1" w:line="240" w:lineRule="auto"/>
+        <w:jc w:val="both"/>
+        <w:rPr>
+          <w:rFonts w:ascii="Times New Roman" w:eastAsia="Times New Roman" w:hAnsi="Times New Roman"/>
+          <w:sz w:val="24"/>
+          <w:szCs w:val="24"/>
+          <w:lang w:eastAsia="pt-BR"/>
+        </w:rPr>
+      </w:pPr>
+    </w:p>
+    <w:p>
+      <w:pPr>
+        <w:pStyle w:val="PargrafodaLista"/>
+        <w:spacing w:before="100" w:beforeAutospacing="1" w:after="100" w:afterAutospacing="1" w:line="240" w:lineRule="auto"/>
+        <w:jc w:val="both"/>
+        <w:rPr>
+          <w:rFonts w:ascii="Times New Roman" w:eastAsia="Times New Roman" w:hAnsi="Times New Roman"/>
+          <w:sz w:val="24"/>
+          <w:szCs w:val="24"/>
+          <w:lang w:eastAsia="pt-BR"/>
+        </w:rPr>
+      </w:pPr>
+    </w:p>
+    <w:p>
+      <w:pPr>
+        <w:pStyle w:val="PargrafodaLista"/>
+        <w:spacing w:before="100" w:beforeAutospacing="1" w:after="100" w:afterAutospacing="1" w:line="240" w:lineRule="auto"/>
+        <w:jc w:val="both"/>
+        <w:rPr>
+          <w:rFonts w:ascii="Times New Roman" w:eastAsia="Times New Roman" w:hAnsi="Times New Roman"/>
+          <w:sz w:val="24"/>
+          <w:szCs w:val="24"/>
+          <w:lang w:eastAsia="pt-BR"/>
+        </w:rPr>
+      </w:pPr>
+    </w:p>
+    <w:p>
+      <w:pPr>
+        <w:pStyle w:val="PargrafodaLista"/>
+        <w:spacing w:before="100" w:beforeAutospacing="1" w:after="100" w:afterAutospacing="1" w:line="240" w:lineRule="auto"/>
+        <w:jc w:val="both"/>
+        <w:rPr>
+          <w:rFonts w:ascii="Times New Roman" w:eastAsia="Times New Roman" w:hAnsi="Times New Roman"/>
+          <w:sz w:val="24"/>
+          <w:szCs w:val="24"/>
+          <w:lang w:eastAsia="pt-BR"/>
+        </w:rPr>
+      </w:pPr>
+    </w:p>
+    <w:p>
+      <w:pPr>
+        <w:pStyle w:val="PargrafodaLista"/>
+        <w:spacing w:before="100" w:beforeAutospacing="1" w:after="100" w:afterAutospacing="1" w:line="240" w:lineRule="auto"/>
+        <w:jc w:val="both"/>
+        <w:rPr>
+          <w:rFonts w:ascii="Times New Roman" w:eastAsia="Times New Roman" w:hAnsi="Times New Roman"/>
+          <w:sz w:val="24"/>
+          <w:szCs w:val="24"/>
+          <w:lang w:eastAsia="pt-BR"/>
+        </w:rPr>
+      </w:pPr>
+    </w:p>
+    <w:p>
+      <w:pPr>
+        <w:pStyle w:val="PargrafodaLista"/>
+        <w:spacing w:before="100" w:beforeAutospacing="1" w:after="100" w:afterAutospacing="1" w:line="240" w:lineRule="auto"/>
+        <w:jc w:val="both"/>
+        <w:rPr>
+          <w:rFonts w:ascii="Times New Roman" w:eastAsia="Times New Roman" w:hAnsi="Times New Roman"/>
+          <w:sz w:val="24"/>
+          <w:szCs w:val="24"/>
+          <w:lang w:eastAsia="pt-BR"/>
+        </w:rPr>
+      </w:pPr>
+    </w:p>
+    <w:p>
+      <w:pPr>
+        <w:pStyle w:val="PargrafodaLista"/>
+        <w:spacing w:before="100" w:beforeAutospacing="1" w:after="100" w:afterAutospacing="1" w:line="240" w:lineRule="auto"/>
+        <w:jc w:val="both"/>
+        <w:rPr>
+          <w:rFonts w:ascii="Times New Roman" w:eastAsia="Times New Roman" w:hAnsi="Times New Roman"/>
+          <w:sz w:val="24"/>
+          <w:szCs w:val="24"/>
+          <w:lang w:eastAsia="pt-BR"/>
+        </w:rPr>
+      </w:pPr>
+    </w:p>
+    <w:p>
+      <w:pPr>
+        <w:pStyle w:val="PargrafodaLista"/>
+        <w:spacing w:before="100" w:beforeAutospacing="1" w:after="100" w:afterAutospacing="1" w:line="240" w:lineRule="auto"/>
+        <w:jc w:val="both"/>
+        <w:rPr>
+          <w:rFonts w:ascii="Times New Roman" w:eastAsia="Times New Roman" w:hAnsi="Times New Roman"/>
+          <w:sz w:val="24"/>
+          <w:szCs w:val="24"/>
+          <w:lang w:eastAsia="pt-BR"/>
+        </w:rPr>
+      </w:pPr>
+    </w:p>
+    <w:p>
+      <w:pPr>
+        <w:pStyle w:val="PargrafodaLista"/>
+        <w:numPr>
+          <w:ilvl w:val="0"/>
+          <w:numId w:val="8"/>
+        </w:numPr>
+        <w:spacing w:before="100" w:beforeAutospacing="1" w:after="100" w:afterAutospacing="1" w:line="240" w:lineRule="auto"/>
+        <w:jc w:val="both"/>
+        <w:rPr>
+          <w:rFonts w:ascii="Times New Roman" w:eastAsia="Times New Roman" w:hAnsi="Times New Roman"/>
+          <w:sz w:val="24"/>
+          <w:szCs w:val="24"/>
+          <w:lang w:eastAsia="pt-BR"/>
+        </w:rPr>
+      </w:pPr>
+      <w:r>
+        <w:rPr>
+          <w:rFonts w:ascii="Times New Roman" w:eastAsia="Times New Roman" w:hAnsi="Times New Roman"/>
+          <w:sz w:val="24"/>
+          <w:szCs w:val="24"/>
+          <w:lang w:eastAsia="pt-BR"/>
+        </w:rPr>
+        <w:lastRenderedPageBreak/>
+        <w:t>Editar dados do perfil: Na guia “Perfil” será possível acessar a opção para editar todos os dados do usuário cadastrados no aplicativo.</w:t>
+      </w:r>
+    </w:p>
+    <w:p>
+      <w:pPr>
+        <w:pStyle w:val="PargrafodaLista"/>
+        <w:spacing w:before="100" w:beforeAutospacing="1" w:after="100" w:afterAutospacing="1" w:line="240" w:lineRule="auto"/>
+        <w:jc w:val="both"/>
+        <w:rPr>
+          <w:rFonts w:ascii="Times New Roman" w:eastAsia="Times New Roman" w:hAnsi="Times New Roman"/>
+          <w:sz w:val="24"/>
+          <w:szCs w:val="24"/>
+          <w:lang w:eastAsia="pt-BR"/>
+        </w:rPr>
+      </w:pPr>
+    </w:p>
+    <w:p>
+      <w:pPr>
+        <w:pStyle w:val="PargrafodaLista"/>
+        <w:spacing w:before="100" w:beforeAutospacing="1" w:after="100" w:afterAutospacing="1" w:line="240" w:lineRule="auto"/>
+        <w:jc w:val="both"/>
+        <w:rPr>
+          <w:rFonts w:ascii="Times New Roman" w:eastAsia="Times New Roman" w:hAnsi="Times New Roman"/>
+          <w:sz w:val="24"/>
+          <w:szCs w:val="24"/>
+          <w:lang w:eastAsia="pt-BR"/>
+        </w:rPr>
+      </w:pPr>
+      <w:r>
+        <w:rPr>
+          <w:noProof/>
+          <w:lang w:eastAsia="pt-BR"/>
+        </w:rPr>
+        <w:drawing>
+          <wp:inline distT="0" distB="0" distL="0" distR="0" wp14:anchorId="5D3BA54D" wp14:editId="522C78BF">
+            <wp:extent cx="3381375" cy="3143250"/>
+            <wp:effectExtent l="0" t="0" r="9525" b="0"/>
+            <wp:docPr id="12" name="Imagem 12"/>
+            <wp:cNvGraphicFramePr>
+              <a:graphicFrameLocks xmlns:a="http://schemas.openxmlformats.org/drawingml/2006/main" noChangeAspect="1"/>
+            </wp:cNvGraphicFramePr>
+            <a:graphic xmlns:a="http://schemas.openxmlformats.org/drawingml/2006/main">
+              <a:graphicData uri="http://schemas.openxmlformats.org/drawingml/2006/picture">
+                <pic:pic xmlns:pic="http://schemas.openxmlformats.org/drawingml/2006/picture">
+                  <pic:nvPicPr>
+                    <pic:cNvPr id="1" name=""/>
+                    <pic:cNvPicPr/>
+                  </pic:nvPicPr>
+                  <pic:blipFill>
+                    <a:blip r:embed="rId15"/>
+                    <a:stretch>
+                      <a:fillRect/>
+                    </a:stretch>
+                  </pic:blipFill>
+                  <pic:spPr>
+                    <a:xfrm>
+                      <a:off x="0" y="0"/>
+                      <a:ext cx="3381375" cy="3143250"/>
+                    </a:xfrm>
+                    <a:prstGeom prst="rect">
+                      <a:avLst/>
+                    </a:prstGeom>
+                  </pic:spPr>
+                </pic:pic>
+              </a:graphicData>
+            </a:graphic>
+          </wp:inline>
+        </w:drawing>
+      </w:r>
+    </w:p>
+    <w:p>
+      <w:pPr>
+        <w:pStyle w:val="PargrafodaLista"/>
+        <w:spacing w:before="100" w:beforeAutospacing="1" w:after="100" w:afterAutospacing="1" w:line="240" w:lineRule="auto"/>
+        <w:jc w:val="both"/>
+        <w:rPr>
+          <w:rFonts w:ascii="Times New Roman" w:eastAsia="Times New Roman" w:hAnsi="Times New Roman"/>
+          <w:sz w:val="24"/>
+          <w:szCs w:val="24"/>
+          <w:lang w:eastAsia="pt-BR"/>
+        </w:rPr>
+      </w:pPr>
+    </w:p>
+    <w:p>
+      <w:pPr>
+        <w:pStyle w:val="PargrafodaLista"/>
+        <w:numPr>
+          <w:ilvl w:val="0"/>
+          <w:numId w:val="8"/>
+        </w:numPr>
+        <w:spacing w:before="100" w:beforeAutospacing="1" w:after="100" w:afterAutospacing="1" w:line="240" w:lineRule="auto"/>
+        <w:jc w:val="both"/>
+        <w:rPr>
+          <w:rFonts w:ascii="Times New Roman" w:eastAsia="Times New Roman" w:hAnsi="Times New Roman"/>
+          <w:sz w:val="24"/>
+          <w:szCs w:val="24"/>
+          <w:lang w:eastAsia="pt-BR"/>
+        </w:rPr>
+      </w:pPr>
+      <w:r>
+        <w:rPr>
+          <w:rFonts w:ascii="Times New Roman" w:hAnsi="Times New Roman"/>
+          <w:sz w:val="24"/>
+          <w:szCs w:val="24"/>
+        </w:rPr>
+        <w:t>C</w:t>
+      </w:r>
+      <w:r>
+        <w:rPr>
+          <w:rFonts w:ascii="Times New Roman" w:hAnsi="Times New Roman"/>
+          <w:sz w:val="24"/>
+          <w:szCs w:val="24"/>
+        </w:rPr>
+        <w:t>adastro do usuário em mesas disponíveis</w:t>
+      </w:r>
+      <w:r>
+        <w:rPr>
+          <w:rFonts w:ascii="Times New Roman" w:hAnsi="Times New Roman"/>
+          <w:sz w:val="24"/>
+          <w:szCs w:val="24"/>
+        </w:rPr>
+        <w:t xml:space="preserve">: </w:t>
+      </w:r>
+      <w:r>
+        <w:rPr>
+          <w:rFonts w:ascii="Times New Roman" w:hAnsi="Times New Roman"/>
+          <w:sz w:val="24"/>
+          <w:szCs w:val="24"/>
+        </w:rPr>
+        <w:t>Na aba “Home” toda</w:t>
+      </w:r>
+      <w:r>
+        <w:rPr>
+          <w:rFonts w:ascii="Times New Roman" w:hAnsi="Times New Roman"/>
+          <w:sz w:val="24"/>
+          <w:szCs w:val="24"/>
+        </w:rPr>
+        <w:t xml:space="preserve">s </w:t>
+      </w:r>
+      <w:r>
+        <w:rPr>
+          <w:rFonts w:ascii="Times New Roman" w:hAnsi="Times New Roman"/>
+          <w:sz w:val="24"/>
+          <w:szCs w:val="24"/>
+        </w:rPr>
+        <w:t xml:space="preserve">as </w:t>
+      </w:r>
+      <w:r>
+        <w:rPr>
+          <w:rFonts w:ascii="Times New Roman" w:hAnsi="Times New Roman"/>
+          <w:sz w:val="24"/>
+          <w:szCs w:val="24"/>
+        </w:rPr>
+        <w:t>mesas disponíveis aparecerão em uma lista onde o usuário pode escolher em qual deseja entrar. Na imagem abaixo, onde está informado “</w:t>
+      </w:r>
+      <w:proofErr w:type="spellStart"/>
+      <w:r>
+        <w:rPr>
+          <w:rFonts w:ascii="Times New Roman" w:hAnsi="Times New Roman"/>
+          <w:sz w:val="24"/>
+          <w:szCs w:val="24"/>
+        </w:rPr>
+        <w:t>Table</w:t>
+      </w:r>
+      <w:proofErr w:type="spellEnd"/>
+      <w:r>
+        <w:rPr>
+          <w:rFonts w:ascii="Times New Roman" w:hAnsi="Times New Roman"/>
+          <w:sz w:val="24"/>
+          <w:szCs w:val="24"/>
+        </w:rPr>
+        <w:t xml:space="preserve">”, será informado o formato da mesa. </w:t>
+      </w:r>
+    </w:p>
+    <w:p>
+      <w:pPr>
+        <w:pStyle w:val="PargrafodaLista"/>
+        <w:spacing w:before="100" w:beforeAutospacing="1" w:after="100" w:afterAutospacing="1" w:line="240" w:lineRule="auto"/>
+        <w:jc w:val="both"/>
+        <w:rPr>
+          <w:rFonts w:ascii="Times New Roman" w:eastAsia="Times New Roman" w:hAnsi="Times New Roman"/>
+          <w:sz w:val="24"/>
+          <w:szCs w:val="24"/>
+          <w:lang w:eastAsia="pt-BR"/>
+        </w:rPr>
+      </w:pPr>
+    </w:p>
+    <w:p>
+      <w:pPr>
+        <w:pStyle w:val="PargrafodaLista"/>
+        <w:spacing w:before="100" w:beforeAutospacing="1" w:after="100" w:afterAutospacing="1" w:line="240" w:lineRule="auto"/>
+        <w:jc w:val="both"/>
+        <w:rPr>
+          <w:rFonts w:ascii="Times New Roman" w:eastAsia="Times New Roman" w:hAnsi="Times New Roman"/>
+          <w:sz w:val="24"/>
+          <w:szCs w:val="24"/>
+          <w:lang w:eastAsia="pt-BR"/>
+        </w:rPr>
+      </w:pPr>
+      <w:r>
+        <w:rPr>
+          <w:noProof/>
+          <w:lang w:eastAsia="pt-BR"/>
+        </w:rPr>
+        <w:drawing>
+          <wp:inline distT="0" distB="0" distL="0" distR="0" wp14:anchorId="4E274D3B" wp14:editId="0EC188F9">
+            <wp:extent cx="3352800" cy="3038475"/>
+            <wp:effectExtent l="0" t="0" r="0" b="9525"/>
+            <wp:docPr id="13" name="Imagem 13"/>
+            <wp:cNvGraphicFramePr>
+              <a:graphicFrameLocks xmlns:a="http://schemas.openxmlformats.org/drawingml/2006/main" noChangeAspect="1"/>
+            </wp:cNvGraphicFramePr>
+            <a:graphic xmlns:a="http://schemas.openxmlformats.org/drawingml/2006/main">
+              <a:graphicData uri="http://schemas.openxmlformats.org/drawingml/2006/picture">
+                <pic:pic xmlns:pic="http://schemas.openxmlformats.org/drawingml/2006/picture">
+                  <pic:nvPicPr>
+                    <pic:cNvPr id="1" name=""/>
+                    <pic:cNvPicPr/>
+                  </pic:nvPicPr>
+                  <pic:blipFill>
+                    <a:blip r:embed="rId16"/>
+                    <a:stretch>
+                      <a:fillRect/>
+                    </a:stretch>
+                  </pic:blipFill>
+                  <pic:spPr>
+                    <a:xfrm>
+                      <a:off x="0" y="0"/>
+                      <a:ext cx="3352800" cy="3038475"/>
+                    </a:xfrm>
+                    <a:prstGeom prst="rect">
+                      <a:avLst/>
+                    </a:prstGeom>
+                  </pic:spPr>
+                </pic:pic>
+              </a:graphicData>
+            </a:graphic>
+          </wp:inline>
+        </w:drawing>
+      </w:r>
+    </w:p>
+    <w:p>
+      <w:pPr>
+        <w:pStyle w:val="PargrafodaLista"/>
+        <w:spacing w:before="100" w:beforeAutospacing="1" w:after="100" w:afterAutospacing="1" w:line="240" w:lineRule="auto"/>
+        <w:jc w:val="both"/>
+        <w:rPr>
+          <w:rFonts w:ascii="Times New Roman" w:eastAsia="Times New Roman" w:hAnsi="Times New Roman"/>
+          <w:sz w:val="24"/>
+          <w:szCs w:val="24"/>
+          <w:lang w:eastAsia="pt-BR"/>
+        </w:rPr>
+      </w:pPr>
+    </w:p>
+    <w:p>
+      <w:pPr>
+        <w:pStyle w:val="PargrafodaLista"/>
+        <w:spacing w:before="100" w:beforeAutospacing="1" w:after="100" w:afterAutospacing="1" w:line="240" w:lineRule="auto"/>
+        <w:jc w:val="both"/>
+        <w:rPr>
+          <w:rFonts w:ascii="Times New Roman" w:eastAsia="Times New Roman" w:hAnsi="Times New Roman"/>
+          <w:sz w:val="24"/>
+          <w:szCs w:val="24"/>
+          <w:lang w:eastAsia="pt-BR"/>
+        </w:rPr>
+      </w:pPr>
+    </w:p>
+    <w:p>
+      <w:pPr>
+        <w:pStyle w:val="PargrafodaLista"/>
+        <w:spacing w:before="100" w:beforeAutospacing="1" w:after="100" w:afterAutospacing="1" w:line="240" w:lineRule="auto"/>
+        <w:jc w:val="both"/>
+        <w:rPr>
+          <w:rFonts w:ascii="Times New Roman" w:eastAsia="Times New Roman" w:hAnsi="Times New Roman"/>
+          <w:sz w:val="24"/>
+          <w:szCs w:val="24"/>
+          <w:lang w:eastAsia="pt-BR"/>
+        </w:rPr>
+      </w:pPr>
+    </w:p>
+    <w:p>
+      <w:pPr>
+        <w:pStyle w:val="PargrafodaLista"/>
+        <w:spacing w:before="100" w:beforeAutospacing="1" w:after="100" w:afterAutospacing="1" w:line="240" w:lineRule="auto"/>
+        <w:jc w:val="both"/>
+        <w:rPr>
+          <w:rFonts w:ascii="Times New Roman" w:eastAsia="Times New Roman" w:hAnsi="Times New Roman"/>
+          <w:sz w:val="24"/>
+          <w:szCs w:val="24"/>
+          <w:lang w:eastAsia="pt-BR"/>
+        </w:rPr>
+      </w:pPr>
+    </w:p>
+    <w:p>
+      <w:pPr>
+        <w:pStyle w:val="PargrafodaLista"/>
+        <w:spacing w:before="100" w:beforeAutospacing="1" w:after="100" w:afterAutospacing="1" w:line="240" w:lineRule="auto"/>
+        <w:jc w:val="both"/>
+        <w:rPr>
+          <w:rFonts w:ascii="Times New Roman" w:eastAsia="Times New Roman" w:hAnsi="Times New Roman"/>
+          <w:sz w:val="24"/>
+          <w:szCs w:val="24"/>
+          <w:lang w:eastAsia="pt-BR"/>
+        </w:rPr>
+      </w:pPr>
+    </w:p>
+    <w:p>
+      <w:pPr>
+        <w:pStyle w:val="PargrafodaLista"/>
+        <w:numPr>
+          <w:ilvl w:val="0"/>
+          <w:numId w:val="8"/>
+        </w:numPr>
+        <w:spacing w:before="100" w:beforeAutospacing="1" w:after="100" w:afterAutospacing="1" w:line="240" w:lineRule="auto"/>
+        <w:jc w:val="both"/>
+        <w:rPr>
+          <w:rFonts w:ascii="Times New Roman" w:eastAsia="Times New Roman" w:hAnsi="Times New Roman"/>
+          <w:sz w:val="24"/>
+          <w:szCs w:val="24"/>
+          <w:lang w:eastAsia="pt-BR"/>
+        </w:rPr>
+      </w:pPr>
+      <w:r>
+        <w:rPr>
+          <w:rFonts w:ascii="Times New Roman" w:hAnsi="Times New Roman"/>
+          <w:sz w:val="24"/>
+          <w:szCs w:val="24"/>
+        </w:rPr>
+        <w:lastRenderedPageBreak/>
+        <w:t>Interação entre usuários: Será possível a interação entre usuários internos</w:t>
+      </w:r>
+      <w:r>
+        <w:rPr>
+          <w:rFonts w:ascii="Times New Roman" w:hAnsi="Times New Roman"/>
+          <w:sz w:val="24"/>
+          <w:szCs w:val="24"/>
+        </w:rPr>
+        <w:t xml:space="preserve"> da mesa </w:t>
+      </w:r>
+      <w:r>
+        <w:rPr>
+          <w:rFonts w:ascii="Times New Roman" w:hAnsi="Times New Roman"/>
+          <w:sz w:val="24"/>
+          <w:szCs w:val="24"/>
+        </w:rPr>
+        <w:t>via chat.</w:t>
+      </w:r>
+    </w:p>
+    <w:p>
+      <w:pPr>
+        <w:pStyle w:val="PargrafodaLista"/>
+        <w:spacing w:before="100" w:beforeAutospacing="1" w:after="100" w:afterAutospacing="1" w:line="240" w:lineRule="auto"/>
+        <w:jc w:val="both"/>
+        <w:rPr>
+          <w:rFonts w:ascii="Times New Roman" w:eastAsia="Times New Roman" w:hAnsi="Times New Roman"/>
+          <w:sz w:val="24"/>
+          <w:szCs w:val="24"/>
+          <w:lang w:eastAsia="pt-BR"/>
+        </w:rPr>
+      </w:pPr>
+    </w:p>
+    <w:p>
+      <w:pPr>
+        <w:pStyle w:val="PargrafodaLista"/>
+        <w:spacing w:before="100" w:beforeAutospacing="1" w:after="100" w:afterAutospacing="1" w:line="240" w:lineRule="auto"/>
+        <w:jc w:val="both"/>
+        <w:rPr>
+          <w:rFonts w:ascii="Times New Roman" w:eastAsia="Times New Roman" w:hAnsi="Times New Roman"/>
+          <w:sz w:val="24"/>
+          <w:szCs w:val="24"/>
+          <w:lang w:eastAsia="pt-BR"/>
+        </w:rPr>
+      </w:pPr>
+      <w:r>
+        <w:rPr>
+          <w:noProof/>
+          <w:lang w:eastAsia="pt-BR"/>
+        </w:rPr>
+        <w:drawing>
+          <wp:inline distT="0" distB="0" distL="0" distR="0" wp14:anchorId="70FED50F" wp14:editId="760D1EB1">
+            <wp:extent cx="3390900" cy="4362450"/>
+            <wp:effectExtent l="0" t="0" r="0" b="0"/>
+            <wp:docPr id="14" name="Imagem 14"/>
+            <wp:cNvGraphicFramePr>
+              <a:graphicFrameLocks xmlns:a="http://schemas.openxmlformats.org/drawingml/2006/main" noChangeAspect="1"/>
+            </wp:cNvGraphicFramePr>
+            <a:graphic xmlns:a="http://schemas.openxmlformats.org/drawingml/2006/main">
+              <a:graphicData uri="http://schemas.openxmlformats.org/drawingml/2006/picture">
+                <pic:pic xmlns:pic="http://schemas.openxmlformats.org/drawingml/2006/picture">
+                  <pic:nvPicPr>
+                    <pic:cNvPr id="1" name=""/>
+                    <pic:cNvPicPr/>
+                  </pic:nvPicPr>
+                  <pic:blipFill>
+                    <a:blip r:embed="rId17"/>
+                    <a:stretch>
+                      <a:fillRect/>
+                    </a:stretch>
+                  </pic:blipFill>
+                  <pic:spPr>
+                    <a:xfrm>
+                      <a:off x="0" y="0"/>
+                      <a:ext cx="3390900" cy="4362450"/>
+                    </a:xfrm>
+                    <a:prstGeom prst="rect">
+                      <a:avLst/>
+                    </a:prstGeom>
+                  </pic:spPr>
+                </pic:pic>
+              </a:graphicData>
+            </a:graphic>
+          </wp:inline>
+        </w:drawing>
       </w:r>
     </w:p>
     <w:p>
       <w:pPr>
         <w:spacing w:after="0" w:line="360" w:lineRule="auto"/>
-        <w:ind w:left="709"/>
-        <w:rPr>
-          <w:rFonts w:ascii="Times New Roman" w:hAnsi="Times New Roman"/>
-          <w:sz w:val="24"/>
-          <w:szCs w:val="24"/>
-        </w:rPr>
-      </w:pPr>
-      <w:r>
-        <w:rPr>
-          <w:rFonts w:ascii="Times New Roman" w:hAnsi="Times New Roman"/>
-          <w:sz w:val="24"/>
-          <w:szCs w:val="24"/>
-        </w:rPr>
-        <w:t>Explicar todas as telas do seu projeto</w:t>
-      </w:r>
+        <w:rPr>
+          <w:rFonts w:ascii="Times New Roman" w:hAnsi="Times New Roman"/>
+          <w:sz w:val="24"/>
+          <w:szCs w:val="24"/>
+        </w:rPr>
+      </w:pPr>
+    </w:p>
+    <w:p>
+      <w:pPr>
+        <w:spacing w:after="0" w:line="360" w:lineRule="auto"/>
+        <w:rPr>
+          <w:rFonts w:ascii="Times New Roman" w:hAnsi="Times New Roman"/>
+          <w:sz w:val="24"/>
+          <w:szCs w:val="24"/>
+        </w:rPr>
+      </w:pPr>
+    </w:p>
+    <w:p>
+      <w:pPr>
+        <w:spacing w:after="0" w:line="360" w:lineRule="auto"/>
+        <w:rPr>
+          <w:rFonts w:ascii="Times New Roman" w:hAnsi="Times New Roman"/>
+          <w:sz w:val="24"/>
+          <w:szCs w:val="24"/>
+        </w:rPr>
+      </w:pPr>
+    </w:p>
+    <w:p>
+      <w:pPr>
+        <w:spacing w:after="0" w:line="360" w:lineRule="auto"/>
+        <w:rPr>
+          <w:rFonts w:ascii="Times New Roman" w:hAnsi="Times New Roman"/>
+          <w:sz w:val="24"/>
+          <w:szCs w:val="24"/>
+        </w:rPr>
+      </w:pPr>
+    </w:p>
+    <w:p>
+      <w:pPr>
+        <w:spacing w:after="0" w:line="360" w:lineRule="auto"/>
+        <w:rPr>
+          <w:rFonts w:ascii="Times New Roman" w:hAnsi="Times New Roman"/>
+          <w:sz w:val="24"/>
+          <w:szCs w:val="24"/>
+        </w:rPr>
+      </w:pPr>
+    </w:p>
+    <w:p>
+      <w:pPr>
+        <w:spacing w:after="0" w:line="360" w:lineRule="auto"/>
+        <w:rPr>
+          <w:rFonts w:ascii="Times New Roman" w:hAnsi="Times New Roman"/>
+          <w:sz w:val="24"/>
+          <w:szCs w:val="24"/>
+        </w:rPr>
+      </w:pPr>
+    </w:p>
+    <w:p>
+      <w:pPr>
+        <w:spacing w:after="0" w:line="360" w:lineRule="auto"/>
+        <w:rPr>
+          <w:rFonts w:ascii="Times New Roman" w:hAnsi="Times New Roman"/>
+          <w:sz w:val="24"/>
+          <w:szCs w:val="24"/>
+        </w:rPr>
+      </w:pPr>
+    </w:p>
+    <w:p>
+      <w:pPr>
+        <w:spacing w:after="0" w:line="360" w:lineRule="auto"/>
+        <w:rPr>
+          <w:rFonts w:ascii="Times New Roman" w:hAnsi="Times New Roman"/>
+          <w:sz w:val="24"/>
+          <w:szCs w:val="24"/>
+        </w:rPr>
+      </w:pPr>
+    </w:p>
+    <w:p>
+      <w:pPr>
+        <w:spacing w:after="0" w:line="360" w:lineRule="auto"/>
+        <w:rPr>
+          <w:rFonts w:ascii="Times New Roman" w:hAnsi="Times New Roman"/>
+          <w:sz w:val="24"/>
+          <w:szCs w:val="24"/>
+        </w:rPr>
+      </w:pPr>
+    </w:p>
+    <w:p>
+      <w:pPr>
+        <w:spacing w:after="0" w:line="360" w:lineRule="auto"/>
+        <w:rPr>
+          <w:rFonts w:ascii="Times New Roman" w:hAnsi="Times New Roman"/>
+          <w:sz w:val="24"/>
+          <w:szCs w:val="24"/>
+        </w:rPr>
+      </w:pPr>
+    </w:p>
+    <w:p>
+      <w:pPr>
+        <w:spacing w:after="0" w:line="360" w:lineRule="auto"/>
+        <w:rPr>
+          <w:rFonts w:ascii="Times New Roman" w:hAnsi="Times New Roman"/>
+          <w:sz w:val="24"/>
+          <w:szCs w:val="24"/>
+        </w:rPr>
+      </w:pPr>
+    </w:p>
+    <w:p>
+      <w:pPr>
+        <w:spacing w:after="0" w:line="360" w:lineRule="auto"/>
+        <w:rPr>
+          <w:rFonts w:ascii="Times New Roman" w:hAnsi="Times New Roman"/>
+          <w:sz w:val="24"/>
+          <w:szCs w:val="24"/>
+        </w:rPr>
+      </w:pPr>
+    </w:p>
+    <w:p>
+      <w:pPr>
+        <w:spacing w:after="0" w:line="360" w:lineRule="auto"/>
+        <w:rPr>
+          <w:rFonts w:ascii="Times New Roman" w:hAnsi="Times New Roman"/>
+          <w:sz w:val="24"/>
+          <w:szCs w:val="24"/>
+        </w:rPr>
+      </w:pPr>
     </w:p>
     <w:p>
       <w:pPr>
@@ -22362,6 +23246,7 @@
           <w:sz w:val="24"/>
           <w:szCs w:val="24"/>
         </w:rPr>
+        <w:lastRenderedPageBreak/>
         <w:t>CONSIDERAÇÕES FINAIS</w:t>
       </w:r>
       <w:r>
@@ -22569,7 +23454,7 @@
       </w:r>
     </w:p>
     <w:sectPr>
-      <w:headerReference w:type="default" r:id="rId13"/>
+      <w:headerReference w:type="default" r:id="rId18"/>
       <w:pgSz w:w="11906" w:h="16838" w:code="9"/>
       <w:pgMar w:top="1701" w:right="1134" w:bottom="1134" w:left="1701" w:header="709" w:footer="709" w:gutter="0"/>
       <w:pgNumType w:start="1"/>
@@ -22669,7 +23554,7 @@
             <w:rFonts w:ascii="Times New Roman" w:hAnsi="Times New Roman"/>
             <w:noProof/>
           </w:rPr>
-          <w:t>17</w:t>
+          <w:t>21</w:t>
         </w:r>
         <w:r>
           <w:rPr>
@@ -23168,16 +24053,16 @@
     </w:lvl>
   </w:abstractNum>
   <w:abstractNum w:abstractNumId="4">
-    <w:nsid w:val="4BB6584C"/>
+    <w:nsid w:val="44C279E6"/>
     <w:multiLevelType w:val="hybridMultilevel"/>
-    <w:tmpl w:val="4AF28696"/>
+    <w:tmpl w:val="CD108822"/>
     <w:lvl w:ilvl="0" w:tplc="04160001">
       <w:start w:val="1"/>
       <w:numFmt w:val="bullet"/>
       <w:lvlText w:val=""/>
       <w:lvlJc w:val="left"/>
       <w:pPr>
-        <w:ind w:left="1146" w:hanging="360"/>
+        <w:ind w:left="720" w:hanging="360"/>
       </w:pPr>
       <w:rPr>
         <w:rFonts w:ascii="Symbol" w:hAnsi="Symbol" w:hint="default"/>
@@ -23189,7 +24074,7 @@
       <w:lvlText w:val="o"/>
       <w:lvlJc w:val="left"/>
       <w:pPr>
-        <w:ind w:left="1866" w:hanging="360"/>
+        <w:ind w:left="1440" w:hanging="360"/>
       </w:pPr>
       <w:rPr>
         <w:rFonts w:ascii="Courier New" w:hAnsi="Courier New" w:cs="Courier New" w:hint="default"/>
@@ -23201,7 +24086,7 @@
       <w:lvlText w:val=""/>
       <w:lvlJc w:val="left"/>
       <w:pPr>
-        <w:ind w:left="2586" w:hanging="360"/>
+        <w:ind w:left="2160" w:hanging="360"/>
       </w:pPr>
       <w:rPr>
         <w:rFonts w:ascii="Wingdings" w:hAnsi="Wingdings" w:hint="default"/>
@@ -23213,7 +24098,7 @@
       <w:lvlText w:val=""/>
       <w:lvlJc w:val="left"/>
       <w:pPr>
-        <w:ind w:left="3306" w:hanging="360"/>
+        <w:ind w:left="2880" w:hanging="360"/>
       </w:pPr>
       <w:rPr>
         <w:rFonts w:ascii="Symbol" w:hAnsi="Symbol" w:hint="default"/>
@@ -23225,7 +24110,7 @@
       <w:lvlText w:val="o"/>
       <w:lvlJc w:val="left"/>
       <w:pPr>
-        <w:ind w:left="4026" w:hanging="360"/>
+        <w:ind w:left="3600" w:hanging="360"/>
       </w:pPr>
       <w:rPr>
         <w:rFonts w:ascii="Courier New" w:hAnsi="Courier New" w:cs="Courier New" w:hint="default"/>
@@ -23237,7 +24122,7 @@
       <w:lvlText w:val=""/>
       <w:lvlJc w:val="left"/>
       <w:pPr>
-        <w:ind w:left="4746" w:hanging="360"/>
+        <w:ind w:left="4320" w:hanging="360"/>
       </w:pPr>
       <w:rPr>
         <w:rFonts w:ascii="Wingdings" w:hAnsi="Wingdings" w:hint="default"/>
@@ -23249,7 +24134,7 @@
       <w:lvlText w:val=""/>
       <w:lvlJc w:val="left"/>
       <w:pPr>
-        <w:ind w:left="5466" w:hanging="360"/>
+        <w:ind w:left="5040" w:hanging="360"/>
       </w:pPr>
       <w:rPr>
         <w:rFonts w:ascii="Symbol" w:hAnsi="Symbol" w:hint="default"/>
@@ -23261,7 +24146,7 @@
       <w:lvlText w:val="o"/>
       <w:lvlJc w:val="left"/>
       <w:pPr>
-        <w:ind w:left="6186" w:hanging="360"/>
+        <w:ind w:left="5760" w:hanging="360"/>
       </w:pPr>
       <w:rPr>
         <w:rFonts w:ascii="Courier New" w:hAnsi="Courier New" w:cs="Courier New" w:hint="default"/>
@@ -23273,7 +24158,7 @@
       <w:lvlText w:val=""/>
       <w:lvlJc w:val="left"/>
       <w:pPr>
-        <w:ind w:left="6906" w:hanging="360"/>
+        <w:ind w:left="6480" w:hanging="360"/>
       </w:pPr>
       <w:rPr>
         <w:rFonts w:ascii="Wingdings" w:hAnsi="Wingdings" w:hint="default"/>
@@ -23281,6 +24166,119 @@
     </w:lvl>
   </w:abstractNum>
   <w:abstractNum w:abstractNumId="5">
+    <w:nsid w:val="4BB6584C"/>
+    <w:multiLevelType w:val="hybridMultilevel"/>
+    <w:tmpl w:val="4AF28696"/>
+    <w:lvl w:ilvl="0" w:tplc="04160001">
+      <w:start w:val="1"/>
+      <w:numFmt w:val="bullet"/>
+      <w:lvlText w:val=""/>
+      <w:lvlJc w:val="left"/>
+      <w:pPr>
+        <w:ind w:left="1146" w:hanging="360"/>
+      </w:pPr>
+      <w:rPr>
+        <w:rFonts w:ascii="Symbol" w:hAnsi="Symbol" w:hint="default"/>
+      </w:rPr>
+    </w:lvl>
+    <w:lvl w:ilvl="1" w:tplc="04160003" w:tentative="1">
+      <w:start w:val="1"/>
+      <w:numFmt w:val="bullet"/>
+      <w:lvlText w:val="o"/>
+      <w:lvlJc w:val="left"/>
+      <w:pPr>
+        <w:ind w:left="1866" w:hanging="360"/>
+      </w:pPr>
+      <w:rPr>
+        <w:rFonts w:ascii="Courier New" w:hAnsi="Courier New" w:cs="Courier New" w:hint="default"/>
+      </w:rPr>
+    </w:lvl>
+    <w:lvl w:ilvl="2" w:tplc="04160005" w:tentative="1">
+      <w:start w:val="1"/>
+      <w:numFmt w:val="bullet"/>
+      <w:lvlText w:val=""/>
+      <w:lvlJc w:val="left"/>
+      <w:pPr>
+        <w:ind w:left="2586" w:hanging="360"/>
+      </w:pPr>
+      <w:rPr>
+        <w:rFonts w:ascii="Wingdings" w:hAnsi="Wingdings" w:hint="default"/>
+      </w:rPr>
+    </w:lvl>
+    <w:lvl w:ilvl="3" w:tplc="04160001" w:tentative="1">
+      <w:start w:val="1"/>
+      <w:numFmt w:val="bullet"/>
+      <w:lvlText w:val=""/>
+      <w:lvlJc w:val="left"/>
+      <w:pPr>
+        <w:ind w:left="3306" w:hanging="360"/>
+      </w:pPr>
+      <w:rPr>
+        <w:rFonts w:ascii="Symbol" w:hAnsi="Symbol" w:hint="default"/>
+      </w:rPr>
+    </w:lvl>
+    <w:lvl w:ilvl="4" w:tplc="04160003" w:tentative="1">
+      <w:start w:val="1"/>
+      <w:numFmt w:val="bullet"/>
+      <w:lvlText w:val="o"/>
+      <w:lvlJc w:val="left"/>
+      <w:pPr>
+        <w:ind w:left="4026" w:hanging="360"/>
+      </w:pPr>
+      <w:rPr>
+        <w:rFonts w:ascii="Courier New" w:hAnsi="Courier New" w:cs="Courier New" w:hint="default"/>
+      </w:rPr>
+    </w:lvl>
+    <w:lvl w:ilvl="5" w:tplc="04160005" w:tentative="1">
+      <w:start w:val="1"/>
+      <w:numFmt w:val="bullet"/>
+      <w:lvlText w:val=""/>
+      <w:lvlJc w:val="left"/>
+      <w:pPr>
+        <w:ind w:left="4746" w:hanging="360"/>
+      </w:pPr>
+      <w:rPr>
+        <w:rFonts w:ascii="Wingdings" w:hAnsi="Wingdings" w:hint="default"/>
+      </w:rPr>
+    </w:lvl>
+    <w:lvl w:ilvl="6" w:tplc="04160001" w:tentative="1">
+      <w:start w:val="1"/>
+      <w:numFmt w:val="bullet"/>
+      <w:lvlText w:val=""/>
+      <w:lvlJc w:val="left"/>
+      <w:pPr>
+        <w:ind w:left="5466" w:hanging="360"/>
+      </w:pPr>
+      <w:rPr>
+        <w:rFonts w:ascii="Symbol" w:hAnsi="Symbol" w:hint="default"/>
+      </w:rPr>
+    </w:lvl>
+    <w:lvl w:ilvl="7" w:tplc="04160003" w:tentative="1">
+      <w:start w:val="1"/>
+      <w:numFmt w:val="bullet"/>
+      <w:lvlText w:val="o"/>
+      <w:lvlJc w:val="left"/>
+      <w:pPr>
+        <w:ind w:left="6186" w:hanging="360"/>
+      </w:pPr>
+      <w:rPr>
+        <w:rFonts w:ascii="Courier New" w:hAnsi="Courier New" w:cs="Courier New" w:hint="default"/>
+      </w:rPr>
+    </w:lvl>
+    <w:lvl w:ilvl="8" w:tplc="04160005" w:tentative="1">
+      <w:start w:val="1"/>
+      <w:numFmt w:val="bullet"/>
+      <w:lvlText w:val=""/>
+      <w:lvlJc w:val="left"/>
+      <w:pPr>
+        <w:ind w:left="6906" w:hanging="360"/>
+      </w:pPr>
+      <w:rPr>
+        <w:rFonts w:ascii="Wingdings" w:hAnsi="Wingdings" w:hint="default"/>
+      </w:rPr>
+    </w:lvl>
+  </w:abstractNum>
+  <w:abstractNum w:abstractNumId="6">
     <w:nsid w:val="5A0C5929"/>
     <w:multiLevelType w:val="multilevel"/>
     <w:tmpl w:val="8B641056"/>
@@ -23401,7 +24399,7 @@
       </w:rPr>
     </w:lvl>
   </w:abstractNum>
-  <w:abstractNum w:abstractNumId="6">
+  <w:abstractNum w:abstractNumId="7">
     <w:nsid w:val="5F1F6206"/>
     <w:multiLevelType w:val="multilevel"/>
     <w:tmpl w:val="27E4D39A"/>
@@ -23526,13 +24524,13 @@
     <w:abstractNumId w:val="3"/>
   </w:num>
   <w:num w:numId="2">
-    <w:abstractNumId w:val="5"/>
+    <w:abstractNumId w:val="6"/>
   </w:num>
   <w:num w:numId="3">
     <w:abstractNumId w:val="0"/>
   </w:num>
   <w:num w:numId="4">
-    <w:abstractNumId w:val="6"/>
+    <w:abstractNumId w:val="7"/>
   </w:num>
   <w:num w:numId="5">
     <w:abstractNumId w:val="1"/>
@@ -23541,6 +24539,9 @@
     <w:abstractNumId w:val="2"/>
   </w:num>
   <w:num w:numId="7">
+    <w:abstractNumId w:val="5"/>
+  </w:num>
+  <w:num w:numId="8">
     <w:abstractNumId w:val="4"/>
   </w:num>
 </w:numbering>
@@ -24569,7 +25570,7 @@
 </file>
 
 <file path=customXml/itemProps1.xml><?xml version="1.0" encoding="utf-8"?>
-<ds:datastoreItem xmlns:ds="http://schemas.openxmlformats.org/officeDocument/2006/customXml" ds:itemID="{2F6F3272-6F22-4E18-AD99-99BCC90ABAC7}">
+<ds:datastoreItem xmlns:ds="http://schemas.openxmlformats.org/officeDocument/2006/customXml" ds:itemID="{8C55ACCF-B714-4BC7-8EA5-E5C9E8A75364}">
   <ds:schemaRefs>
     <ds:schemaRef ds:uri="http://schemas.openxmlformats.org/officeDocument/2006/bibliography"/>
   </ds:schemaRefs>

</xml_diff>

<commit_message>
precisa detalhar uma parte ae e formatar bunitin ainda. TA QUASE.
</commit_message>
<xml_diff>
--- a/modelo de projeto.DOCX
+++ b/modelo de projeto.DOCX
@@ -10399,6 +10399,924 @@
           <w:szCs w:val="24"/>
         </w:rPr>
       </w:pPr>
+      <w:r>
+        <w:rPr>
+          <w:rFonts w:ascii="Times New Roman" w:hAnsi="Times New Roman"/>
+          <w:b/>
+          <w:sz w:val="24"/>
+          <w:szCs w:val="24"/>
+        </w:rPr>
+        <w:t>Detalhamento das atividades:</w:t>
+      </w:r>
+    </w:p>
+    <w:p>
+      <w:pPr>
+        <w:pStyle w:val="PargrafodaLista"/>
+        <w:numPr>
+          <w:ilvl w:val="0"/>
+          <w:numId w:val="10"/>
+        </w:numPr>
+        <w:spacing w:after="0" w:line="360" w:lineRule="auto"/>
+        <w:jc w:val="both"/>
+        <w:rPr>
+          <w:rFonts w:ascii="Times New Roman" w:hAnsi="Times New Roman"/>
+          <w:sz w:val="24"/>
+          <w:szCs w:val="24"/>
+        </w:rPr>
+      </w:pPr>
+      <w:r>
+        <w:rPr>
+          <w:rFonts w:ascii="Times New Roman" w:hAnsi="Times New Roman"/>
+          <w:b/>
+          <w:sz w:val="24"/>
+          <w:szCs w:val="24"/>
+        </w:rPr>
+        <w:t>Elaborar tema</w:t>
+      </w:r>
+      <w:r>
+        <w:rPr>
+          <w:rFonts w:ascii="Times New Roman" w:hAnsi="Times New Roman"/>
+          <w:sz w:val="24"/>
+          <w:szCs w:val="24"/>
+        </w:rPr>
+        <w:t xml:space="preserve">: Etapa em que se define sobre o que vai ser o projeto, quais serão suas funcionalidades, </w:t>
+      </w:r>
+      <w:r>
+        <w:rPr>
+          <w:rFonts w:ascii="Times New Roman" w:hAnsi="Times New Roman"/>
+          <w:sz w:val="24"/>
+          <w:szCs w:val="24"/>
+        </w:rPr>
+        <w:t>disponibilidade</w:t>
+      </w:r>
+      <w:r>
+        <w:rPr>
+          <w:rFonts w:ascii="Times New Roman" w:hAnsi="Times New Roman"/>
+          <w:sz w:val="24"/>
+          <w:szCs w:val="24"/>
+        </w:rPr>
+        <w:t xml:space="preserve"> para quais plataformas (computador, </w:t>
+      </w:r>
+      <w:r>
+        <w:rPr>
+          <w:rFonts w:ascii="Times New Roman" w:hAnsi="Times New Roman"/>
+          <w:sz w:val="24"/>
+          <w:szCs w:val="24"/>
+        </w:rPr>
+        <w:t>smartphones</w:t>
+      </w:r>
+      <w:r>
+        <w:rPr>
+          <w:rFonts w:ascii="Times New Roman" w:hAnsi="Times New Roman"/>
+          <w:sz w:val="24"/>
+          <w:szCs w:val="24"/>
+        </w:rPr>
+        <w:t xml:space="preserve">, </w:t>
+      </w:r>
+      <w:r>
+        <w:rPr>
+          <w:rFonts w:ascii="Times New Roman" w:hAnsi="Times New Roman"/>
+          <w:sz w:val="24"/>
+          <w:szCs w:val="24"/>
+        </w:rPr>
+        <w:t>etc.</w:t>
+      </w:r>
+      <w:r>
+        <w:rPr>
+          <w:rFonts w:ascii="Times New Roman" w:hAnsi="Times New Roman"/>
+          <w:sz w:val="24"/>
+          <w:szCs w:val="24"/>
+        </w:rPr>
+        <w:t>) entre outras questões básicas para consolidar um ponto inicial.</w:t>
+      </w:r>
+    </w:p>
+    <w:p>
+      <w:pPr>
+        <w:pStyle w:val="PargrafodaLista"/>
+        <w:numPr>
+          <w:ilvl w:val="0"/>
+          <w:numId w:val="10"/>
+        </w:numPr>
+        <w:spacing w:after="0" w:line="360" w:lineRule="auto"/>
+        <w:jc w:val="both"/>
+        <w:rPr>
+          <w:rFonts w:ascii="Times New Roman" w:hAnsi="Times New Roman"/>
+          <w:sz w:val="24"/>
+          <w:szCs w:val="24"/>
+        </w:rPr>
+      </w:pPr>
+      <w:r>
+        <w:rPr>
+          <w:rFonts w:ascii="Times New Roman" w:hAnsi="Times New Roman"/>
+          <w:b/>
+          <w:sz w:val="24"/>
+          <w:szCs w:val="24"/>
+        </w:rPr>
+        <w:lastRenderedPageBreak/>
+        <w:t>Criar Layout</w:t>
+      </w:r>
+      <w:r>
+        <w:rPr>
+          <w:rFonts w:ascii="Times New Roman" w:hAnsi="Times New Roman"/>
+          <w:sz w:val="24"/>
+          <w:szCs w:val="24"/>
+        </w:rPr>
+        <w:t>:</w:t>
+      </w:r>
+      <w:r>
+        <w:rPr>
+          <w:rFonts w:ascii="Times New Roman" w:hAnsi="Times New Roman"/>
+          <w:sz w:val="24"/>
+          <w:szCs w:val="24"/>
+        </w:rPr>
+        <w:t xml:space="preserve"> Etapa onde o responsável pelo visual do aplicativo define como será a aparência do mesmo e apresenta ao resto do grupo, afim de que seja aceito ou solicitado mudanças.</w:t>
+      </w:r>
+    </w:p>
+    <w:p>
+      <w:pPr>
+        <w:pStyle w:val="PargrafodaLista"/>
+        <w:numPr>
+          <w:ilvl w:val="0"/>
+          <w:numId w:val="10"/>
+        </w:numPr>
+        <w:spacing w:after="0" w:line="360" w:lineRule="auto"/>
+        <w:jc w:val="both"/>
+        <w:rPr>
+          <w:rFonts w:ascii="Times New Roman" w:hAnsi="Times New Roman"/>
+          <w:sz w:val="24"/>
+          <w:szCs w:val="24"/>
+        </w:rPr>
+      </w:pPr>
+      <w:r>
+        <w:rPr>
+          <w:rFonts w:ascii="Times New Roman" w:hAnsi="Times New Roman"/>
+          <w:b/>
+          <w:sz w:val="24"/>
+          <w:szCs w:val="24"/>
+        </w:rPr>
+        <w:t>Documentar o que foi definido</w:t>
+      </w:r>
+      <w:r>
+        <w:rPr>
+          <w:rFonts w:ascii="Times New Roman" w:hAnsi="Times New Roman"/>
+          <w:sz w:val="24"/>
+          <w:szCs w:val="24"/>
+        </w:rPr>
+        <w:t>:</w:t>
+      </w:r>
+      <w:r>
+        <w:rPr>
+          <w:rFonts w:ascii="Times New Roman" w:hAnsi="Times New Roman"/>
+          <w:sz w:val="24"/>
+          <w:szCs w:val="24"/>
+        </w:rPr>
+        <w:t xml:space="preserve"> Etapa onde se começa a documentação do projeto em si, afim de registrar tudo o que está ou que ainda será realizado.</w:t>
+      </w:r>
+      <w:r>
+        <w:rPr>
+          <w:rFonts w:ascii="Times New Roman" w:hAnsi="Times New Roman"/>
+          <w:sz w:val="24"/>
+          <w:szCs w:val="24"/>
+        </w:rPr>
+        <w:t xml:space="preserve"> </w:t>
+      </w:r>
+      <w:r>
+        <w:rPr>
+          <w:rFonts w:ascii="Times New Roman" w:hAnsi="Times New Roman"/>
+          <w:sz w:val="24"/>
+          <w:szCs w:val="24"/>
+        </w:rPr>
+        <w:t>O registro destas</w:t>
+      </w:r>
+      <w:r>
+        <w:rPr>
+          <w:rFonts w:ascii="Times New Roman" w:hAnsi="Times New Roman"/>
+          <w:sz w:val="24"/>
+          <w:szCs w:val="24"/>
+        </w:rPr>
+        <w:t xml:space="preserve"> informações </w:t>
+      </w:r>
+      <w:r>
+        <w:rPr>
+          <w:rFonts w:ascii="Times New Roman" w:hAnsi="Times New Roman"/>
+          <w:sz w:val="24"/>
+          <w:szCs w:val="24"/>
+        </w:rPr>
+        <w:t>são</w:t>
+      </w:r>
+      <w:r>
+        <w:rPr>
+          <w:rFonts w:ascii="Times New Roman" w:hAnsi="Times New Roman"/>
+          <w:sz w:val="24"/>
+          <w:szCs w:val="24"/>
+        </w:rPr>
+        <w:t xml:space="preserve"> de alta importância para as partes interessadas.</w:t>
+      </w:r>
+    </w:p>
+    <w:p>
+      <w:pPr>
+        <w:pStyle w:val="PargrafodaLista"/>
+        <w:numPr>
+          <w:ilvl w:val="0"/>
+          <w:numId w:val="10"/>
+        </w:numPr>
+        <w:spacing w:after="0" w:line="360" w:lineRule="auto"/>
+        <w:rPr>
+          <w:rFonts w:ascii="Times New Roman" w:hAnsi="Times New Roman"/>
+          <w:sz w:val="24"/>
+          <w:szCs w:val="24"/>
+        </w:rPr>
+      </w:pPr>
+      <w:r>
+        <w:rPr>
+          <w:rFonts w:ascii="Times New Roman" w:hAnsi="Times New Roman"/>
+          <w:b/>
+          <w:sz w:val="24"/>
+          <w:szCs w:val="24"/>
+        </w:rPr>
+        <w:t>Criar Banco de dados</w:t>
+      </w:r>
+      <w:r>
+        <w:rPr>
+          <w:rFonts w:ascii="Times New Roman" w:hAnsi="Times New Roman"/>
+          <w:sz w:val="24"/>
+          <w:szCs w:val="24"/>
+        </w:rPr>
+        <w:t>:</w:t>
+      </w:r>
+      <w:r>
+        <w:rPr>
+          <w:rFonts w:ascii="Times New Roman" w:hAnsi="Times New Roman"/>
+          <w:sz w:val="24"/>
+          <w:szCs w:val="24"/>
+        </w:rPr>
+        <w:t xml:space="preserve"> Será criado o banco de dados com todas as tabelas e relacionamentos que tornam possível o armazenamento de todos os dados inseridos no aplicativo.</w:t>
+      </w:r>
+    </w:p>
+    <w:p>
+      <w:pPr>
+        <w:pStyle w:val="PargrafodaLista"/>
+        <w:numPr>
+          <w:ilvl w:val="0"/>
+          <w:numId w:val="10"/>
+        </w:numPr>
+        <w:spacing w:after="0" w:line="360" w:lineRule="auto"/>
+        <w:rPr>
+          <w:rFonts w:ascii="Times New Roman" w:hAnsi="Times New Roman"/>
+          <w:sz w:val="24"/>
+          <w:szCs w:val="24"/>
+        </w:rPr>
+      </w:pPr>
+      <w:r>
+        <w:rPr>
+          <w:rFonts w:ascii="Times New Roman" w:hAnsi="Times New Roman"/>
+          <w:b/>
+          <w:sz w:val="24"/>
+          <w:szCs w:val="24"/>
+        </w:rPr>
+        <w:t>Criar API básica (CRUD)</w:t>
+      </w:r>
+      <w:r>
+        <w:rPr>
+          <w:rFonts w:ascii="Times New Roman" w:hAnsi="Times New Roman"/>
+          <w:sz w:val="24"/>
+          <w:szCs w:val="24"/>
+        </w:rPr>
+        <w:t>:</w:t>
+      </w:r>
+      <w:r>
+        <w:rPr>
+          <w:rFonts w:ascii="Times New Roman" w:hAnsi="Times New Roman"/>
+          <w:sz w:val="24"/>
+          <w:szCs w:val="24"/>
+        </w:rPr>
+        <w:t xml:space="preserve"> Etapa onde se é criado todas as funcionalidades básicas que o aplicativo executará. Funcionalidades essas que são inserir, ler, atualizar ou deletar. </w:t>
+      </w:r>
+    </w:p>
+    <w:p>
+      <w:pPr>
+        <w:pStyle w:val="PargrafodaLista"/>
+        <w:numPr>
+          <w:ilvl w:val="0"/>
+          <w:numId w:val="10"/>
+        </w:numPr>
+        <w:spacing w:after="0" w:line="360" w:lineRule="auto"/>
+        <w:rPr>
+          <w:rFonts w:ascii="Times New Roman" w:hAnsi="Times New Roman"/>
+          <w:sz w:val="24"/>
+          <w:szCs w:val="24"/>
+        </w:rPr>
+      </w:pPr>
+      <w:r>
+        <w:rPr>
+          <w:rFonts w:ascii="Times New Roman" w:hAnsi="Times New Roman"/>
+          <w:b/>
+          <w:sz w:val="24"/>
+          <w:szCs w:val="24"/>
+        </w:rPr>
+        <w:t>Criar API de chat</w:t>
+      </w:r>
+      <w:r>
+        <w:rPr>
+          <w:rFonts w:ascii="Times New Roman" w:hAnsi="Times New Roman"/>
+          <w:sz w:val="24"/>
+          <w:szCs w:val="24"/>
+        </w:rPr>
+        <w:t>:</w:t>
+      </w:r>
+      <w:r>
+        <w:rPr>
+          <w:rFonts w:ascii="Times New Roman" w:hAnsi="Times New Roman"/>
+          <w:sz w:val="24"/>
+          <w:szCs w:val="24"/>
+        </w:rPr>
+        <w:t xml:space="preserve"> É criado as funções para funcionamento do chat, suas configurações e afins.</w:t>
+      </w:r>
+    </w:p>
+    <w:p>
+      <w:pPr>
+        <w:pStyle w:val="PargrafodaLista"/>
+        <w:numPr>
+          <w:ilvl w:val="0"/>
+          <w:numId w:val="10"/>
+        </w:numPr>
+        <w:spacing w:after="0" w:line="360" w:lineRule="auto"/>
+        <w:rPr>
+          <w:rFonts w:ascii="Times New Roman" w:hAnsi="Times New Roman"/>
+          <w:sz w:val="24"/>
+          <w:szCs w:val="24"/>
+        </w:rPr>
+      </w:pPr>
+      <w:r>
+        <w:rPr>
+          <w:rFonts w:ascii="Times New Roman" w:hAnsi="Times New Roman"/>
+          <w:b/>
+          <w:sz w:val="24"/>
+          <w:szCs w:val="24"/>
+        </w:rPr>
+        <w:t xml:space="preserve">Integrar API com </w:t>
+      </w:r>
+      <w:proofErr w:type="spellStart"/>
+      <w:r>
+        <w:rPr>
+          <w:rFonts w:ascii="Times New Roman" w:hAnsi="Times New Roman"/>
+          <w:b/>
+          <w:sz w:val="24"/>
+          <w:szCs w:val="24"/>
+        </w:rPr>
+        <w:t>Frontend</w:t>
+      </w:r>
+      <w:proofErr w:type="spellEnd"/>
+      <w:r>
+        <w:rPr>
+          <w:rFonts w:ascii="Times New Roman" w:hAnsi="Times New Roman"/>
+          <w:sz w:val="24"/>
+          <w:szCs w:val="24"/>
+        </w:rPr>
+        <w:t>:</w:t>
+      </w:r>
+      <w:r>
+        <w:rPr>
+          <w:rFonts w:ascii="Times New Roman" w:hAnsi="Times New Roman"/>
+          <w:sz w:val="24"/>
+          <w:szCs w:val="24"/>
+        </w:rPr>
+        <w:t xml:space="preserve"> Após criado toda a parte do </w:t>
+      </w:r>
+      <w:proofErr w:type="spellStart"/>
+      <w:r>
+        <w:rPr>
+          <w:rFonts w:ascii="Times New Roman" w:hAnsi="Times New Roman"/>
+          <w:sz w:val="24"/>
+          <w:szCs w:val="24"/>
+        </w:rPr>
+        <w:t>Backend</w:t>
+      </w:r>
+      <w:proofErr w:type="spellEnd"/>
+      <w:r>
+        <w:rPr>
+          <w:rFonts w:ascii="Times New Roman" w:hAnsi="Times New Roman"/>
+          <w:sz w:val="24"/>
+          <w:szCs w:val="24"/>
+        </w:rPr>
+        <w:t xml:space="preserve"> e Banco de dados, que contempla as atividades </w:t>
+      </w:r>
+      <w:r>
+        <w:rPr>
+          <w:rFonts w:ascii="Times New Roman" w:hAnsi="Times New Roman"/>
+          <w:b/>
+          <w:sz w:val="24"/>
+          <w:szCs w:val="24"/>
+        </w:rPr>
+        <w:t>D</w:t>
+      </w:r>
+      <w:r>
+        <w:rPr>
+          <w:rFonts w:ascii="Times New Roman" w:hAnsi="Times New Roman"/>
+          <w:sz w:val="24"/>
+          <w:szCs w:val="24"/>
+        </w:rPr>
+        <w:t xml:space="preserve">, </w:t>
+      </w:r>
+      <w:r>
+        <w:rPr>
+          <w:rFonts w:ascii="Times New Roman" w:hAnsi="Times New Roman"/>
+          <w:b/>
+          <w:sz w:val="24"/>
+          <w:szCs w:val="24"/>
+        </w:rPr>
+        <w:t>E</w:t>
+      </w:r>
+      <w:r>
+        <w:rPr>
+          <w:rFonts w:ascii="Times New Roman" w:hAnsi="Times New Roman"/>
+          <w:sz w:val="24"/>
+          <w:szCs w:val="24"/>
+        </w:rPr>
+        <w:t xml:space="preserve"> </w:t>
+      </w:r>
+      <w:proofErr w:type="spellStart"/>
+      <w:r>
+        <w:rPr>
+          <w:rFonts w:ascii="Times New Roman" w:hAnsi="Times New Roman"/>
+          <w:sz w:val="24"/>
+          <w:szCs w:val="24"/>
+        </w:rPr>
+        <w:t>e</w:t>
+      </w:r>
+      <w:proofErr w:type="spellEnd"/>
+      <w:r>
+        <w:rPr>
+          <w:rFonts w:ascii="Times New Roman" w:hAnsi="Times New Roman"/>
+          <w:sz w:val="24"/>
+          <w:szCs w:val="24"/>
+        </w:rPr>
+        <w:t xml:space="preserve"> </w:t>
+      </w:r>
+      <w:r>
+        <w:rPr>
+          <w:rFonts w:ascii="Times New Roman" w:hAnsi="Times New Roman"/>
+          <w:b/>
+          <w:sz w:val="24"/>
+          <w:szCs w:val="24"/>
+        </w:rPr>
+        <w:t>F</w:t>
+      </w:r>
+      <w:r>
+        <w:rPr>
+          <w:rFonts w:ascii="Times New Roman" w:hAnsi="Times New Roman"/>
+          <w:sz w:val="24"/>
+          <w:szCs w:val="24"/>
+        </w:rPr>
+        <w:t>, é realizado a integração ou conexão com o a parte visual e interativa do aplicativo (</w:t>
+      </w:r>
+      <w:proofErr w:type="spellStart"/>
+      <w:r>
+        <w:rPr>
+          <w:rFonts w:ascii="Times New Roman" w:hAnsi="Times New Roman"/>
+          <w:sz w:val="24"/>
+          <w:szCs w:val="24"/>
+        </w:rPr>
+        <w:t>Frontend</w:t>
+      </w:r>
+      <w:proofErr w:type="spellEnd"/>
+      <w:r>
+        <w:rPr>
+          <w:rFonts w:ascii="Times New Roman" w:hAnsi="Times New Roman"/>
+          <w:sz w:val="24"/>
+          <w:szCs w:val="24"/>
+        </w:rPr>
+        <w:t xml:space="preserve">), </w:t>
+      </w:r>
+      <w:r>
+        <w:rPr>
+          <w:rFonts w:ascii="Times New Roman" w:hAnsi="Times New Roman"/>
+          <w:sz w:val="24"/>
+          <w:szCs w:val="24"/>
+        </w:rPr>
+        <w:t>ajustando o que for necessário para</w:t>
+      </w:r>
+      <w:r>
+        <w:rPr>
+          <w:rFonts w:ascii="Times New Roman" w:hAnsi="Times New Roman"/>
+          <w:sz w:val="24"/>
+          <w:szCs w:val="24"/>
+        </w:rPr>
+        <w:t xml:space="preserve"> que todas as funcionalidades estejam </w:t>
+      </w:r>
+      <w:r>
+        <w:rPr>
+          <w:rFonts w:ascii="Times New Roman" w:hAnsi="Times New Roman"/>
+          <w:sz w:val="24"/>
+          <w:szCs w:val="24"/>
+        </w:rPr>
+        <w:t>nos conformes</w:t>
+      </w:r>
+      <w:r>
+        <w:rPr>
+          <w:rFonts w:ascii="Times New Roman" w:hAnsi="Times New Roman"/>
+          <w:sz w:val="24"/>
+          <w:szCs w:val="24"/>
+        </w:rPr>
+        <w:t>.</w:t>
+      </w:r>
+    </w:p>
+    <w:p>
+      <w:pPr>
+        <w:pStyle w:val="PargrafodaLista"/>
+        <w:numPr>
+          <w:ilvl w:val="0"/>
+          <w:numId w:val="10"/>
+        </w:numPr>
+        <w:spacing w:after="0" w:line="360" w:lineRule="auto"/>
+        <w:rPr>
+          <w:rFonts w:ascii="Times New Roman" w:hAnsi="Times New Roman"/>
+          <w:sz w:val="24"/>
+          <w:szCs w:val="24"/>
+        </w:rPr>
+      </w:pPr>
+      <w:r>
+        <w:rPr>
+          <w:rFonts w:ascii="Times New Roman" w:hAnsi="Times New Roman"/>
+          <w:b/>
+          <w:sz w:val="24"/>
+          <w:szCs w:val="24"/>
+        </w:rPr>
+        <w:t>Documentar custos e funcionalidades</w:t>
+      </w:r>
+      <w:r>
+        <w:rPr>
+          <w:rFonts w:ascii="Times New Roman" w:hAnsi="Times New Roman"/>
+          <w:sz w:val="24"/>
+          <w:szCs w:val="24"/>
+        </w:rPr>
+        <w:t>:</w:t>
+      </w:r>
+      <w:r>
+        <w:rPr>
+          <w:rFonts w:ascii="Times New Roman" w:hAnsi="Times New Roman"/>
+          <w:sz w:val="24"/>
+          <w:szCs w:val="24"/>
+        </w:rPr>
+        <w:t xml:space="preserve"> Após realizado as atividades de codificação, será documentado os recursos e custo dos recursos utilizados, desde hardware até custos com o trabalho dos desenvolvedores. Além </w:t>
+      </w:r>
+      <w:r>
+        <w:rPr>
+          <w:rFonts w:ascii="Times New Roman" w:hAnsi="Times New Roman"/>
+          <w:sz w:val="24"/>
+          <w:szCs w:val="24"/>
+        </w:rPr>
+        <w:t>do que foi citado</w:t>
+      </w:r>
+      <w:r>
+        <w:rPr>
+          <w:rFonts w:ascii="Times New Roman" w:hAnsi="Times New Roman"/>
+          <w:sz w:val="24"/>
+          <w:szCs w:val="24"/>
+        </w:rPr>
+        <w:t xml:space="preserve">, </w:t>
+      </w:r>
+      <w:r>
+        <w:rPr>
+          <w:rFonts w:ascii="Times New Roman" w:hAnsi="Times New Roman"/>
+          <w:sz w:val="24"/>
+          <w:szCs w:val="24"/>
+        </w:rPr>
+        <w:t>também é</w:t>
+      </w:r>
+      <w:r>
+        <w:rPr>
+          <w:rFonts w:ascii="Times New Roman" w:hAnsi="Times New Roman"/>
+          <w:sz w:val="24"/>
+          <w:szCs w:val="24"/>
+        </w:rPr>
+        <w:t xml:space="preserve"> documentado todas as funcionalidades que foram de fato utilizadas no projeto, explicando cada uma delas em um tópico próprio.</w:t>
+      </w:r>
+    </w:p>
+    <w:p>
+      <w:pPr>
+        <w:pStyle w:val="PargrafodaLista"/>
+        <w:numPr>
+          <w:ilvl w:val="0"/>
+          <w:numId w:val="10"/>
+        </w:numPr>
+        <w:spacing w:after="0" w:line="360" w:lineRule="auto"/>
+        <w:rPr>
+          <w:rFonts w:ascii="Times New Roman" w:hAnsi="Times New Roman"/>
+          <w:sz w:val="24"/>
+          <w:szCs w:val="24"/>
+        </w:rPr>
+      </w:pPr>
+      <w:r>
+        <w:rPr>
+          <w:rFonts w:ascii="Times New Roman" w:hAnsi="Times New Roman"/>
+          <w:b/>
+          <w:sz w:val="24"/>
+          <w:szCs w:val="24"/>
+        </w:rPr>
+        <w:t>Teste geral da Aplicação</w:t>
+      </w:r>
+      <w:r>
+        <w:rPr>
+          <w:rFonts w:ascii="Times New Roman" w:hAnsi="Times New Roman"/>
+          <w:sz w:val="24"/>
+          <w:szCs w:val="24"/>
+        </w:rPr>
+        <w:t>:</w:t>
+      </w:r>
+      <w:r>
+        <w:rPr>
+          <w:rFonts w:ascii="Times New Roman" w:hAnsi="Times New Roman"/>
+          <w:sz w:val="24"/>
+          <w:szCs w:val="24"/>
+        </w:rPr>
+        <w:t xml:space="preserve"> Após a finalização da aplicação, </w:t>
+      </w:r>
+      <w:r>
+        <w:rPr>
+          <w:rFonts w:ascii="Times New Roman" w:hAnsi="Times New Roman"/>
+          <w:sz w:val="24"/>
+          <w:szCs w:val="24"/>
+        </w:rPr>
+        <w:t xml:space="preserve">é testado </w:t>
+      </w:r>
+      <w:r>
+        <w:rPr>
+          <w:rFonts w:ascii="Times New Roman" w:hAnsi="Times New Roman"/>
+          <w:sz w:val="24"/>
+          <w:szCs w:val="24"/>
+        </w:rPr>
+        <w:t xml:space="preserve">todo </w:t>
+      </w:r>
+      <w:r>
+        <w:rPr>
+          <w:rFonts w:ascii="Times New Roman" w:hAnsi="Times New Roman"/>
+          <w:sz w:val="24"/>
+          <w:szCs w:val="24"/>
+        </w:rPr>
+        <w:t>o aplicativo</w:t>
+      </w:r>
+      <w:r>
+        <w:rPr>
+          <w:rFonts w:ascii="Times New Roman" w:hAnsi="Times New Roman"/>
+          <w:sz w:val="24"/>
+          <w:szCs w:val="24"/>
+        </w:rPr>
+        <w:t>, pela equipe do projeto e por terceiros, afim de encontrar possíveis erros ou falhas, possibilitando a correção.</w:t>
+      </w:r>
+    </w:p>
+    <w:p>
+      <w:pPr>
+        <w:pStyle w:val="PargrafodaLista"/>
+        <w:numPr>
+          <w:ilvl w:val="0"/>
+          <w:numId w:val="10"/>
+        </w:numPr>
+        <w:spacing w:after="0" w:line="360" w:lineRule="auto"/>
+        <w:rPr>
+          <w:rFonts w:ascii="Times New Roman" w:hAnsi="Times New Roman"/>
+          <w:sz w:val="24"/>
+          <w:szCs w:val="24"/>
+        </w:rPr>
+      </w:pPr>
+      <w:r>
+        <w:rPr>
+          <w:rFonts w:ascii="Times New Roman" w:hAnsi="Times New Roman"/>
+          <w:b/>
+          <w:sz w:val="24"/>
+          <w:szCs w:val="24"/>
+        </w:rPr>
+        <w:t xml:space="preserve">Publicar </w:t>
+      </w:r>
+      <w:proofErr w:type="spellStart"/>
+      <w:r>
+        <w:rPr>
+          <w:rFonts w:ascii="Times New Roman" w:hAnsi="Times New Roman"/>
+          <w:b/>
+          <w:sz w:val="24"/>
+          <w:szCs w:val="24"/>
+        </w:rPr>
+        <w:t>Frontend</w:t>
+      </w:r>
+      <w:proofErr w:type="spellEnd"/>
+      <w:r>
+        <w:rPr>
+          <w:rFonts w:ascii="Times New Roman" w:hAnsi="Times New Roman"/>
+          <w:b/>
+          <w:sz w:val="24"/>
+          <w:szCs w:val="24"/>
+        </w:rPr>
+        <w:t>, API e Banco de Dados</w:t>
+      </w:r>
+      <w:r>
+        <w:rPr>
+          <w:rFonts w:ascii="Times New Roman" w:hAnsi="Times New Roman"/>
+          <w:sz w:val="24"/>
+          <w:szCs w:val="24"/>
+        </w:rPr>
+        <w:t>:</w:t>
+      </w:r>
+      <w:r>
+        <w:rPr>
+          <w:rFonts w:ascii="Times New Roman" w:hAnsi="Times New Roman"/>
+          <w:sz w:val="24"/>
+          <w:szCs w:val="24"/>
+        </w:rPr>
+        <w:t xml:space="preserve"> </w:t>
+      </w:r>
+      <w:r>
+        <w:rPr>
+          <w:rFonts w:ascii="Times New Roman" w:hAnsi="Times New Roman"/>
+          <w:sz w:val="24"/>
+          <w:szCs w:val="24"/>
+        </w:rPr>
+        <w:t>T</w:t>
+      </w:r>
+      <w:r>
+        <w:rPr>
+          <w:rFonts w:ascii="Times New Roman" w:hAnsi="Times New Roman"/>
+          <w:sz w:val="24"/>
+          <w:szCs w:val="24"/>
+        </w:rPr>
+        <w:t>oda</w:t>
+      </w:r>
+      <w:r>
+        <w:rPr>
+          <w:rFonts w:ascii="Times New Roman" w:hAnsi="Times New Roman"/>
+          <w:sz w:val="24"/>
+          <w:szCs w:val="24"/>
+        </w:rPr>
+        <w:t>s</w:t>
+      </w:r>
+      <w:bookmarkStart w:id="0" w:name="_GoBack"/>
+      <w:bookmarkEnd w:id="0"/>
+      <w:r>
+        <w:rPr>
+          <w:rFonts w:ascii="Times New Roman" w:hAnsi="Times New Roman"/>
+          <w:sz w:val="24"/>
+          <w:szCs w:val="24"/>
+        </w:rPr>
+        <w:t xml:space="preserve"> a</w:t>
+      </w:r>
+      <w:r>
+        <w:rPr>
+          <w:rFonts w:ascii="Times New Roman" w:hAnsi="Times New Roman"/>
+          <w:sz w:val="24"/>
+          <w:szCs w:val="24"/>
+        </w:rPr>
+        <w:t>s</w:t>
+      </w:r>
+      <w:r>
+        <w:rPr>
+          <w:rFonts w:ascii="Times New Roman" w:hAnsi="Times New Roman"/>
+          <w:sz w:val="24"/>
+          <w:szCs w:val="24"/>
+        </w:rPr>
+        <w:t xml:space="preserve"> parte v</w:t>
+      </w:r>
+      <w:r>
+        <w:rPr>
+          <w:rFonts w:ascii="Times New Roman" w:hAnsi="Times New Roman"/>
+          <w:sz w:val="24"/>
+          <w:szCs w:val="24"/>
+        </w:rPr>
+        <w:t>isuais e funcionais</w:t>
+      </w:r>
+      <w:r>
+        <w:rPr>
+          <w:rFonts w:ascii="Times New Roman" w:hAnsi="Times New Roman"/>
+          <w:sz w:val="24"/>
+          <w:szCs w:val="24"/>
+        </w:rPr>
+        <w:t xml:space="preserve"> do projeto serão publicadas em um servidor que possibilita com que as partes interessadas acessem o aplicativo sem a necessidade da preparaç</w:t>
+      </w:r>
+      <w:r>
+        <w:rPr>
+          <w:rFonts w:ascii="Times New Roman" w:hAnsi="Times New Roman"/>
+          <w:sz w:val="24"/>
+          <w:szCs w:val="24"/>
+        </w:rPr>
+        <w:t>ão de</w:t>
+      </w:r>
+      <w:r>
+        <w:rPr>
+          <w:rFonts w:ascii="Times New Roman" w:hAnsi="Times New Roman"/>
+          <w:sz w:val="24"/>
+          <w:szCs w:val="24"/>
+        </w:rPr>
+        <w:t xml:space="preserve"> ambiente, </w:t>
+      </w:r>
+      <w:r>
+        <w:rPr>
+          <w:rFonts w:ascii="Times New Roman" w:hAnsi="Times New Roman"/>
+          <w:sz w:val="24"/>
+          <w:szCs w:val="24"/>
+        </w:rPr>
+        <w:t>ou seja, torna possível</w:t>
+      </w:r>
+      <w:r>
+        <w:rPr>
+          <w:rFonts w:ascii="Times New Roman" w:hAnsi="Times New Roman"/>
+          <w:sz w:val="24"/>
+          <w:szCs w:val="24"/>
+        </w:rPr>
+        <w:t xml:space="preserve"> a instalação e utilização do aplicativo em seus smartphones</w:t>
+      </w:r>
+      <w:r>
+        <w:rPr>
+          <w:rFonts w:ascii="Times New Roman" w:hAnsi="Times New Roman"/>
+          <w:sz w:val="24"/>
+          <w:szCs w:val="24"/>
+        </w:rPr>
+        <w:t xml:space="preserve"> </w:t>
+      </w:r>
+      <w:proofErr w:type="spellStart"/>
+      <w:r>
+        <w:rPr>
+          <w:rFonts w:ascii="Times New Roman" w:hAnsi="Times New Roman"/>
+          <w:sz w:val="24"/>
+          <w:szCs w:val="24"/>
+        </w:rPr>
+        <w:t>android</w:t>
+      </w:r>
+      <w:proofErr w:type="spellEnd"/>
+      <w:r>
+        <w:rPr>
+          <w:rFonts w:ascii="Times New Roman" w:hAnsi="Times New Roman"/>
+          <w:sz w:val="24"/>
+          <w:szCs w:val="24"/>
+        </w:rPr>
+        <w:t xml:space="preserve">.  </w:t>
+      </w:r>
+    </w:p>
+    <w:p>
+      <w:pPr>
+        <w:pStyle w:val="PargrafodaLista"/>
+        <w:numPr>
+          <w:ilvl w:val="0"/>
+          <w:numId w:val="10"/>
+        </w:numPr>
+        <w:spacing w:after="0" w:line="360" w:lineRule="auto"/>
+        <w:rPr>
+          <w:rFonts w:ascii="Times New Roman" w:hAnsi="Times New Roman"/>
+          <w:sz w:val="24"/>
+          <w:szCs w:val="24"/>
+        </w:rPr>
+      </w:pPr>
+      <w:r>
+        <w:rPr>
+          <w:rFonts w:ascii="Times New Roman" w:hAnsi="Times New Roman"/>
+          <w:b/>
+          <w:sz w:val="24"/>
+          <w:szCs w:val="24"/>
+        </w:rPr>
+        <w:t xml:space="preserve">Publicar Aplicativo na </w:t>
+      </w:r>
+      <w:proofErr w:type="spellStart"/>
+      <w:r>
+        <w:rPr>
+          <w:rFonts w:ascii="Times New Roman" w:hAnsi="Times New Roman"/>
+          <w:b/>
+          <w:sz w:val="24"/>
+          <w:szCs w:val="24"/>
+        </w:rPr>
+        <w:t>Playstore</w:t>
+      </w:r>
+      <w:proofErr w:type="spellEnd"/>
+      <w:r>
+        <w:rPr>
+          <w:rFonts w:ascii="Times New Roman" w:hAnsi="Times New Roman"/>
+          <w:sz w:val="24"/>
+          <w:szCs w:val="24"/>
+        </w:rPr>
+        <w:t>:</w:t>
+      </w:r>
+      <w:r>
+        <w:rPr>
+          <w:rFonts w:ascii="Times New Roman" w:hAnsi="Times New Roman"/>
+          <w:sz w:val="24"/>
+          <w:szCs w:val="24"/>
+        </w:rPr>
+        <w:t xml:space="preserve"> Será disponibilizado o aplicativo para download na </w:t>
+      </w:r>
+      <w:proofErr w:type="spellStart"/>
+      <w:r>
+        <w:rPr>
+          <w:rFonts w:ascii="Times New Roman" w:hAnsi="Times New Roman"/>
+          <w:sz w:val="24"/>
+          <w:szCs w:val="24"/>
+        </w:rPr>
+        <w:t>Playstore</w:t>
+      </w:r>
+      <w:proofErr w:type="spellEnd"/>
+      <w:r>
+        <w:rPr>
+          <w:rFonts w:ascii="Times New Roman" w:hAnsi="Times New Roman"/>
+          <w:sz w:val="24"/>
+          <w:szCs w:val="24"/>
+        </w:rPr>
+        <w:t>.</w:t>
+      </w:r>
     </w:p>
     <w:p>
       <w:pPr>
@@ -10473,7 +11391,6 @@
           <w:sz w:val="24"/>
           <w:szCs w:val="24"/>
         </w:rPr>
-        <w:lastRenderedPageBreak/>
         <w:t>Rede do Projeto:</w:t>
       </w:r>
     </w:p>
@@ -10560,24 +11477,434 @@
         <w:jc w:val="right"/>
         <w:rPr>
           <w:rFonts w:ascii="Times New Roman" w:hAnsi="Times New Roman"/>
-          <w:sz w:val="24"/>
-          <w:szCs w:val="24"/>
-        </w:rPr>
-      </w:pPr>
-      <w:r>
-        <w:rPr>
-          <w:rFonts w:ascii="Times New Roman" w:hAnsi="Times New Roman"/>
           <w:i/>
           <w:sz w:val="20"/>
           <w:szCs w:val="24"/>
         </w:rPr>
+      </w:pPr>
+      <w:r>
+        <w:rPr>
+          <w:rFonts w:ascii="Times New Roman" w:hAnsi="Times New Roman"/>
+          <w:i/>
+          <w:sz w:val="20"/>
+          <w:szCs w:val="24"/>
+        </w:rPr>
         <w:t>(Figura 2: Rede do Projeto)</w:t>
+      </w:r>
+    </w:p>
+    <w:p>
+      <w:pPr>
+        <w:spacing w:after="0" w:line="240" w:lineRule="auto"/>
+        <w:ind w:left="360" w:right="-143"/>
+        <w:jc w:val="right"/>
+        <w:rPr>
+          <w:rFonts w:ascii="Times New Roman" w:hAnsi="Times New Roman"/>
+          <w:sz w:val="24"/>
+          <w:szCs w:val="24"/>
+        </w:rPr>
+      </w:pPr>
+    </w:p>
+    <w:p>
+      <w:pPr>
+        <w:pStyle w:val="PargrafodaLista"/>
+        <w:numPr>
+          <w:ilvl w:val="0"/>
+          <w:numId w:val="9"/>
+        </w:numPr>
+        <w:spacing w:after="0" w:line="360" w:lineRule="auto"/>
+        <w:rPr>
+          <w:rFonts w:ascii="Times New Roman" w:hAnsi="Times New Roman"/>
+          <w:sz w:val="24"/>
+          <w:szCs w:val="24"/>
+        </w:rPr>
+      </w:pPr>
+      <w:r>
+        <w:rPr>
+          <w:rFonts w:ascii="Times New Roman" w:hAnsi="Times New Roman"/>
+          <w:b/>
+          <w:color w:val="FF0000"/>
+          <w:sz w:val="24"/>
+          <w:szCs w:val="24"/>
+        </w:rPr>
+        <w:t>Caminho crítico</w:t>
+      </w:r>
+      <w:r>
+        <w:rPr>
+          <w:rFonts w:ascii="Times New Roman" w:hAnsi="Times New Roman"/>
+          <w:sz w:val="24"/>
+          <w:szCs w:val="24"/>
+        </w:rPr>
+        <w:t>:</w:t>
+      </w:r>
+      <w:r>
+        <w:rPr>
+          <w:rFonts w:ascii="Times New Roman" w:hAnsi="Times New Roman"/>
+          <w:sz w:val="24"/>
+          <w:szCs w:val="24"/>
+        </w:rPr>
+        <w:t xml:space="preserve"> </w:t>
+      </w:r>
+      <w:proofErr w:type="gramStart"/>
+      <w:r>
+        <w:rPr>
+          <w:rFonts w:ascii="Times New Roman" w:hAnsi="Times New Roman"/>
+          <w:sz w:val="24"/>
+          <w:szCs w:val="24"/>
+        </w:rPr>
+        <w:t xml:space="preserve">A </w:t>
+      </w:r>
+      <w:r>
+        <w:rPr>
+          <w:rFonts w:ascii="Times New Roman" w:hAnsi="Times New Roman"/>
+          <w:sz w:val="24"/>
+          <w:szCs w:val="24"/>
+        </w:rPr>
+        <w:sym w:font="Wingdings" w:char="F0E0"/>
+      </w:r>
+      <w:r>
+        <w:rPr>
+          <w:rFonts w:ascii="Times New Roman" w:hAnsi="Times New Roman"/>
+          <w:sz w:val="24"/>
+          <w:szCs w:val="24"/>
+        </w:rPr>
+        <w:t xml:space="preserve"> B</w:t>
+      </w:r>
+      <w:proofErr w:type="gramEnd"/>
+      <w:r>
+        <w:rPr>
+          <w:rFonts w:ascii="Times New Roman" w:hAnsi="Times New Roman"/>
+          <w:sz w:val="24"/>
+          <w:szCs w:val="24"/>
+        </w:rPr>
+        <w:t xml:space="preserve"> </w:t>
+      </w:r>
+      <w:r>
+        <w:rPr>
+          <w:rFonts w:ascii="Times New Roman" w:hAnsi="Times New Roman"/>
+          <w:sz w:val="24"/>
+          <w:szCs w:val="24"/>
+        </w:rPr>
+        <w:sym w:font="Wingdings" w:char="F0E0"/>
+      </w:r>
+      <w:r>
+        <w:rPr>
+          <w:rFonts w:ascii="Times New Roman" w:hAnsi="Times New Roman"/>
+          <w:sz w:val="24"/>
+          <w:szCs w:val="24"/>
+        </w:rPr>
+        <w:t xml:space="preserve"> D </w:t>
+      </w:r>
+      <w:r>
+        <w:rPr>
+          <w:rFonts w:ascii="Times New Roman" w:hAnsi="Times New Roman"/>
+          <w:sz w:val="24"/>
+          <w:szCs w:val="24"/>
+        </w:rPr>
+        <w:sym w:font="Wingdings" w:char="F0E0"/>
+      </w:r>
+      <w:r>
+        <w:rPr>
+          <w:rFonts w:ascii="Times New Roman" w:hAnsi="Times New Roman"/>
+          <w:sz w:val="24"/>
+          <w:szCs w:val="24"/>
+        </w:rPr>
+        <w:t xml:space="preserve"> E </w:t>
+      </w:r>
+      <w:r>
+        <w:rPr>
+          <w:rFonts w:ascii="Times New Roman" w:hAnsi="Times New Roman"/>
+          <w:sz w:val="24"/>
+          <w:szCs w:val="24"/>
+        </w:rPr>
+        <w:sym w:font="Wingdings" w:char="F0E0"/>
+      </w:r>
+      <w:r>
+        <w:rPr>
+          <w:rFonts w:ascii="Times New Roman" w:hAnsi="Times New Roman"/>
+          <w:sz w:val="24"/>
+          <w:szCs w:val="24"/>
+        </w:rPr>
+        <w:t xml:space="preserve"> F </w:t>
+      </w:r>
+      <w:r>
+        <w:rPr>
+          <w:rFonts w:ascii="Times New Roman" w:hAnsi="Times New Roman"/>
+          <w:sz w:val="24"/>
+          <w:szCs w:val="24"/>
+        </w:rPr>
+        <w:sym w:font="Wingdings" w:char="F0E0"/>
+      </w:r>
+      <w:r>
+        <w:rPr>
+          <w:rFonts w:ascii="Times New Roman" w:hAnsi="Times New Roman"/>
+          <w:sz w:val="24"/>
+          <w:szCs w:val="24"/>
+        </w:rPr>
+        <w:t xml:space="preserve"> G </w:t>
+      </w:r>
+      <w:r>
+        <w:rPr>
+          <w:rFonts w:ascii="Times New Roman" w:hAnsi="Times New Roman"/>
+          <w:sz w:val="24"/>
+          <w:szCs w:val="24"/>
+        </w:rPr>
+        <w:sym w:font="Wingdings" w:char="F0E0"/>
+      </w:r>
+      <w:r>
+        <w:rPr>
+          <w:rFonts w:ascii="Times New Roman" w:hAnsi="Times New Roman"/>
+          <w:sz w:val="24"/>
+          <w:szCs w:val="24"/>
+        </w:rPr>
+        <w:t xml:space="preserve"> </w:t>
+      </w:r>
+      <w:r>
+        <w:rPr>
+          <w:rFonts w:ascii="Times New Roman" w:hAnsi="Times New Roman"/>
+          <w:sz w:val="24"/>
+          <w:szCs w:val="24"/>
+        </w:rPr>
+        <w:t xml:space="preserve">I </w:t>
+      </w:r>
+      <w:r>
+        <w:rPr>
+          <w:rFonts w:ascii="Times New Roman" w:hAnsi="Times New Roman"/>
+          <w:sz w:val="24"/>
+          <w:szCs w:val="24"/>
+        </w:rPr>
+        <w:sym w:font="Wingdings" w:char="F0E0"/>
+      </w:r>
+      <w:r>
+        <w:rPr>
+          <w:rFonts w:ascii="Times New Roman" w:hAnsi="Times New Roman"/>
+          <w:sz w:val="24"/>
+          <w:szCs w:val="24"/>
+        </w:rPr>
+        <w:t xml:space="preserve"> J </w:t>
+      </w:r>
+      <w:r>
+        <w:rPr>
+          <w:rFonts w:ascii="Times New Roman" w:hAnsi="Times New Roman"/>
+          <w:sz w:val="24"/>
+          <w:szCs w:val="24"/>
+        </w:rPr>
+        <w:sym w:font="Wingdings" w:char="F0E0"/>
+      </w:r>
+      <w:r>
+        <w:rPr>
+          <w:rFonts w:ascii="Times New Roman" w:hAnsi="Times New Roman"/>
+          <w:sz w:val="24"/>
+          <w:szCs w:val="24"/>
+        </w:rPr>
+        <w:t xml:space="preserve"> K </w:t>
       </w:r>
     </w:p>
     <w:p>
       <w:pPr>
         <w:pStyle w:val="PargrafodaLista"/>
         <w:spacing w:after="0" w:line="360" w:lineRule="auto"/>
+        <w:ind w:left="744" w:firstLine="696"/>
+        <w:rPr>
+          <w:rFonts w:ascii="Times New Roman" w:hAnsi="Times New Roman"/>
+          <w:sz w:val="24"/>
+          <w:szCs w:val="24"/>
+        </w:rPr>
+      </w:pPr>
+      <w:r>
+        <w:rPr>
+          <w:rFonts w:ascii="Times New Roman" w:hAnsi="Times New Roman"/>
+          <w:sz w:val="24"/>
+          <w:szCs w:val="24"/>
+        </w:rPr>
+        <w:t>Total de dias: 85 dias úteis.</w:t>
+      </w:r>
+    </w:p>
+    <w:p>
+      <w:pPr>
+        <w:pStyle w:val="PargrafodaLista"/>
+        <w:numPr>
+          <w:ilvl w:val="0"/>
+          <w:numId w:val="9"/>
+        </w:numPr>
+        <w:spacing w:after="0" w:line="360" w:lineRule="auto"/>
+        <w:rPr>
+          <w:rFonts w:ascii="Times New Roman" w:hAnsi="Times New Roman"/>
+          <w:sz w:val="24"/>
+          <w:szCs w:val="24"/>
+        </w:rPr>
+      </w:pPr>
+      <w:r>
+        <w:rPr>
+          <w:rFonts w:ascii="Times New Roman" w:hAnsi="Times New Roman"/>
+          <w:sz w:val="24"/>
+          <w:szCs w:val="24"/>
+        </w:rPr>
+        <w:t>Caminho não crítico:</w:t>
+      </w:r>
+      <w:r>
+        <w:rPr>
+          <w:rFonts w:ascii="Times New Roman" w:hAnsi="Times New Roman"/>
+          <w:sz w:val="24"/>
+          <w:szCs w:val="24"/>
+        </w:rPr>
+        <w:t xml:space="preserve"> </w:t>
+      </w:r>
+      <w:proofErr w:type="gramStart"/>
+      <w:r>
+        <w:rPr>
+          <w:rFonts w:ascii="Times New Roman" w:hAnsi="Times New Roman"/>
+          <w:sz w:val="24"/>
+          <w:szCs w:val="24"/>
+        </w:rPr>
+        <w:t xml:space="preserve">A </w:t>
+      </w:r>
+      <w:r>
+        <w:rPr>
+          <w:rFonts w:ascii="Times New Roman" w:hAnsi="Times New Roman"/>
+          <w:sz w:val="24"/>
+          <w:szCs w:val="24"/>
+        </w:rPr>
+        <w:sym w:font="Wingdings" w:char="F0E0"/>
+      </w:r>
+      <w:r>
+        <w:rPr>
+          <w:rFonts w:ascii="Times New Roman" w:hAnsi="Times New Roman"/>
+          <w:sz w:val="24"/>
+          <w:szCs w:val="24"/>
+        </w:rPr>
+        <w:t xml:space="preserve"> </w:t>
+      </w:r>
+      <w:r>
+        <w:rPr>
+          <w:rFonts w:ascii="Times New Roman" w:hAnsi="Times New Roman"/>
+          <w:sz w:val="24"/>
+          <w:szCs w:val="24"/>
+        </w:rPr>
+        <w:t>C</w:t>
+      </w:r>
+      <w:proofErr w:type="gramEnd"/>
+      <w:r>
+        <w:rPr>
+          <w:rFonts w:ascii="Times New Roman" w:hAnsi="Times New Roman"/>
+          <w:sz w:val="24"/>
+          <w:szCs w:val="24"/>
+        </w:rPr>
+        <w:t xml:space="preserve"> </w:t>
+      </w:r>
+      <w:r>
+        <w:rPr>
+          <w:rFonts w:ascii="Times New Roman" w:hAnsi="Times New Roman"/>
+          <w:sz w:val="24"/>
+          <w:szCs w:val="24"/>
+        </w:rPr>
+        <w:sym w:font="Wingdings" w:char="F0E0"/>
+      </w:r>
+      <w:r>
+        <w:rPr>
+          <w:rFonts w:ascii="Times New Roman" w:hAnsi="Times New Roman"/>
+          <w:sz w:val="24"/>
+          <w:szCs w:val="24"/>
+        </w:rPr>
+        <w:t xml:space="preserve"> H</w:t>
+      </w:r>
+      <w:r>
+        <w:rPr>
+          <w:rFonts w:ascii="Times New Roman" w:hAnsi="Times New Roman"/>
+          <w:sz w:val="24"/>
+          <w:szCs w:val="24"/>
+        </w:rPr>
+        <w:t xml:space="preserve"> </w:t>
+      </w:r>
+      <w:r>
+        <w:rPr>
+          <w:rFonts w:ascii="Times New Roman" w:hAnsi="Times New Roman"/>
+          <w:sz w:val="24"/>
+          <w:szCs w:val="24"/>
+        </w:rPr>
+        <w:sym w:font="Wingdings" w:char="F0E0"/>
+      </w:r>
+      <w:r>
+        <w:rPr>
+          <w:rFonts w:ascii="Times New Roman" w:hAnsi="Times New Roman"/>
+          <w:sz w:val="24"/>
+          <w:szCs w:val="24"/>
+        </w:rPr>
+        <w:t xml:space="preserve"> </w:t>
+      </w:r>
+      <w:r>
+        <w:rPr>
+          <w:rFonts w:ascii="Times New Roman" w:hAnsi="Times New Roman"/>
+          <w:sz w:val="24"/>
+          <w:szCs w:val="24"/>
+        </w:rPr>
+        <w:t xml:space="preserve">I </w:t>
+      </w:r>
+      <w:r>
+        <w:rPr>
+          <w:rFonts w:ascii="Times New Roman" w:hAnsi="Times New Roman"/>
+          <w:sz w:val="24"/>
+          <w:szCs w:val="24"/>
+        </w:rPr>
+        <w:sym w:font="Wingdings" w:char="F0E0"/>
+      </w:r>
+      <w:r>
+        <w:rPr>
+          <w:rFonts w:ascii="Times New Roman" w:hAnsi="Times New Roman"/>
+          <w:sz w:val="24"/>
+          <w:szCs w:val="24"/>
+        </w:rPr>
+        <w:t xml:space="preserve"> </w:t>
+      </w:r>
+      <w:r>
+        <w:rPr>
+          <w:rFonts w:ascii="Times New Roman" w:hAnsi="Times New Roman"/>
+          <w:sz w:val="24"/>
+          <w:szCs w:val="24"/>
+        </w:rPr>
+        <w:t xml:space="preserve">J </w:t>
+      </w:r>
+      <w:r>
+        <w:rPr>
+          <w:rFonts w:ascii="Times New Roman" w:hAnsi="Times New Roman"/>
+          <w:sz w:val="24"/>
+          <w:szCs w:val="24"/>
+        </w:rPr>
+        <w:sym w:font="Wingdings" w:char="F0E0"/>
+      </w:r>
+      <w:r>
+        <w:rPr>
+          <w:rFonts w:ascii="Times New Roman" w:hAnsi="Times New Roman"/>
+          <w:sz w:val="24"/>
+          <w:szCs w:val="24"/>
+        </w:rPr>
+        <w:t xml:space="preserve"> K</w:t>
+      </w:r>
+    </w:p>
+    <w:p>
+      <w:pPr>
+        <w:pStyle w:val="PargrafodaLista"/>
+        <w:spacing w:after="0" w:line="360" w:lineRule="auto"/>
+        <w:ind w:left="1440"/>
+        <w:rPr>
+          <w:rFonts w:ascii="Times New Roman" w:hAnsi="Times New Roman"/>
+          <w:sz w:val="24"/>
+          <w:szCs w:val="24"/>
+        </w:rPr>
+      </w:pPr>
+      <w:r>
+        <w:rPr>
+          <w:rFonts w:ascii="Times New Roman" w:hAnsi="Times New Roman"/>
+          <w:sz w:val="24"/>
+          <w:szCs w:val="24"/>
+        </w:rPr>
+        <w:t>Total de dias: 37 dias úteis.</w:t>
+      </w:r>
+    </w:p>
+    <w:p>
+      <w:pPr>
+        <w:pStyle w:val="PargrafodaLista"/>
+        <w:spacing w:after="0" w:line="360" w:lineRule="auto"/>
+        <w:ind w:left="1440"/>
         <w:rPr>
           <w:rFonts w:ascii="Times New Roman" w:hAnsi="Times New Roman"/>
           <w:sz w:val="24"/>
@@ -12289,36 +13616,6 @@
         </w:rPr>
       </w:pPr>
     </w:p>
-    <w:p>
-      <w:pPr>
-        <w:spacing w:after="0" w:line="240" w:lineRule="auto"/>
-        <w:rPr>
-          <w:rFonts w:ascii="Times New Roman" w:hAnsi="Times New Roman"/>
-          <w:sz w:val="24"/>
-          <w:szCs w:val="24"/>
-        </w:rPr>
-      </w:pPr>
-    </w:p>
-    <w:p>
-      <w:pPr>
-        <w:spacing w:after="0" w:line="240" w:lineRule="auto"/>
-        <w:rPr>
-          <w:rFonts w:ascii="Times New Roman" w:hAnsi="Times New Roman"/>
-          <w:sz w:val="24"/>
-          <w:szCs w:val="24"/>
-        </w:rPr>
-      </w:pPr>
-    </w:p>
-    <w:p>
-      <w:pPr>
-        <w:spacing w:after="0" w:line="240" w:lineRule="auto"/>
-        <w:rPr>
-          <w:rFonts w:ascii="Times New Roman" w:hAnsi="Times New Roman"/>
-          <w:sz w:val="24"/>
-          <w:szCs w:val="24"/>
-        </w:rPr>
-      </w:pPr>
-    </w:p>
     <w:tbl>
       <w:tblPr>
         <w:tblW w:w="7724" w:type="dxa"/>
@@ -17562,7 +18859,6 @@
           <w:sz w:val="24"/>
           <w:szCs w:val="24"/>
         </w:rPr>
-        <w:lastRenderedPageBreak/>
         <w:t>Diagramas de Causa e Efeito</w:t>
       </w:r>
       <w:r>
@@ -17978,7 +19274,6 @@
           <w:sz w:val="24"/>
           <w:szCs w:val="24"/>
         </w:rPr>
-        <w:lastRenderedPageBreak/>
         <w:t>Gerenciamento dos Recursos Humanos</w:t>
       </w:r>
     </w:p>
@@ -18153,8 +19448,6 @@
           <w:szCs w:val="24"/>
         </w:rPr>
       </w:pPr>
-      <w:bookmarkStart w:id="0" w:name="_GoBack"/>
-      <w:bookmarkEnd w:id="0"/>
     </w:p>
     <w:p>
       <w:pPr>
@@ -18386,7 +19679,6 @@
                 <w:color w:val="000000"/>
                 <w:lang w:eastAsia="pt-BR"/>
               </w:rPr>
-              <w:lastRenderedPageBreak/>
               <w:t>Matriz de Responsabilidades</w:t>
             </w:r>
           </w:p>
@@ -19643,6 +20935,7 @@
           <w:sz w:val="24"/>
           <w:szCs w:val="24"/>
         </w:rPr>
+        <w:lastRenderedPageBreak/>
         <w:t>Gerenciamento das Comunicações</w:t>
       </w:r>
       <w:r>
@@ -19853,7 +21146,6 @@
           <w:sz w:val="24"/>
           <w:szCs w:val="24"/>
         </w:rPr>
-        <w:lastRenderedPageBreak/>
         <w:t>Gerenciamento dos Riscos</w:t>
       </w:r>
       <w:r>
@@ -21927,6 +23219,34 @@
         </w:rPr>
         <w:t>Códigos</w:t>
       </w:r>
+      <w:r>
+        <w:rPr>
+          <w:rFonts w:ascii="Times New Roman" w:hAnsi="Times New Roman"/>
+          <w:b/>
+          <w:sz w:val="24"/>
+          <w:szCs w:val="24"/>
+        </w:rPr>
+        <w:t xml:space="preserve"> (</w:t>
+      </w:r>
+      <w:r>
+        <w:rPr>
+          <w:rFonts w:ascii="Times New Roman" w:hAnsi="Times New Roman"/>
+          <w:b/>
+          <w:color w:val="FF0000"/>
+          <w:sz w:val="24"/>
+          <w:szCs w:val="24"/>
+        </w:rPr>
+        <w:t>explicar mais detalhadamente</w:t>
+      </w:r>
+      <w:r>
+        <w:rPr>
+          <w:rFonts w:ascii="Times New Roman" w:hAnsi="Times New Roman"/>
+          <w:b/>
+          <w:sz w:val="24"/>
+          <w:szCs w:val="24"/>
+        </w:rPr>
+        <w:t>)</w:t>
+      </w:r>
     </w:p>
     <w:p>
       <w:pPr>
@@ -22059,7 +23379,16 @@
           <w:sz w:val="24"/>
           <w:szCs w:val="24"/>
         </w:rPr>
-        <w:t xml:space="preserve">. Para consumo de </w:t>
+        <w:t xml:space="preserve">. Para </w:t>
+      </w:r>
+      <w:r>
+        <w:rPr>
+          <w:rFonts w:ascii="Times New Roman" w:hAnsi="Times New Roman"/>
+          <w:sz w:val="24"/>
+          <w:szCs w:val="24"/>
+        </w:rPr>
+        <w:lastRenderedPageBreak/>
+        <w:t xml:space="preserve">consumo de </w:t>
       </w:r>
       <w:proofErr w:type="spellStart"/>
       <w:r>
@@ -22244,7 +23573,6 @@
           <w:sz w:val="24"/>
           <w:szCs w:val="24"/>
         </w:rPr>
-        <w:lastRenderedPageBreak/>
         <w:t>3.2 Funcionalidades do Projeto</w:t>
       </w:r>
     </w:p>
@@ -22668,7 +23996,6 @@
           <w:szCs w:val="24"/>
           <w:lang w:eastAsia="pt-BR"/>
         </w:rPr>
-        <w:lastRenderedPageBreak/>
         <w:t>Editar dados do perfil: Na guia “Perfil” será possível acessar a opção para editar todos os dados do usuário cadastrados no aplicativo.</w:t>
       </w:r>
     </w:p>
@@ -22873,6 +24200,7 @@
           <w:noProof/>
           <w:lang w:eastAsia="pt-BR"/>
         </w:rPr>
+        <w:lastRenderedPageBreak/>
         <w:drawing>
           <wp:inline distT="0" distB="0" distL="0" distR="0" wp14:anchorId="4E274D3B" wp14:editId="0EC188F9">
             <wp:extent cx="3352800" cy="3038475"/>
@@ -22997,7 +24325,6 @@
           <w:sz w:val="24"/>
           <w:szCs w:val="24"/>
         </w:rPr>
-        <w:lastRenderedPageBreak/>
         <w:t>Interação entre usuários: Será possível a interação entre usuários internos</w:t>
       </w:r>
       <w:r>
@@ -23246,7 +24573,6 @@
           <w:sz w:val="24"/>
           <w:szCs w:val="24"/>
         </w:rPr>
-        <w:lastRenderedPageBreak/>
         <w:t>CONSIDERAÇÕES FINAIS</w:t>
       </w:r>
       <w:r>
@@ -23554,7 +24880,7 @@
             <w:rFonts w:ascii="Times New Roman" w:hAnsi="Times New Roman"/>
             <w:noProof/>
           </w:rPr>
-          <w:t>21</w:t>
+          <w:t>12</w:t>
         </w:r>
         <w:r>
           <w:rPr>
@@ -23932,6 +25258,92 @@
     </w:lvl>
   </w:abstractNum>
   <w:abstractNum w:abstractNumId="3">
+    <w:nsid w:val="36E10D11"/>
+    <w:multiLevelType w:val="hybridMultilevel"/>
+    <w:tmpl w:val="DD00FB08"/>
+    <w:lvl w:ilvl="0" w:tplc="04160015">
+      <w:start w:val="1"/>
+      <w:numFmt w:val="upperLetter"/>
+      <w:lvlText w:val="%1."/>
+      <w:lvlJc w:val="left"/>
+      <w:pPr>
+        <w:ind w:left="1080" w:hanging="360"/>
+      </w:pPr>
+    </w:lvl>
+    <w:lvl w:ilvl="1" w:tplc="04160019" w:tentative="1">
+      <w:start w:val="1"/>
+      <w:numFmt w:val="lowerLetter"/>
+      <w:lvlText w:val="%2."/>
+      <w:lvlJc w:val="left"/>
+      <w:pPr>
+        <w:ind w:left="1800" w:hanging="360"/>
+      </w:pPr>
+    </w:lvl>
+    <w:lvl w:ilvl="2" w:tplc="0416001B" w:tentative="1">
+      <w:start w:val="1"/>
+      <w:numFmt w:val="lowerRoman"/>
+      <w:lvlText w:val="%3."/>
+      <w:lvlJc w:val="right"/>
+      <w:pPr>
+        <w:ind w:left="2520" w:hanging="180"/>
+      </w:pPr>
+    </w:lvl>
+    <w:lvl w:ilvl="3" w:tplc="0416000F" w:tentative="1">
+      <w:start w:val="1"/>
+      <w:numFmt w:val="decimal"/>
+      <w:lvlText w:val="%4."/>
+      <w:lvlJc w:val="left"/>
+      <w:pPr>
+        <w:ind w:left="3240" w:hanging="360"/>
+      </w:pPr>
+    </w:lvl>
+    <w:lvl w:ilvl="4" w:tplc="04160019" w:tentative="1">
+      <w:start w:val="1"/>
+      <w:numFmt w:val="lowerLetter"/>
+      <w:lvlText w:val="%5."/>
+      <w:lvlJc w:val="left"/>
+      <w:pPr>
+        <w:ind w:left="3960" w:hanging="360"/>
+      </w:pPr>
+    </w:lvl>
+    <w:lvl w:ilvl="5" w:tplc="0416001B" w:tentative="1">
+      <w:start w:val="1"/>
+      <w:numFmt w:val="lowerRoman"/>
+      <w:lvlText w:val="%6."/>
+      <w:lvlJc w:val="right"/>
+      <w:pPr>
+        <w:ind w:left="4680" w:hanging="180"/>
+      </w:pPr>
+    </w:lvl>
+    <w:lvl w:ilvl="6" w:tplc="0416000F" w:tentative="1">
+      <w:start w:val="1"/>
+      <w:numFmt w:val="decimal"/>
+      <w:lvlText w:val="%7."/>
+      <w:lvlJc w:val="left"/>
+      <w:pPr>
+        <w:ind w:left="5400" w:hanging="360"/>
+      </w:pPr>
+    </w:lvl>
+    <w:lvl w:ilvl="7" w:tplc="04160019" w:tentative="1">
+      <w:start w:val="1"/>
+      <w:numFmt w:val="lowerLetter"/>
+      <w:lvlText w:val="%8."/>
+      <w:lvlJc w:val="left"/>
+      <w:pPr>
+        <w:ind w:left="6120" w:hanging="360"/>
+      </w:pPr>
+    </w:lvl>
+    <w:lvl w:ilvl="8" w:tplc="0416001B" w:tentative="1">
+      <w:start w:val="1"/>
+      <w:numFmt w:val="lowerRoman"/>
+      <w:lvlText w:val="%9."/>
+      <w:lvlJc w:val="right"/>
+      <w:pPr>
+        <w:ind w:left="6840" w:hanging="180"/>
+      </w:pPr>
+    </w:lvl>
+  </w:abstractNum>
+  <w:abstractNum w:abstractNumId="4">
     <w:nsid w:val="42C536DC"/>
     <w:multiLevelType w:val="multilevel"/>
     <w:tmpl w:val="8B641056"/>
@@ -24052,7 +25464,7 @@
       </w:rPr>
     </w:lvl>
   </w:abstractNum>
-  <w:abstractNum w:abstractNumId="4">
+  <w:abstractNum w:abstractNumId="5">
     <w:nsid w:val="44C279E6"/>
     <w:multiLevelType w:val="hybridMultilevel"/>
     <w:tmpl w:val="CD108822"/>
@@ -24165,7 +25577,7 @@
       </w:rPr>
     </w:lvl>
   </w:abstractNum>
-  <w:abstractNum w:abstractNumId="5">
+  <w:abstractNum w:abstractNumId="6">
     <w:nsid w:val="4BB6584C"/>
     <w:multiLevelType w:val="hybridMultilevel"/>
     <w:tmpl w:val="4AF28696"/>
@@ -24278,7 +25690,7 @@
       </w:rPr>
     </w:lvl>
   </w:abstractNum>
-  <w:abstractNum w:abstractNumId="6">
+  <w:abstractNum w:abstractNumId="7">
     <w:nsid w:val="5A0C5929"/>
     <w:multiLevelType w:val="multilevel"/>
     <w:tmpl w:val="8B641056"/>
@@ -24399,7 +25811,120 @@
       </w:rPr>
     </w:lvl>
   </w:abstractNum>
-  <w:abstractNum w:abstractNumId="7">
+  <w:abstractNum w:abstractNumId="8">
+    <w:nsid w:val="5A3B4262"/>
+    <w:multiLevelType w:val="hybridMultilevel"/>
+    <w:tmpl w:val="06CE8A1A"/>
+    <w:lvl w:ilvl="0" w:tplc="04160001">
+      <w:start w:val="1"/>
+      <w:numFmt w:val="bullet"/>
+      <w:lvlText w:val=""/>
+      <w:lvlJc w:val="left"/>
+      <w:pPr>
+        <w:ind w:left="1440" w:hanging="360"/>
+      </w:pPr>
+      <w:rPr>
+        <w:rFonts w:ascii="Symbol" w:hAnsi="Symbol" w:hint="default"/>
+      </w:rPr>
+    </w:lvl>
+    <w:lvl w:ilvl="1" w:tplc="04160003" w:tentative="1">
+      <w:start w:val="1"/>
+      <w:numFmt w:val="bullet"/>
+      <w:lvlText w:val="o"/>
+      <w:lvlJc w:val="left"/>
+      <w:pPr>
+        <w:ind w:left="2160" w:hanging="360"/>
+      </w:pPr>
+      <w:rPr>
+        <w:rFonts w:ascii="Courier New" w:hAnsi="Courier New" w:cs="Courier New" w:hint="default"/>
+      </w:rPr>
+    </w:lvl>
+    <w:lvl w:ilvl="2" w:tplc="04160005" w:tentative="1">
+      <w:start w:val="1"/>
+      <w:numFmt w:val="bullet"/>
+      <w:lvlText w:val=""/>
+      <w:lvlJc w:val="left"/>
+      <w:pPr>
+        <w:ind w:left="2880" w:hanging="360"/>
+      </w:pPr>
+      <w:rPr>
+        <w:rFonts w:ascii="Wingdings" w:hAnsi="Wingdings" w:hint="default"/>
+      </w:rPr>
+    </w:lvl>
+    <w:lvl w:ilvl="3" w:tplc="04160001" w:tentative="1">
+      <w:start w:val="1"/>
+      <w:numFmt w:val="bullet"/>
+      <w:lvlText w:val=""/>
+      <w:lvlJc w:val="left"/>
+      <w:pPr>
+        <w:ind w:left="3600" w:hanging="360"/>
+      </w:pPr>
+      <w:rPr>
+        <w:rFonts w:ascii="Symbol" w:hAnsi="Symbol" w:hint="default"/>
+      </w:rPr>
+    </w:lvl>
+    <w:lvl w:ilvl="4" w:tplc="04160003" w:tentative="1">
+      <w:start w:val="1"/>
+      <w:numFmt w:val="bullet"/>
+      <w:lvlText w:val="o"/>
+      <w:lvlJc w:val="left"/>
+      <w:pPr>
+        <w:ind w:left="4320" w:hanging="360"/>
+      </w:pPr>
+      <w:rPr>
+        <w:rFonts w:ascii="Courier New" w:hAnsi="Courier New" w:cs="Courier New" w:hint="default"/>
+      </w:rPr>
+    </w:lvl>
+    <w:lvl w:ilvl="5" w:tplc="04160005" w:tentative="1">
+      <w:start w:val="1"/>
+      <w:numFmt w:val="bullet"/>
+      <w:lvlText w:val=""/>
+      <w:lvlJc w:val="left"/>
+      <w:pPr>
+        <w:ind w:left="5040" w:hanging="360"/>
+      </w:pPr>
+      <w:rPr>
+        <w:rFonts w:ascii="Wingdings" w:hAnsi="Wingdings" w:hint="default"/>
+      </w:rPr>
+    </w:lvl>
+    <w:lvl w:ilvl="6" w:tplc="04160001" w:tentative="1">
+      <w:start w:val="1"/>
+      <w:numFmt w:val="bullet"/>
+      <w:lvlText w:val=""/>
+      <w:lvlJc w:val="left"/>
+      <w:pPr>
+        <w:ind w:left="5760" w:hanging="360"/>
+      </w:pPr>
+      <w:rPr>
+        <w:rFonts w:ascii="Symbol" w:hAnsi="Symbol" w:hint="default"/>
+      </w:rPr>
+    </w:lvl>
+    <w:lvl w:ilvl="7" w:tplc="04160003" w:tentative="1">
+      <w:start w:val="1"/>
+      <w:numFmt w:val="bullet"/>
+      <w:lvlText w:val="o"/>
+      <w:lvlJc w:val="left"/>
+      <w:pPr>
+        <w:ind w:left="6480" w:hanging="360"/>
+      </w:pPr>
+      <w:rPr>
+        <w:rFonts w:ascii="Courier New" w:hAnsi="Courier New" w:cs="Courier New" w:hint="default"/>
+      </w:rPr>
+    </w:lvl>
+    <w:lvl w:ilvl="8" w:tplc="04160005" w:tentative="1">
+      <w:start w:val="1"/>
+      <w:numFmt w:val="bullet"/>
+      <w:lvlText w:val=""/>
+      <w:lvlJc w:val="left"/>
+      <w:pPr>
+        <w:ind w:left="7200" w:hanging="360"/>
+      </w:pPr>
+      <w:rPr>
+        <w:rFonts w:ascii="Wingdings" w:hAnsi="Wingdings" w:hint="default"/>
+      </w:rPr>
+    </w:lvl>
+  </w:abstractNum>
+  <w:abstractNum w:abstractNumId="9">
     <w:nsid w:val="5F1F6206"/>
     <w:multiLevelType w:val="multilevel"/>
     <w:tmpl w:val="27E4D39A"/>
@@ -24521,16 +26046,16 @@
     </w:lvl>
   </w:abstractNum>
   <w:num w:numId="1">
-    <w:abstractNumId w:val="3"/>
+    <w:abstractNumId w:val="4"/>
   </w:num>
   <w:num w:numId="2">
-    <w:abstractNumId w:val="6"/>
+    <w:abstractNumId w:val="7"/>
   </w:num>
   <w:num w:numId="3">
     <w:abstractNumId w:val="0"/>
   </w:num>
   <w:num w:numId="4">
-    <w:abstractNumId w:val="7"/>
+    <w:abstractNumId w:val="9"/>
   </w:num>
   <w:num w:numId="5">
     <w:abstractNumId w:val="1"/>
@@ -24539,10 +26064,16 @@
     <w:abstractNumId w:val="2"/>
   </w:num>
   <w:num w:numId="7">
+    <w:abstractNumId w:val="6"/>
+  </w:num>
+  <w:num w:numId="8">
     <w:abstractNumId w:val="5"/>
   </w:num>
-  <w:num w:numId="8">
-    <w:abstractNumId w:val="4"/>
+  <w:num w:numId="9">
+    <w:abstractNumId w:val="8"/>
+  </w:num>
+  <w:num w:numId="10">
+    <w:abstractNumId w:val="3"/>
   </w:num>
 </w:numbering>
 </file>
@@ -25570,7 +27101,7 @@
 </file>
 
 <file path=customXml/itemProps1.xml><?xml version="1.0" encoding="utf-8"?>
-<ds:datastoreItem xmlns:ds="http://schemas.openxmlformats.org/officeDocument/2006/customXml" ds:itemID="{8C55ACCF-B714-4BC7-8EA5-E5C9E8A75364}">
+<ds:datastoreItem xmlns:ds="http://schemas.openxmlformats.org/officeDocument/2006/customXml" ds:itemID="{FFBD26FA-33C9-4EE6-9A29-59E66D3A7D81}">
   <ds:schemaRefs>
     <ds:schemaRef ds:uri="http://schemas.openxmlformats.org/officeDocument/2006/bibliography"/>
   </ds:schemaRefs>

</xml_diff>

<commit_message>
pra n da grosope
</commit_message>
<xml_diff>
--- a/modelo de projeto.DOCX
+++ b/modelo de projeto.DOCX
@@ -1562,185 +1562,395 @@
     </w:p>
     <w:tbl>
       <w:tblPr>
-        <w:tblW w:w="8978" w:type="dxa"/>
+        <w:tblW w:w="8600" w:type="dxa"/>
+        <w:tblInd w:w="70" w:type="dxa"/>
         <w:tblCellMar>
           <w:left w:w="70" w:type="dxa"/>
           <w:right w:w="70" w:type="dxa"/>
         </w:tblCellMar>
-        <w:tblLook w:val="0000" w:firstRow="0" w:lastRow="0" w:firstColumn="0" w:lastColumn="0" w:noHBand="0" w:noVBand="0"/>
+        <w:tblLook w:val="04A0" w:firstRow="1" w:lastRow="0" w:firstColumn="1" w:lastColumn="0" w:noHBand="0" w:noVBand="1"/>
       </w:tblPr>
       <w:tblGrid>
-        <w:gridCol w:w="1204"/>
-        <w:gridCol w:w="6663"/>
-        <w:gridCol w:w="1111"/>
+        <w:gridCol w:w="847"/>
+        <w:gridCol w:w="380"/>
+        <w:gridCol w:w="191"/>
+        <w:gridCol w:w="6802"/>
+        <w:gridCol w:w="380"/>
       </w:tblGrid>
       <w:tr>
-        <w:tc>
-          <w:tcPr>
-            <w:tcW w:w="1204" w:type="dxa"/>
+        <w:trPr>
+          <w:trHeight w:val="315"/>
+        </w:trPr>
+        <w:tc>
+          <w:tcPr>
+            <w:tcW w:w="847" w:type="dxa"/>
+            <w:tcBorders>
+              <w:top w:val="nil"/>
+              <w:left w:val="nil"/>
+              <w:bottom w:val="nil"/>
+              <w:right w:val="nil"/>
+            </w:tcBorders>
+            <w:shd w:val="clear" w:color="auto" w:fill="auto"/>
+            <w:noWrap/>
+            <w:vAlign w:val="bottom"/>
+            <w:hideMark/>
+          </w:tcPr>
+          <w:p>
+            <w:pPr>
+              <w:spacing w:after="0" w:line="240" w:lineRule="auto"/>
+              <w:rPr>
+                <w:rFonts w:ascii="Times New Roman" w:eastAsia="Times New Roman" w:hAnsi="Times New Roman"/>
+                <w:b/>
+                <w:bCs/>
+                <w:color w:val="000000"/>
+                <w:sz w:val="24"/>
+                <w:szCs w:val="24"/>
+                <w:lang w:eastAsia="pt-BR"/>
+              </w:rPr>
+            </w:pPr>
+            <w:r>
+              <w:rPr>
+                <w:rFonts w:ascii="Times New Roman" w:eastAsia="Times New Roman" w:hAnsi="Times New Roman"/>
+                <w:b/>
+                <w:bCs/>
+                <w:color w:val="000000"/>
+                <w:sz w:val="24"/>
+                <w:szCs w:val="24"/>
+                <w:lang w:eastAsia="pt-BR"/>
+              </w:rPr>
+              <w:t>Tabela</w:t>
+            </w:r>
+          </w:p>
+        </w:tc>
+        <w:tc>
+          <w:tcPr>
+            <w:tcW w:w="380" w:type="dxa"/>
+            <w:tcBorders>
+              <w:top w:val="nil"/>
+              <w:left w:val="nil"/>
+              <w:bottom w:val="nil"/>
+              <w:right w:val="nil"/>
+            </w:tcBorders>
+            <w:shd w:val="clear" w:color="auto" w:fill="auto"/>
+            <w:noWrap/>
+            <w:vAlign w:val="bottom"/>
+            <w:hideMark/>
+          </w:tcPr>
+          <w:p>
+            <w:pPr>
+              <w:spacing w:after="0" w:line="240" w:lineRule="auto"/>
+              <w:rPr>
+                <w:rFonts w:ascii="Times New Roman" w:eastAsia="Times New Roman" w:hAnsi="Times New Roman"/>
+                <w:b/>
+                <w:bCs/>
+                <w:color w:val="000000"/>
+                <w:sz w:val="24"/>
+                <w:szCs w:val="24"/>
+                <w:lang w:eastAsia="pt-BR"/>
+              </w:rPr>
+            </w:pPr>
+            <w:r>
+              <w:rPr>
+                <w:rFonts w:ascii="Times New Roman" w:eastAsia="Times New Roman" w:hAnsi="Times New Roman"/>
+                <w:b/>
+                <w:bCs/>
+                <w:color w:val="000000"/>
+                <w:sz w:val="24"/>
+                <w:szCs w:val="24"/>
+                <w:lang w:eastAsia="pt-BR"/>
+              </w:rPr>
+              <w:t>1</w:t>
+            </w:r>
+          </w:p>
+        </w:tc>
+        <w:tc>
+          <w:tcPr>
+            <w:tcW w:w="191" w:type="dxa"/>
+            <w:tcBorders>
+              <w:top w:val="nil"/>
+              <w:left w:val="nil"/>
+              <w:bottom w:val="nil"/>
+              <w:right w:val="nil"/>
+            </w:tcBorders>
+            <w:shd w:val="clear" w:color="auto" w:fill="auto"/>
+            <w:noWrap/>
+            <w:vAlign w:val="bottom"/>
+            <w:hideMark/>
+          </w:tcPr>
+          <w:p>
+            <w:pPr>
+              <w:spacing w:after="0" w:line="240" w:lineRule="auto"/>
+              <w:rPr>
+                <w:rFonts w:ascii="Times New Roman" w:eastAsia="Times New Roman" w:hAnsi="Times New Roman"/>
+                <w:b/>
+                <w:bCs/>
+                <w:color w:val="000000"/>
+                <w:sz w:val="24"/>
+                <w:szCs w:val="24"/>
+                <w:lang w:eastAsia="pt-BR"/>
+              </w:rPr>
+            </w:pPr>
+          </w:p>
+        </w:tc>
+        <w:tc>
+          <w:tcPr>
+            <w:tcW w:w="6802" w:type="dxa"/>
+            <w:tcBorders>
+              <w:top w:val="nil"/>
+              <w:left w:val="nil"/>
+              <w:bottom w:val="nil"/>
+              <w:right w:val="nil"/>
+            </w:tcBorders>
+            <w:shd w:val="clear" w:color="auto" w:fill="auto"/>
             <w:vAlign w:val="center"/>
-          </w:tcPr>
-          <w:p>
-            <w:pPr>
-              <w:pStyle w:val="Ttulo"/>
-              <w:spacing w:line="360" w:lineRule="auto"/>
-              <w:jc w:val="left"/>
-              <w:rPr>
+            <w:hideMark/>
+          </w:tcPr>
+          <w:p>
+            <w:pPr>
+              <w:spacing w:after="0" w:line="240" w:lineRule="auto"/>
+              <w:rPr>
+                <w:rFonts w:ascii="Times New Roman" w:eastAsia="Times New Roman" w:hAnsi="Times New Roman"/>
+                <w:color w:val="000000"/>
+                <w:sz w:val="24"/>
                 <w:szCs w:val="24"/>
-              </w:rPr>
-            </w:pPr>
-            <w:r>
-              <w:rPr>
+                <w:lang w:eastAsia="pt-BR"/>
+              </w:rPr>
+            </w:pPr>
+            <w:r>
+              <w:rPr>
+                <w:rFonts w:ascii="Times New Roman" w:eastAsia="Times New Roman" w:hAnsi="Times New Roman"/>
+                <w:color w:val="000000"/>
+                <w:sz w:val="24"/>
                 <w:szCs w:val="24"/>
-              </w:rPr>
-              <w:t>Tabela 1</w:t>
-            </w:r>
-          </w:p>
-        </w:tc>
-        <w:tc>
-          <w:tcPr>
-            <w:tcW w:w="6663" w:type="dxa"/>
-            <w:vAlign w:val="center"/>
-          </w:tcPr>
-          <w:p>
-            <w:pPr>
-              <w:pStyle w:val="Ttulo"/>
-              <w:spacing w:line="360" w:lineRule="auto"/>
-              <w:jc w:val="left"/>
-              <w:rPr>
-                <w:b w:val="0"/>
-                <w:bCs w:val="0"/>
+                <w:lang w:eastAsia="pt-BR"/>
+              </w:rPr>
+              <w:t>Marcos do Projeto...............................................................................</w:t>
+            </w:r>
+          </w:p>
+        </w:tc>
+        <w:tc>
+          <w:tcPr>
+            <w:tcW w:w="380" w:type="dxa"/>
+            <w:tcBorders>
+              <w:top w:val="nil"/>
+              <w:left w:val="nil"/>
+              <w:bottom w:val="nil"/>
+              <w:right w:val="nil"/>
+            </w:tcBorders>
+            <w:shd w:val="clear" w:color="auto" w:fill="auto"/>
+            <w:noWrap/>
+            <w:vAlign w:val="bottom"/>
+            <w:hideMark/>
+          </w:tcPr>
+          <w:p>
+            <w:pPr>
+              <w:spacing w:after="0" w:line="240" w:lineRule="auto"/>
+              <w:jc w:val="right"/>
+              <w:rPr>
+                <w:rFonts w:ascii="Times New Roman" w:eastAsia="Times New Roman" w:hAnsi="Times New Roman"/>
+                <w:color w:val="000000"/>
+                <w:sz w:val="24"/>
                 <w:szCs w:val="24"/>
-              </w:rPr>
-            </w:pPr>
-            <w:r>
-              <w:rPr>
-                <w:b w:val="0"/>
-                <w:bCs w:val="0"/>
+                <w:lang w:eastAsia="pt-BR"/>
+              </w:rPr>
+            </w:pPr>
+            <w:r>
+              <w:rPr>
+                <w:rFonts w:ascii="Times New Roman" w:eastAsia="Times New Roman" w:hAnsi="Times New Roman"/>
+                <w:color w:val="000000"/>
+                <w:sz w:val="24"/>
                 <w:szCs w:val="24"/>
-              </w:rPr>
-              <w:t>Marcos do Projeto.........</w:t>
-            </w:r>
-            <w:r>
-              <w:rPr>
-                <w:b w:val="0"/>
-                <w:bCs w:val="0"/>
-                <w:szCs w:val="24"/>
-              </w:rPr>
-              <w:t>.....................................................................</w:t>
-            </w:r>
-          </w:p>
-        </w:tc>
-        <w:tc>
-          <w:tcPr>
-            <w:tcW w:w="1111" w:type="dxa"/>
-            <w:vAlign w:val="center"/>
-          </w:tcPr>
-          <w:p>
-            <w:pPr>
-              <w:pStyle w:val="Ttulo"/>
-              <w:spacing w:line="360" w:lineRule="auto"/>
-              <w:rPr>
-                <w:b w:val="0"/>
-                <w:bCs w:val="0"/>
-                <w:szCs w:val="24"/>
-              </w:rPr>
-            </w:pPr>
-            <w:r>
-              <w:rPr>
-                <w:b w:val="0"/>
-                <w:bCs w:val="0"/>
-                <w:szCs w:val="24"/>
-              </w:rPr>
-              <w:t>07</w:t>
+                <w:lang w:eastAsia="pt-BR"/>
+              </w:rPr>
+              <w:t>7</w:t>
             </w:r>
           </w:p>
         </w:tc>
       </w:tr>
       <w:tr>
-        <w:tc>
-          <w:tcPr>
-            <w:tcW w:w="1204" w:type="dxa"/>
-            <w:vAlign w:val="center"/>
-          </w:tcPr>
-          <w:p>
-            <w:pPr>
-              <w:pStyle w:val="Ttulo4"/>
-              <w:spacing w:before="0" w:line="360" w:lineRule="auto"/>
-              <w:rPr>
-                <w:rFonts w:ascii="Times New Roman" w:hAnsi="Times New Roman"/>
-                <w:i w:val="0"/>
-                <w:color w:val="auto"/>
+        <w:trPr>
+          <w:trHeight w:val="315"/>
+        </w:trPr>
+        <w:tc>
+          <w:tcPr>
+            <w:tcW w:w="847" w:type="dxa"/>
+            <w:tcBorders>
+              <w:top w:val="nil"/>
+              <w:left w:val="nil"/>
+              <w:bottom w:val="nil"/>
+              <w:right w:val="nil"/>
+            </w:tcBorders>
+            <w:shd w:val="clear" w:color="auto" w:fill="auto"/>
+            <w:noWrap/>
+            <w:vAlign w:val="bottom"/>
+            <w:hideMark/>
+          </w:tcPr>
+          <w:p>
+            <w:pPr>
+              <w:spacing w:after="0" w:line="240" w:lineRule="auto"/>
+              <w:rPr>
+                <w:rFonts w:ascii="Times New Roman" w:eastAsia="Times New Roman" w:hAnsi="Times New Roman"/>
+                <w:b/>
+                <w:bCs/>
+                <w:color w:val="000000"/>
                 <w:sz w:val="24"/>
                 <w:szCs w:val="24"/>
-              </w:rPr>
-            </w:pPr>
-            <w:r>
-              <w:rPr>
-                <w:rFonts w:ascii="Times New Roman" w:hAnsi="Times New Roman"/>
-                <w:i w:val="0"/>
-                <w:color w:val="auto"/>
+                <w:lang w:eastAsia="pt-BR"/>
+              </w:rPr>
+            </w:pPr>
+            <w:r>
+              <w:rPr>
+                <w:rFonts w:ascii="Times New Roman" w:eastAsia="Times New Roman" w:hAnsi="Times New Roman"/>
+                <w:b/>
+                <w:bCs/>
+                <w:color w:val="000000"/>
                 <w:sz w:val="24"/>
                 <w:szCs w:val="24"/>
-              </w:rPr>
-              <w:t>Tabela 2</w:t>
-            </w:r>
-          </w:p>
-        </w:tc>
-        <w:tc>
-          <w:tcPr>
-            <w:tcW w:w="6663" w:type="dxa"/>
+                <w:lang w:eastAsia="pt-BR"/>
+              </w:rPr>
+              <w:t>Tabela</w:t>
+            </w:r>
+          </w:p>
+        </w:tc>
+        <w:tc>
+          <w:tcPr>
+            <w:tcW w:w="380" w:type="dxa"/>
+            <w:tcBorders>
+              <w:top w:val="nil"/>
+              <w:left w:val="nil"/>
+              <w:bottom w:val="nil"/>
+              <w:right w:val="nil"/>
+            </w:tcBorders>
+            <w:shd w:val="clear" w:color="auto" w:fill="auto"/>
+            <w:noWrap/>
+            <w:vAlign w:val="bottom"/>
+            <w:hideMark/>
+          </w:tcPr>
+          <w:p>
+            <w:pPr>
+              <w:spacing w:after="0" w:line="240" w:lineRule="auto"/>
+              <w:rPr>
+                <w:rFonts w:ascii="Times New Roman" w:eastAsia="Times New Roman" w:hAnsi="Times New Roman"/>
+                <w:b/>
+                <w:bCs/>
+                <w:color w:val="000000"/>
+                <w:sz w:val="24"/>
+                <w:szCs w:val="24"/>
+                <w:lang w:eastAsia="pt-BR"/>
+              </w:rPr>
+            </w:pPr>
+            <w:r>
+              <w:rPr>
+                <w:rFonts w:ascii="Times New Roman" w:eastAsia="Times New Roman" w:hAnsi="Times New Roman"/>
+                <w:b/>
+                <w:bCs/>
+                <w:color w:val="000000"/>
+                <w:sz w:val="24"/>
+                <w:szCs w:val="24"/>
+                <w:lang w:eastAsia="pt-BR"/>
+              </w:rPr>
+              <w:t>2</w:t>
+            </w:r>
+          </w:p>
+        </w:tc>
+        <w:tc>
+          <w:tcPr>
+            <w:tcW w:w="191" w:type="dxa"/>
+            <w:tcBorders>
+              <w:top w:val="nil"/>
+              <w:left w:val="nil"/>
+              <w:bottom w:val="nil"/>
+              <w:right w:val="nil"/>
+            </w:tcBorders>
+            <w:shd w:val="clear" w:color="auto" w:fill="auto"/>
+            <w:noWrap/>
+            <w:vAlign w:val="bottom"/>
+            <w:hideMark/>
+          </w:tcPr>
+          <w:p>
+            <w:pPr>
+              <w:spacing w:after="0" w:line="240" w:lineRule="auto"/>
+              <w:rPr>
+                <w:rFonts w:ascii="Times New Roman" w:eastAsia="Times New Roman" w:hAnsi="Times New Roman"/>
+                <w:b/>
+                <w:bCs/>
+                <w:color w:val="000000"/>
+                <w:sz w:val="24"/>
+                <w:szCs w:val="24"/>
+                <w:lang w:eastAsia="pt-BR"/>
+              </w:rPr>
+            </w:pPr>
+          </w:p>
+        </w:tc>
+        <w:tc>
+          <w:tcPr>
+            <w:tcW w:w="6802" w:type="dxa"/>
+            <w:tcBorders>
+              <w:top w:val="nil"/>
+              <w:left w:val="nil"/>
+              <w:bottom w:val="nil"/>
+              <w:right w:val="nil"/>
+            </w:tcBorders>
+            <w:shd w:val="clear" w:color="auto" w:fill="auto"/>
             <w:vAlign w:val="center"/>
-          </w:tcPr>
-          <w:p>
-            <w:pPr>
-              <w:pStyle w:val="Ttulo"/>
-              <w:spacing w:line="360" w:lineRule="auto"/>
-              <w:jc w:val="left"/>
-              <w:rPr>
-                <w:b w:val="0"/>
-                <w:bCs w:val="0"/>
+            <w:hideMark/>
+          </w:tcPr>
+          <w:p>
+            <w:pPr>
+              <w:spacing w:after="0" w:line="240" w:lineRule="auto"/>
+              <w:rPr>
+                <w:rFonts w:ascii="Times New Roman" w:eastAsia="Times New Roman" w:hAnsi="Times New Roman"/>
+                <w:color w:val="000000"/>
+                <w:sz w:val="24"/>
                 <w:szCs w:val="24"/>
-              </w:rPr>
-            </w:pPr>
-            <w:r>
-              <w:rPr>
-                <w:b w:val="0"/>
-                <w:bCs w:val="0"/>
+                <w:lang w:eastAsia="pt-BR"/>
+              </w:rPr>
+            </w:pPr>
+            <w:r>
+              <w:rPr>
+                <w:rFonts w:ascii="Times New Roman" w:eastAsia="Times New Roman" w:hAnsi="Times New Roman"/>
+                <w:color w:val="000000"/>
+                <w:sz w:val="24"/>
                 <w:szCs w:val="24"/>
-              </w:rPr>
-              <w:t>Gerenciamento do Tempo</w:t>
-            </w:r>
-            <w:r>
-              <w:rPr>
-                <w:b w:val="0"/>
-                <w:bCs w:val="0"/>
+                <w:lang w:eastAsia="pt-BR"/>
+              </w:rPr>
+              <w:t>Gerenciamento do Tempo....................................................................</w:t>
+            </w:r>
+          </w:p>
+        </w:tc>
+        <w:tc>
+          <w:tcPr>
+            <w:tcW w:w="380" w:type="dxa"/>
+            <w:tcBorders>
+              <w:top w:val="nil"/>
+              <w:left w:val="nil"/>
+              <w:bottom w:val="nil"/>
+              <w:right w:val="nil"/>
+            </w:tcBorders>
+            <w:shd w:val="clear" w:color="auto" w:fill="auto"/>
+            <w:noWrap/>
+            <w:vAlign w:val="bottom"/>
+            <w:hideMark/>
+          </w:tcPr>
+          <w:p>
+            <w:pPr>
+              <w:spacing w:after="0" w:line="240" w:lineRule="auto"/>
+              <w:jc w:val="right"/>
+              <w:rPr>
+                <w:rFonts w:ascii="Times New Roman" w:eastAsia="Times New Roman" w:hAnsi="Times New Roman"/>
+                <w:color w:val="000000"/>
+                <w:sz w:val="24"/>
                 <w:szCs w:val="24"/>
-              </w:rPr>
-              <w:t>..................................................................</w:t>
-            </w:r>
-          </w:p>
-        </w:tc>
-        <w:tc>
-          <w:tcPr>
-            <w:tcW w:w="1111" w:type="dxa"/>
-            <w:vAlign w:val="center"/>
-          </w:tcPr>
-          <w:p>
-            <w:pPr>
-              <w:pStyle w:val="Ttulo"/>
-              <w:spacing w:line="360" w:lineRule="auto"/>
-              <w:rPr>
-                <w:b w:val="0"/>
-                <w:bCs w:val="0"/>
+                <w:lang w:eastAsia="pt-BR"/>
+              </w:rPr>
+            </w:pPr>
+            <w:r>
+              <w:rPr>
+                <w:rFonts w:ascii="Times New Roman" w:eastAsia="Times New Roman" w:hAnsi="Times New Roman"/>
+                <w:color w:val="000000"/>
+                <w:sz w:val="24"/>
                 <w:szCs w:val="24"/>
-              </w:rPr>
-            </w:pPr>
-            <w:r>
-              <w:rPr>
-                <w:b w:val="0"/>
-                <w:bCs w:val="0"/>
-                <w:szCs w:val="24"/>
+                <w:lang w:eastAsia="pt-BR"/>
               </w:rPr>
               <w:t>10</w:t>
             </w:r>
@@ -1748,88 +1958,189 @@
         </w:tc>
       </w:tr>
       <w:tr>
-        <w:tc>
-          <w:tcPr>
-            <w:tcW w:w="1204" w:type="dxa"/>
-            <w:vAlign w:val="center"/>
-          </w:tcPr>
-          <w:p>
-            <w:pPr>
-              <w:spacing w:after="0" w:line="360" w:lineRule="auto"/>
-              <w:rPr>
-                <w:rFonts w:ascii="Times New Roman" w:hAnsi="Times New Roman"/>
+        <w:trPr>
+          <w:trHeight w:val="315"/>
+        </w:trPr>
+        <w:tc>
+          <w:tcPr>
+            <w:tcW w:w="847" w:type="dxa"/>
+            <w:tcBorders>
+              <w:top w:val="nil"/>
+              <w:left w:val="nil"/>
+              <w:bottom w:val="nil"/>
+              <w:right w:val="nil"/>
+            </w:tcBorders>
+            <w:shd w:val="clear" w:color="auto" w:fill="auto"/>
+            <w:noWrap/>
+            <w:vAlign w:val="bottom"/>
+            <w:hideMark/>
+          </w:tcPr>
+          <w:p>
+            <w:pPr>
+              <w:spacing w:after="0" w:line="240" w:lineRule="auto"/>
+              <w:rPr>
+                <w:rFonts w:ascii="Times New Roman" w:eastAsia="Times New Roman" w:hAnsi="Times New Roman"/>
                 <w:b/>
                 <w:bCs/>
+                <w:color w:val="000000"/>
                 <w:sz w:val="24"/>
                 <w:szCs w:val="24"/>
-              </w:rPr>
-            </w:pPr>
-            <w:r>
-              <w:rPr>
-                <w:rFonts w:ascii="Times New Roman" w:hAnsi="Times New Roman"/>
+                <w:lang w:eastAsia="pt-BR"/>
+              </w:rPr>
+            </w:pPr>
+            <w:r>
+              <w:rPr>
+                <w:rFonts w:ascii="Times New Roman" w:eastAsia="Times New Roman" w:hAnsi="Times New Roman"/>
                 <w:b/>
                 <w:bCs/>
+                <w:color w:val="000000"/>
                 <w:sz w:val="24"/>
                 <w:szCs w:val="24"/>
-              </w:rPr>
-              <w:t>Tabela 3</w:t>
-            </w:r>
-          </w:p>
-        </w:tc>
-        <w:tc>
-          <w:tcPr>
-            <w:tcW w:w="6663" w:type="dxa"/>
+                <w:lang w:eastAsia="pt-BR"/>
+              </w:rPr>
+              <w:t>Tabela</w:t>
+            </w:r>
+          </w:p>
+        </w:tc>
+        <w:tc>
+          <w:tcPr>
+            <w:tcW w:w="380" w:type="dxa"/>
+            <w:tcBorders>
+              <w:top w:val="nil"/>
+              <w:left w:val="nil"/>
+              <w:bottom w:val="nil"/>
+              <w:right w:val="nil"/>
+            </w:tcBorders>
+            <w:shd w:val="clear" w:color="auto" w:fill="auto"/>
+            <w:noWrap/>
+            <w:vAlign w:val="bottom"/>
+            <w:hideMark/>
+          </w:tcPr>
+          <w:p>
+            <w:pPr>
+              <w:spacing w:after="0" w:line="240" w:lineRule="auto"/>
+              <w:rPr>
+                <w:rFonts w:ascii="Times New Roman" w:eastAsia="Times New Roman" w:hAnsi="Times New Roman"/>
+                <w:b/>
+                <w:bCs/>
+                <w:color w:val="000000"/>
+                <w:sz w:val="24"/>
+                <w:szCs w:val="24"/>
+                <w:lang w:eastAsia="pt-BR"/>
+              </w:rPr>
+            </w:pPr>
+            <w:r>
+              <w:rPr>
+                <w:rFonts w:ascii="Times New Roman" w:eastAsia="Times New Roman" w:hAnsi="Times New Roman"/>
+                <w:b/>
+                <w:bCs/>
+                <w:color w:val="000000"/>
+                <w:sz w:val="24"/>
+                <w:szCs w:val="24"/>
+                <w:lang w:eastAsia="pt-BR"/>
+              </w:rPr>
+              <w:t>3</w:t>
+            </w:r>
+          </w:p>
+        </w:tc>
+        <w:tc>
+          <w:tcPr>
+            <w:tcW w:w="191" w:type="dxa"/>
+            <w:tcBorders>
+              <w:top w:val="nil"/>
+              <w:left w:val="nil"/>
+              <w:bottom w:val="nil"/>
+              <w:right w:val="nil"/>
+            </w:tcBorders>
+            <w:shd w:val="clear" w:color="auto" w:fill="auto"/>
+            <w:noWrap/>
+            <w:vAlign w:val="bottom"/>
+            <w:hideMark/>
+          </w:tcPr>
+          <w:p>
+            <w:pPr>
+              <w:spacing w:after="0" w:line="240" w:lineRule="auto"/>
+              <w:rPr>
+                <w:rFonts w:ascii="Times New Roman" w:eastAsia="Times New Roman" w:hAnsi="Times New Roman"/>
+                <w:b/>
+                <w:bCs/>
+                <w:color w:val="000000"/>
+                <w:sz w:val="24"/>
+                <w:szCs w:val="24"/>
+                <w:lang w:eastAsia="pt-BR"/>
+              </w:rPr>
+            </w:pPr>
+          </w:p>
+        </w:tc>
+        <w:tc>
+          <w:tcPr>
+            <w:tcW w:w="6802" w:type="dxa"/>
+            <w:tcBorders>
+              <w:top w:val="nil"/>
+              <w:left w:val="nil"/>
+              <w:bottom w:val="nil"/>
+              <w:right w:val="nil"/>
+            </w:tcBorders>
+            <w:shd w:val="clear" w:color="auto" w:fill="auto"/>
             <w:vAlign w:val="center"/>
-          </w:tcPr>
-          <w:p>
-            <w:pPr>
-              <w:pStyle w:val="Ttulo"/>
-              <w:spacing w:line="360" w:lineRule="auto"/>
-              <w:jc w:val="left"/>
-              <w:rPr>
-                <w:b w:val="0"/>
-                <w:bCs w:val="0"/>
+            <w:hideMark/>
+          </w:tcPr>
+          <w:p>
+            <w:pPr>
+              <w:spacing w:after="0" w:line="240" w:lineRule="auto"/>
+              <w:rPr>
+                <w:rFonts w:ascii="Times New Roman" w:eastAsia="Times New Roman" w:hAnsi="Times New Roman"/>
+                <w:color w:val="000000"/>
+                <w:sz w:val="24"/>
                 <w:szCs w:val="24"/>
-              </w:rPr>
-            </w:pPr>
-            <w:r>
-              <w:rPr>
-                <w:b w:val="0"/>
-                <w:bCs w:val="0"/>
+                <w:lang w:eastAsia="pt-BR"/>
+              </w:rPr>
+            </w:pPr>
+            <w:r>
+              <w:rPr>
+                <w:rFonts w:ascii="Times New Roman" w:eastAsia="Times New Roman" w:hAnsi="Times New Roman"/>
+                <w:color w:val="000000"/>
+                <w:sz w:val="24"/>
                 <w:szCs w:val="24"/>
-              </w:rPr>
-              <w:t>Gerenciamento do Custo.</w:t>
-            </w:r>
-            <w:r>
-              <w:rPr>
-                <w:b w:val="0"/>
-                <w:bCs w:val="0"/>
+                <w:lang w:eastAsia="pt-BR"/>
+              </w:rPr>
+              <w:t>Gerenciamento do Custo......................................................................</w:t>
+            </w:r>
+          </w:p>
+        </w:tc>
+        <w:tc>
+          <w:tcPr>
+            <w:tcW w:w="380" w:type="dxa"/>
+            <w:tcBorders>
+              <w:top w:val="nil"/>
+              <w:left w:val="nil"/>
+              <w:bottom w:val="nil"/>
+              <w:right w:val="nil"/>
+            </w:tcBorders>
+            <w:shd w:val="clear" w:color="auto" w:fill="auto"/>
+            <w:noWrap/>
+            <w:vAlign w:val="bottom"/>
+            <w:hideMark/>
+          </w:tcPr>
+          <w:p>
+            <w:pPr>
+              <w:spacing w:after="0" w:line="240" w:lineRule="auto"/>
+              <w:jc w:val="right"/>
+              <w:rPr>
+                <w:rFonts w:ascii="Times New Roman" w:eastAsia="Times New Roman" w:hAnsi="Times New Roman"/>
+                <w:color w:val="000000"/>
+                <w:sz w:val="24"/>
                 <w:szCs w:val="24"/>
-              </w:rPr>
-              <w:t>...................................................................</w:t>
-            </w:r>
-          </w:p>
-        </w:tc>
-        <w:tc>
-          <w:tcPr>
-            <w:tcW w:w="1111" w:type="dxa"/>
-            <w:vAlign w:val="center"/>
-          </w:tcPr>
-          <w:p>
-            <w:pPr>
-              <w:pStyle w:val="Ttulo"/>
-              <w:spacing w:line="360" w:lineRule="auto"/>
-              <w:rPr>
-                <w:b w:val="0"/>
-                <w:bCs w:val="0"/>
+                <w:lang w:eastAsia="pt-BR"/>
+              </w:rPr>
+            </w:pPr>
+            <w:r>
+              <w:rPr>
+                <w:rFonts w:ascii="Times New Roman" w:eastAsia="Times New Roman" w:hAnsi="Times New Roman"/>
+                <w:color w:val="000000"/>
+                <w:sz w:val="24"/>
                 <w:szCs w:val="24"/>
-              </w:rPr>
-            </w:pPr>
-            <w:r>
-              <w:rPr>
-                <w:b w:val="0"/>
-                <w:bCs w:val="0"/>
-                <w:szCs w:val="24"/>
+                <w:lang w:eastAsia="pt-BR"/>
               </w:rPr>
               <w:t>12</w:t>
             </w:r>
@@ -1837,623 +2148,2494 @@
         </w:tc>
       </w:tr>
       <w:tr>
-        <w:tc>
-          <w:tcPr>
-            <w:tcW w:w="1204" w:type="dxa"/>
-            <w:vAlign w:val="center"/>
-          </w:tcPr>
-          <w:p>
-            <w:pPr>
-              <w:spacing w:after="0" w:line="360" w:lineRule="auto"/>
-              <w:rPr>
-                <w:rFonts w:ascii="Times New Roman" w:hAnsi="Times New Roman"/>
+        <w:trPr>
+          <w:trHeight w:val="315"/>
+        </w:trPr>
+        <w:tc>
+          <w:tcPr>
+            <w:tcW w:w="847" w:type="dxa"/>
+            <w:tcBorders>
+              <w:top w:val="nil"/>
+              <w:left w:val="nil"/>
+              <w:bottom w:val="nil"/>
+              <w:right w:val="nil"/>
+            </w:tcBorders>
+            <w:shd w:val="clear" w:color="auto" w:fill="auto"/>
+            <w:noWrap/>
+            <w:vAlign w:val="bottom"/>
+            <w:hideMark/>
+          </w:tcPr>
+          <w:p>
+            <w:pPr>
+              <w:spacing w:after="0" w:line="240" w:lineRule="auto"/>
+              <w:rPr>
+                <w:rFonts w:ascii="Times New Roman" w:eastAsia="Times New Roman" w:hAnsi="Times New Roman"/>
                 <w:b/>
                 <w:bCs/>
+                <w:color w:val="000000"/>
                 <w:sz w:val="24"/>
                 <w:szCs w:val="24"/>
-              </w:rPr>
-            </w:pPr>
-            <w:r>
-              <w:rPr>
-                <w:rFonts w:ascii="Times New Roman" w:hAnsi="Times New Roman"/>
+                <w:lang w:eastAsia="pt-BR"/>
+              </w:rPr>
+            </w:pPr>
+            <w:r>
+              <w:rPr>
+                <w:rFonts w:ascii="Times New Roman" w:eastAsia="Times New Roman" w:hAnsi="Times New Roman"/>
                 <w:b/>
                 <w:bCs/>
+                <w:color w:val="000000"/>
                 <w:sz w:val="24"/>
                 <w:szCs w:val="24"/>
-              </w:rPr>
-              <w:t>Tabela 4</w:t>
-            </w:r>
-          </w:p>
-        </w:tc>
-        <w:tc>
-          <w:tcPr>
-            <w:tcW w:w="6663" w:type="dxa"/>
+                <w:lang w:eastAsia="pt-BR"/>
+              </w:rPr>
+              <w:t>Tabela</w:t>
+            </w:r>
+          </w:p>
+        </w:tc>
+        <w:tc>
+          <w:tcPr>
+            <w:tcW w:w="380" w:type="dxa"/>
+            <w:tcBorders>
+              <w:top w:val="nil"/>
+              <w:left w:val="nil"/>
+              <w:bottom w:val="nil"/>
+              <w:right w:val="nil"/>
+            </w:tcBorders>
+            <w:shd w:val="clear" w:color="auto" w:fill="auto"/>
+            <w:noWrap/>
+            <w:vAlign w:val="bottom"/>
+            <w:hideMark/>
+          </w:tcPr>
+          <w:p>
+            <w:pPr>
+              <w:spacing w:after="0" w:line="240" w:lineRule="auto"/>
+              <w:rPr>
+                <w:rFonts w:ascii="Times New Roman" w:eastAsia="Times New Roman" w:hAnsi="Times New Roman"/>
+                <w:b/>
+                <w:bCs/>
+                <w:color w:val="000000"/>
+                <w:sz w:val="24"/>
+                <w:szCs w:val="24"/>
+                <w:lang w:eastAsia="pt-BR"/>
+              </w:rPr>
+            </w:pPr>
+            <w:r>
+              <w:rPr>
+                <w:rFonts w:ascii="Times New Roman" w:eastAsia="Times New Roman" w:hAnsi="Times New Roman"/>
+                <w:b/>
+                <w:bCs/>
+                <w:color w:val="000000"/>
+                <w:sz w:val="24"/>
+                <w:szCs w:val="24"/>
+                <w:lang w:eastAsia="pt-BR"/>
+              </w:rPr>
+              <w:t>4</w:t>
+            </w:r>
+          </w:p>
+        </w:tc>
+        <w:tc>
+          <w:tcPr>
+            <w:tcW w:w="191" w:type="dxa"/>
+            <w:tcBorders>
+              <w:top w:val="nil"/>
+              <w:left w:val="nil"/>
+              <w:bottom w:val="nil"/>
+              <w:right w:val="nil"/>
+            </w:tcBorders>
+            <w:shd w:val="clear" w:color="auto" w:fill="auto"/>
+            <w:noWrap/>
+            <w:vAlign w:val="bottom"/>
+            <w:hideMark/>
+          </w:tcPr>
+          <w:p>
+            <w:pPr>
+              <w:spacing w:after="0" w:line="240" w:lineRule="auto"/>
+              <w:rPr>
+                <w:rFonts w:ascii="Times New Roman" w:eastAsia="Times New Roman" w:hAnsi="Times New Roman"/>
+                <w:b/>
+                <w:bCs/>
+                <w:color w:val="000000"/>
+                <w:sz w:val="24"/>
+                <w:szCs w:val="24"/>
+                <w:lang w:eastAsia="pt-BR"/>
+              </w:rPr>
+            </w:pPr>
+          </w:p>
+        </w:tc>
+        <w:tc>
+          <w:tcPr>
+            <w:tcW w:w="6802" w:type="dxa"/>
+            <w:tcBorders>
+              <w:top w:val="nil"/>
+              <w:left w:val="nil"/>
+              <w:bottom w:val="nil"/>
+              <w:right w:val="nil"/>
+            </w:tcBorders>
+            <w:shd w:val="clear" w:color="auto" w:fill="auto"/>
             <w:vAlign w:val="center"/>
-          </w:tcPr>
-          <w:p>
-            <w:pPr>
-              <w:pStyle w:val="Ttulo"/>
-              <w:spacing w:line="360" w:lineRule="auto"/>
-              <w:jc w:val="left"/>
-              <w:rPr>
-                <w:b w:val="0"/>
-                <w:bCs w:val="0"/>
+            <w:hideMark/>
+          </w:tcPr>
+          <w:p>
+            <w:pPr>
+              <w:spacing w:after="0" w:line="240" w:lineRule="auto"/>
+              <w:rPr>
+                <w:rFonts w:ascii="Times New Roman" w:eastAsia="Times New Roman" w:hAnsi="Times New Roman"/>
+                <w:color w:val="000000"/>
+                <w:sz w:val="24"/>
                 <w:szCs w:val="24"/>
-              </w:rPr>
-            </w:pPr>
-            <w:r>
-              <w:rPr>
-                <w:b w:val="0"/>
-                <w:bCs w:val="0"/>
+                <w:lang w:eastAsia="pt-BR"/>
+              </w:rPr>
+            </w:pPr>
+            <w:r>
+              <w:rPr>
+                <w:rFonts w:ascii="Times New Roman" w:eastAsia="Times New Roman" w:hAnsi="Times New Roman"/>
+                <w:color w:val="000000"/>
+                <w:sz w:val="24"/>
                 <w:szCs w:val="24"/>
-              </w:rPr>
-              <w:t>Criação CRUD</w:t>
-            </w:r>
-            <w:r>
-              <w:rPr>
-                <w:b w:val="0"/>
-                <w:bCs w:val="0"/>
+                <w:lang w:eastAsia="pt-BR"/>
+              </w:rPr>
+              <w:t>Elaborar Tema.....................................................................................</w:t>
+            </w:r>
+          </w:p>
+        </w:tc>
+        <w:tc>
+          <w:tcPr>
+            <w:tcW w:w="380" w:type="dxa"/>
+            <w:tcBorders>
+              <w:top w:val="nil"/>
+              <w:left w:val="nil"/>
+              <w:bottom w:val="nil"/>
+              <w:right w:val="nil"/>
+            </w:tcBorders>
+            <w:shd w:val="clear" w:color="auto" w:fill="auto"/>
+            <w:noWrap/>
+            <w:vAlign w:val="bottom"/>
+            <w:hideMark/>
+          </w:tcPr>
+          <w:p>
+            <w:pPr>
+              <w:spacing w:after="0" w:line="240" w:lineRule="auto"/>
+              <w:jc w:val="right"/>
+              <w:rPr>
+                <w:rFonts w:ascii="Times New Roman" w:eastAsia="Times New Roman" w:hAnsi="Times New Roman"/>
+                <w:color w:val="000000"/>
+                <w:sz w:val="24"/>
                 <w:szCs w:val="24"/>
-              </w:rPr>
-              <w:t>..............</w:t>
-            </w:r>
-            <w:r>
-              <w:rPr>
-                <w:b w:val="0"/>
-                <w:bCs w:val="0"/>
+                <w:lang w:eastAsia="pt-BR"/>
+              </w:rPr>
+            </w:pPr>
+            <w:r>
+              <w:rPr>
+                <w:rFonts w:ascii="Times New Roman" w:eastAsia="Times New Roman" w:hAnsi="Times New Roman"/>
+                <w:color w:val="000000"/>
+                <w:sz w:val="24"/>
                 <w:szCs w:val="24"/>
-              </w:rPr>
-              <w:t>.....................................................................</w:t>
-            </w:r>
-          </w:p>
-        </w:tc>
-        <w:tc>
-          <w:tcPr>
-            <w:tcW w:w="1111" w:type="dxa"/>
-            <w:vAlign w:val="center"/>
-          </w:tcPr>
-          <w:p>
-            <w:pPr>
-              <w:pStyle w:val="Ttulo"/>
-              <w:spacing w:line="360" w:lineRule="auto"/>
-              <w:rPr>
-                <w:b w:val="0"/>
-                <w:bCs w:val="0"/>
-                <w:szCs w:val="24"/>
-              </w:rPr>
-            </w:pPr>
-            <w:r>
-              <w:rPr>
-                <w:b w:val="0"/>
-                <w:bCs w:val="0"/>
-                <w:szCs w:val="24"/>
-              </w:rPr>
-              <w:t>00</w:t>
+                <w:lang w:eastAsia="pt-BR"/>
+              </w:rPr>
+              <w:t>12</w:t>
             </w:r>
           </w:p>
         </w:tc>
       </w:tr>
       <w:tr>
-        <w:tc>
-          <w:tcPr>
-            <w:tcW w:w="1204" w:type="dxa"/>
-            <w:vAlign w:val="center"/>
-          </w:tcPr>
-          <w:p>
-            <w:pPr>
-              <w:spacing w:after="0" w:line="360" w:lineRule="auto"/>
-              <w:rPr>
-                <w:rFonts w:ascii="Times New Roman" w:hAnsi="Times New Roman"/>
+        <w:trPr>
+          <w:trHeight w:val="315"/>
+        </w:trPr>
+        <w:tc>
+          <w:tcPr>
+            <w:tcW w:w="847" w:type="dxa"/>
+            <w:tcBorders>
+              <w:top w:val="nil"/>
+              <w:left w:val="nil"/>
+              <w:bottom w:val="nil"/>
+              <w:right w:val="nil"/>
+            </w:tcBorders>
+            <w:shd w:val="clear" w:color="auto" w:fill="auto"/>
+            <w:noWrap/>
+            <w:vAlign w:val="bottom"/>
+            <w:hideMark/>
+          </w:tcPr>
+          <w:p>
+            <w:pPr>
+              <w:spacing w:after="0" w:line="240" w:lineRule="auto"/>
+              <w:rPr>
+                <w:rFonts w:ascii="Times New Roman" w:eastAsia="Times New Roman" w:hAnsi="Times New Roman"/>
                 <w:b/>
                 <w:bCs/>
+                <w:color w:val="000000"/>
                 <w:sz w:val="24"/>
                 <w:szCs w:val="24"/>
-              </w:rPr>
-            </w:pPr>
-            <w:r>
-              <w:rPr>
-                <w:rFonts w:ascii="Times New Roman" w:hAnsi="Times New Roman"/>
+                <w:lang w:eastAsia="pt-BR"/>
+              </w:rPr>
+            </w:pPr>
+            <w:r>
+              <w:rPr>
+                <w:rFonts w:ascii="Times New Roman" w:eastAsia="Times New Roman" w:hAnsi="Times New Roman"/>
                 <w:b/>
                 <w:bCs/>
+                <w:color w:val="000000"/>
                 <w:sz w:val="24"/>
                 <w:szCs w:val="24"/>
-              </w:rPr>
-              <w:t>Tabela 5</w:t>
-            </w:r>
-          </w:p>
-        </w:tc>
-        <w:tc>
-          <w:tcPr>
-            <w:tcW w:w="6663" w:type="dxa"/>
+                <w:lang w:eastAsia="pt-BR"/>
+              </w:rPr>
+              <w:t>Tabela</w:t>
+            </w:r>
+          </w:p>
+        </w:tc>
+        <w:tc>
+          <w:tcPr>
+            <w:tcW w:w="380" w:type="dxa"/>
+            <w:tcBorders>
+              <w:top w:val="nil"/>
+              <w:left w:val="nil"/>
+              <w:bottom w:val="nil"/>
+              <w:right w:val="nil"/>
+            </w:tcBorders>
+            <w:shd w:val="clear" w:color="auto" w:fill="auto"/>
+            <w:noWrap/>
+            <w:vAlign w:val="bottom"/>
+            <w:hideMark/>
+          </w:tcPr>
+          <w:p>
+            <w:pPr>
+              <w:spacing w:after="0" w:line="240" w:lineRule="auto"/>
+              <w:rPr>
+                <w:rFonts w:ascii="Times New Roman" w:eastAsia="Times New Roman" w:hAnsi="Times New Roman"/>
+                <w:b/>
+                <w:bCs/>
+                <w:color w:val="000000"/>
+                <w:sz w:val="24"/>
+                <w:szCs w:val="24"/>
+                <w:lang w:eastAsia="pt-BR"/>
+              </w:rPr>
+            </w:pPr>
+            <w:r>
+              <w:rPr>
+                <w:rFonts w:ascii="Times New Roman" w:eastAsia="Times New Roman" w:hAnsi="Times New Roman"/>
+                <w:b/>
+                <w:bCs/>
+                <w:color w:val="000000"/>
+                <w:sz w:val="24"/>
+                <w:szCs w:val="24"/>
+                <w:lang w:eastAsia="pt-BR"/>
+              </w:rPr>
+              <w:t>5</w:t>
+            </w:r>
+          </w:p>
+        </w:tc>
+        <w:tc>
+          <w:tcPr>
+            <w:tcW w:w="191" w:type="dxa"/>
+            <w:tcBorders>
+              <w:top w:val="nil"/>
+              <w:left w:val="nil"/>
+              <w:bottom w:val="nil"/>
+              <w:right w:val="nil"/>
+            </w:tcBorders>
+            <w:shd w:val="clear" w:color="auto" w:fill="auto"/>
+            <w:noWrap/>
+            <w:vAlign w:val="bottom"/>
+            <w:hideMark/>
+          </w:tcPr>
+          <w:p>
+            <w:pPr>
+              <w:spacing w:after="0" w:line="240" w:lineRule="auto"/>
+              <w:rPr>
+                <w:rFonts w:ascii="Times New Roman" w:eastAsia="Times New Roman" w:hAnsi="Times New Roman"/>
+                <w:b/>
+                <w:bCs/>
+                <w:color w:val="000000"/>
+                <w:sz w:val="24"/>
+                <w:szCs w:val="24"/>
+                <w:lang w:eastAsia="pt-BR"/>
+              </w:rPr>
+            </w:pPr>
+          </w:p>
+        </w:tc>
+        <w:tc>
+          <w:tcPr>
+            <w:tcW w:w="6802" w:type="dxa"/>
+            <w:tcBorders>
+              <w:top w:val="nil"/>
+              <w:left w:val="nil"/>
+              <w:bottom w:val="nil"/>
+              <w:right w:val="nil"/>
+            </w:tcBorders>
+            <w:shd w:val="clear" w:color="auto" w:fill="auto"/>
             <w:vAlign w:val="center"/>
-          </w:tcPr>
-          <w:p>
-            <w:pPr>
-              <w:pStyle w:val="Ttulo"/>
-              <w:spacing w:line="360" w:lineRule="auto"/>
-              <w:jc w:val="left"/>
-              <w:rPr>
-                <w:b w:val="0"/>
-                <w:bCs w:val="0"/>
+            <w:hideMark/>
+          </w:tcPr>
+          <w:p>
+            <w:pPr>
+              <w:spacing w:after="0" w:line="240" w:lineRule="auto"/>
+              <w:rPr>
+                <w:rFonts w:ascii="Times New Roman" w:eastAsia="Times New Roman" w:hAnsi="Times New Roman"/>
+                <w:color w:val="000000"/>
+                <w:sz w:val="24"/>
                 <w:szCs w:val="24"/>
-              </w:rPr>
-            </w:pPr>
-            <w:r>
-              <w:rPr>
-                <w:b w:val="0"/>
-                <w:bCs w:val="0"/>
+                <w:lang w:eastAsia="pt-BR"/>
+              </w:rPr>
+            </w:pPr>
+            <w:r>
+              <w:rPr>
+                <w:rFonts w:ascii="Times New Roman" w:eastAsia="Times New Roman" w:hAnsi="Times New Roman"/>
+                <w:color w:val="000000"/>
+                <w:sz w:val="24"/>
                 <w:szCs w:val="24"/>
-              </w:rPr>
-              <w:t>Criação Frontend</w:t>
-            </w:r>
-            <w:r>
-              <w:rPr>
-                <w:b w:val="0"/>
-                <w:bCs w:val="0"/>
+                <w:lang w:eastAsia="pt-BR"/>
+              </w:rPr>
+              <w:t>Criar Layout........................................................................................</w:t>
+            </w:r>
+          </w:p>
+        </w:tc>
+        <w:tc>
+          <w:tcPr>
+            <w:tcW w:w="380" w:type="dxa"/>
+            <w:tcBorders>
+              <w:top w:val="nil"/>
+              <w:left w:val="nil"/>
+              <w:bottom w:val="nil"/>
+              <w:right w:val="nil"/>
+            </w:tcBorders>
+            <w:shd w:val="clear" w:color="auto" w:fill="auto"/>
+            <w:noWrap/>
+            <w:vAlign w:val="bottom"/>
+            <w:hideMark/>
+          </w:tcPr>
+          <w:p>
+            <w:pPr>
+              <w:spacing w:after="0" w:line="240" w:lineRule="auto"/>
+              <w:jc w:val="right"/>
+              <w:rPr>
+                <w:rFonts w:ascii="Times New Roman" w:eastAsia="Times New Roman" w:hAnsi="Times New Roman"/>
+                <w:color w:val="000000"/>
+                <w:sz w:val="24"/>
                 <w:szCs w:val="24"/>
-              </w:rPr>
-              <w:t>...........</w:t>
-            </w:r>
-            <w:r>
-              <w:rPr>
-                <w:b w:val="0"/>
-                <w:bCs w:val="0"/>
+                <w:lang w:eastAsia="pt-BR"/>
+              </w:rPr>
+            </w:pPr>
+            <w:r>
+              <w:rPr>
+                <w:rFonts w:ascii="Times New Roman" w:eastAsia="Times New Roman" w:hAnsi="Times New Roman"/>
+                <w:color w:val="000000"/>
+                <w:sz w:val="24"/>
                 <w:szCs w:val="24"/>
-              </w:rPr>
-              <w:t>.....................................................................</w:t>
-            </w:r>
-          </w:p>
-        </w:tc>
-        <w:tc>
-          <w:tcPr>
-            <w:tcW w:w="1111" w:type="dxa"/>
-            <w:vAlign w:val="center"/>
-          </w:tcPr>
-          <w:p>
-            <w:pPr>
-              <w:pStyle w:val="Ttulo"/>
-              <w:spacing w:line="360" w:lineRule="auto"/>
-              <w:rPr>
-                <w:b w:val="0"/>
-                <w:bCs w:val="0"/>
-                <w:szCs w:val="24"/>
-              </w:rPr>
-            </w:pPr>
-            <w:r>
-              <w:rPr>
-                <w:b w:val="0"/>
-                <w:bCs w:val="0"/>
-                <w:szCs w:val="24"/>
-              </w:rPr>
-              <w:t>00</w:t>
+                <w:lang w:eastAsia="pt-BR"/>
+              </w:rPr>
+              <w:t>13</w:t>
             </w:r>
           </w:p>
         </w:tc>
       </w:tr>
       <w:tr>
-        <w:tc>
-          <w:tcPr>
-            <w:tcW w:w="1204" w:type="dxa"/>
-            <w:vAlign w:val="center"/>
-          </w:tcPr>
-          <w:p>
-            <w:pPr>
-              <w:spacing w:after="0" w:line="360" w:lineRule="auto"/>
-              <w:rPr>
-                <w:rFonts w:ascii="Times New Roman" w:hAnsi="Times New Roman"/>
+        <w:trPr>
+          <w:trHeight w:val="315"/>
+        </w:trPr>
+        <w:tc>
+          <w:tcPr>
+            <w:tcW w:w="847" w:type="dxa"/>
+            <w:tcBorders>
+              <w:top w:val="nil"/>
+              <w:left w:val="nil"/>
+              <w:bottom w:val="nil"/>
+              <w:right w:val="nil"/>
+            </w:tcBorders>
+            <w:shd w:val="clear" w:color="auto" w:fill="auto"/>
+            <w:noWrap/>
+            <w:vAlign w:val="bottom"/>
+            <w:hideMark/>
+          </w:tcPr>
+          <w:p>
+            <w:pPr>
+              <w:spacing w:after="0" w:line="240" w:lineRule="auto"/>
+              <w:rPr>
+                <w:rFonts w:ascii="Times New Roman" w:eastAsia="Times New Roman" w:hAnsi="Times New Roman"/>
                 <w:b/>
                 <w:bCs/>
+                <w:color w:val="000000"/>
                 <w:sz w:val="24"/>
                 <w:szCs w:val="24"/>
-              </w:rPr>
-            </w:pPr>
-            <w:r>
-              <w:rPr>
-                <w:rFonts w:ascii="Times New Roman" w:hAnsi="Times New Roman"/>
+                <w:lang w:eastAsia="pt-BR"/>
+              </w:rPr>
+            </w:pPr>
+            <w:r>
+              <w:rPr>
+                <w:rFonts w:ascii="Times New Roman" w:eastAsia="Times New Roman" w:hAnsi="Times New Roman"/>
                 <w:b/>
                 <w:bCs/>
+                <w:color w:val="000000"/>
                 <w:sz w:val="24"/>
                 <w:szCs w:val="24"/>
-              </w:rPr>
-              <w:t>Tabela 6</w:t>
-            </w:r>
-          </w:p>
-        </w:tc>
-        <w:tc>
-          <w:tcPr>
-            <w:tcW w:w="6663" w:type="dxa"/>
+                <w:lang w:eastAsia="pt-BR"/>
+              </w:rPr>
+              <w:t>Tabela</w:t>
+            </w:r>
+          </w:p>
+        </w:tc>
+        <w:tc>
+          <w:tcPr>
+            <w:tcW w:w="380" w:type="dxa"/>
+            <w:tcBorders>
+              <w:top w:val="nil"/>
+              <w:left w:val="nil"/>
+              <w:bottom w:val="nil"/>
+              <w:right w:val="nil"/>
+            </w:tcBorders>
+            <w:shd w:val="clear" w:color="auto" w:fill="auto"/>
+            <w:noWrap/>
+            <w:vAlign w:val="bottom"/>
+            <w:hideMark/>
+          </w:tcPr>
+          <w:p>
+            <w:pPr>
+              <w:spacing w:after="0" w:line="240" w:lineRule="auto"/>
+              <w:rPr>
+                <w:rFonts w:ascii="Times New Roman" w:eastAsia="Times New Roman" w:hAnsi="Times New Roman"/>
+                <w:b/>
+                <w:bCs/>
+                <w:color w:val="000000"/>
+                <w:sz w:val="24"/>
+                <w:szCs w:val="24"/>
+                <w:lang w:eastAsia="pt-BR"/>
+              </w:rPr>
+            </w:pPr>
+            <w:r>
+              <w:rPr>
+                <w:rFonts w:ascii="Times New Roman" w:eastAsia="Times New Roman" w:hAnsi="Times New Roman"/>
+                <w:b/>
+                <w:bCs/>
+                <w:color w:val="000000"/>
+                <w:sz w:val="24"/>
+                <w:szCs w:val="24"/>
+                <w:lang w:eastAsia="pt-BR"/>
+              </w:rPr>
+              <w:t>6</w:t>
+            </w:r>
+          </w:p>
+        </w:tc>
+        <w:tc>
+          <w:tcPr>
+            <w:tcW w:w="191" w:type="dxa"/>
+            <w:tcBorders>
+              <w:top w:val="nil"/>
+              <w:left w:val="nil"/>
+              <w:bottom w:val="nil"/>
+              <w:right w:val="nil"/>
+            </w:tcBorders>
+            <w:shd w:val="clear" w:color="auto" w:fill="auto"/>
+            <w:noWrap/>
+            <w:vAlign w:val="bottom"/>
+            <w:hideMark/>
+          </w:tcPr>
+          <w:p>
+            <w:pPr>
+              <w:spacing w:after="0" w:line="240" w:lineRule="auto"/>
+              <w:rPr>
+                <w:rFonts w:ascii="Times New Roman" w:eastAsia="Times New Roman" w:hAnsi="Times New Roman"/>
+                <w:b/>
+                <w:bCs/>
+                <w:color w:val="000000"/>
+                <w:sz w:val="24"/>
+                <w:szCs w:val="24"/>
+                <w:lang w:eastAsia="pt-BR"/>
+              </w:rPr>
+            </w:pPr>
+          </w:p>
+        </w:tc>
+        <w:tc>
+          <w:tcPr>
+            <w:tcW w:w="6802" w:type="dxa"/>
+            <w:tcBorders>
+              <w:top w:val="nil"/>
+              <w:left w:val="nil"/>
+              <w:bottom w:val="nil"/>
+              <w:right w:val="nil"/>
+            </w:tcBorders>
+            <w:shd w:val="clear" w:color="auto" w:fill="auto"/>
             <w:vAlign w:val="center"/>
-          </w:tcPr>
-          <w:p>
-            <w:pPr>
-              <w:pStyle w:val="Ttulo"/>
-              <w:spacing w:line="360" w:lineRule="auto"/>
-              <w:jc w:val="left"/>
-              <w:rPr>
-                <w:b w:val="0"/>
-                <w:bCs w:val="0"/>
+            <w:hideMark/>
+          </w:tcPr>
+          <w:p>
+            <w:pPr>
+              <w:spacing w:after="0" w:line="240" w:lineRule="auto"/>
+              <w:rPr>
+                <w:rFonts w:ascii="Times New Roman" w:eastAsia="Times New Roman" w:hAnsi="Times New Roman"/>
+                <w:color w:val="000000"/>
+                <w:sz w:val="24"/>
                 <w:szCs w:val="24"/>
-              </w:rPr>
-            </w:pPr>
-            <w:r>
-              <w:rPr>
-                <w:b w:val="0"/>
-                <w:bCs w:val="0"/>
+                <w:lang w:eastAsia="pt-BR"/>
+              </w:rPr>
+            </w:pPr>
+            <w:r>
+              <w:rPr>
+                <w:rFonts w:ascii="Times New Roman" w:eastAsia="Times New Roman" w:hAnsi="Times New Roman"/>
+                <w:color w:val="000000"/>
+                <w:sz w:val="24"/>
                 <w:szCs w:val="24"/>
-              </w:rPr>
-              <w:t>Criação Banco de Dados</w:t>
-            </w:r>
-            <w:r>
-              <w:rPr>
-                <w:b w:val="0"/>
-                <w:bCs w:val="0"/>
+                <w:lang w:eastAsia="pt-BR"/>
+              </w:rPr>
+              <w:t>Documentar o que foi definido.............................................................</w:t>
+            </w:r>
+          </w:p>
+        </w:tc>
+        <w:tc>
+          <w:tcPr>
+            <w:tcW w:w="380" w:type="dxa"/>
+            <w:tcBorders>
+              <w:top w:val="nil"/>
+              <w:left w:val="nil"/>
+              <w:bottom w:val="nil"/>
+              <w:right w:val="nil"/>
+            </w:tcBorders>
+            <w:shd w:val="clear" w:color="auto" w:fill="auto"/>
+            <w:noWrap/>
+            <w:vAlign w:val="bottom"/>
+            <w:hideMark/>
+          </w:tcPr>
+          <w:p>
+            <w:pPr>
+              <w:spacing w:after="0" w:line="240" w:lineRule="auto"/>
+              <w:jc w:val="right"/>
+              <w:rPr>
+                <w:rFonts w:ascii="Times New Roman" w:eastAsia="Times New Roman" w:hAnsi="Times New Roman"/>
+                <w:color w:val="000000"/>
+                <w:sz w:val="24"/>
                 <w:szCs w:val="24"/>
-              </w:rPr>
-              <w:t>....................................................................</w:t>
-            </w:r>
-          </w:p>
-        </w:tc>
-        <w:tc>
-          <w:tcPr>
-            <w:tcW w:w="1111" w:type="dxa"/>
-            <w:vAlign w:val="center"/>
-          </w:tcPr>
-          <w:p>
-            <w:pPr>
-              <w:pStyle w:val="Ttulo"/>
-              <w:spacing w:line="360" w:lineRule="auto"/>
-              <w:rPr>
-                <w:b w:val="0"/>
-                <w:bCs w:val="0"/>
+                <w:lang w:eastAsia="pt-BR"/>
+              </w:rPr>
+            </w:pPr>
+            <w:r>
+              <w:rPr>
+                <w:rFonts w:ascii="Times New Roman" w:eastAsia="Times New Roman" w:hAnsi="Times New Roman"/>
+                <w:color w:val="000000"/>
+                <w:sz w:val="24"/>
                 <w:szCs w:val="24"/>
-              </w:rPr>
-            </w:pPr>
-            <w:r>
-              <w:rPr>
-                <w:b w:val="0"/>
-                <w:bCs w:val="0"/>
-                <w:szCs w:val="24"/>
-              </w:rPr>
-              <w:t>00</w:t>
+                <w:lang w:eastAsia="pt-BR"/>
+              </w:rPr>
+              <w:t>13</w:t>
             </w:r>
           </w:p>
         </w:tc>
       </w:tr>
       <w:tr>
-        <w:tc>
-          <w:tcPr>
-            <w:tcW w:w="1204" w:type="dxa"/>
-            <w:vAlign w:val="center"/>
-          </w:tcPr>
-          <w:p>
-            <w:pPr>
-              <w:spacing w:after="0" w:line="360" w:lineRule="auto"/>
-              <w:rPr>
-                <w:rFonts w:ascii="Times New Roman" w:hAnsi="Times New Roman"/>
+        <w:trPr>
+          <w:trHeight w:val="315"/>
+        </w:trPr>
+        <w:tc>
+          <w:tcPr>
+            <w:tcW w:w="847" w:type="dxa"/>
+            <w:tcBorders>
+              <w:top w:val="nil"/>
+              <w:left w:val="nil"/>
+              <w:bottom w:val="nil"/>
+              <w:right w:val="nil"/>
+            </w:tcBorders>
+            <w:shd w:val="clear" w:color="auto" w:fill="auto"/>
+            <w:noWrap/>
+            <w:vAlign w:val="bottom"/>
+            <w:hideMark/>
+          </w:tcPr>
+          <w:p>
+            <w:pPr>
+              <w:spacing w:after="0" w:line="240" w:lineRule="auto"/>
+              <w:rPr>
+                <w:rFonts w:ascii="Times New Roman" w:eastAsia="Times New Roman" w:hAnsi="Times New Roman"/>
                 <w:b/>
                 <w:bCs/>
+                <w:color w:val="000000"/>
                 <w:sz w:val="24"/>
                 <w:szCs w:val="24"/>
-              </w:rPr>
-            </w:pPr>
-            <w:r>
-              <w:rPr>
-                <w:rFonts w:ascii="Times New Roman" w:hAnsi="Times New Roman"/>
+                <w:lang w:eastAsia="pt-BR"/>
+              </w:rPr>
+            </w:pPr>
+            <w:r>
+              <w:rPr>
+                <w:rFonts w:ascii="Times New Roman" w:eastAsia="Times New Roman" w:hAnsi="Times New Roman"/>
                 <w:b/>
                 <w:bCs/>
+                <w:color w:val="000000"/>
                 <w:sz w:val="24"/>
                 <w:szCs w:val="24"/>
-              </w:rPr>
-              <w:t>Tabela 7</w:t>
-            </w:r>
-          </w:p>
-        </w:tc>
-        <w:tc>
-          <w:tcPr>
-            <w:tcW w:w="6663" w:type="dxa"/>
+                <w:lang w:eastAsia="pt-BR"/>
+              </w:rPr>
+              <w:t>Tabela</w:t>
+            </w:r>
+          </w:p>
+        </w:tc>
+        <w:tc>
+          <w:tcPr>
+            <w:tcW w:w="380" w:type="dxa"/>
+            <w:tcBorders>
+              <w:top w:val="nil"/>
+              <w:left w:val="nil"/>
+              <w:bottom w:val="nil"/>
+              <w:right w:val="nil"/>
+            </w:tcBorders>
+            <w:shd w:val="clear" w:color="auto" w:fill="auto"/>
+            <w:noWrap/>
+            <w:vAlign w:val="bottom"/>
+            <w:hideMark/>
+          </w:tcPr>
+          <w:p>
+            <w:pPr>
+              <w:spacing w:after="0" w:line="240" w:lineRule="auto"/>
+              <w:rPr>
+                <w:rFonts w:ascii="Times New Roman" w:eastAsia="Times New Roman" w:hAnsi="Times New Roman"/>
+                <w:b/>
+                <w:bCs/>
+                <w:color w:val="000000"/>
+                <w:sz w:val="24"/>
+                <w:szCs w:val="24"/>
+                <w:lang w:eastAsia="pt-BR"/>
+              </w:rPr>
+            </w:pPr>
+            <w:r>
+              <w:rPr>
+                <w:rFonts w:ascii="Times New Roman" w:eastAsia="Times New Roman" w:hAnsi="Times New Roman"/>
+                <w:b/>
+                <w:bCs/>
+                <w:color w:val="000000"/>
+                <w:sz w:val="24"/>
+                <w:szCs w:val="24"/>
+                <w:lang w:eastAsia="pt-BR"/>
+              </w:rPr>
+              <w:t>7</w:t>
+            </w:r>
+          </w:p>
+        </w:tc>
+        <w:tc>
+          <w:tcPr>
+            <w:tcW w:w="191" w:type="dxa"/>
+            <w:tcBorders>
+              <w:top w:val="nil"/>
+              <w:left w:val="nil"/>
+              <w:bottom w:val="nil"/>
+              <w:right w:val="nil"/>
+            </w:tcBorders>
+            <w:shd w:val="clear" w:color="auto" w:fill="auto"/>
+            <w:noWrap/>
+            <w:vAlign w:val="bottom"/>
+            <w:hideMark/>
+          </w:tcPr>
+          <w:p>
+            <w:pPr>
+              <w:spacing w:after="0" w:line="240" w:lineRule="auto"/>
+              <w:rPr>
+                <w:rFonts w:ascii="Times New Roman" w:eastAsia="Times New Roman" w:hAnsi="Times New Roman"/>
+                <w:b/>
+                <w:bCs/>
+                <w:color w:val="000000"/>
+                <w:sz w:val="24"/>
+                <w:szCs w:val="24"/>
+                <w:lang w:eastAsia="pt-BR"/>
+              </w:rPr>
+            </w:pPr>
+          </w:p>
+        </w:tc>
+        <w:tc>
+          <w:tcPr>
+            <w:tcW w:w="6802" w:type="dxa"/>
+            <w:tcBorders>
+              <w:top w:val="nil"/>
+              <w:left w:val="nil"/>
+              <w:bottom w:val="nil"/>
+              <w:right w:val="nil"/>
+            </w:tcBorders>
+            <w:shd w:val="clear" w:color="auto" w:fill="auto"/>
             <w:vAlign w:val="center"/>
-          </w:tcPr>
-          <w:p>
-            <w:pPr>
-              <w:pStyle w:val="Ttulo"/>
-              <w:spacing w:line="360" w:lineRule="auto"/>
-              <w:jc w:val="left"/>
-              <w:rPr>
-                <w:b w:val="0"/>
-                <w:bCs w:val="0"/>
+            <w:hideMark/>
+          </w:tcPr>
+          <w:p>
+            <w:pPr>
+              <w:spacing w:after="0" w:line="240" w:lineRule="auto"/>
+              <w:rPr>
+                <w:rFonts w:ascii="Times New Roman" w:eastAsia="Times New Roman" w:hAnsi="Times New Roman"/>
+                <w:color w:val="000000"/>
+                <w:sz w:val="24"/>
                 <w:szCs w:val="24"/>
-              </w:rPr>
-            </w:pPr>
-            <w:r>
-              <w:rPr>
-                <w:b w:val="0"/>
-                <w:bCs w:val="0"/>
+                <w:lang w:eastAsia="pt-BR"/>
+              </w:rPr>
+            </w:pPr>
+            <w:r>
+              <w:rPr>
+                <w:rFonts w:ascii="Times New Roman" w:eastAsia="Times New Roman" w:hAnsi="Times New Roman"/>
+                <w:color w:val="000000"/>
+                <w:sz w:val="24"/>
                 <w:szCs w:val="24"/>
-              </w:rPr>
-              <w:t>Criação de API para controle de chats</w:t>
-            </w:r>
-            <w:r>
-              <w:rPr>
-                <w:b w:val="0"/>
-                <w:bCs w:val="0"/>
+                <w:lang w:eastAsia="pt-BR"/>
+              </w:rPr>
+              <w:t>Criar Banco de dados.........................................................................</w:t>
+            </w:r>
+          </w:p>
+        </w:tc>
+        <w:tc>
+          <w:tcPr>
+            <w:tcW w:w="380" w:type="dxa"/>
+            <w:tcBorders>
+              <w:top w:val="nil"/>
+              <w:left w:val="nil"/>
+              <w:bottom w:val="nil"/>
+              <w:right w:val="nil"/>
+            </w:tcBorders>
+            <w:shd w:val="clear" w:color="auto" w:fill="auto"/>
+            <w:noWrap/>
+            <w:vAlign w:val="bottom"/>
+            <w:hideMark/>
+          </w:tcPr>
+          <w:p>
+            <w:pPr>
+              <w:spacing w:after="0" w:line="240" w:lineRule="auto"/>
+              <w:jc w:val="right"/>
+              <w:rPr>
+                <w:rFonts w:ascii="Times New Roman" w:eastAsia="Times New Roman" w:hAnsi="Times New Roman"/>
+                <w:color w:val="000000"/>
+                <w:sz w:val="24"/>
                 <w:szCs w:val="24"/>
-              </w:rPr>
-              <w:t>...............................................</w:t>
-            </w:r>
-          </w:p>
-        </w:tc>
-        <w:tc>
-          <w:tcPr>
-            <w:tcW w:w="1111" w:type="dxa"/>
-            <w:vAlign w:val="center"/>
-          </w:tcPr>
-          <w:p>
-            <w:pPr>
-              <w:pStyle w:val="Ttulo"/>
-              <w:spacing w:line="360" w:lineRule="auto"/>
-              <w:rPr>
-                <w:b w:val="0"/>
-                <w:bCs w:val="0"/>
+                <w:lang w:eastAsia="pt-BR"/>
+              </w:rPr>
+            </w:pPr>
+            <w:r>
+              <w:rPr>
+                <w:rFonts w:ascii="Times New Roman" w:eastAsia="Times New Roman" w:hAnsi="Times New Roman"/>
+                <w:color w:val="000000"/>
+                <w:sz w:val="24"/>
                 <w:szCs w:val="24"/>
-              </w:rPr>
-            </w:pPr>
-            <w:r>
-              <w:rPr>
-                <w:b w:val="0"/>
-                <w:bCs w:val="0"/>
-                <w:szCs w:val="24"/>
-              </w:rPr>
-              <w:t>00</w:t>
+                <w:lang w:eastAsia="pt-BR"/>
+              </w:rPr>
+              <w:t>13</w:t>
             </w:r>
           </w:p>
         </w:tc>
       </w:tr>
       <w:tr>
-        <w:tc>
-          <w:tcPr>
-            <w:tcW w:w="1204" w:type="dxa"/>
-            <w:vAlign w:val="center"/>
-          </w:tcPr>
-          <w:p>
-            <w:pPr>
-              <w:spacing w:after="0" w:line="360" w:lineRule="auto"/>
-              <w:rPr>
-                <w:rFonts w:ascii="Times New Roman" w:hAnsi="Times New Roman"/>
+        <w:trPr>
+          <w:trHeight w:val="315"/>
+        </w:trPr>
+        <w:tc>
+          <w:tcPr>
+            <w:tcW w:w="847" w:type="dxa"/>
+            <w:tcBorders>
+              <w:top w:val="nil"/>
+              <w:left w:val="nil"/>
+              <w:bottom w:val="nil"/>
+              <w:right w:val="nil"/>
+            </w:tcBorders>
+            <w:shd w:val="clear" w:color="auto" w:fill="auto"/>
+            <w:noWrap/>
+            <w:vAlign w:val="bottom"/>
+            <w:hideMark/>
+          </w:tcPr>
+          <w:p>
+            <w:pPr>
+              <w:spacing w:after="0" w:line="240" w:lineRule="auto"/>
+              <w:rPr>
+                <w:rFonts w:ascii="Times New Roman" w:eastAsia="Times New Roman" w:hAnsi="Times New Roman"/>
                 <w:b/>
                 <w:bCs/>
+                <w:color w:val="000000"/>
                 <w:sz w:val="24"/>
                 <w:szCs w:val="24"/>
-              </w:rPr>
-            </w:pPr>
-            <w:r>
-              <w:rPr>
-                <w:rFonts w:ascii="Times New Roman" w:hAnsi="Times New Roman"/>
+                <w:lang w:eastAsia="pt-BR"/>
+              </w:rPr>
+            </w:pPr>
+            <w:r>
+              <w:rPr>
+                <w:rFonts w:ascii="Times New Roman" w:eastAsia="Times New Roman" w:hAnsi="Times New Roman"/>
                 <w:b/>
                 <w:bCs/>
+                <w:color w:val="000000"/>
                 <w:sz w:val="24"/>
                 <w:szCs w:val="24"/>
-              </w:rPr>
-              <w:t>Tabela 8</w:t>
-            </w:r>
-          </w:p>
-        </w:tc>
-        <w:tc>
-          <w:tcPr>
-            <w:tcW w:w="6663" w:type="dxa"/>
+                <w:lang w:eastAsia="pt-BR"/>
+              </w:rPr>
+              <w:t>Tabela</w:t>
+            </w:r>
+          </w:p>
+        </w:tc>
+        <w:tc>
+          <w:tcPr>
+            <w:tcW w:w="380" w:type="dxa"/>
+            <w:tcBorders>
+              <w:top w:val="nil"/>
+              <w:left w:val="nil"/>
+              <w:bottom w:val="nil"/>
+              <w:right w:val="nil"/>
+            </w:tcBorders>
+            <w:shd w:val="clear" w:color="auto" w:fill="auto"/>
+            <w:noWrap/>
+            <w:vAlign w:val="bottom"/>
+            <w:hideMark/>
+          </w:tcPr>
+          <w:p>
+            <w:pPr>
+              <w:spacing w:after="0" w:line="240" w:lineRule="auto"/>
+              <w:rPr>
+                <w:rFonts w:ascii="Times New Roman" w:eastAsia="Times New Roman" w:hAnsi="Times New Roman"/>
+                <w:b/>
+                <w:bCs/>
+                <w:color w:val="000000"/>
+                <w:sz w:val="24"/>
+                <w:szCs w:val="24"/>
+                <w:lang w:eastAsia="pt-BR"/>
+              </w:rPr>
+            </w:pPr>
+            <w:r>
+              <w:rPr>
+                <w:rFonts w:ascii="Times New Roman" w:eastAsia="Times New Roman" w:hAnsi="Times New Roman"/>
+                <w:b/>
+                <w:bCs/>
+                <w:color w:val="000000"/>
+                <w:sz w:val="24"/>
+                <w:szCs w:val="24"/>
+                <w:lang w:eastAsia="pt-BR"/>
+              </w:rPr>
+              <w:t>8</w:t>
+            </w:r>
+          </w:p>
+        </w:tc>
+        <w:tc>
+          <w:tcPr>
+            <w:tcW w:w="191" w:type="dxa"/>
+            <w:tcBorders>
+              <w:top w:val="nil"/>
+              <w:left w:val="nil"/>
+              <w:bottom w:val="nil"/>
+              <w:right w:val="nil"/>
+            </w:tcBorders>
+            <w:shd w:val="clear" w:color="auto" w:fill="auto"/>
+            <w:noWrap/>
+            <w:vAlign w:val="bottom"/>
+            <w:hideMark/>
+          </w:tcPr>
+          <w:p>
+            <w:pPr>
+              <w:spacing w:after="0" w:line="240" w:lineRule="auto"/>
+              <w:rPr>
+                <w:rFonts w:ascii="Times New Roman" w:eastAsia="Times New Roman" w:hAnsi="Times New Roman"/>
+                <w:b/>
+                <w:bCs/>
+                <w:color w:val="000000"/>
+                <w:sz w:val="24"/>
+                <w:szCs w:val="24"/>
+                <w:lang w:eastAsia="pt-BR"/>
+              </w:rPr>
+            </w:pPr>
+          </w:p>
+        </w:tc>
+        <w:tc>
+          <w:tcPr>
+            <w:tcW w:w="6802" w:type="dxa"/>
+            <w:tcBorders>
+              <w:top w:val="nil"/>
+              <w:left w:val="nil"/>
+              <w:bottom w:val="nil"/>
+              <w:right w:val="nil"/>
+            </w:tcBorders>
+            <w:shd w:val="clear" w:color="auto" w:fill="auto"/>
             <w:vAlign w:val="center"/>
-          </w:tcPr>
-          <w:p>
-            <w:pPr>
-              <w:pStyle w:val="Ttulo"/>
-              <w:spacing w:line="360" w:lineRule="auto"/>
-              <w:jc w:val="left"/>
-              <w:rPr>
-                <w:b w:val="0"/>
-                <w:bCs w:val="0"/>
+            <w:hideMark/>
+          </w:tcPr>
+          <w:p>
+            <w:pPr>
+              <w:spacing w:after="0" w:line="240" w:lineRule="auto"/>
+              <w:rPr>
+                <w:rFonts w:ascii="Times New Roman" w:eastAsia="Times New Roman" w:hAnsi="Times New Roman"/>
+                <w:color w:val="000000"/>
+                <w:sz w:val="24"/>
                 <w:szCs w:val="24"/>
-              </w:rPr>
-            </w:pPr>
-            <w:r>
-              <w:rPr>
-                <w:b w:val="0"/>
-                <w:bCs w:val="0"/>
+                <w:lang w:eastAsia="pt-BR"/>
+              </w:rPr>
+            </w:pPr>
+            <w:r>
+              <w:rPr>
+                <w:rFonts w:ascii="Times New Roman" w:eastAsia="Times New Roman" w:hAnsi="Times New Roman"/>
+                <w:color w:val="000000"/>
+                <w:sz w:val="24"/>
                 <w:szCs w:val="24"/>
-              </w:rPr>
-              <w:t>Ger</w:t>
-            </w:r>
-            <w:r>
-              <w:rPr>
-                <w:b w:val="0"/>
-                <w:bCs w:val="0"/>
+                <w:lang w:eastAsia="pt-BR"/>
+              </w:rPr>
+              <w:t>Criar API Básica (CRUD)..................................................................</w:t>
+            </w:r>
+          </w:p>
+        </w:tc>
+        <w:tc>
+          <w:tcPr>
+            <w:tcW w:w="380" w:type="dxa"/>
+            <w:tcBorders>
+              <w:top w:val="nil"/>
+              <w:left w:val="nil"/>
+              <w:bottom w:val="nil"/>
+              <w:right w:val="nil"/>
+            </w:tcBorders>
+            <w:shd w:val="clear" w:color="auto" w:fill="auto"/>
+            <w:noWrap/>
+            <w:vAlign w:val="bottom"/>
+            <w:hideMark/>
+          </w:tcPr>
+          <w:p>
+            <w:pPr>
+              <w:spacing w:after="0" w:line="240" w:lineRule="auto"/>
+              <w:jc w:val="right"/>
+              <w:rPr>
+                <w:rFonts w:ascii="Times New Roman" w:eastAsia="Times New Roman" w:hAnsi="Times New Roman"/>
+                <w:color w:val="000000"/>
+                <w:sz w:val="24"/>
                 <w:szCs w:val="24"/>
-              </w:rPr>
-              <w:t>enciamento dos Recursos Humanos</w:t>
-            </w:r>
-            <w:r>
-              <w:rPr>
-                <w:b w:val="0"/>
-                <w:bCs w:val="0"/>
+                <w:lang w:eastAsia="pt-BR"/>
+              </w:rPr>
+            </w:pPr>
+            <w:r>
+              <w:rPr>
+                <w:rFonts w:ascii="Times New Roman" w:eastAsia="Times New Roman" w:hAnsi="Times New Roman"/>
+                <w:color w:val="000000"/>
+                <w:sz w:val="24"/>
                 <w:szCs w:val="24"/>
-              </w:rPr>
-              <w:t>...............</w:t>
-            </w:r>
-            <w:r>
-              <w:rPr>
-                <w:b w:val="0"/>
-                <w:bCs w:val="0"/>
-                <w:szCs w:val="24"/>
-              </w:rPr>
-              <w:t>..............................</w:t>
-            </w:r>
-          </w:p>
-        </w:tc>
-        <w:tc>
-          <w:tcPr>
-            <w:tcW w:w="1111" w:type="dxa"/>
-            <w:vAlign w:val="center"/>
-          </w:tcPr>
-          <w:p>
-            <w:pPr>
-              <w:pStyle w:val="Ttulo"/>
-              <w:spacing w:line="360" w:lineRule="auto"/>
-              <w:rPr>
-                <w:b w:val="0"/>
-                <w:bCs w:val="0"/>
-                <w:szCs w:val="24"/>
-              </w:rPr>
-            </w:pPr>
-            <w:r>
-              <w:rPr>
-                <w:b w:val="0"/>
-                <w:bCs w:val="0"/>
-                <w:szCs w:val="24"/>
-              </w:rPr>
-              <w:t>00</w:t>
+                <w:lang w:eastAsia="pt-BR"/>
+              </w:rPr>
+              <w:t>13</w:t>
             </w:r>
           </w:p>
         </w:tc>
       </w:tr>
       <w:tr>
-        <w:tc>
-          <w:tcPr>
-            <w:tcW w:w="1204" w:type="dxa"/>
-            <w:vAlign w:val="center"/>
-          </w:tcPr>
-          <w:p>
-            <w:pPr>
-              <w:spacing w:after="0" w:line="360" w:lineRule="auto"/>
-              <w:rPr>
-                <w:rFonts w:ascii="Times New Roman" w:hAnsi="Times New Roman"/>
+        <w:trPr>
+          <w:trHeight w:val="315"/>
+        </w:trPr>
+        <w:tc>
+          <w:tcPr>
+            <w:tcW w:w="847" w:type="dxa"/>
+            <w:tcBorders>
+              <w:top w:val="nil"/>
+              <w:left w:val="nil"/>
+              <w:bottom w:val="nil"/>
+              <w:right w:val="nil"/>
+            </w:tcBorders>
+            <w:shd w:val="clear" w:color="auto" w:fill="auto"/>
+            <w:noWrap/>
+            <w:vAlign w:val="bottom"/>
+            <w:hideMark/>
+          </w:tcPr>
+          <w:p>
+            <w:pPr>
+              <w:spacing w:after="0" w:line="240" w:lineRule="auto"/>
+              <w:rPr>
+                <w:rFonts w:ascii="Times New Roman" w:eastAsia="Times New Roman" w:hAnsi="Times New Roman"/>
                 <w:b/>
                 <w:bCs/>
+                <w:color w:val="000000"/>
                 <w:sz w:val="24"/>
                 <w:szCs w:val="24"/>
-              </w:rPr>
-            </w:pPr>
-            <w:r>
-              <w:rPr>
-                <w:rFonts w:ascii="Times New Roman" w:hAnsi="Times New Roman"/>
+                <w:lang w:eastAsia="pt-BR"/>
+              </w:rPr>
+            </w:pPr>
+            <w:r>
+              <w:rPr>
+                <w:rFonts w:ascii="Times New Roman" w:eastAsia="Times New Roman" w:hAnsi="Times New Roman"/>
                 <w:b/>
                 <w:bCs/>
+                <w:color w:val="000000"/>
                 <w:sz w:val="24"/>
                 <w:szCs w:val="24"/>
-              </w:rPr>
-              <w:t xml:space="preserve">Tabela 9 </w:t>
-            </w:r>
-          </w:p>
-        </w:tc>
-        <w:tc>
-          <w:tcPr>
-            <w:tcW w:w="6663" w:type="dxa"/>
+                <w:lang w:eastAsia="pt-BR"/>
+              </w:rPr>
+              <w:t>Tabela</w:t>
+            </w:r>
+          </w:p>
+        </w:tc>
+        <w:tc>
+          <w:tcPr>
+            <w:tcW w:w="380" w:type="dxa"/>
+            <w:tcBorders>
+              <w:top w:val="nil"/>
+              <w:left w:val="nil"/>
+              <w:bottom w:val="nil"/>
+              <w:right w:val="nil"/>
+            </w:tcBorders>
+            <w:shd w:val="clear" w:color="auto" w:fill="auto"/>
+            <w:noWrap/>
+            <w:vAlign w:val="bottom"/>
+            <w:hideMark/>
+          </w:tcPr>
+          <w:p>
+            <w:pPr>
+              <w:spacing w:after="0" w:line="240" w:lineRule="auto"/>
+              <w:rPr>
+                <w:rFonts w:ascii="Times New Roman" w:eastAsia="Times New Roman" w:hAnsi="Times New Roman"/>
+                <w:b/>
+                <w:bCs/>
+                <w:color w:val="000000"/>
+                <w:sz w:val="24"/>
+                <w:szCs w:val="24"/>
+                <w:lang w:eastAsia="pt-BR"/>
+              </w:rPr>
+            </w:pPr>
+            <w:r>
+              <w:rPr>
+                <w:rFonts w:ascii="Times New Roman" w:eastAsia="Times New Roman" w:hAnsi="Times New Roman"/>
+                <w:b/>
+                <w:bCs/>
+                <w:color w:val="000000"/>
+                <w:sz w:val="24"/>
+                <w:szCs w:val="24"/>
+                <w:lang w:eastAsia="pt-BR"/>
+              </w:rPr>
+              <w:t>9</w:t>
+            </w:r>
+          </w:p>
+        </w:tc>
+        <w:tc>
+          <w:tcPr>
+            <w:tcW w:w="191" w:type="dxa"/>
+            <w:tcBorders>
+              <w:top w:val="nil"/>
+              <w:left w:val="nil"/>
+              <w:bottom w:val="nil"/>
+              <w:right w:val="nil"/>
+            </w:tcBorders>
+            <w:shd w:val="clear" w:color="auto" w:fill="auto"/>
+            <w:noWrap/>
+            <w:vAlign w:val="bottom"/>
+            <w:hideMark/>
+          </w:tcPr>
+          <w:p>
+            <w:pPr>
+              <w:spacing w:after="0" w:line="240" w:lineRule="auto"/>
+              <w:rPr>
+                <w:rFonts w:ascii="Times New Roman" w:eastAsia="Times New Roman" w:hAnsi="Times New Roman"/>
+                <w:b/>
+                <w:bCs/>
+                <w:color w:val="000000"/>
+                <w:sz w:val="24"/>
+                <w:szCs w:val="24"/>
+                <w:lang w:eastAsia="pt-BR"/>
+              </w:rPr>
+            </w:pPr>
+          </w:p>
+        </w:tc>
+        <w:tc>
+          <w:tcPr>
+            <w:tcW w:w="6802" w:type="dxa"/>
+            <w:tcBorders>
+              <w:top w:val="nil"/>
+              <w:left w:val="nil"/>
+              <w:bottom w:val="nil"/>
+              <w:right w:val="nil"/>
+            </w:tcBorders>
+            <w:shd w:val="clear" w:color="auto" w:fill="auto"/>
             <w:vAlign w:val="center"/>
-          </w:tcPr>
-          <w:p>
-            <w:pPr>
-              <w:pStyle w:val="Ttulo"/>
-              <w:spacing w:line="360" w:lineRule="auto"/>
-              <w:jc w:val="left"/>
-              <w:rPr>
-                <w:b w:val="0"/>
-                <w:bCs w:val="0"/>
+            <w:hideMark/>
+          </w:tcPr>
+          <w:p>
+            <w:pPr>
+              <w:spacing w:after="0" w:line="240" w:lineRule="auto"/>
+              <w:rPr>
+                <w:rFonts w:ascii="Times New Roman" w:eastAsia="Times New Roman" w:hAnsi="Times New Roman"/>
+                <w:color w:val="000000"/>
+                <w:sz w:val="24"/>
                 <w:szCs w:val="24"/>
-              </w:rPr>
-            </w:pPr>
-            <w:r>
-              <w:rPr>
-                <w:b w:val="0"/>
-                <w:bCs w:val="0"/>
+                <w:lang w:eastAsia="pt-BR"/>
+              </w:rPr>
+            </w:pPr>
+            <w:r>
+              <w:rPr>
+                <w:rFonts w:ascii="Times New Roman" w:eastAsia="Times New Roman" w:hAnsi="Times New Roman"/>
+                <w:color w:val="000000"/>
+                <w:sz w:val="24"/>
                 <w:szCs w:val="24"/>
-              </w:rPr>
-              <w:t>Gerenciamento dos Riscos</w:t>
-            </w:r>
-            <w:r>
-              <w:rPr>
-                <w:b w:val="0"/>
-                <w:bCs w:val="0"/>
+                <w:lang w:eastAsia="pt-BR"/>
+              </w:rPr>
+              <w:t>Criação de API chat...........................................................................</w:t>
+            </w:r>
+          </w:p>
+        </w:tc>
+        <w:tc>
+          <w:tcPr>
+            <w:tcW w:w="380" w:type="dxa"/>
+            <w:tcBorders>
+              <w:top w:val="nil"/>
+              <w:left w:val="nil"/>
+              <w:bottom w:val="nil"/>
+              <w:right w:val="nil"/>
+            </w:tcBorders>
+            <w:shd w:val="clear" w:color="auto" w:fill="auto"/>
+            <w:noWrap/>
+            <w:vAlign w:val="bottom"/>
+            <w:hideMark/>
+          </w:tcPr>
+          <w:p>
+            <w:pPr>
+              <w:spacing w:after="0" w:line="240" w:lineRule="auto"/>
+              <w:jc w:val="right"/>
+              <w:rPr>
+                <w:rFonts w:ascii="Times New Roman" w:eastAsia="Times New Roman" w:hAnsi="Times New Roman"/>
+                <w:color w:val="000000"/>
+                <w:sz w:val="24"/>
                 <w:szCs w:val="24"/>
-              </w:rPr>
-              <w:t>.................................................................</w:t>
-            </w:r>
-          </w:p>
-        </w:tc>
-        <w:tc>
-          <w:tcPr>
-            <w:tcW w:w="1111" w:type="dxa"/>
-            <w:vAlign w:val="center"/>
-          </w:tcPr>
-          <w:p>
-            <w:pPr>
-              <w:pStyle w:val="Ttulo"/>
-              <w:spacing w:line="360" w:lineRule="auto"/>
-              <w:rPr>
-                <w:b w:val="0"/>
-                <w:bCs w:val="0"/>
+                <w:lang w:eastAsia="pt-BR"/>
+              </w:rPr>
+            </w:pPr>
+            <w:r>
+              <w:rPr>
+                <w:rFonts w:ascii="Times New Roman" w:eastAsia="Times New Roman" w:hAnsi="Times New Roman"/>
+                <w:color w:val="000000"/>
+                <w:sz w:val="24"/>
                 <w:szCs w:val="24"/>
-              </w:rPr>
-            </w:pPr>
-            <w:r>
-              <w:rPr>
-                <w:b w:val="0"/>
-                <w:bCs w:val="0"/>
-                <w:szCs w:val="24"/>
-              </w:rPr>
-              <w:t>00</w:t>
+                <w:lang w:eastAsia="pt-BR"/>
+              </w:rPr>
+              <w:t>14</w:t>
             </w:r>
           </w:p>
         </w:tc>
       </w:tr>
       <w:tr>
-        <w:tc>
-          <w:tcPr>
-            <w:tcW w:w="1204" w:type="dxa"/>
-            <w:vAlign w:val="center"/>
-          </w:tcPr>
-          <w:p>
-            <w:pPr>
-              <w:spacing w:after="0" w:line="360" w:lineRule="auto"/>
-              <w:rPr>
-                <w:rFonts w:ascii="Times New Roman" w:hAnsi="Times New Roman"/>
+        <w:trPr>
+          <w:trHeight w:val="315"/>
+        </w:trPr>
+        <w:tc>
+          <w:tcPr>
+            <w:tcW w:w="847" w:type="dxa"/>
+            <w:tcBorders>
+              <w:top w:val="nil"/>
+              <w:left w:val="nil"/>
+              <w:bottom w:val="nil"/>
+              <w:right w:val="nil"/>
+            </w:tcBorders>
+            <w:shd w:val="clear" w:color="auto" w:fill="auto"/>
+            <w:noWrap/>
+            <w:vAlign w:val="bottom"/>
+            <w:hideMark/>
+          </w:tcPr>
+          <w:p>
+            <w:pPr>
+              <w:spacing w:after="0" w:line="240" w:lineRule="auto"/>
+              <w:rPr>
+                <w:rFonts w:ascii="Times New Roman" w:eastAsia="Times New Roman" w:hAnsi="Times New Roman"/>
                 <w:b/>
                 <w:bCs/>
+                <w:color w:val="000000"/>
                 <w:sz w:val="24"/>
                 <w:szCs w:val="24"/>
-              </w:rPr>
-            </w:pPr>
-          </w:p>
-        </w:tc>
-        <w:tc>
-          <w:tcPr>
-            <w:tcW w:w="6663" w:type="dxa"/>
+                <w:lang w:eastAsia="pt-BR"/>
+              </w:rPr>
+            </w:pPr>
+            <w:r>
+              <w:rPr>
+                <w:rFonts w:ascii="Times New Roman" w:eastAsia="Times New Roman" w:hAnsi="Times New Roman"/>
+                <w:b/>
+                <w:bCs/>
+                <w:color w:val="000000"/>
+                <w:sz w:val="24"/>
+                <w:szCs w:val="24"/>
+                <w:lang w:eastAsia="pt-BR"/>
+              </w:rPr>
+              <w:t>Tabela</w:t>
+            </w:r>
+          </w:p>
+        </w:tc>
+        <w:tc>
+          <w:tcPr>
+            <w:tcW w:w="380" w:type="dxa"/>
+            <w:tcBorders>
+              <w:top w:val="nil"/>
+              <w:left w:val="nil"/>
+              <w:bottom w:val="nil"/>
+              <w:right w:val="nil"/>
+            </w:tcBorders>
+            <w:shd w:val="clear" w:color="auto" w:fill="auto"/>
+            <w:noWrap/>
+            <w:vAlign w:val="bottom"/>
+            <w:hideMark/>
+          </w:tcPr>
+          <w:p>
+            <w:pPr>
+              <w:spacing w:after="0" w:line="240" w:lineRule="auto"/>
+              <w:rPr>
+                <w:rFonts w:ascii="Times New Roman" w:eastAsia="Times New Roman" w:hAnsi="Times New Roman"/>
+                <w:b/>
+                <w:bCs/>
+                <w:color w:val="000000"/>
+                <w:sz w:val="24"/>
+                <w:szCs w:val="24"/>
+                <w:lang w:eastAsia="pt-BR"/>
+              </w:rPr>
+            </w:pPr>
+            <w:r>
+              <w:rPr>
+                <w:rFonts w:ascii="Times New Roman" w:eastAsia="Times New Roman" w:hAnsi="Times New Roman"/>
+                <w:b/>
+                <w:bCs/>
+                <w:color w:val="000000"/>
+                <w:sz w:val="24"/>
+                <w:szCs w:val="24"/>
+                <w:lang w:eastAsia="pt-BR"/>
+              </w:rPr>
+              <w:t>10</w:t>
+            </w:r>
+          </w:p>
+        </w:tc>
+        <w:tc>
+          <w:tcPr>
+            <w:tcW w:w="191" w:type="dxa"/>
+            <w:tcBorders>
+              <w:top w:val="nil"/>
+              <w:left w:val="nil"/>
+              <w:bottom w:val="nil"/>
+              <w:right w:val="nil"/>
+            </w:tcBorders>
+            <w:shd w:val="clear" w:color="auto" w:fill="auto"/>
+            <w:noWrap/>
+            <w:vAlign w:val="bottom"/>
+            <w:hideMark/>
+          </w:tcPr>
+          <w:p>
+            <w:pPr>
+              <w:spacing w:after="0" w:line="240" w:lineRule="auto"/>
+              <w:rPr>
+                <w:rFonts w:ascii="Times New Roman" w:eastAsia="Times New Roman" w:hAnsi="Times New Roman"/>
+                <w:b/>
+                <w:bCs/>
+                <w:color w:val="000000"/>
+                <w:sz w:val="24"/>
+                <w:szCs w:val="24"/>
+                <w:lang w:eastAsia="pt-BR"/>
+              </w:rPr>
+            </w:pPr>
+          </w:p>
+        </w:tc>
+        <w:tc>
+          <w:tcPr>
+            <w:tcW w:w="6802" w:type="dxa"/>
+            <w:tcBorders>
+              <w:top w:val="nil"/>
+              <w:left w:val="nil"/>
+              <w:bottom w:val="nil"/>
+              <w:right w:val="nil"/>
+            </w:tcBorders>
+            <w:shd w:val="clear" w:color="auto" w:fill="auto"/>
             <w:vAlign w:val="center"/>
-          </w:tcPr>
-          <w:p>
-            <w:pPr>
-              <w:pStyle w:val="Ttulo"/>
-              <w:spacing w:line="360" w:lineRule="auto"/>
-              <w:jc w:val="left"/>
-              <w:rPr>
-                <w:b w:val="0"/>
-                <w:bCs w:val="0"/>
+            <w:hideMark/>
+          </w:tcPr>
+          <w:p>
+            <w:pPr>
+              <w:spacing w:after="0" w:line="240" w:lineRule="auto"/>
+              <w:rPr>
+                <w:rFonts w:ascii="Times New Roman" w:eastAsia="Times New Roman" w:hAnsi="Times New Roman"/>
+                <w:color w:val="000000"/>
+                <w:sz w:val="24"/>
                 <w:szCs w:val="24"/>
-              </w:rPr>
-            </w:pPr>
-          </w:p>
-        </w:tc>
-        <w:tc>
-          <w:tcPr>
-            <w:tcW w:w="1111" w:type="dxa"/>
+                <w:lang w:eastAsia="pt-BR"/>
+              </w:rPr>
+            </w:pPr>
+            <w:r>
+              <w:rPr>
+                <w:rFonts w:ascii="Times New Roman" w:eastAsia="Times New Roman" w:hAnsi="Times New Roman"/>
+                <w:color w:val="000000"/>
+                <w:sz w:val="24"/>
+                <w:szCs w:val="24"/>
+                <w:lang w:eastAsia="pt-BR"/>
+              </w:rPr>
+              <w:t>Integrar API com Frontend.................................................................</w:t>
+            </w:r>
+          </w:p>
+        </w:tc>
+        <w:tc>
+          <w:tcPr>
+            <w:tcW w:w="380" w:type="dxa"/>
+            <w:tcBorders>
+              <w:top w:val="nil"/>
+              <w:left w:val="nil"/>
+              <w:bottom w:val="nil"/>
+              <w:right w:val="nil"/>
+            </w:tcBorders>
+            <w:shd w:val="clear" w:color="auto" w:fill="auto"/>
+            <w:noWrap/>
+            <w:vAlign w:val="bottom"/>
+            <w:hideMark/>
+          </w:tcPr>
+          <w:p>
+            <w:pPr>
+              <w:spacing w:after="0" w:line="240" w:lineRule="auto"/>
+              <w:jc w:val="right"/>
+              <w:rPr>
+                <w:rFonts w:ascii="Times New Roman" w:eastAsia="Times New Roman" w:hAnsi="Times New Roman"/>
+                <w:color w:val="000000"/>
+                <w:sz w:val="24"/>
+                <w:szCs w:val="24"/>
+                <w:lang w:eastAsia="pt-BR"/>
+              </w:rPr>
+            </w:pPr>
+            <w:r>
+              <w:rPr>
+                <w:rFonts w:ascii="Times New Roman" w:eastAsia="Times New Roman" w:hAnsi="Times New Roman"/>
+                <w:color w:val="000000"/>
+                <w:sz w:val="24"/>
+                <w:szCs w:val="24"/>
+                <w:lang w:eastAsia="pt-BR"/>
+              </w:rPr>
+              <w:t>14</w:t>
+            </w:r>
+          </w:p>
+        </w:tc>
+      </w:tr>
+      <w:tr>
+        <w:trPr>
+          <w:trHeight w:val="315"/>
+        </w:trPr>
+        <w:tc>
+          <w:tcPr>
+            <w:tcW w:w="847" w:type="dxa"/>
+            <w:tcBorders>
+              <w:top w:val="nil"/>
+              <w:left w:val="nil"/>
+              <w:bottom w:val="nil"/>
+              <w:right w:val="nil"/>
+            </w:tcBorders>
+            <w:shd w:val="clear" w:color="auto" w:fill="auto"/>
+            <w:noWrap/>
+            <w:vAlign w:val="bottom"/>
+            <w:hideMark/>
+          </w:tcPr>
+          <w:p>
+            <w:pPr>
+              <w:spacing w:after="0" w:line="240" w:lineRule="auto"/>
+              <w:rPr>
+                <w:rFonts w:ascii="Times New Roman" w:eastAsia="Times New Roman" w:hAnsi="Times New Roman"/>
+                <w:b/>
+                <w:bCs/>
+                <w:color w:val="000000"/>
+                <w:sz w:val="24"/>
+                <w:szCs w:val="24"/>
+                <w:lang w:eastAsia="pt-BR"/>
+              </w:rPr>
+            </w:pPr>
+            <w:r>
+              <w:rPr>
+                <w:rFonts w:ascii="Times New Roman" w:eastAsia="Times New Roman" w:hAnsi="Times New Roman"/>
+                <w:b/>
+                <w:bCs/>
+                <w:color w:val="000000"/>
+                <w:sz w:val="24"/>
+                <w:szCs w:val="24"/>
+                <w:lang w:eastAsia="pt-BR"/>
+              </w:rPr>
+              <w:t>Tabela</w:t>
+            </w:r>
+          </w:p>
+        </w:tc>
+        <w:tc>
+          <w:tcPr>
+            <w:tcW w:w="380" w:type="dxa"/>
+            <w:tcBorders>
+              <w:top w:val="nil"/>
+              <w:left w:val="nil"/>
+              <w:bottom w:val="nil"/>
+              <w:right w:val="nil"/>
+            </w:tcBorders>
+            <w:shd w:val="clear" w:color="auto" w:fill="auto"/>
+            <w:noWrap/>
+            <w:vAlign w:val="bottom"/>
+            <w:hideMark/>
+          </w:tcPr>
+          <w:p>
+            <w:pPr>
+              <w:spacing w:after="0" w:line="240" w:lineRule="auto"/>
+              <w:rPr>
+                <w:rFonts w:ascii="Times New Roman" w:eastAsia="Times New Roman" w:hAnsi="Times New Roman"/>
+                <w:b/>
+                <w:bCs/>
+                <w:color w:val="000000"/>
+                <w:sz w:val="24"/>
+                <w:szCs w:val="24"/>
+                <w:lang w:eastAsia="pt-BR"/>
+              </w:rPr>
+            </w:pPr>
+            <w:r>
+              <w:rPr>
+                <w:rFonts w:ascii="Times New Roman" w:eastAsia="Times New Roman" w:hAnsi="Times New Roman"/>
+                <w:b/>
+                <w:bCs/>
+                <w:color w:val="000000"/>
+                <w:sz w:val="24"/>
+                <w:szCs w:val="24"/>
+                <w:lang w:eastAsia="pt-BR"/>
+              </w:rPr>
+              <w:t>11</w:t>
+            </w:r>
+          </w:p>
+        </w:tc>
+        <w:tc>
+          <w:tcPr>
+            <w:tcW w:w="191" w:type="dxa"/>
+            <w:tcBorders>
+              <w:top w:val="nil"/>
+              <w:left w:val="nil"/>
+              <w:bottom w:val="nil"/>
+              <w:right w:val="nil"/>
+            </w:tcBorders>
+            <w:shd w:val="clear" w:color="auto" w:fill="auto"/>
+            <w:noWrap/>
+            <w:vAlign w:val="bottom"/>
+            <w:hideMark/>
+          </w:tcPr>
+          <w:p>
+            <w:pPr>
+              <w:spacing w:after="0" w:line="240" w:lineRule="auto"/>
+              <w:rPr>
+                <w:rFonts w:ascii="Times New Roman" w:eastAsia="Times New Roman" w:hAnsi="Times New Roman"/>
+                <w:b/>
+                <w:bCs/>
+                <w:color w:val="000000"/>
+                <w:sz w:val="24"/>
+                <w:szCs w:val="24"/>
+                <w:lang w:eastAsia="pt-BR"/>
+              </w:rPr>
+            </w:pPr>
+          </w:p>
+        </w:tc>
+        <w:tc>
+          <w:tcPr>
+            <w:tcW w:w="6802" w:type="dxa"/>
+            <w:tcBorders>
+              <w:top w:val="nil"/>
+              <w:left w:val="nil"/>
+              <w:bottom w:val="nil"/>
+              <w:right w:val="nil"/>
+            </w:tcBorders>
+            <w:shd w:val="clear" w:color="auto" w:fill="auto"/>
             <w:vAlign w:val="center"/>
-          </w:tcPr>
-          <w:p>
-            <w:pPr>
-              <w:pStyle w:val="Ttulo"/>
-              <w:spacing w:line="360" w:lineRule="auto"/>
-              <w:rPr>
-                <w:b w:val="0"/>
-                <w:bCs w:val="0"/>
+            <w:hideMark/>
+          </w:tcPr>
+          <w:p>
+            <w:pPr>
+              <w:spacing w:after="0" w:line="240" w:lineRule="auto"/>
+              <w:rPr>
+                <w:rFonts w:ascii="Times New Roman" w:eastAsia="Times New Roman" w:hAnsi="Times New Roman"/>
+                <w:color w:val="000000"/>
+                <w:sz w:val="24"/>
                 <w:szCs w:val="24"/>
-              </w:rPr>
-            </w:pPr>
+                <w:lang w:eastAsia="pt-BR"/>
+              </w:rPr>
+            </w:pPr>
+            <w:r>
+              <w:rPr>
+                <w:rFonts w:ascii="Times New Roman" w:eastAsia="Times New Roman" w:hAnsi="Times New Roman"/>
+                <w:color w:val="000000"/>
+                <w:sz w:val="24"/>
+                <w:szCs w:val="24"/>
+                <w:lang w:eastAsia="pt-BR"/>
+              </w:rPr>
+              <w:t>Documentar custos e funcionalidades..................................................</w:t>
+            </w:r>
+          </w:p>
+        </w:tc>
+        <w:tc>
+          <w:tcPr>
+            <w:tcW w:w="380" w:type="dxa"/>
+            <w:tcBorders>
+              <w:top w:val="nil"/>
+              <w:left w:val="nil"/>
+              <w:bottom w:val="nil"/>
+              <w:right w:val="nil"/>
+            </w:tcBorders>
+            <w:shd w:val="clear" w:color="auto" w:fill="auto"/>
+            <w:noWrap/>
+            <w:vAlign w:val="bottom"/>
+            <w:hideMark/>
+          </w:tcPr>
+          <w:p>
+            <w:pPr>
+              <w:spacing w:after="0" w:line="240" w:lineRule="auto"/>
+              <w:jc w:val="right"/>
+              <w:rPr>
+                <w:rFonts w:ascii="Times New Roman" w:eastAsia="Times New Roman" w:hAnsi="Times New Roman"/>
+                <w:color w:val="000000"/>
+                <w:sz w:val="24"/>
+                <w:szCs w:val="24"/>
+                <w:lang w:eastAsia="pt-BR"/>
+              </w:rPr>
+            </w:pPr>
+            <w:r>
+              <w:rPr>
+                <w:rFonts w:ascii="Times New Roman" w:eastAsia="Times New Roman" w:hAnsi="Times New Roman"/>
+                <w:color w:val="000000"/>
+                <w:sz w:val="24"/>
+                <w:szCs w:val="24"/>
+                <w:lang w:eastAsia="pt-BR"/>
+              </w:rPr>
+              <w:t>14</w:t>
+            </w:r>
+          </w:p>
+        </w:tc>
+      </w:tr>
+      <w:tr>
+        <w:trPr>
+          <w:trHeight w:val="315"/>
+        </w:trPr>
+        <w:tc>
+          <w:tcPr>
+            <w:tcW w:w="847" w:type="dxa"/>
+            <w:tcBorders>
+              <w:top w:val="nil"/>
+              <w:left w:val="nil"/>
+              <w:bottom w:val="nil"/>
+              <w:right w:val="nil"/>
+            </w:tcBorders>
+            <w:shd w:val="clear" w:color="auto" w:fill="auto"/>
+            <w:noWrap/>
+            <w:vAlign w:val="bottom"/>
+            <w:hideMark/>
+          </w:tcPr>
+          <w:p>
+            <w:pPr>
+              <w:spacing w:after="0" w:line="240" w:lineRule="auto"/>
+              <w:rPr>
+                <w:rFonts w:ascii="Times New Roman" w:eastAsia="Times New Roman" w:hAnsi="Times New Roman"/>
+                <w:b/>
+                <w:bCs/>
+                <w:color w:val="000000"/>
+                <w:sz w:val="24"/>
+                <w:szCs w:val="24"/>
+                <w:lang w:eastAsia="pt-BR"/>
+              </w:rPr>
+            </w:pPr>
+            <w:r>
+              <w:rPr>
+                <w:rFonts w:ascii="Times New Roman" w:eastAsia="Times New Roman" w:hAnsi="Times New Roman"/>
+                <w:b/>
+                <w:bCs/>
+                <w:color w:val="000000"/>
+                <w:sz w:val="24"/>
+                <w:szCs w:val="24"/>
+                <w:lang w:eastAsia="pt-BR"/>
+              </w:rPr>
+              <w:t>Tabela</w:t>
+            </w:r>
+          </w:p>
+        </w:tc>
+        <w:tc>
+          <w:tcPr>
+            <w:tcW w:w="380" w:type="dxa"/>
+            <w:tcBorders>
+              <w:top w:val="nil"/>
+              <w:left w:val="nil"/>
+              <w:bottom w:val="nil"/>
+              <w:right w:val="nil"/>
+            </w:tcBorders>
+            <w:shd w:val="clear" w:color="auto" w:fill="auto"/>
+            <w:noWrap/>
+            <w:vAlign w:val="bottom"/>
+            <w:hideMark/>
+          </w:tcPr>
+          <w:p>
+            <w:pPr>
+              <w:spacing w:after="0" w:line="240" w:lineRule="auto"/>
+              <w:rPr>
+                <w:rFonts w:ascii="Times New Roman" w:eastAsia="Times New Roman" w:hAnsi="Times New Roman"/>
+                <w:b/>
+                <w:bCs/>
+                <w:color w:val="000000"/>
+                <w:sz w:val="24"/>
+                <w:szCs w:val="24"/>
+                <w:lang w:eastAsia="pt-BR"/>
+              </w:rPr>
+            </w:pPr>
+            <w:r>
+              <w:rPr>
+                <w:rFonts w:ascii="Times New Roman" w:eastAsia="Times New Roman" w:hAnsi="Times New Roman"/>
+                <w:b/>
+                <w:bCs/>
+                <w:color w:val="000000"/>
+                <w:sz w:val="24"/>
+                <w:szCs w:val="24"/>
+                <w:lang w:eastAsia="pt-BR"/>
+              </w:rPr>
+              <w:t>12</w:t>
+            </w:r>
+          </w:p>
+        </w:tc>
+        <w:tc>
+          <w:tcPr>
+            <w:tcW w:w="191" w:type="dxa"/>
+            <w:tcBorders>
+              <w:top w:val="nil"/>
+              <w:left w:val="nil"/>
+              <w:bottom w:val="nil"/>
+              <w:right w:val="nil"/>
+            </w:tcBorders>
+            <w:shd w:val="clear" w:color="auto" w:fill="auto"/>
+            <w:noWrap/>
+            <w:vAlign w:val="bottom"/>
+            <w:hideMark/>
+          </w:tcPr>
+          <w:p>
+            <w:pPr>
+              <w:spacing w:after="0" w:line="240" w:lineRule="auto"/>
+              <w:rPr>
+                <w:rFonts w:ascii="Times New Roman" w:eastAsia="Times New Roman" w:hAnsi="Times New Roman"/>
+                <w:b/>
+                <w:bCs/>
+                <w:color w:val="000000"/>
+                <w:sz w:val="24"/>
+                <w:szCs w:val="24"/>
+                <w:lang w:eastAsia="pt-BR"/>
+              </w:rPr>
+            </w:pPr>
+          </w:p>
+        </w:tc>
+        <w:tc>
+          <w:tcPr>
+            <w:tcW w:w="6802" w:type="dxa"/>
+            <w:tcBorders>
+              <w:top w:val="nil"/>
+              <w:left w:val="nil"/>
+              <w:bottom w:val="nil"/>
+              <w:right w:val="nil"/>
+            </w:tcBorders>
+            <w:shd w:val="clear" w:color="auto" w:fill="auto"/>
+            <w:vAlign w:val="center"/>
+            <w:hideMark/>
+          </w:tcPr>
+          <w:p>
+            <w:pPr>
+              <w:spacing w:after="0" w:line="240" w:lineRule="auto"/>
+              <w:rPr>
+                <w:rFonts w:ascii="Times New Roman" w:eastAsia="Times New Roman" w:hAnsi="Times New Roman"/>
+                <w:color w:val="000000"/>
+                <w:sz w:val="24"/>
+                <w:szCs w:val="24"/>
+                <w:lang w:eastAsia="pt-BR"/>
+              </w:rPr>
+            </w:pPr>
+            <w:r>
+              <w:rPr>
+                <w:rFonts w:ascii="Times New Roman" w:eastAsia="Times New Roman" w:hAnsi="Times New Roman"/>
+                <w:color w:val="000000"/>
+                <w:sz w:val="24"/>
+                <w:szCs w:val="24"/>
+                <w:lang w:eastAsia="pt-BR"/>
+              </w:rPr>
+              <w:t>Teste Geral da Aplicação...................................................................</w:t>
+            </w:r>
+          </w:p>
+        </w:tc>
+        <w:tc>
+          <w:tcPr>
+            <w:tcW w:w="380" w:type="dxa"/>
+            <w:tcBorders>
+              <w:top w:val="nil"/>
+              <w:left w:val="nil"/>
+              <w:bottom w:val="nil"/>
+              <w:right w:val="nil"/>
+            </w:tcBorders>
+            <w:shd w:val="clear" w:color="auto" w:fill="auto"/>
+            <w:noWrap/>
+            <w:vAlign w:val="bottom"/>
+            <w:hideMark/>
+          </w:tcPr>
+          <w:p>
+            <w:pPr>
+              <w:spacing w:after="0" w:line="240" w:lineRule="auto"/>
+              <w:jc w:val="right"/>
+              <w:rPr>
+                <w:rFonts w:ascii="Times New Roman" w:eastAsia="Times New Roman" w:hAnsi="Times New Roman"/>
+                <w:color w:val="000000"/>
+                <w:sz w:val="24"/>
+                <w:szCs w:val="24"/>
+                <w:lang w:eastAsia="pt-BR"/>
+              </w:rPr>
+            </w:pPr>
+            <w:r>
+              <w:rPr>
+                <w:rFonts w:ascii="Times New Roman" w:eastAsia="Times New Roman" w:hAnsi="Times New Roman"/>
+                <w:color w:val="000000"/>
+                <w:sz w:val="24"/>
+                <w:szCs w:val="24"/>
+                <w:lang w:eastAsia="pt-BR"/>
+              </w:rPr>
+              <w:t>14</w:t>
+            </w:r>
+          </w:p>
+        </w:tc>
+      </w:tr>
+      <w:tr>
+        <w:trPr>
+          <w:trHeight w:val="315"/>
+        </w:trPr>
+        <w:tc>
+          <w:tcPr>
+            <w:tcW w:w="847" w:type="dxa"/>
+            <w:tcBorders>
+              <w:top w:val="nil"/>
+              <w:left w:val="nil"/>
+              <w:bottom w:val="nil"/>
+              <w:right w:val="nil"/>
+            </w:tcBorders>
+            <w:shd w:val="clear" w:color="auto" w:fill="auto"/>
+            <w:noWrap/>
+            <w:vAlign w:val="bottom"/>
+            <w:hideMark/>
+          </w:tcPr>
+          <w:p>
+            <w:pPr>
+              <w:spacing w:after="0" w:line="240" w:lineRule="auto"/>
+              <w:rPr>
+                <w:rFonts w:ascii="Times New Roman" w:eastAsia="Times New Roman" w:hAnsi="Times New Roman"/>
+                <w:b/>
+                <w:bCs/>
+                <w:color w:val="000000"/>
+                <w:sz w:val="24"/>
+                <w:szCs w:val="24"/>
+                <w:lang w:eastAsia="pt-BR"/>
+              </w:rPr>
+            </w:pPr>
+            <w:r>
+              <w:rPr>
+                <w:rFonts w:ascii="Times New Roman" w:eastAsia="Times New Roman" w:hAnsi="Times New Roman"/>
+                <w:b/>
+                <w:bCs/>
+                <w:color w:val="000000"/>
+                <w:sz w:val="24"/>
+                <w:szCs w:val="24"/>
+                <w:lang w:eastAsia="pt-BR"/>
+              </w:rPr>
+              <w:t>Tabela</w:t>
+            </w:r>
+          </w:p>
+        </w:tc>
+        <w:tc>
+          <w:tcPr>
+            <w:tcW w:w="380" w:type="dxa"/>
+            <w:tcBorders>
+              <w:top w:val="nil"/>
+              <w:left w:val="nil"/>
+              <w:bottom w:val="nil"/>
+              <w:right w:val="nil"/>
+            </w:tcBorders>
+            <w:shd w:val="clear" w:color="auto" w:fill="auto"/>
+            <w:noWrap/>
+            <w:vAlign w:val="bottom"/>
+            <w:hideMark/>
+          </w:tcPr>
+          <w:p>
+            <w:pPr>
+              <w:spacing w:after="0" w:line="240" w:lineRule="auto"/>
+              <w:rPr>
+                <w:rFonts w:ascii="Times New Roman" w:eastAsia="Times New Roman" w:hAnsi="Times New Roman"/>
+                <w:b/>
+                <w:bCs/>
+                <w:color w:val="000000"/>
+                <w:sz w:val="24"/>
+                <w:szCs w:val="24"/>
+                <w:lang w:eastAsia="pt-BR"/>
+              </w:rPr>
+            </w:pPr>
+            <w:r>
+              <w:rPr>
+                <w:rFonts w:ascii="Times New Roman" w:eastAsia="Times New Roman" w:hAnsi="Times New Roman"/>
+                <w:b/>
+                <w:bCs/>
+                <w:color w:val="000000"/>
+                <w:sz w:val="24"/>
+                <w:szCs w:val="24"/>
+                <w:lang w:eastAsia="pt-BR"/>
+              </w:rPr>
+              <w:t>13</w:t>
+            </w:r>
+          </w:p>
+        </w:tc>
+        <w:tc>
+          <w:tcPr>
+            <w:tcW w:w="191" w:type="dxa"/>
+            <w:tcBorders>
+              <w:top w:val="nil"/>
+              <w:left w:val="nil"/>
+              <w:bottom w:val="nil"/>
+              <w:right w:val="nil"/>
+            </w:tcBorders>
+            <w:shd w:val="clear" w:color="auto" w:fill="auto"/>
+            <w:noWrap/>
+            <w:vAlign w:val="bottom"/>
+            <w:hideMark/>
+          </w:tcPr>
+          <w:p>
+            <w:pPr>
+              <w:spacing w:after="0" w:line="240" w:lineRule="auto"/>
+              <w:rPr>
+                <w:rFonts w:ascii="Times New Roman" w:eastAsia="Times New Roman" w:hAnsi="Times New Roman"/>
+                <w:b/>
+                <w:bCs/>
+                <w:color w:val="000000"/>
+                <w:sz w:val="24"/>
+                <w:szCs w:val="24"/>
+                <w:lang w:eastAsia="pt-BR"/>
+              </w:rPr>
+            </w:pPr>
+          </w:p>
+        </w:tc>
+        <w:tc>
+          <w:tcPr>
+            <w:tcW w:w="6802" w:type="dxa"/>
+            <w:tcBorders>
+              <w:top w:val="nil"/>
+              <w:left w:val="nil"/>
+              <w:bottom w:val="nil"/>
+              <w:right w:val="nil"/>
+            </w:tcBorders>
+            <w:shd w:val="clear" w:color="auto" w:fill="auto"/>
+            <w:vAlign w:val="center"/>
+            <w:hideMark/>
+          </w:tcPr>
+          <w:p>
+            <w:pPr>
+              <w:spacing w:after="0" w:line="240" w:lineRule="auto"/>
+              <w:rPr>
+                <w:rFonts w:ascii="Times New Roman" w:eastAsia="Times New Roman" w:hAnsi="Times New Roman"/>
+                <w:color w:val="000000"/>
+                <w:sz w:val="24"/>
+                <w:szCs w:val="24"/>
+                <w:lang w:eastAsia="pt-BR"/>
+              </w:rPr>
+            </w:pPr>
+            <w:r>
+              <w:rPr>
+                <w:rFonts w:ascii="Times New Roman" w:eastAsia="Times New Roman" w:hAnsi="Times New Roman"/>
+                <w:color w:val="000000"/>
+                <w:sz w:val="24"/>
+                <w:szCs w:val="24"/>
+                <w:lang w:eastAsia="pt-BR"/>
+              </w:rPr>
+              <w:t xml:space="preserve">Publicar </w:t>
+            </w:r>
+            <w:proofErr w:type="spellStart"/>
+            <w:r>
+              <w:rPr>
+                <w:rFonts w:ascii="Times New Roman" w:eastAsia="Times New Roman" w:hAnsi="Times New Roman"/>
+                <w:color w:val="000000"/>
+                <w:sz w:val="24"/>
+                <w:szCs w:val="24"/>
+                <w:lang w:eastAsia="pt-BR"/>
+              </w:rPr>
+              <w:t>Frontend</w:t>
+            </w:r>
+            <w:proofErr w:type="spellEnd"/>
+            <w:r>
+              <w:rPr>
+                <w:rFonts w:ascii="Times New Roman" w:eastAsia="Times New Roman" w:hAnsi="Times New Roman"/>
+                <w:color w:val="000000"/>
+                <w:sz w:val="24"/>
+                <w:szCs w:val="24"/>
+                <w:lang w:eastAsia="pt-BR"/>
+              </w:rPr>
+              <w:t>, API e Banco de Dados.........................................</w:t>
+            </w:r>
+          </w:p>
+        </w:tc>
+        <w:tc>
+          <w:tcPr>
+            <w:tcW w:w="380" w:type="dxa"/>
+            <w:tcBorders>
+              <w:top w:val="nil"/>
+              <w:left w:val="nil"/>
+              <w:bottom w:val="nil"/>
+              <w:right w:val="nil"/>
+            </w:tcBorders>
+            <w:shd w:val="clear" w:color="auto" w:fill="auto"/>
+            <w:noWrap/>
+            <w:vAlign w:val="bottom"/>
+            <w:hideMark/>
+          </w:tcPr>
+          <w:p>
+            <w:pPr>
+              <w:spacing w:after="0" w:line="240" w:lineRule="auto"/>
+              <w:jc w:val="right"/>
+              <w:rPr>
+                <w:rFonts w:ascii="Times New Roman" w:eastAsia="Times New Roman" w:hAnsi="Times New Roman"/>
+                <w:color w:val="000000"/>
+                <w:sz w:val="24"/>
+                <w:szCs w:val="24"/>
+                <w:lang w:eastAsia="pt-BR"/>
+              </w:rPr>
+            </w:pPr>
+            <w:r>
+              <w:rPr>
+                <w:rFonts w:ascii="Times New Roman" w:eastAsia="Times New Roman" w:hAnsi="Times New Roman"/>
+                <w:color w:val="000000"/>
+                <w:sz w:val="24"/>
+                <w:szCs w:val="24"/>
+                <w:lang w:eastAsia="pt-BR"/>
+              </w:rPr>
+              <w:t>15</w:t>
+            </w:r>
+          </w:p>
+        </w:tc>
+      </w:tr>
+      <w:tr>
+        <w:trPr>
+          <w:trHeight w:val="315"/>
+        </w:trPr>
+        <w:tc>
+          <w:tcPr>
+            <w:tcW w:w="847" w:type="dxa"/>
+            <w:tcBorders>
+              <w:top w:val="nil"/>
+              <w:left w:val="nil"/>
+              <w:bottom w:val="nil"/>
+              <w:right w:val="nil"/>
+            </w:tcBorders>
+            <w:shd w:val="clear" w:color="auto" w:fill="auto"/>
+            <w:noWrap/>
+            <w:vAlign w:val="bottom"/>
+            <w:hideMark/>
+          </w:tcPr>
+          <w:p>
+            <w:pPr>
+              <w:spacing w:after="0" w:line="240" w:lineRule="auto"/>
+              <w:rPr>
+                <w:rFonts w:ascii="Times New Roman" w:eastAsia="Times New Roman" w:hAnsi="Times New Roman"/>
+                <w:b/>
+                <w:bCs/>
+                <w:color w:val="000000"/>
+                <w:sz w:val="24"/>
+                <w:szCs w:val="24"/>
+                <w:lang w:eastAsia="pt-BR"/>
+              </w:rPr>
+            </w:pPr>
+            <w:r>
+              <w:rPr>
+                <w:rFonts w:ascii="Times New Roman" w:eastAsia="Times New Roman" w:hAnsi="Times New Roman"/>
+                <w:b/>
+                <w:bCs/>
+                <w:color w:val="000000"/>
+                <w:sz w:val="24"/>
+                <w:szCs w:val="24"/>
+                <w:lang w:eastAsia="pt-BR"/>
+              </w:rPr>
+              <w:t>Tabela</w:t>
+            </w:r>
+          </w:p>
+        </w:tc>
+        <w:tc>
+          <w:tcPr>
+            <w:tcW w:w="380" w:type="dxa"/>
+            <w:tcBorders>
+              <w:top w:val="nil"/>
+              <w:left w:val="nil"/>
+              <w:bottom w:val="nil"/>
+              <w:right w:val="nil"/>
+            </w:tcBorders>
+            <w:shd w:val="clear" w:color="auto" w:fill="auto"/>
+            <w:noWrap/>
+            <w:vAlign w:val="bottom"/>
+            <w:hideMark/>
+          </w:tcPr>
+          <w:p>
+            <w:pPr>
+              <w:spacing w:after="0" w:line="240" w:lineRule="auto"/>
+              <w:rPr>
+                <w:rFonts w:ascii="Times New Roman" w:eastAsia="Times New Roman" w:hAnsi="Times New Roman"/>
+                <w:b/>
+                <w:bCs/>
+                <w:color w:val="000000"/>
+                <w:sz w:val="24"/>
+                <w:szCs w:val="24"/>
+                <w:lang w:eastAsia="pt-BR"/>
+              </w:rPr>
+            </w:pPr>
+            <w:r>
+              <w:rPr>
+                <w:rFonts w:ascii="Times New Roman" w:eastAsia="Times New Roman" w:hAnsi="Times New Roman"/>
+                <w:b/>
+                <w:bCs/>
+                <w:color w:val="000000"/>
+                <w:sz w:val="24"/>
+                <w:szCs w:val="24"/>
+                <w:lang w:eastAsia="pt-BR"/>
+              </w:rPr>
+              <w:t>14</w:t>
+            </w:r>
+          </w:p>
+        </w:tc>
+        <w:tc>
+          <w:tcPr>
+            <w:tcW w:w="191" w:type="dxa"/>
+            <w:tcBorders>
+              <w:top w:val="nil"/>
+              <w:left w:val="nil"/>
+              <w:bottom w:val="nil"/>
+              <w:right w:val="nil"/>
+            </w:tcBorders>
+            <w:shd w:val="clear" w:color="auto" w:fill="auto"/>
+            <w:noWrap/>
+            <w:vAlign w:val="bottom"/>
+            <w:hideMark/>
+          </w:tcPr>
+          <w:p>
+            <w:pPr>
+              <w:spacing w:after="0" w:line="240" w:lineRule="auto"/>
+              <w:rPr>
+                <w:rFonts w:ascii="Times New Roman" w:eastAsia="Times New Roman" w:hAnsi="Times New Roman"/>
+                <w:b/>
+                <w:bCs/>
+                <w:color w:val="000000"/>
+                <w:sz w:val="24"/>
+                <w:szCs w:val="24"/>
+                <w:lang w:eastAsia="pt-BR"/>
+              </w:rPr>
+            </w:pPr>
+          </w:p>
+        </w:tc>
+        <w:tc>
+          <w:tcPr>
+            <w:tcW w:w="6802" w:type="dxa"/>
+            <w:tcBorders>
+              <w:top w:val="nil"/>
+              <w:left w:val="nil"/>
+              <w:bottom w:val="nil"/>
+              <w:right w:val="nil"/>
+            </w:tcBorders>
+            <w:shd w:val="clear" w:color="auto" w:fill="auto"/>
+            <w:vAlign w:val="center"/>
+            <w:hideMark/>
+          </w:tcPr>
+          <w:p>
+            <w:pPr>
+              <w:spacing w:after="0" w:line="240" w:lineRule="auto"/>
+              <w:rPr>
+                <w:rFonts w:ascii="Times New Roman" w:eastAsia="Times New Roman" w:hAnsi="Times New Roman"/>
+                <w:color w:val="000000"/>
+                <w:sz w:val="24"/>
+                <w:szCs w:val="24"/>
+                <w:lang w:eastAsia="pt-BR"/>
+              </w:rPr>
+            </w:pPr>
+            <w:r>
+              <w:rPr>
+                <w:rFonts w:ascii="Times New Roman" w:eastAsia="Times New Roman" w:hAnsi="Times New Roman"/>
+                <w:color w:val="000000"/>
+                <w:sz w:val="24"/>
+                <w:szCs w:val="24"/>
+                <w:lang w:eastAsia="pt-BR"/>
+              </w:rPr>
+              <w:t>Publicar aplicativo na Playtore............................................................</w:t>
+            </w:r>
+          </w:p>
+        </w:tc>
+        <w:tc>
+          <w:tcPr>
+            <w:tcW w:w="380" w:type="dxa"/>
+            <w:tcBorders>
+              <w:top w:val="nil"/>
+              <w:left w:val="nil"/>
+              <w:bottom w:val="nil"/>
+              <w:right w:val="nil"/>
+            </w:tcBorders>
+            <w:shd w:val="clear" w:color="auto" w:fill="auto"/>
+            <w:noWrap/>
+            <w:vAlign w:val="bottom"/>
+            <w:hideMark/>
+          </w:tcPr>
+          <w:p>
+            <w:pPr>
+              <w:spacing w:after="0" w:line="240" w:lineRule="auto"/>
+              <w:jc w:val="right"/>
+              <w:rPr>
+                <w:rFonts w:ascii="Times New Roman" w:eastAsia="Times New Roman" w:hAnsi="Times New Roman"/>
+                <w:color w:val="000000"/>
+                <w:sz w:val="24"/>
+                <w:szCs w:val="24"/>
+                <w:lang w:eastAsia="pt-BR"/>
+              </w:rPr>
+            </w:pPr>
+            <w:r>
+              <w:rPr>
+                <w:rFonts w:ascii="Times New Roman" w:eastAsia="Times New Roman" w:hAnsi="Times New Roman"/>
+                <w:color w:val="000000"/>
+                <w:sz w:val="24"/>
+                <w:szCs w:val="24"/>
+                <w:lang w:eastAsia="pt-BR"/>
+              </w:rPr>
+              <w:t>15</w:t>
+            </w:r>
+          </w:p>
+        </w:tc>
+      </w:tr>
+      <w:tr>
+        <w:trPr>
+          <w:trHeight w:val="315"/>
+        </w:trPr>
+        <w:tc>
+          <w:tcPr>
+            <w:tcW w:w="847" w:type="dxa"/>
+            <w:tcBorders>
+              <w:top w:val="nil"/>
+              <w:left w:val="nil"/>
+              <w:bottom w:val="nil"/>
+              <w:right w:val="nil"/>
+            </w:tcBorders>
+            <w:shd w:val="clear" w:color="auto" w:fill="auto"/>
+            <w:noWrap/>
+            <w:vAlign w:val="bottom"/>
+            <w:hideMark/>
+          </w:tcPr>
+          <w:p>
+            <w:pPr>
+              <w:spacing w:after="0" w:line="240" w:lineRule="auto"/>
+              <w:rPr>
+                <w:rFonts w:ascii="Times New Roman" w:eastAsia="Times New Roman" w:hAnsi="Times New Roman"/>
+                <w:b/>
+                <w:bCs/>
+                <w:color w:val="000000"/>
+                <w:sz w:val="24"/>
+                <w:szCs w:val="24"/>
+                <w:lang w:eastAsia="pt-BR"/>
+              </w:rPr>
+            </w:pPr>
+            <w:r>
+              <w:rPr>
+                <w:rFonts w:ascii="Times New Roman" w:eastAsia="Times New Roman" w:hAnsi="Times New Roman"/>
+                <w:b/>
+                <w:bCs/>
+                <w:color w:val="000000"/>
+                <w:sz w:val="24"/>
+                <w:szCs w:val="24"/>
+                <w:lang w:eastAsia="pt-BR"/>
+              </w:rPr>
+              <w:t>Tabela</w:t>
+            </w:r>
+          </w:p>
+        </w:tc>
+        <w:tc>
+          <w:tcPr>
+            <w:tcW w:w="380" w:type="dxa"/>
+            <w:tcBorders>
+              <w:top w:val="nil"/>
+              <w:left w:val="nil"/>
+              <w:bottom w:val="nil"/>
+              <w:right w:val="nil"/>
+            </w:tcBorders>
+            <w:shd w:val="clear" w:color="auto" w:fill="auto"/>
+            <w:noWrap/>
+            <w:vAlign w:val="bottom"/>
+            <w:hideMark/>
+          </w:tcPr>
+          <w:p>
+            <w:pPr>
+              <w:spacing w:after="0" w:line="240" w:lineRule="auto"/>
+              <w:rPr>
+                <w:rFonts w:ascii="Times New Roman" w:eastAsia="Times New Roman" w:hAnsi="Times New Roman"/>
+                <w:b/>
+                <w:bCs/>
+                <w:color w:val="000000"/>
+                <w:sz w:val="24"/>
+                <w:szCs w:val="24"/>
+                <w:lang w:eastAsia="pt-BR"/>
+              </w:rPr>
+            </w:pPr>
+            <w:r>
+              <w:rPr>
+                <w:rFonts w:ascii="Times New Roman" w:eastAsia="Times New Roman" w:hAnsi="Times New Roman"/>
+                <w:b/>
+                <w:bCs/>
+                <w:color w:val="000000"/>
+                <w:sz w:val="24"/>
+                <w:szCs w:val="24"/>
+                <w:lang w:eastAsia="pt-BR"/>
+              </w:rPr>
+              <w:t>15</w:t>
+            </w:r>
+          </w:p>
+        </w:tc>
+        <w:tc>
+          <w:tcPr>
+            <w:tcW w:w="191" w:type="dxa"/>
+            <w:tcBorders>
+              <w:top w:val="nil"/>
+              <w:left w:val="nil"/>
+              <w:bottom w:val="nil"/>
+              <w:right w:val="nil"/>
+            </w:tcBorders>
+            <w:shd w:val="clear" w:color="auto" w:fill="auto"/>
+            <w:noWrap/>
+            <w:vAlign w:val="bottom"/>
+            <w:hideMark/>
+          </w:tcPr>
+          <w:p>
+            <w:pPr>
+              <w:spacing w:after="0" w:line="240" w:lineRule="auto"/>
+              <w:rPr>
+                <w:rFonts w:ascii="Times New Roman" w:eastAsia="Times New Roman" w:hAnsi="Times New Roman"/>
+                <w:b/>
+                <w:bCs/>
+                <w:color w:val="000000"/>
+                <w:sz w:val="24"/>
+                <w:szCs w:val="24"/>
+                <w:lang w:eastAsia="pt-BR"/>
+              </w:rPr>
+            </w:pPr>
+          </w:p>
+        </w:tc>
+        <w:tc>
+          <w:tcPr>
+            <w:tcW w:w="6802" w:type="dxa"/>
+            <w:tcBorders>
+              <w:top w:val="nil"/>
+              <w:left w:val="nil"/>
+              <w:bottom w:val="nil"/>
+              <w:right w:val="nil"/>
+            </w:tcBorders>
+            <w:shd w:val="clear" w:color="auto" w:fill="auto"/>
+            <w:vAlign w:val="center"/>
+            <w:hideMark/>
+          </w:tcPr>
+          <w:p>
+            <w:pPr>
+              <w:spacing w:after="0" w:line="240" w:lineRule="auto"/>
+              <w:rPr>
+                <w:rFonts w:ascii="Times New Roman" w:eastAsia="Times New Roman" w:hAnsi="Times New Roman"/>
+                <w:color w:val="000000"/>
+                <w:sz w:val="24"/>
+                <w:szCs w:val="24"/>
+                <w:lang w:eastAsia="pt-BR"/>
+              </w:rPr>
+            </w:pPr>
+            <w:r>
+              <w:rPr>
+                <w:rFonts w:ascii="Times New Roman" w:eastAsia="Times New Roman" w:hAnsi="Times New Roman"/>
+                <w:color w:val="000000"/>
+                <w:sz w:val="24"/>
+                <w:szCs w:val="24"/>
+                <w:lang w:eastAsia="pt-BR"/>
+              </w:rPr>
+              <w:t>Matriz de Responsabilidades..............................................................</w:t>
+            </w:r>
+          </w:p>
+        </w:tc>
+        <w:tc>
+          <w:tcPr>
+            <w:tcW w:w="380" w:type="dxa"/>
+            <w:tcBorders>
+              <w:top w:val="nil"/>
+              <w:left w:val="nil"/>
+              <w:bottom w:val="nil"/>
+              <w:right w:val="nil"/>
+            </w:tcBorders>
+            <w:shd w:val="clear" w:color="auto" w:fill="auto"/>
+            <w:noWrap/>
+            <w:vAlign w:val="bottom"/>
+            <w:hideMark/>
+          </w:tcPr>
+          <w:p>
+            <w:pPr>
+              <w:spacing w:after="0" w:line="240" w:lineRule="auto"/>
+              <w:jc w:val="right"/>
+              <w:rPr>
+                <w:rFonts w:ascii="Times New Roman" w:eastAsia="Times New Roman" w:hAnsi="Times New Roman"/>
+                <w:color w:val="000000"/>
+                <w:sz w:val="24"/>
+                <w:szCs w:val="24"/>
+                <w:lang w:eastAsia="pt-BR"/>
+              </w:rPr>
+            </w:pPr>
+            <w:r>
+              <w:rPr>
+                <w:rFonts w:ascii="Times New Roman" w:eastAsia="Times New Roman" w:hAnsi="Times New Roman"/>
+                <w:color w:val="000000"/>
+                <w:sz w:val="24"/>
+                <w:szCs w:val="24"/>
+                <w:lang w:eastAsia="pt-BR"/>
+              </w:rPr>
+              <w:t>17</w:t>
+            </w:r>
+          </w:p>
+        </w:tc>
+      </w:tr>
+      <w:tr>
+        <w:trPr>
+          <w:trHeight w:val="315"/>
+        </w:trPr>
+        <w:tc>
+          <w:tcPr>
+            <w:tcW w:w="847" w:type="dxa"/>
+            <w:tcBorders>
+              <w:top w:val="nil"/>
+              <w:left w:val="nil"/>
+              <w:bottom w:val="nil"/>
+              <w:right w:val="nil"/>
+            </w:tcBorders>
+            <w:shd w:val="clear" w:color="auto" w:fill="auto"/>
+            <w:noWrap/>
+            <w:vAlign w:val="bottom"/>
+            <w:hideMark/>
+          </w:tcPr>
+          <w:p>
+            <w:pPr>
+              <w:spacing w:after="0" w:line="240" w:lineRule="auto"/>
+              <w:rPr>
+                <w:rFonts w:ascii="Times New Roman" w:eastAsia="Times New Roman" w:hAnsi="Times New Roman"/>
+                <w:b/>
+                <w:bCs/>
+                <w:color w:val="000000"/>
+                <w:sz w:val="24"/>
+                <w:szCs w:val="24"/>
+                <w:lang w:eastAsia="pt-BR"/>
+              </w:rPr>
+            </w:pPr>
+            <w:r>
+              <w:rPr>
+                <w:rFonts w:ascii="Times New Roman" w:eastAsia="Times New Roman" w:hAnsi="Times New Roman"/>
+                <w:b/>
+                <w:bCs/>
+                <w:color w:val="000000"/>
+                <w:sz w:val="24"/>
+                <w:szCs w:val="24"/>
+                <w:lang w:eastAsia="pt-BR"/>
+              </w:rPr>
+              <w:t>Tabela</w:t>
+            </w:r>
+          </w:p>
+        </w:tc>
+        <w:tc>
+          <w:tcPr>
+            <w:tcW w:w="380" w:type="dxa"/>
+            <w:tcBorders>
+              <w:top w:val="nil"/>
+              <w:left w:val="nil"/>
+              <w:bottom w:val="nil"/>
+              <w:right w:val="nil"/>
+            </w:tcBorders>
+            <w:shd w:val="clear" w:color="auto" w:fill="auto"/>
+            <w:noWrap/>
+            <w:vAlign w:val="bottom"/>
+            <w:hideMark/>
+          </w:tcPr>
+          <w:p>
+            <w:pPr>
+              <w:spacing w:after="0" w:line="240" w:lineRule="auto"/>
+              <w:rPr>
+                <w:rFonts w:ascii="Times New Roman" w:eastAsia="Times New Roman" w:hAnsi="Times New Roman"/>
+                <w:b/>
+                <w:bCs/>
+                <w:color w:val="000000"/>
+                <w:sz w:val="24"/>
+                <w:szCs w:val="24"/>
+                <w:lang w:eastAsia="pt-BR"/>
+              </w:rPr>
+            </w:pPr>
+            <w:r>
+              <w:rPr>
+                <w:rFonts w:ascii="Times New Roman" w:eastAsia="Times New Roman" w:hAnsi="Times New Roman"/>
+                <w:b/>
+                <w:bCs/>
+                <w:color w:val="000000"/>
+                <w:sz w:val="24"/>
+                <w:szCs w:val="24"/>
+                <w:lang w:eastAsia="pt-BR"/>
+              </w:rPr>
+              <w:t>16</w:t>
+            </w:r>
+          </w:p>
+        </w:tc>
+        <w:tc>
+          <w:tcPr>
+            <w:tcW w:w="191" w:type="dxa"/>
+            <w:tcBorders>
+              <w:top w:val="nil"/>
+              <w:left w:val="nil"/>
+              <w:bottom w:val="nil"/>
+              <w:right w:val="nil"/>
+            </w:tcBorders>
+            <w:shd w:val="clear" w:color="auto" w:fill="auto"/>
+            <w:noWrap/>
+            <w:vAlign w:val="bottom"/>
+            <w:hideMark/>
+          </w:tcPr>
+          <w:p>
+            <w:pPr>
+              <w:spacing w:after="0" w:line="240" w:lineRule="auto"/>
+              <w:rPr>
+                <w:rFonts w:ascii="Times New Roman" w:eastAsia="Times New Roman" w:hAnsi="Times New Roman"/>
+                <w:b/>
+                <w:bCs/>
+                <w:color w:val="000000"/>
+                <w:sz w:val="24"/>
+                <w:szCs w:val="24"/>
+                <w:lang w:eastAsia="pt-BR"/>
+              </w:rPr>
+            </w:pPr>
+          </w:p>
+        </w:tc>
+        <w:tc>
+          <w:tcPr>
+            <w:tcW w:w="6802" w:type="dxa"/>
+            <w:tcBorders>
+              <w:top w:val="nil"/>
+              <w:left w:val="nil"/>
+              <w:bottom w:val="nil"/>
+              <w:right w:val="nil"/>
+            </w:tcBorders>
+            <w:shd w:val="clear" w:color="auto" w:fill="auto"/>
+            <w:vAlign w:val="center"/>
+            <w:hideMark/>
+          </w:tcPr>
+          <w:p>
+            <w:pPr>
+              <w:spacing w:after="0" w:line="240" w:lineRule="auto"/>
+              <w:rPr>
+                <w:rFonts w:ascii="Times New Roman" w:eastAsia="Times New Roman" w:hAnsi="Times New Roman"/>
+                <w:color w:val="000000"/>
+                <w:sz w:val="24"/>
+                <w:szCs w:val="24"/>
+                <w:lang w:eastAsia="pt-BR"/>
+              </w:rPr>
+            </w:pPr>
+            <w:r>
+              <w:rPr>
+                <w:rFonts w:ascii="Times New Roman" w:eastAsia="Times New Roman" w:hAnsi="Times New Roman"/>
+                <w:color w:val="000000"/>
+                <w:sz w:val="24"/>
+                <w:szCs w:val="24"/>
+                <w:lang w:eastAsia="pt-BR"/>
+              </w:rPr>
+              <w:t>Gerenciamento de Riscos...................................................................</w:t>
+            </w:r>
+          </w:p>
+        </w:tc>
+        <w:tc>
+          <w:tcPr>
+            <w:tcW w:w="380" w:type="dxa"/>
+            <w:tcBorders>
+              <w:top w:val="nil"/>
+              <w:left w:val="nil"/>
+              <w:bottom w:val="nil"/>
+              <w:right w:val="nil"/>
+            </w:tcBorders>
+            <w:shd w:val="clear" w:color="auto" w:fill="auto"/>
+            <w:noWrap/>
+            <w:vAlign w:val="bottom"/>
+            <w:hideMark/>
+          </w:tcPr>
+          <w:p>
+            <w:pPr>
+              <w:spacing w:after="0" w:line="240" w:lineRule="auto"/>
+              <w:jc w:val="right"/>
+              <w:rPr>
+                <w:rFonts w:ascii="Times New Roman" w:eastAsia="Times New Roman" w:hAnsi="Times New Roman"/>
+                <w:color w:val="000000"/>
+                <w:sz w:val="24"/>
+                <w:szCs w:val="24"/>
+                <w:lang w:eastAsia="pt-BR"/>
+              </w:rPr>
+            </w:pPr>
+            <w:r>
+              <w:rPr>
+                <w:rFonts w:ascii="Times New Roman" w:eastAsia="Times New Roman" w:hAnsi="Times New Roman"/>
+                <w:color w:val="000000"/>
+                <w:sz w:val="24"/>
+                <w:szCs w:val="24"/>
+                <w:lang w:eastAsia="pt-BR"/>
+              </w:rPr>
+              <w:t>18</w:t>
+            </w:r>
           </w:p>
         </w:tc>
       </w:tr>
@@ -2588,7 +4770,10 @@
     <w:sdt>
       <w:sdtPr>
         <w:rPr>
-          <w:rFonts w:ascii="Times New Roman" w:hAnsi="Times New Roman" w:cs="Times New Roman"/>
+          <w:rFonts w:ascii="Times New Roman" w:eastAsiaTheme="minorEastAsia" w:hAnsi="Times New Roman" w:cs="Times New Roman"/>
+          <w:color w:val="auto"/>
+          <w:sz w:val="22"/>
+          <w:szCs w:val="22"/>
         </w:rPr>
         <w:id w:val="-1527167090"/>
         <w:docPartObj>
@@ -2598,11 +4783,7 @@
       </w:sdtPr>
       <w:sdtEndPr>
         <w:rPr>
-          <w:rFonts w:eastAsiaTheme="minorEastAsia"/>
           <w:b/>
-          <w:color w:val="auto"/>
-          <w:sz w:val="22"/>
-          <w:szCs w:val="22"/>
         </w:rPr>
       </w:sdtEndPr>
       <w:sdtContent>
@@ -2617,15 +4798,27 @@
         </w:p>
         <w:p>
           <w:pPr>
-            <w:pStyle w:val="Sumrio1"/>
+            <w:pStyle w:val="Sumrio3"/>
+            <w:rPr>
+              <w:b/>
+            </w:rPr>
           </w:pPr>
           <w:r>
+            <w:rPr>
+              <w:b/>
+            </w:rPr>
             <w:t>INTRODUÇÃO</w:t>
           </w:r>
           <w:r>
+            <w:rPr>
+              <w:b/>
+            </w:rPr>
             <w:ptab w:relativeTo="margin" w:alignment="right" w:leader="dot"/>
           </w:r>
           <w:r>
+            <w:rPr>
+              <w:b/>
+            </w:rPr>
             <w:t>5</w:t>
           </w:r>
         </w:p>
@@ -2699,15 +4892,27 @@
         </w:p>
         <w:p>
           <w:pPr>
-            <w:pStyle w:val="Sumrio1"/>
+            <w:pStyle w:val="Sumrio3"/>
+            <w:rPr>
+              <w:b/>
+            </w:rPr>
           </w:pPr>
           <w:r>
+            <w:rPr>
+              <w:b/>
+            </w:rPr>
             <w:t>GERENCIAMENTO DAS ÁREAS DE CONEHCIMENTO</w:t>
           </w:r>
           <w:r>
+            <w:rPr>
+              <w:b/>
+            </w:rPr>
             <w:ptab w:relativeTo="margin" w:alignment="right" w:leader="dot"/>
           </w:r>
           <w:r>
+            <w:rPr>
+              <w:b/>
+            </w:rPr>
             <w:t>5</w:t>
           </w:r>
         </w:p>
@@ -2986,15 +5191,27 @@
         </w:p>
         <w:p>
           <w:pPr>
-            <w:pStyle w:val="Sumrio1"/>
+            <w:pStyle w:val="Sumrio3"/>
+            <w:rPr>
+              <w:b/>
+            </w:rPr>
           </w:pPr>
           <w:r>
+            <w:rPr>
+              <w:b/>
+            </w:rPr>
             <w:t>DESENVOLVIMENTO PRÁTICO DO PROJETO</w:t>
           </w:r>
           <w:r>
+            <w:rPr>
+              <w:b/>
+            </w:rPr>
             <w:ptab w:relativeTo="margin" w:alignment="right" w:leader="dot"/>
           </w:r>
           <w:r>
+            <w:rPr>
+              <w:b/>
+            </w:rPr>
             <w:t>18</w:t>
           </w:r>
         </w:p>
@@ -3121,6 +5338,8 @@
           <w:szCs w:val="24"/>
         </w:rPr>
       </w:pPr>
+      <w:bookmarkStart w:id="0" w:name="_GoBack"/>
+      <w:bookmarkEnd w:id="0"/>
     </w:p>
     <w:p>
       <w:pPr>
@@ -3244,7 +5463,6 @@
           <w:sz w:val="24"/>
           <w:szCs w:val="24"/>
         </w:rPr>
-        <w:lastRenderedPageBreak/>
         <w:t>INTRODUÇÃO</w:t>
       </w:r>
     </w:p>
@@ -4053,7 +6271,6 @@
           <w:sz w:val="24"/>
           <w:szCs w:val="24"/>
         </w:rPr>
-        <w:lastRenderedPageBreak/>
         <w:t xml:space="preserve">Situação atual e </w:t>
       </w:r>
       <w:r>
@@ -4908,7 +7125,6 @@
           <w:sz w:val="24"/>
           <w:szCs w:val="24"/>
         </w:rPr>
-        <w:lastRenderedPageBreak/>
         <w:t>Principais requisitos das principais entregas/produtos</w:t>
       </w:r>
       <w:r>
@@ -5598,7 +7814,6 @@
           <w:sz w:val="24"/>
           <w:szCs w:val="24"/>
         </w:rPr>
-        <w:lastRenderedPageBreak/>
         <w:t>Partes interessadas do projeto</w:t>
       </w:r>
       <w:r>
@@ -6376,7 +8591,6 @@
           <w:sz w:val="24"/>
           <w:szCs w:val="24"/>
         </w:rPr>
-        <w:lastRenderedPageBreak/>
         <w:t>Gerenciamento do Escopo</w:t>
       </w:r>
     </w:p>
@@ -11146,8 +13360,6 @@
           <w:szCs w:val="24"/>
         </w:rPr>
       </w:pPr>
-      <w:bookmarkStart w:id="0" w:name="_GoBack"/>
-      <w:bookmarkEnd w:id="0"/>
     </w:p>
     <w:p>
       <w:pPr>
@@ -14470,7 +16682,6 @@
           <w:rFonts w:ascii="Times New Roman" w:hAnsi="Times New Roman"/>
           <w:sz w:val="20"/>
           <w:szCs w:val="24"/>
-          <w:lang w:val="en-US"/>
         </w:rPr>
       </w:pPr>
       <w:r>
@@ -14482,52 +16693,21 @@
         <w:lastRenderedPageBreak/>
         <w:tab/>
       </w:r>
-      <w:proofErr w:type="spellStart"/>
       <w:r>
         <w:rPr>
           <w:rFonts w:ascii="Times New Roman" w:hAnsi="Times New Roman"/>
           <w:sz w:val="20"/>
           <w:szCs w:val="24"/>
-          <w:lang w:val="en-US"/>
-        </w:rPr>
-        <w:t>Tabela</w:t>
-      </w:r>
-      <w:proofErr w:type="spellEnd"/>
+        </w:rPr>
+        <w:t>Tabela 9 – Cria</w:t>
+      </w:r>
       <w:r>
         <w:rPr>
           <w:rFonts w:ascii="Times New Roman" w:hAnsi="Times New Roman"/>
           <w:sz w:val="20"/>
           <w:szCs w:val="24"/>
-          <w:lang w:val="en-US"/>
-        </w:rPr>
-        <w:t xml:space="preserve"> 9 – </w:t>
-      </w:r>
-      <w:proofErr w:type="spellStart"/>
-      <w:r>
-        <w:rPr>
-          <w:rFonts w:ascii="Times New Roman" w:hAnsi="Times New Roman"/>
-          <w:sz w:val="20"/>
-          <w:szCs w:val="24"/>
-          <w:lang w:val="en-US"/>
-        </w:rPr>
-        <w:t>Cria</w:t>
-      </w:r>
-      <w:r>
-        <w:rPr>
-          <w:rFonts w:ascii="Times New Roman" w:hAnsi="Times New Roman"/>
-          <w:sz w:val="20"/>
-          <w:szCs w:val="24"/>
-        </w:rPr>
-        <w:t>ção</w:t>
-      </w:r>
-      <w:proofErr w:type="spellEnd"/>
-      <w:r>
-        <w:rPr>
-          <w:rFonts w:ascii="Times New Roman" w:hAnsi="Times New Roman"/>
-          <w:sz w:val="20"/>
-          <w:szCs w:val="24"/>
-        </w:rPr>
-        <w:t xml:space="preserve"> de API chat</w:t>
+        </w:rPr>
+        <w:t>ção de API chat</w:t>
       </w:r>
     </w:p>
     <w:tbl>
@@ -15864,7 +18044,6 @@
           <w:rFonts w:ascii="Times New Roman" w:hAnsi="Times New Roman"/>
           <w:sz w:val="20"/>
           <w:szCs w:val="24"/>
-          <w:lang w:val="en-US"/>
         </w:rPr>
       </w:pPr>
       <w:r>
@@ -15875,45 +18054,13 @@
         </w:rPr>
         <w:tab/>
       </w:r>
-      <w:proofErr w:type="spellStart"/>
       <w:r>
         <w:rPr>
           <w:rFonts w:ascii="Times New Roman" w:hAnsi="Times New Roman"/>
           <w:sz w:val="20"/>
           <w:szCs w:val="24"/>
-          <w:lang w:val="en-US"/>
-        </w:rPr>
-        <w:t>Fonte</w:t>
-      </w:r>
-      <w:proofErr w:type="spellEnd"/>
-      <w:r>
-        <w:rPr>
-          <w:rFonts w:ascii="Times New Roman" w:hAnsi="Times New Roman"/>
-          <w:sz w:val="20"/>
-          <w:szCs w:val="24"/>
-          <w:lang w:val="en-US"/>
-        </w:rPr>
-        <w:t xml:space="preserve">: O </w:t>
-      </w:r>
-      <w:proofErr w:type="spellStart"/>
-      <w:r>
-        <w:rPr>
-          <w:rFonts w:ascii="Times New Roman" w:hAnsi="Times New Roman"/>
-          <w:sz w:val="20"/>
-          <w:szCs w:val="24"/>
-          <w:lang w:val="en-US"/>
-        </w:rPr>
-        <w:t>autor</w:t>
-      </w:r>
-      <w:proofErr w:type="spellEnd"/>
-      <w:r>
-        <w:rPr>
-          <w:rFonts w:ascii="Times New Roman" w:hAnsi="Times New Roman"/>
-          <w:sz w:val="20"/>
-          <w:szCs w:val="24"/>
-          <w:lang w:val="en-US"/>
-        </w:rPr>
-        <w:t xml:space="preserve"> (2020)</w:t>
+        </w:rPr>
+        <w:t>Fonte: O autor (2020)</w:t>
       </w:r>
     </w:p>
     <w:p>
@@ -15924,7 +18071,6 @@
           <w:rFonts w:ascii="Times New Roman" w:hAnsi="Times New Roman"/>
           <w:sz w:val="20"/>
           <w:szCs w:val="24"/>
-          <w:lang w:val="en-US"/>
         </w:rPr>
       </w:pPr>
     </w:p>
@@ -15936,7 +18082,6 @@
           <w:rFonts w:ascii="Times New Roman" w:hAnsi="Times New Roman"/>
           <w:sz w:val="20"/>
           <w:szCs w:val="24"/>
-          <w:lang w:val="en-US"/>
         </w:rPr>
       </w:pPr>
       <w:r>
@@ -15944,81 +18089,10 @@
           <w:rFonts w:ascii="Times New Roman" w:hAnsi="Times New Roman"/>
           <w:sz w:val="20"/>
           <w:szCs w:val="24"/>
-          <w:lang w:val="en-US"/>
         </w:rPr>
         <w:tab/>
-      </w:r>
-      <w:proofErr w:type="spellStart"/>
-      <w:r>
-        <w:rPr>
-          <w:rFonts w:ascii="Times New Roman" w:hAnsi="Times New Roman"/>
-          <w:sz w:val="20"/>
-          <w:szCs w:val="24"/>
-          <w:lang w:val="en-US"/>
-        </w:rPr>
-        <w:t>Tabela</w:t>
-      </w:r>
-      <w:proofErr w:type="spellEnd"/>
-      <w:r>
-        <w:rPr>
-          <w:rFonts w:ascii="Times New Roman" w:hAnsi="Times New Roman"/>
-          <w:sz w:val="20"/>
-          <w:szCs w:val="24"/>
-          <w:lang w:val="en-US"/>
-        </w:rPr>
-        <w:t xml:space="preserve"> 11 – </w:t>
-      </w:r>
-      <w:proofErr w:type="spellStart"/>
-      <w:r>
-        <w:rPr>
-          <w:rFonts w:ascii="Times New Roman" w:hAnsi="Times New Roman"/>
-          <w:sz w:val="20"/>
-          <w:szCs w:val="24"/>
-          <w:lang w:val="en-US"/>
-        </w:rPr>
-        <w:t>Documentar</w:t>
-      </w:r>
-      <w:proofErr w:type="spellEnd"/>
-      <w:r>
-        <w:rPr>
-          <w:rFonts w:ascii="Times New Roman" w:hAnsi="Times New Roman"/>
-          <w:sz w:val="20"/>
-          <w:szCs w:val="24"/>
-          <w:lang w:val="en-US"/>
-        </w:rPr>
-        <w:t xml:space="preserve"> </w:t>
-      </w:r>
-      <w:proofErr w:type="spellStart"/>
-      <w:r>
-        <w:rPr>
-          <w:rFonts w:ascii="Times New Roman" w:hAnsi="Times New Roman"/>
-          <w:sz w:val="20"/>
-          <w:szCs w:val="24"/>
-          <w:lang w:val="en-US"/>
-        </w:rPr>
-        <w:t>custos</w:t>
-      </w:r>
-      <w:proofErr w:type="spellEnd"/>
-      <w:r>
-        <w:rPr>
-          <w:rFonts w:ascii="Times New Roman" w:hAnsi="Times New Roman"/>
-          <w:sz w:val="20"/>
-          <w:szCs w:val="24"/>
-          <w:lang w:val="en-US"/>
-        </w:rPr>
-        <w:t xml:space="preserve"> e </w:t>
-      </w:r>
-      <w:proofErr w:type="spellStart"/>
-      <w:r>
-        <w:rPr>
-          <w:rFonts w:ascii="Times New Roman" w:hAnsi="Times New Roman"/>
-          <w:sz w:val="20"/>
-          <w:szCs w:val="24"/>
-          <w:lang w:val="en-US"/>
-        </w:rPr>
-        <w:t>funcionalidades</w:t>
-      </w:r>
-      <w:proofErr w:type="spellEnd"/>
+        <w:t>Tabela 11 – Documentar custos e funcionalidades</w:t>
+      </w:r>
     </w:p>
     <w:tbl>
       <w:tblPr>
@@ -16661,7 +18735,6 @@
           <w:rFonts w:ascii="Times New Roman" w:hAnsi="Times New Roman"/>
           <w:sz w:val="20"/>
           <w:szCs w:val="24"/>
-          <w:lang w:val="en-US"/>
         </w:rPr>
       </w:pPr>
       <w:r>
@@ -18745,47 +20818,7 @@
           <w:sz w:val="20"/>
           <w:szCs w:val="24"/>
         </w:rPr>
-        <w:t xml:space="preserve"> </w:t>
-      </w:r>
-      <w:r>
-        <w:rPr>
-          <w:rFonts w:ascii="Times New Roman" w:hAnsi="Times New Roman"/>
-          <w:sz w:val="20"/>
-          <w:szCs w:val="24"/>
-        </w:rPr>
-        <w:t>Figura</w:t>
-      </w:r>
-      <w:r>
-        <w:rPr>
-          <w:rFonts w:ascii="Times New Roman" w:hAnsi="Times New Roman"/>
-          <w:sz w:val="20"/>
-          <w:szCs w:val="24"/>
-        </w:rPr>
-        <w:t xml:space="preserve"> 4</w:t>
-      </w:r>
-      <w:r>
-        <w:rPr>
-          <w:rFonts w:ascii="Times New Roman" w:hAnsi="Times New Roman"/>
-          <w:sz w:val="20"/>
-          <w:szCs w:val="24"/>
-        </w:rPr>
-        <w:t xml:space="preserve"> - </w:t>
-      </w:r>
-      <w:r>
-        <w:rPr>
-          <w:rFonts w:ascii="Times New Roman" w:hAnsi="Times New Roman"/>
-          <w:sz w:val="20"/>
-          <w:szCs w:val="24"/>
-        </w:rPr>
-        <w:t>Diagrama 2</w:t>
-      </w:r>
-      <w:r>
-        <w:rPr>
-          <w:rFonts w:ascii="Times New Roman" w:hAnsi="Times New Roman"/>
-          <w:sz w:val="20"/>
-          <w:szCs w:val="24"/>
-        </w:rPr>
-        <w:t xml:space="preserve"> – Rotas não Funcionam (</w:t>
+        <w:t xml:space="preserve"> Figura 4 - Diagrama 2 – Rotas não Funcionam (</w:t>
       </w:r>
       <w:proofErr w:type="spellStart"/>
       <w:r>
@@ -25727,7 +27760,7 @@
             <w:rFonts w:ascii="Times New Roman" w:hAnsi="Times New Roman"/>
             <w:noProof/>
           </w:rPr>
-          <w:t>21</w:t>
+          <w:t>4</w:t>
         </w:r>
         <w:r>
           <w:rPr>
@@ -27862,13 +29895,11 @@
     <w:unhideWhenUsed/>
     <w:rsid w:val="00B46744"/>
     <w:pPr>
-      <w:numPr>
-        <w:numId w:val="11"/>
-      </w:numPr>
       <w:tabs>
         <w:tab w:val="right" w:leader="dot" w:pos="9061"/>
       </w:tabs>
       <w:spacing w:after="0" w:line="360" w:lineRule="auto"/>
+      <w:ind w:left="720" w:hanging="360"/>
       <w:jc w:val="both"/>
     </w:pPr>
     <w:rPr>
@@ -28097,577 +30128,6 @@
     </w:rPr>
   </w:style>
 </w:styles>
-</file>
-
-<file path=word/glossary/document.xml><?xml version="1.0" encoding="utf-8"?>
-<w:glossaryDocument xmlns:wpc="http://schemas.microsoft.com/office/word/2010/wordprocessingCanvas" xmlns:mc="http://schemas.openxmlformats.org/markup-compatibility/2006" xmlns:o="urn:schemas-microsoft-com:office:office" xmlns:r="http://schemas.openxmlformats.org/officeDocument/2006/relationships" xmlns:m="http://schemas.openxmlformats.org/officeDocument/2006/math" xmlns:v="urn:schemas-microsoft-com:vml" xmlns:wp14="http://schemas.microsoft.com/office/word/2010/wordprocessingDrawing" xmlns:wp="http://schemas.openxmlformats.org/drawingml/2006/wordprocessingDrawing" xmlns:w10="urn:schemas-microsoft-com:office:word" xmlns:w="http://schemas.openxmlformats.org/wordprocessingml/2006/main" xmlns:w14="http://schemas.microsoft.com/office/word/2010/wordml" xmlns:w15="http://schemas.microsoft.com/office/word/2012/wordml" xmlns:wpg="http://schemas.microsoft.com/office/word/2010/wordprocessingGroup" xmlns:wpi="http://schemas.microsoft.com/office/word/2010/wordprocessingInk" xmlns:wne="http://schemas.microsoft.com/office/word/2006/wordml" xmlns:wps="http://schemas.microsoft.com/office/word/2010/wordprocessingShape" mc:Ignorable="w14 w15 wp14"/>
-</file>
-
-<file path=word/glossary/fontTable.xml><?xml version="1.0" encoding="utf-8"?>
-<w:fonts xmlns:mc="http://schemas.openxmlformats.org/markup-compatibility/2006" xmlns:r="http://schemas.openxmlformats.org/officeDocument/2006/relationships" xmlns:w="http://schemas.openxmlformats.org/wordprocessingml/2006/main" xmlns:w14="http://schemas.microsoft.com/office/word/2010/wordml" xmlns:w15="http://schemas.microsoft.com/office/word/2012/wordml" mc:Ignorable="w14 w15">
-  <w:font w:name="Times New Roman">
-    <w:panose1 w:val="02020603050405020304"/>
-    <w:charset w:val="00"/>
-    <w:family w:val="roman"/>
-    <w:pitch w:val="variable"/>
-    <w:sig w:usb0="E0002EFF" w:usb1="C000785B" w:usb2="00000009" w:usb3="00000000" w:csb0="000001FF" w:csb1="00000000"/>
-  </w:font>
-  <w:font w:name="Symbol">
-    <w:panose1 w:val="05050102010706020507"/>
-    <w:charset w:val="02"/>
-    <w:family w:val="roman"/>
-    <w:pitch w:val="variable"/>
-    <w:sig w:usb0="00000000" w:usb1="10000000" w:usb2="00000000" w:usb3="00000000" w:csb0="80000000" w:csb1="00000000"/>
-  </w:font>
-  <w:font w:name="Courier New">
-    <w:panose1 w:val="02070309020205020404"/>
-    <w:charset w:val="00"/>
-    <w:family w:val="modern"/>
-    <w:pitch w:val="fixed"/>
-    <w:sig w:usb0="E0002EFF" w:usb1="C0007843" w:usb2="00000009" w:usb3="00000000" w:csb0="000001FF" w:csb1="00000000"/>
-  </w:font>
-  <w:font w:name="Wingdings">
-    <w:panose1 w:val="05000000000000000000"/>
-    <w:charset w:val="02"/>
-    <w:family w:val="auto"/>
-    <w:pitch w:val="variable"/>
-    <w:sig w:usb0="00000000" w:usb1="10000000" w:usb2="00000000" w:usb3="00000000" w:csb0="80000000" w:csb1="00000000"/>
-  </w:font>
-  <w:font w:name="Calibri">
-    <w:panose1 w:val="020F0502020204030204"/>
-    <w:charset w:val="00"/>
-    <w:family w:val="swiss"/>
-    <w:pitch w:val="variable"/>
-    <w:sig w:usb0="E0002AFF" w:usb1="C000247B" w:usb2="00000009" w:usb3="00000000" w:csb0="000001FF" w:csb1="00000000"/>
-  </w:font>
-  <w:font w:name="Cambria">
-    <w:panose1 w:val="02040503050406030204"/>
-    <w:charset w:val="00"/>
-    <w:family w:val="roman"/>
-    <w:pitch w:val="variable"/>
-    <w:sig w:usb0="E00006FF" w:usb1="400004FF" w:usb2="00000000" w:usb3="00000000" w:csb0="0000019F" w:csb1="00000000"/>
-  </w:font>
-  <w:font w:name="Arial">
-    <w:panose1 w:val="020B0604020202020204"/>
-    <w:charset w:val="00"/>
-    <w:family w:val="swiss"/>
-    <w:pitch w:val="variable"/>
-    <w:sig w:usb0="E0002EFF" w:usb1="C0007843" w:usb2="00000009" w:usb3="00000000" w:csb0="000001FF" w:csb1="00000000"/>
-  </w:font>
-  <w:font w:name="MS Mincho">
-    <w:altName w:val="ＭＳ 明朝"/>
-    <w:panose1 w:val="02020609040205080304"/>
-    <w:charset w:val="80"/>
-    <w:family w:val="roman"/>
-    <w:notTrueType/>
-    <w:pitch w:val="fixed"/>
-    <w:sig w:usb0="00000001" w:usb1="08070000" w:usb2="00000010" w:usb3="00000000" w:csb0="00020000" w:csb1="00000000"/>
-  </w:font>
-  <w:font w:name="Tahoma">
-    <w:panose1 w:val="020B0604030504040204"/>
-    <w:charset w:val="00"/>
-    <w:family w:val="swiss"/>
-    <w:pitch w:val="variable"/>
-    <w:sig w:usb0="E1002EFF" w:usb1="C000605B" w:usb2="00000029" w:usb3="00000000" w:csb0="000101FF" w:csb1="00000000"/>
-  </w:font>
-  <w:font w:name="Times">
-    <w:panose1 w:val="02020603050405020304"/>
-    <w:charset w:val="00"/>
-    <w:family w:val="roman"/>
-    <w:pitch w:val="variable"/>
-    <w:sig w:usb0="E0002EFF" w:usb1="C000785B" w:usb2="00000009" w:usb3="00000000" w:csb0="000001FF" w:csb1="00000000"/>
-  </w:font>
-  <w:font w:name="Calibri Light">
-    <w:panose1 w:val="020F0302020204030204"/>
-    <w:charset w:val="00"/>
-    <w:family w:val="swiss"/>
-    <w:pitch w:val="variable"/>
-    <w:sig w:usb0="E0002AFF" w:usb1="C000247B" w:usb2="00000009" w:usb3="00000000" w:csb0="000001FF" w:csb1="00000000"/>
-  </w:font>
-</w:fonts>
-</file>
-
-<file path=word/glossary/settings.xml><?xml version="1.0" encoding="utf-8"?>
-<w:settings xmlns:mc="http://schemas.openxmlformats.org/markup-compatibility/2006" xmlns:o="urn:schemas-microsoft-com:office:office" xmlns:r="http://schemas.openxmlformats.org/officeDocument/2006/relationships" xmlns:m="http://schemas.openxmlformats.org/officeDocument/2006/math" xmlns:v="urn:schemas-microsoft-com:vml" xmlns:w10="urn:schemas-microsoft-com:office:word" xmlns:w="http://schemas.openxmlformats.org/wordprocessingml/2006/main" xmlns:w14="http://schemas.microsoft.com/office/word/2010/wordml" xmlns:w15="http://schemas.microsoft.com/office/word/2012/wordml" xmlns:sl="http://schemas.openxmlformats.org/schemaLibrary/2006/main" mc:Ignorable="w14 w15">
-  <w:view w:val="normal"/>
-  <w:defaultTabStop w:val="708"/>
-  <w:hyphenationZone w:val="425"/>
-  <w:characterSpacingControl w:val="doNotCompress"/>
-  <w:compat>
-    <w:useFELayout/>
-    <w:compatSetting w:name="compatibilityMode" w:uri="http://schemas.microsoft.com/office/word" w:val="15"/>
-    <w:compatSetting w:name="overrideTableStyleFontSizeAndJustification" w:uri="http://schemas.microsoft.com/office/word" w:val="1"/>
-    <w:compatSetting w:name="enableOpenTypeFeatures" w:uri="http://schemas.microsoft.com/office/word" w:val="1"/>
-    <w:compatSetting w:name="doNotFlipMirrorIndents" w:uri="http://schemas.microsoft.com/office/word" w:val="1"/>
-    <w:compatSetting w:name="differentiateMultirowTableHeaders" w:uri="http://schemas.microsoft.com/office/word" w:val="1"/>
-  </w:compat>
-  <w:rsids>
-    <w:rsidRoot w:val="00B62CD7"/>
-    <w:rsid w:val="0012284B"/>
-    <w:rsid w:val="00B62CD7"/>
-  </w:rsids>
-  <m:mathPr>
-    <m:mathFont m:val="Cambria Math"/>
-    <m:brkBin m:val="before"/>
-    <m:brkBinSub m:val="--"/>
-    <m:smallFrac m:val="0"/>
-    <m:dispDef/>
-    <m:lMargin m:val="0"/>
-    <m:rMargin m:val="0"/>
-    <m:defJc m:val="centerGroup"/>
-    <m:wrapIndent m:val="1440"/>
-    <m:intLim m:val="subSup"/>
-    <m:naryLim m:val="undOvr"/>
-  </m:mathPr>
-  <w:themeFontLang w:val="pt-BR"/>
-  <w:clrSchemeMapping w:bg1="light1" w:t1="dark1" w:bg2="light2" w:t2="dark2" w:accent1="accent1" w:accent2="accent2" w:accent3="accent3" w:accent4="accent4" w:accent5="accent5" w:accent6="accent6" w:hyperlink="hyperlink" w:followedHyperlink="followedHyperlink"/>
-  <w:decimalSymbol w:val=","/>
-  <w:listSeparator w:val=";"/>
-  <w15:chartTrackingRefBased/>
-</w:settings>
-</file>
-
-<file path=word/glossary/styles.xml><?xml version="1.0" encoding="utf-8"?>
-<w:styles xmlns:mc="http://schemas.openxmlformats.org/markup-compatibility/2006" xmlns:r="http://schemas.openxmlformats.org/officeDocument/2006/relationships" xmlns:w="http://schemas.openxmlformats.org/wordprocessingml/2006/main" xmlns:w14="http://schemas.microsoft.com/office/word/2010/wordml" xmlns:w15="http://schemas.microsoft.com/office/word/2012/wordml" mc:Ignorable="w14 w15">
-  <w:docDefaults>
-    <w:rPrDefault>
-      <w:rPr>
-        <w:rFonts w:asciiTheme="minorHAnsi" w:eastAsiaTheme="minorEastAsia" w:hAnsiTheme="minorHAnsi" w:cstheme="minorBidi"/>
-        <w:sz w:val="22"/>
-        <w:szCs w:val="22"/>
-        <w:lang w:val="pt-BR" w:eastAsia="pt-BR" w:bidi="ar-SA"/>
-      </w:rPr>
-    </w:rPrDefault>
-    <w:pPrDefault>
-      <w:pPr>
-        <w:spacing w:after="160" w:line="259" w:lineRule="auto"/>
-      </w:pPr>
-    </w:pPrDefault>
-  </w:docDefaults>
-  <w:latentStyles w:defLockedState="0" w:defUIPriority="99" w:defSemiHidden="0" w:defUnhideWhenUsed="0" w:defQFormat="0" w:count="371">
-    <w:lsdException w:name="Normal" w:uiPriority="0" w:qFormat="1"/>
-    <w:lsdException w:name="heading 1" w:uiPriority="9" w:qFormat="1"/>
-    <w:lsdException w:name="heading 2" w:semiHidden="1" w:uiPriority="9" w:unhideWhenUsed="1" w:qFormat="1"/>
-    <w:lsdException w:name="heading 3" w:semiHidden="1" w:uiPriority="9" w:unhideWhenUsed="1" w:qFormat="1"/>
-    <w:lsdException w:name="heading 4" w:semiHidden="1" w:uiPriority="9" w:unhideWhenUsed="1" w:qFormat="1"/>
-    <w:lsdException w:name="heading 5" w:semiHidden="1" w:uiPriority="9" w:unhideWhenUsed="1" w:qFormat="1"/>
-    <w:lsdException w:name="heading 6" w:semiHidden="1" w:uiPriority="9" w:unhideWhenUsed="1" w:qFormat="1"/>
-    <w:lsdException w:name="heading 7" w:semiHidden="1" w:uiPriority="9" w:unhideWhenUsed="1" w:qFormat="1"/>
-    <w:lsdException w:name="heading 8" w:semiHidden="1" w:uiPriority="9" w:unhideWhenUsed="1" w:qFormat="1"/>
-    <w:lsdException w:name="heading 9" w:semiHidden="1" w:uiPriority="9" w:unhideWhenUsed="1" w:qFormat="1"/>
-    <w:lsdException w:name="index 1" w:semiHidden="1" w:unhideWhenUsed="1"/>
-    <w:lsdException w:name="index 2" w:semiHidden="1" w:unhideWhenUsed="1"/>
-    <w:lsdException w:name="index 3" w:semiHidden="1" w:unhideWhenUsed="1"/>
-    <w:lsdException w:name="index 4" w:semiHidden="1" w:unhideWhenUsed="1"/>
-    <w:lsdException w:name="index 5" w:semiHidden="1" w:unhideWhenUsed="1"/>
-    <w:lsdException w:name="index 6" w:semiHidden="1" w:unhideWhenUsed="1"/>
-    <w:lsdException w:name="index 7" w:semiHidden="1" w:unhideWhenUsed="1"/>
-    <w:lsdException w:name="index 8" w:semiHidden="1" w:unhideWhenUsed="1"/>
-    <w:lsdException w:name="index 9" w:semiHidden="1" w:unhideWhenUsed="1"/>
-    <w:lsdException w:name="toc 1" w:semiHidden="1" w:uiPriority="39" w:unhideWhenUsed="1"/>
-    <w:lsdException w:name="toc 2" w:semiHidden="1" w:uiPriority="39" w:unhideWhenUsed="1"/>
-    <w:lsdException w:name="toc 3" w:semiHidden="1" w:uiPriority="39" w:unhideWhenUsed="1"/>
-    <w:lsdException w:name="toc 4" w:semiHidden="1" w:uiPriority="39" w:unhideWhenUsed="1"/>
-    <w:lsdException w:name="toc 5" w:semiHidden="1" w:uiPriority="39" w:unhideWhenUsed="1"/>
-    <w:lsdException w:name="toc 6" w:semiHidden="1" w:uiPriority="39" w:unhideWhenUsed="1"/>
-    <w:lsdException w:name="toc 7" w:semiHidden="1" w:uiPriority="39" w:unhideWhenUsed="1"/>
-    <w:lsdException w:name="toc 8" w:semiHidden="1" w:uiPriority="39" w:unhideWhenUsed="1"/>
-    <w:lsdException w:name="toc 9" w:semiHidden="1" w:uiPriority="39" w:unhideWhenUsed="1"/>
-    <w:lsdException w:name="Normal Indent" w:semiHidden="1" w:unhideWhenUsed="1"/>
-    <w:lsdException w:name="footnote text" w:semiHidden="1" w:unhideWhenUsed="1"/>
-    <w:lsdException w:name="annotation text" w:semiHidden="1" w:unhideWhenUsed="1"/>
-    <w:lsdException w:name="header" w:semiHidden="1" w:unhideWhenUsed="1"/>
-    <w:lsdException w:name="footer" w:semiHidden="1" w:unhideWhenUsed="1"/>
-    <w:lsdException w:name="index heading" w:semiHidden="1" w:unhideWhenUsed="1"/>
-    <w:lsdException w:name="caption" w:semiHidden="1" w:uiPriority="35" w:unhideWhenUsed="1" w:qFormat="1"/>
-    <w:lsdException w:name="table of figures" w:semiHidden="1" w:unhideWhenUsed="1"/>
-    <w:lsdException w:name="envelope address" w:semiHidden="1" w:unhideWhenUsed="1"/>
-    <w:lsdException w:name="envelope return" w:semiHidden="1" w:unhideWhenUsed="1"/>
-    <w:lsdException w:name="footnote reference" w:semiHidden="1" w:unhideWhenUsed="1"/>
-    <w:lsdException w:name="annotation reference" w:semiHidden="1" w:unhideWhenUsed="1"/>
-    <w:lsdException w:name="line number" w:semiHidden="1" w:unhideWhenUsed="1"/>
-    <w:lsdException w:name="page number" w:semiHidden="1" w:unhideWhenUsed="1"/>
-    <w:lsdException w:name="endnote reference" w:semiHidden="1" w:unhideWhenUsed="1"/>
-    <w:lsdException w:name="endnote text" w:semiHidden="1" w:unhideWhenUsed="1"/>
-    <w:lsdException w:name="table of authorities" w:semiHidden="1" w:unhideWhenUsed="1"/>
-    <w:lsdException w:name="macro" w:semiHidden="1" w:unhideWhenUsed="1"/>
-    <w:lsdException w:name="toa heading" w:semiHidden="1" w:unhideWhenUsed="1"/>
-    <w:lsdException w:name="List" w:semiHidden="1" w:unhideWhenUsed="1"/>
-    <w:lsdException w:name="List Bullet" w:semiHidden="1" w:unhideWhenUsed="1"/>
-    <w:lsdException w:name="List Number" w:semiHidden="1" w:unhideWhenUsed="1"/>
-    <w:lsdException w:name="List 2" w:semiHidden="1" w:unhideWhenUsed="1"/>
-    <w:lsdException w:name="List 3" w:semiHidden="1" w:unhideWhenUsed="1"/>
-    <w:lsdException w:name="List 4" w:semiHidden="1" w:unhideWhenUsed="1"/>
-    <w:lsdException w:name="List 5" w:semiHidden="1" w:unhideWhenUsed="1"/>
-    <w:lsdException w:name="List Bullet 2" w:semiHidden="1" w:unhideWhenUsed="1"/>
-    <w:lsdException w:name="List Bullet 3" w:semiHidden="1" w:unhideWhenUsed="1"/>
-    <w:lsdException w:name="List Bullet 4" w:semiHidden="1" w:unhideWhenUsed="1"/>
-    <w:lsdException w:name="List Bullet 5" w:semiHidden="1" w:unhideWhenUsed="1"/>
-    <w:lsdException w:name="List Number 2" w:semiHidden="1" w:unhideWhenUsed="1"/>
-    <w:lsdException w:name="List Number 3" w:semiHidden="1" w:unhideWhenUsed="1"/>
-    <w:lsdException w:name="List Number 4" w:semiHidden="1" w:unhideWhenUsed="1"/>
-    <w:lsdException w:name="List Number 5" w:semiHidden="1" w:unhideWhenUsed="1"/>
-    <w:lsdException w:name="Title" w:uiPriority="10" w:qFormat="1"/>
-    <w:lsdException w:name="Closing" w:semiHidden="1" w:unhideWhenUsed="1"/>
-    <w:lsdException w:name="Signature" w:semiHidden="1" w:unhideWhenUsed="1"/>
-    <w:lsdException w:name="Default Paragraph Font" w:semiHidden="1" w:uiPriority="1" w:unhideWhenUsed="1"/>
-    <w:lsdException w:name="Body Text" w:semiHidden="1" w:unhideWhenUsed="1"/>
-    <w:lsdException w:name="Body Text Indent" w:semiHidden="1" w:unhideWhenUsed="1"/>
-    <w:lsdException w:name="List Continue" w:semiHidden="1" w:unhideWhenUsed="1"/>
-    <w:lsdException w:name="List Continue 2" w:semiHidden="1" w:unhideWhenUsed="1"/>
-    <w:lsdException w:name="List Continue 3" w:semiHidden="1" w:unhideWhenUsed="1"/>
-    <w:lsdException w:name="List Continue 4" w:semiHidden="1" w:unhideWhenUsed="1"/>
-    <w:lsdException w:name="List Continue 5" w:semiHidden="1" w:unhideWhenUsed="1"/>
-    <w:lsdException w:name="Message Header" w:semiHidden="1" w:unhideWhenUsed="1"/>
-    <w:lsdException w:name="Subtitle" w:uiPriority="11" w:qFormat="1"/>
-    <w:lsdException w:name="Salutation" w:semiHidden="1" w:unhideWhenUsed="1"/>
-    <w:lsdException w:name="Date" w:semiHidden="1" w:unhideWhenUsed="1"/>
-    <w:lsdException w:name="Body Text First Indent" w:semiHidden="1" w:unhideWhenUsed="1"/>
-    <w:lsdException w:name="Body Text First Indent 2" w:semiHidden="1" w:unhideWhenUsed="1"/>
-    <w:lsdException w:name="Note Heading" w:semiHidden="1" w:unhideWhenUsed="1"/>
-    <w:lsdException w:name="Body Text 2" w:semiHidden="1" w:unhideWhenUsed="1"/>
-    <w:lsdException w:name="Body Text 3" w:semiHidden="1" w:unhideWhenUsed="1"/>
-    <w:lsdException w:name="Body Text Indent 2" w:semiHidden="1" w:unhideWhenUsed="1"/>
-    <w:lsdException w:name="Body Text Indent 3" w:semiHidden="1" w:unhideWhenUsed="1"/>
-    <w:lsdException w:name="Block Text" w:semiHidden="1" w:unhideWhenUsed="1"/>
-    <w:lsdException w:name="Hyperlink" w:semiHidden="1" w:unhideWhenUsed="1"/>
-    <w:lsdException w:name="FollowedHyperlink" w:semiHidden="1" w:unhideWhenUsed="1"/>
-    <w:lsdException w:name="Strong" w:uiPriority="22" w:qFormat="1"/>
-    <w:lsdException w:name="Emphasis" w:uiPriority="20" w:qFormat="1"/>
-    <w:lsdException w:name="Document Map" w:semiHidden="1" w:unhideWhenUsed="1"/>
-    <w:lsdException w:name="Plain Text" w:semiHidden="1" w:unhideWhenUsed="1"/>
-    <w:lsdException w:name="E-mail Signature" w:semiHidden="1" w:unhideWhenUsed="1"/>
-    <w:lsdException w:name="HTML Top of Form" w:semiHidden="1" w:unhideWhenUsed="1"/>
-    <w:lsdException w:name="HTML Bottom of Form" w:semiHidden="1" w:unhideWhenUsed="1"/>
-    <w:lsdException w:name="Normal (Web)" w:semiHidden="1" w:unhideWhenUsed="1"/>
-    <w:lsdException w:name="HTML Acronym" w:semiHidden="1" w:unhideWhenUsed="1"/>
-    <w:lsdException w:name="HTML Address" w:semiHidden="1" w:unhideWhenUsed="1"/>
-    <w:lsdException w:name="HTML Cite" w:semiHidden="1" w:unhideWhenUsed="1"/>
-    <w:lsdException w:name="HTML Code" w:semiHidden="1" w:unhideWhenUsed="1"/>
-    <w:lsdException w:name="HTML Definition" w:semiHidden="1" w:unhideWhenUsed="1"/>
-    <w:lsdException w:name="HTML Keyboard" w:semiHidden="1" w:unhideWhenUsed="1"/>
-    <w:lsdException w:name="HTML Preformatted" w:semiHidden="1" w:unhideWhenUsed="1"/>
-    <w:lsdException w:name="HTML Sample" w:semiHidden="1" w:unhideWhenUsed="1"/>
-    <w:lsdException w:name="HTML Typewriter" w:semiHidden="1" w:unhideWhenUsed="1"/>
-    <w:lsdException w:name="HTML Variable" w:semiHidden="1" w:unhideWhenUsed="1"/>
-    <w:lsdException w:name="Normal Table" w:semiHidden="1" w:unhideWhenUsed="1"/>
-    <w:lsdException w:name="annotation subject" w:semiHidden="1" w:unhideWhenUsed="1"/>
-    <w:lsdException w:name="No List" w:semiHidden="1" w:unhideWhenUsed="1"/>
-    <w:lsdException w:name="Outline List 1" w:semiHidden="1" w:unhideWhenUsed="1"/>
-    <w:lsdException w:name="Outline List 2" w:semiHidden="1" w:unhideWhenUsed="1"/>
-    <w:lsdException w:name="Outline List 3" w:semiHidden="1" w:unhideWhenUsed="1"/>
-    <w:lsdException w:name="Table Simple 1" w:semiHidden="1" w:unhideWhenUsed="1"/>
-    <w:lsdException w:name="Table Simple 2" w:semiHidden="1" w:unhideWhenUsed="1"/>
-    <w:lsdException w:name="Table Simple 3" w:semiHidden="1" w:unhideWhenUsed="1"/>
-    <w:lsdException w:name="Table Classic 1" w:semiHidden="1" w:unhideWhenUsed="1"/>
-    <w:lsdException w:name="Table Classic 2" w:semiHidden="1" w:unhideWhenUsed="1"/>
-    <w:lsdException w:name="Table Classic 3" w:semiHidden="1" w:unhideWhenUsed="1"/>
-    <w:lsdException w:name="Table Classic 4" w:semiHidden="1" w:unhideWhenUsed="1"/>
-    <w:lsdException w:name="Table Colorful 1" w:semiHidden="1" w:unhideWhenUsed="1"/>
-    <w:lsdException w:name="Table Colorful 2" w:semiHidden="1" w:unhideWhenUsed="1"/>
-    <w:lsdException w:name="Table Colorful 3" w:semiHidden="1" w:unhideWhenUsed="1"/>
-    <w:lsdException w:name="Table Columns 1" w:semiHidden="1" w:unhideWhenUsed="1"/>
-    <w:lsdException w:name="Table Columns 2" w:semiHidden="1" w:unhideWhenUsed="1"/>
-    <w:lsdException w:name="Table Columns 3" w:semiHidden="1" w:unhideWhenUsed="1"/>
-    <w:lsdException w:name="Table Columns 4" w:semiHidden="1" w:unhideWhenUsed="1"/>
-    <w:lsdException w:name="Table Columns 5" w:semiHidden="1" w:unhideWhenUsed="1"/>
-    <w:lsdException w:name="Table Grid 1" w:semiHidden="1" w:unhideWhenUsed="1"/>
-    <w:lsdException w:name="Table Grid 2" w:semiHidden="1" w:unhideWhenUsed="1"/>
-    <w:lsdException w:name="Table Grid 3" w:semiHidden="1" w:unhideWhenUsed="1"/>
-    <w:lsdException w:name="Table Grid 4" w:semiHidden="1" w:unhideWhenUsed="1"/>
-    <w:lsdException w:name="Table Grid 5" w:semiHidden="1" w:unhideWhenUsed="1"/>
-    <w:lsdException w:name="Table Grid 6" w:semiHidden="1" w:unhideWhenUsed="1"/>
-    <w:lsdException w:name="Table Grid 7" w:semiHidden="1" w:unhideWhenUsed="1"/>
-    <w:lsdException w:name="Table Grid 8" w:semiHidden="1" w:unhideWhenUsed="1"/>
-    <w:lsdException w:name="Table List 1" w:semiHidden="1" w:unhideWhenUsed="1"/>
-    <w:lsdException w:name="Table List 2" w:semiHidden="1" w:unhideWhenUsed="1"/>
-    <w:lsdException w:name="Table List 3" w:semiHidden="1" w:unhideWhenUsed="1"/>
-    <w:lsdException w:name="Table List 4" w:semiHidden="1" w:unhideWhenUsed="1"/>
-    <w:lsdException w:name="Table List 5" w:semiHidden="1" w:unhideWhenUsed="1"/>
-    <w:lsdException w:name="Table List 6" w:semiHidden="1" w:unhideWhenUsed="1"/>
-    <w:lsdException w:name="Table List 7" w:semiHidden="1" w:unhideWhenUsed="1"/>
-    <w:lsdException w:name="Table List 8" w:semiHidden="1" w:unhideWhenUsed="1"/>
-    <w:lsdException w:name="Table 3D effects 1" w:semiHidden="1" w:unhideWhenUsed="1"/>
-    <w:lsdException w:name="Table 3D effects 2" w:semiHidden="1" w:unhideWhenUsed="1"/>
-    <w:lsdException w:name="Table 3D effects 3" w:semiHidden="1" w:unhideWhenUsed="1"/>
-    <w:lsdException w:name="Table Contemporary" w:semiHidden="1" w:unhideWhenUsed="1"/>
-    <w:lsdException w:name="Table Elegant" w:semiHidden="1" w:unhideWhenUsed="1"/>
-    <w:lsdException w:name="Table Professional" w:semiHidden="1" w:unhideWhenUsed="1"/>
-    <w:lsdException w:name="Table Subtle 1" w:semiHidden="1" w:unhideWhenUsed="1"/>
-    <w:lsdException w:name="Table Subtle 2" w:semiHidden="1" w:unhideWhenUsed="1"/>
-    <w:lsdException w:name="Table Web 1" w:semiHidden="1" w:unhideWhenUsed="1"/>
-    <w:lsdException w:name="Table Web 2" w:semiHidden="1" w:unhideWhenUsed="1"/>
-    <w:lsdException w:name="Table Web 3" w:semiHidden="1" w:unhideWhenUsed="1"/>
-    <w:lsdException w:name="Balloon Text" w:semiHidden="1" w:unhideWhenUsed="1"/>
-    <w:lsdException w:name="Table Grid" w:uiPriority="39"/>
-    <w:lsdException w:name="Table Theme" w:semiHidden="1" w:unhideWhenUsed="1"/>
-    <w:lsdException w:name="Placeholder Text" w:semiHidden="1"/>
-    <w:lsdException w:name="No Spacing" w:uiPriority="1" w:qFormat="1"/>
-    <w:lsdException w:name="Light Shading" w:uiPriority="60"/>
-    <w:lsdException w:name="Light List" w:uiPriority="61"/>
-    <w:lsdException w:name="Light Grid" w:uiPriority="62"/>
-    <w:lsdException w:name="Medium Shading 1" w:uiPriority="63"/>
-    <w:lsdException w:name="Medium Shading 2" w:uiPriority="64"/>
-    <w:lsdException w:name="Medium List 1" w:uiPriority="65"/>
-    <w:lsdException w:name="Medium List 2" w:uiPriority="66"/>
-    <w:lsdException w:name="Medium Grid 1" w:uiPriority="67"/>
-    <w:lsdException w:name="Medium Grid 2" w:uiPriority="68"/>
-    <w:lsdException w:name="Medium Grid 3" w:uiPriority="69"/>
-    <w:lsdException w:name="Dark List" w:uiPriority="70"/>
-    <w:lsdException w:name="Colorful Shading" w:uiPriority="71"/>
-    <w:lsdException w:name="Colorful List" w:uiPriority="72"/>
-    <w:lsdException w:name="Colorful Grid" w:uiPriority="73"/>
-    <w:lsdException w:name="Light Shading Accent 1" w:uiPriority="60"/>
-    <w:lsdException w:name="Light List Accent 1" w:uiPriority="61"/>
-    <w:lsdException w:name="Light Grid Accent 1" w:uiPriority="62"/>
-    <w:lsdException w:name="Medium Shading 1 Accent 1" w:uiPriority="63"/>
-    <w:lsdException w:name="Medium Shading 2 Accent 1" w:uiPriority="64"/>
-    <w:lsdException w:name="Medium List 1 Accent 1" w:uiPriority="65"/>
-    <w:lsdException w:name="Revision" w:semiHidden="1"/>
-    <w:lsdException w:name="List Paragraph" w:uiPriority="34" w:qFormat="1"/>
-    <w:lsdException w:name="Quote" w:uiPriority="29" w:qFormat="1"/>
-    <w:lsdException w:name="Intense Quote" w:uiPriority="30" w:qFormat="1"/>
-    <w:lsdException w:name="Medium List 2 Accent 1" w:uiPriority="66"/>
-    <w:lsdException w:name="Medium Grid 1 Accent 1" w:uiPriority="67"/>
-    <w:lsdException w:name="Medium Grid 2 Accent 1" w:uiPriority="68"/>
-    <w:lsdException w:name="Medium Grid 3 Accent 1" w:uiPriority="69"/>
-    <w:lsdException w:name="Dark List Accent 1" w:uiPriority="70"/>
-    <w:lsdException w:name="Colorful Shading Accent 1" w:uiPriority="71"/>
-    <w:lsdException w:name="Colorful List Accent 1" w:uiPriority="72"/>
-    <w:lsdException w:name="Colorful Grid Accent 1" w:uiPriority="73"/>
-    <w:lsdException w:name="Light Shading Accent 2" w:uiPriority="60"/>
-    <w:lsdException w:name="Light List Accent 2" w:uiPriority="61"/>
-    <w:lsdException w:name="Light Grid Accent 2" w:uiPriority="62"/>
-    <w:lsdException w:name="Medium Shading 1 Accent 2" w:uiPriority="63"/>
-    <w:lsdException w:name="Medium Shading 2 Accent 2" w:uiPriority="64"/>
-    <w:lsdException w:name="Medium List 1 Accent 2" w:uiPriority="65"/>
-    <w:lsdException w:name="Medium List 2 Accent 2" w:uiPriority="66"/>
-    <w:lsdException w:name="Medium Grid 1 Accent 2" w:uiPriority="67"/>
-    <w:lsdException w:name="Medium Grid 2 Accent 2" w:uiPriority="68"/>
-    <w:lsdException w:name="Medium Grid 3 Accent 2" w:uiPriority="69"/>
-    <w:lsdException w:name="Dark List Accent 2" w:uiPriority="70"/>
-    <w:lsdException w:name="Colorful Shading Accent 2" w:uiPriority="71"/>
-    <w:lsdException w:name="Colorful List Accent 2" w:uiPriority="72"/>
-    <w:lsdException w:name="Colorful Grid Accent 2" w:uiPriority="73"/>
-    <w:lsdException w:name="Light Shading Accent 3" w:uiPriority="60"/>
-    <w:lsdException w:name="Light List Accent 3" w:uiPriority="61"/>
-    <w:lsdException w:name="Light Grid Accent 3" w:uiPriority="62"/>
-    <w:lsdException w:name="Medium Shading 1 Accent 3" w:uiPriority="63"/>
-    <w:lsdException w:name="Medium Shading 2 Accent 3" w:uiPriority="64"/>
-    <w:lsdException w:name="Medium List 1 Accent 3" w:uiPriority="65"/>
-    <w:lsdException w:name="Medium List 2 Accent 3" w:uiPriority="66"/>
-    <w:lsdException w:name="Medium Grid 1 Accent 3" w:uiPriority="67"/>
-    <w:lsdException w:name="Medium Grid 2 Accent 3" w:uiPriority="68"/>
-    <w:lsdException w:name="Medium Grid 3 Accent 3" w:uiPriority="69"/>
-    <w:lsdException w:name="Dark List Accent 3" w:uiPriority="70"/>
-    <w:lsdException w:name="Colorful Shading Accent 3" w:uiPriority="71"/>
-    <w:lsdException w:name="Colorful List Accent 3" w:uiPriority="72"/>
-    <w:lsdException w:name="Colorful Grid Accent 3" w:uiPriority="73"/>
-    <w:lsdException w:name="Light Shading Accent 4" w:uiPriority="60"/>
-    <w:lsdException w:name="Light List Accent 4" w:uiPriority="61"/>
-    <w:lsdException w:name="Light Grid Accent 4" w:uiPriority="62"/>
-    <w:lsdException w:name="Medium Shading 1 Accent 4" w:uiPriority="63"/>
-    <w:lsdException w:name="Medium Shading 2 Accent 4" w:uiPriority="64"/>
-    <w:lsdException w:name="Medium List 1 Accent 4" w:uiPriority="65"/>
-    <w:lsdException w:name="Medium List 2 Accent 4" w:uiPriority="66"/>
-    <w:lsdException w:name="Medium Grid 1 Accent 4" w:uiPriority="67"/>
-    <w:lsdException w:name="Medium Grid 2 Accent 4" w:uiPriority="68"/>
-    <w:lsdException w:name="Medium Grid 3 Accent 4" w:uiPriority="69"/>
-    <w:lsdException w:name="Dark List Accent 4" w:uiPriority="70"/>
-    <w:lsdException w:name="Colorful Shading Accent 4" w:uiPriority="71"/>
-    <w:lsdException w:name="Colorful List Accent 4" w:uiPriority="72"/>
-    <w:lsdException w:name="Colorful Grid Accent 4" w:uiPriority="73"/>
-    <w:lsdException w:name="Light Shading Accent 5" w:uiPriority="60"/>
-    <w:lsdException w:name="Light List Accent 5" w:uiPriority="61"/>
-    <w:lsdException w:name="Light Grid Accent 5" w:uiPriority="62"/>
-    <w:lsdException w:name="Medium Shading 1 Accent 5" w:uiPriority="63"/>
-    <w:lsdException w:name="Medium Shading 2 Accent 5" w:uiPriority="64"/>
-    <w:lsdException w:name="Medium List 1 Accent 5" w:uiPriority="65"/>
-    <w:lsdException w:name="Medium List 2 Accent 5" w:uiPriority="66"/>
-    <w:lsdException w:name="Medium Grid 1 Accent 5" w:uiPriority="67"/>
-    <w:lsdException w:name="Medium Grid 2 Accent 5" w:uiPriority="68"/>
-    <w:lsdException w:name="Medium Grid 3 Accent 5" w:uiPriority="69"/>
-    <w:lsdException w:name="Dark List Accent 5" w:uiPriority="70"/>
-    <w:lsdException w:name="Colorful Shading Accent 5" w:uiPriority="71"/>
-    <w:lsdException w:name="Colorful List Accent 5" w:uiPriority="72"/>
-    <w:lsdException w:name="Colorful Grid Accent 5" w:uiPriority="73"/>
-    <w:lsdException w:name="Light Shading Accent 6" w:uiPriority="60"/>
-    <w:lsdException w:name="Light List Accent 6" w:uiPriority="61"/>
-    <w:lsdException w:name="Light Grid Accent 6" w:uiPriority="62"/>
-    <w:lsdException w:name="Medium Shading 1 Accent 6" w:uiPriority="63"/>
-    <w:lsdException w:name="Medium Shading 2 Accent 6" w:uiPriority="64"/>
-    <w:lsdException w:name="Medium List 1 Accent 6" w:uiPriority="65"/>
-    <w:lsdException w:name="Medium List 2 Accent 6" w:uiPriority="66"/>
-    <w:lsdException w:name="Medium Grid 1 Accent 6" w:uiPriority="67"/>
-    <w:lsdException w:name="Medium Grid 2 Accent 6" w:uiPriority="68"/>
-    <w:lsdException w:name="Medium Grid 3 Accent 6" w:uiPriority="69"/>
-    <w:lsdException w:name="Dark List Accent 6" w:uiPriority="70"/>
-    <w:lsdException w:name="Colorful Shading Accent 6" w:uiPriority="71"/>
-    <w:lsdException w:name="Colorful List Accent 6" w:uiPriority="72"/>
-    <w:lsdException w:name="Colorful Grid Accent 6" w:uiPriority="73"/>
-    <w:lsdException w:name="Subtle Emphasis" w:uiPriority="19" w:qFormat="1"/>
-    <w:lsdException w:name="Intense Emphasis" w:uiPriority="21" w:qFormat="1"/>
-    <w:lsdException w:name="Subtle Reference" w:uiPriority="31" w:qFormat="1"/>
-    <w:lsdException w:name="Intense Reference" w:uiPriority="32" w:qFormat="1"/>
-    <w:lsdException w:name="Book Title" w:uiPriority="33" w:qFormat="1"/>
-    <w:lsdException w:name="Bibliography" w:semiHidden="1" w:uiPriority="37" w:unhideWhenUsed="1"/>
-    <w:lsdException w:name="TOC Heading" w:semiHidden="1" w:uiPriority="39" w:unhideWhenUsed="1" w:qFormat="1"/>
-    <w:lsdException w:name="Plain Table 1" w:uiPriority="41"/>
-    <w:lsdException w:name="Plain Table 2" w:uiPriority="42"/>
-    <w:lsdException w:name="Plain Table 3" w:uiPriority="43"/>
-    <w:lsdException w:name="Plain Table 4" w:uiPriority="44"/>
-    <w:lsdException w:name="Plain Table 5" w:uiPriority="45"/>
-    <w:lsdException w:name="Grid Table Light" w:uiPriority="40"/>
-    <w:lsdException w:name="Grid Table 1 Light" w:uiPriority="46"/>
-    <w:lsdException w:name="Grid Table 2" w:uiPriority="47"/>
-    <w:lsdException w:name="Grid Table 3" w:uiPriority="48"/>
-    <w:lsdException w:name="Grid Table 4" w:uiPriority="49"/>
-    <w:lsdException w:name="Grid Table 5 Dark" w:uiPriority="50"/>
-    <w:lsdException w:name="Grid Table 6 Colorful" w:uiPriority="51"/>
-    <w:lsdException w:name="Grid Table 7 Colorful" w:uiPriority="52"/>
-    <w:lsdException w:name="Grid Table 1 Light Accent 1" w:uiPriority="46"/>
-    <w:lsdException w:name="Grid Table 2 Accent 1" w:uiPriority="47"/>
-    <w:lsdException w:name="Grid Table 3 Accent 1" w:uiPriority="48"/>
-    <w:lsdException w:name="Grid Table 4 Accent 1" w:uiPriority="49"/>
-    <w:lsdException w:name="Grid Table 5 Dark Accent 1" w:uiPriority="50"/>
-    <w:lsdException w:name="Grid Table 6 Colorful Accent 1" w:uiPriority="51"/>
-    <w:lsdException w:name="Grid Table 7 Colorful Accent 1" w:uiPriority="52"/>
-    <w:lsdException w:name="Grid Table 1 Light Accent 2" w:uiPriority="46"/>
-    <w:lsdException w:name="Grid Table 2 Accent 2" w:uiPriority="47"/>
-    <w:lsdException w:name="Grid Table 3 Accent 2" w:uiPriority="48"/>
-    <w:lsdException w:name="Grid Table 4 Accent 2" w:uiPriority="49"/>
-    <w:lsdException w:name="Grid Table 5 Dark Accent 2" w:uiPriority="50"/>
-    <w:lsdException w:name="Grid Table 6 Colorful Accent 2" w:uiPriority="51"/>
-    <w:lsdException w:name="Grid Table 7 Colorful Accent 2" w:uiPriority="52"/>
-    <w:lsdException w:name="Grid Table 1 Light Accent 3" w:uiPriority="46"/>
-    <w:lsdException w:name="Grid Table 2 Accent 3" w:uiPriority="47"/>
-    <w:lsdException w:name="Grid Table 3 Accent 3" w:uiPriority="48"/>
-    <w:lsdException w:name="Grid Table 4 Accent 3" w:uiPriority="49"/>
-    <w:lsdException w:name="Grid Table 5 Dark Accent 3" w:uiPriority="50"/>
-    <w:lsdException w:name="Grid Table 6 Colorful Accent 3" w:uiPriority="51"/>
-    <w:lsdException w:name="Grid Table 7 Colorful Accent 3" w:uiPriority="52"/>
-    <w:lsdException w:name="Grid Table 1 Light Accent 4" w:uiPriority="46"/>
-    <w:lsdException w:name="Grid Table 2 Accent 4" w:uiPriority="47"/>
-    <w:lsdException w:name="Grid Table 3 Accent 4" w:uiPriority="48"/>
-    <w:lsdException w:name="Grid Table 4 Accent 4" w:uiPriority="49"/>
-    <w:lsdException w:name="Grid Table 5 Dark Accent 4" w:uiPriority="50"/>
-    <w:lsdException w:name="Grid Table 6 Colorful Accent 4" w:uiPriority="51"/>
-    <w:lsdException w:name="Grid Table 7 Colorful Accent 4" w:uiPriority="52"/>
-    <w:lsdException w:name="Grid Table 1 Light Accent 5" w:uiPriority="46"/>
-    <w:lsdException w:name="Grid Table 2 Accent 5" w:uiPriority="47"/>
-    <w:lsdException w:name="Grid Table 3 Accent 5" w:uiPriority="48"/>
-    <w:lsdException w:name="Grid Table 4 Accent 5" w:uiPriority="49"/>
-    <w:lsdException w:name="Grid Table 5 Dark Accent 5" w:uiPriority="50"/>
-    <w:lsdException w:name="Grid Table 6 Colorful Accent 5" w:uiPriority="51"/>
-    <w:lsdException w:name="Grid Table 7 Colorful Accent 5" w:uiPriority="52"/>
-    <w:lsdException w:name="Grid Table 1 Light Accent 6" w:uiPriority="46"/>
-    <w:lsdException w:name="Grid Table 2 Accent 6" w:uiPriority="47"/>
-    <w:lsdException w:name="Grid Table 3 Accent 6" w:uiPriority="48"/>
-    <w:lsdException w:name="Grid Table 4 Accent 6" w:uiPriority="49"/>
-    <w:lsdException w:name="Grid Table 5 Dark Accent 6" w:uiPriority="50"/>
-    <w:lsdException w:name="Grid Table 6 Colorful Accent 6" w:uiPriority="51"/>
-    <w:lsdException w:name="Grid Table 7 Colorful Accent 6" w:uiPriority="52"/>
-    <w:lsdException w:name="List Table 1 Light" w:uiPriority="46"/>
-    <w:lsdException w:name="List Table 2" w:uiPriority="47"/>
-    <w:lsdException w:name="List Table 3" w:uiPriority="48"/>
-    <w:lsdException w:name="List Table 4" w:uiPriority="49"/>
-    <w:lsdException w:name="List Table 5 Dark" w:uiPriority="50"/>
-    <w:lsdException w:name="List Table 6 Colorful" w:uiPriority="51"/>
-    <w:lsdException w:name="List Table 7 Colorful" w:uiPriority="52"/>
-    <w:lsdException w:name="List Table 1 Light Accent 1" w:uiPriority="46"/>
-    <w:lsdException w:name="List Table 2 Accent 1" w:uiPriority="47"/>
-    <w:lsdException w:name="List Table 3 Accent 1" w:uiPriority="48"/>
-    <w:lsdException w:name="List Table 4 Accent 1" w:uiPriority="49"/>
-    <w:lsdException w:name="List Table 5 Dark Accent 1" w:uiPriority="50"/>
-    <w:lsdException w:name="List Table 6 Colorful Accent 1" w:uiPriority="51"/>
-    <w:lsdException w:name="List Table 7 Colorful Accent 1" w:uiPriority="52"/>
-    <w:lsdException w:name="List Table 1 Light Accent 2" w:uiPriority="46"/>
-    <w:lsdException w:name="List Table 2 Accent 2" w:uiPriority="47"/>
-    <w:lsdException w:name="List Table 3 Accent 2" w:uiPriority="48"/>
-    <w:lsdException w:name="List Table 4 Accent 2" w:uiPriority="49"/>
-    <w:lsdException w:name="List Table 5 Dark Accent 2" w:uiPriority="50"/>
-    <w:lsdException w:name="List Table 6 Colorful Accent 2" w:uiPriority="51"/>
-    <w:lsdException w:name="List Table 7 Colorful Accent 2" w:uiPriority="52"/>
-    <w:lsdException w:name="List Table 1 Light Accent 3" w:uiPriority="46"/>
-    <w:lsdException w:name="List Table 2 Accent 3" w:uiPriority="47"/>
-    <w:lsdException w:name="List Table 3 Accent 3" w:uiPriority="48"/>
-    <w:lsdException w:name="List Table 4 Accent 3" w:uiPriority="49"/>
-    <w:lsdException w:name="List Table 5 Dark Accent 3" w:uiPriority="50"/>
-    <w:lsdException w:name="List Table 6 Colorful Accent 3" w:uiPriority="51"/>
-    <w:lsdException w:name="List Table 7 Colorful Accent 3" w:uiPriority="52"/>
-    <w:lsdException w:name="List Table 1 Light Accent 4" w:uiPriority="46"/>
-    <w:lsdException w:name="List Table 2 Accent 4" w:uiPriority="47"/>
-    <w:lsdException w:name="List Table 3 Accent 4" w:uiPriority="48"/>
-    <w:lsdException w:name="List Table 4 Accent 4" w:uiPriority="49"/>
-    <w:lsdException w:name="List Table 5 Dark Accent 4" w:uiPriority="50"/>
-    <w:lsdException w:name="List Table 6 Colorful Accent 4" w:uiPriority="51"/>
-    <w:lsdException w:name="List Table 7 Colorful Accent 4" w:uiPriority="52"/>
-    <w:lsdException w:name="List Table 1 Light Accent 5" w:uiPriority="46"/>
-    <w:lsdException w:name="List Table 2 Accent 5" w:uiPriority="47"/>
-    <w:lsdException w:name="List Table 3 Accent 5" w:uiPriority="48"/>
-    <w:lsdException w:name="List Table 4 Accent 5" w:uiPriority="49"/>
-    <w:lsdException w:name="List Table 5 Dark Accent 5" w:uiPriority="50"/>
-    <w:lsdException w:name="List Table 6 Colorful Accent 5" w:uiPriority="51"/>
-    <w:lsdException w:name="List Table 7 Colorful Accent 5" w:uiPriority="52"/>
-    <w:lsdException w:name="List Table 1 Light Accent 6" w:uiPriority="46"/>
-    <w:lsdException w:name="List Table 2 Accent 6" w:uiPriority="47"/>
-    <w:lsdException w:name="List Table 3 Accent 6" w:uiPriority="48"/>
-    <w:lsdException w:name="List Table 4 Accent 6" w:uiPriority="49"/>
-    <w:lsdException w:name="List Table 5 Dark Accent 6" w:uiPriority="50"/>
-    <w:lsdException w:name="List Table 6 Colorful Accent 6" w:uiPriority="51"/>
-    <w:lsdException w:name="List Table 7 Colorful Accent 6" w:uiPriority="52"/>
-  </w:latentStyles>
-  <w:style w:type="paragraph" w:default="1" w:styleId="Normal">
-    <w:name w:val="Normal"/>
-    <w:qFormat/>
-  </w:style>
-  <w:style w:type="character" w:default="1" w:styleId="Fontepargpadro">
-    <w:name w:val="Default Paragraph Font"/>
-    <w:uiPriority w:val="1"/>
-    <w:semiHidden/>
-    <w:unhideWhenUsed/>
-  </w:style>
-  <w:style w:type="table" w:default="1" w:styleId="Tabelanormal">
-    <w:name w:val="Normal Table"/>
-    <w:uiPriority w:val="99"/>
-    <w:semiHidden/>
-    <w:unhideWhenUsed/>
-    <w:tblPr>
-      <w:tblInd w:w="0" w:type="dxa"/>
-      <w:tblCellMar>
-        <w:top w:w="0" w:type="dxa"/>
-        <w:left w:w="108" w:type="dxa"/>
-        <w:bottom w:w="0" w:type="dxa"/>
-        <w:right w:w="108" w:type="dxa"/>
-      </w:tblCellMar>
-    </w:tblPr>
-  </w:style>
-  <w:style w:type="numbering" w:default="1" w:styleId="Semlista">
-    <w:name w:val="No List"/>
-    <w:uiPriority w:val="99"/>
-    <w:semiHidden/>
-    <w:unhideWhenUsed/>
-  </w:style>
-  <w:style w:type="paragraph" w:customStyle="1" w:styleId="2C26113708144229B173DD9C80C34CAC">
-    <w:name w:val="2C26113708144229B173DD9C80C34CAC"/>
-    <w:rsid w:val="00B62CD7"/>
-  </w:style>
-  <w:style w:type="paragraph" w:customStyle="1" w:styleId="80011360C3E44ACD9D63CCB27CBAE243">
-    <w:name w:val="80011360C3E44ACD9D63CCB27CBAE243"/>
-    <w:rsid w:val="00B62CD7"/>
-  </w:style>
-  <w:style w:type="paragraph" w:customStyle="1" w:styleId="4897D042566B4DCE82644771E61A32E9">
-    <w:name w:val="4897D042566B4DCE82644771E61A32E9"/>
-    <w:rsid w:val="00B62CD7"/>
-  </w:style>
-</w:styles>
-</file>
-
-<file path=word/glossary/webSettings.xml><?xml version="1.0" encoding="utf-8"?>
-<w:webSettings xmlns:mc="http://schemas.openxmlformats.org/markup-compatibility/2006" xmlns:r="http://schemas.openxmlformats.org/officeDocument/2006/relationships" xmlns:w="http://schemas.openxmlformats.org/wordprocessingml/2006/main" xmlns:w14="http://schemas.microsoft.com/office/word/2010/wordml" xmlns:w15="http://schemas.microsoft.com/office/word/2012/wordml" mc:Ignorable="w14 w15">
-  <w:optimizeForBrowser/>
-  <w:allowPNG/>
-</w:webSettings>
 </file>
 
 <file path=word/theme/theme1.xml><?xml version="1.0" encoding="utf-8"?>
@@ -28958,7 +30418,7 @@
 </file>
 
 <file path=customXml/itemProps1.xml><?xml version="1.0" encoding="utf-8"?>
-<ds:datastoreItem xmlns:ds="http://schemas.openxmlformats.org/officeDocument/2006/customXml" ds:itemID="{AB3CE279-5E06-492C-8EC8-8D21718DE1EC}">
+<ds:datastoreItem xmlns:ds="http://schemas.openxmlformats.org/officeDocument/2006/customXml" ds:itemID="{C9505BD9-E9D1-4113-9E86-A7D36C5E6292}">
   <ds:schemaRefs>
     <ds:schemaRef ds:uri="http://schemas.openxmlformats.org/officeDocument/2006/bibliography"/>
   </ds:schemaRefs>

</xml_diff>